<commit_message>
Adding project cmms and basic design
</commit_message>
<xml_diff>
--- a/Design data/Module Work Order.docx
+++ b/Design data/Module Work Order.docx
@@ -310,6 +310,7 @@
       <w:r>
         <w:rPr>
           <w:b/>
+          <w:noProof/>
         </w:rPr>
         <mc:AlternateContent>
           <mc:Choice Requires="wps">
@@ -421,6 +422,7 @@
       <w:r>
         <w:rPr>
           <w:b/>
+          <w:noProof/>
         </w:rPr>
         <mc:AlternateContent>
           <mc:Choice Requires="wps">
@@ -536,6 +538,7 @@
       <w:r>
         <w:rPr>
           <w:b/>
+          <w:noProof/>
         </w:rPr>
         <mc:AlternateContent>
           <mc:Choice Requires="wps">
@@ -583,13 +586,7 @@
                               <w:rPr>
                                 <w:color w:val="FF0000"/>
                               </w:rPr>
-                              <w:t>Re</w:t>
-                            </w:r>
-                            <w:r>
-                              <w:rPr>
-                                <w:color w:val="FF0000"/>
-                              </w:rPr>
-                              <w:t>ject</w:t>
+                              <w:t>Reject</w:t>
                             </w:r>
                           </w:p>
                         </w:txbxContent>
@@ -628,13 +625,7 @@
                         <w:rPr>
                           <w:color w:val="FF0000"/>
                         </w:rPr>
-                        <w:t>Re</w:t>
-                      </w:r>
-                      <w:r>
-                        <w:rPr>
-                          <w:color w:val="FF0000"/>
-                        </w:rPr>
-                        <w:t>ject</w:t>
+                        <w:t>Reject</w:t>
                       </w:r>
                     </w:p>
                   </w:txbxContent>
@@ -655,11 +646,12 @@
       <w:r>
         <w:rPr>
           <w:b/>
+          <w:noProof/>
         </w:rPr>
         <mc:AlternateContent>
           <mc:Choice Requires="wps">
             <w:drawing>
-              <wp:anchor distT="0" distB="0" distL="114300" distR="114300" simplePos="0" relativeHeight="251712512" behindDoc="0" locked="0" layoutInCell="1" allowOverlap="1" wp14:anchorId="09A515C8" wp14:editId="6364C872">
+              <wp:anchor distT="0" distB="0" distL="114300" distR="114300" simplePos="0" relativeHeight="251712512" behindDoc="0" locked="0" layoutInCell="1" allowOverlap="1" wp14:anchorId="09A515C8" wp14:editId="6F8262E4">
                 <wp:simplePos x="0" y="0"/>
                 <wp:positionH relativeFrom="margin">
                   <wp:posOffset>2371726</wp:posOffset>
@@ -755,11 +747,12 @@
       <w:r>
         <w:rPr>
           <w:b/>
+          <w:noProof/>
         </w:rPr>
         <mc:AlternateContent>
           <mc:Choice Requires="wps">
             <w:drawing>
-              <wp:anchor distT="0" distB="0" distL="114300" distR="114300" simplePos="0" relativeHeight="251679744" behindDoc="0" locked="0" layoutInCell="1" allowOverlap="1" wp14:anchorId="7CEF237A" wp14:editId="7B571543">
+              <wp:anchor distT="0" distB="0" distL="114300" distR="114300" simplePos="0" relativeHeight="251679744" behindDoc="0" locked="0" layoutInCell="1" allowOverlap="1" wp14:anchorId="7CEF237A" wp14:editId="7818B55E">
                 <wp:simplePos x="0" y="0"/>
                 <wp:positionH relativeFrom="column">
                   <wp:posOffset>3848100</wp:posOffset>
@@ -846,11 +839,12 @@
       <w:r>
         <w:rPr>
           <w:b/>
+          <w:noProof/>
         </w:rPr>
         <mc:AlternateContent>
           <mc:Choice Requires="wps">
             <w:drawing>
-              <wp:anchor distT="0" distB="0" distL="114300" distR="114300" simplePos="0" relativeHeight="251678720" behindDoc="0" locked="0" layoutInCell="1" allowOverlap="1" wp14:anchorId="11A5913E" wp14:editId="56D79942">
+              <wp:anchor distT="0" distB="0" distL="114300" distR="114300" simplePos="0" relativeHeight="251678720" behindDoc="0" locked="0" layoutInCell="1" allowOverlap="1" wp14:anchorId="11A5913E" wp14:editId="66F2D0C1">
                 <wp:simplePos x="0" y="0"/>
                 <wp:positionH relativeFrom="column">
                   <wp:posOffset>3848100</wp:posOffset>
@@ -937,11 +931,12 @@
       <w:r>
         <w:rPr>
           <w:b/>
+          <w:noProof/>
         </w:rPr>
         <mc:AlternateContent>
           <mc:Choice Requires="wps">
             <w:drawing>
-              <wp:anchor distT="0" distB="0" distL="114300" distR="114300" simplePos="0" relativeHeight="251677696" behindDoc="0" locked="0" layoutInCell="1" allowOverlap="1" wp14:anchorId="2E33CFA8" wp14:editId="281F64CD">
+              <wp:anchor distT="0" distB="0" distL="114300" distR="114300" simplePos="0" relativeHeight="251677696" behindDoc="0" locked="0" layoutInCell="1" allowOverlap="1" wp14:anchorId="2E33CFA8" wp14:editId="0C3F74D4">
                 <wp:simplePos x="0" y="0"/>
                 <wp:positionH relativeFrom="column">
                   <wp:posOffset>3848100</wp:posOffset>
@@ -1033,7 +1028,7 @@
         <mc:AlternateContent>
           <mc:Choice Requires="wps">
             <w:drawing>
-              <wp:anchor distT="0" distB="0" distL="114300" distR="114300" simplePos="0" relativeHeight="251670528" behindDoc="0" locked="0" layoutInCell="1" allowOverlap="1" wp14:anchorId="05905A9A" wp14:editId="56B53810">
+              <wp:anchor distT="0" distB="0" distL="114300" distR="114300" simplePos="0" relativeHeight="251670528" behindDoc="0" locked="0" layoutInCell="1" allowOverlap="1" wp14:anchorId="05905A9A" wp14:editId="79718E07">
                 <wp:simplePos x="0" y="0"/>
                 <wp:positionH relativeFrom="column">
                   <wp:posOffset>695325</wp:posOffset>
@@ -1128,11 +1123,96 @@
       <w:r>
         <w:rPr>
           <w:b/>
+          <w:noProof/>
         </w:rPr>
         <mc:AlternateContent>
           <mc:Choice Requires="wps">
             <w:drawing>
-              <wp:anchor distT="0" distB="0" distL="114300" distR="114300" simplePos="0" relativeHeight="251692032" behindDoc="0" locked="0" layoutInCell="1" allowOverlap="1" wp14:anchorId="4CBEFAD2" wp14:editId="738BF7C0">
+              <wp:anchor distT="0" distB="0" distL="114300" distR="114300" simplePos="0" relativeHeight="251751424" behindDoc="0" locked="0" layoutInCell="1" allowOverlap="1" wp14:anchorId="7FB81D65" wp14:editId="73A87E42">
+                <wp:simplePos x="0" y="0"/>
+                <wp:positionH relativeFrom="column">
+                  <wp:posOffset>1609724</wp:posOffset>
+                </wp:positionH>
+                <wp:positionV relativeFrom="paragraph">
+                  <wp:posOffset>279399</wp:posOffset>
+                </wp:positionV>
+                <wp:extent cx="1095375" cy="447675"/>
+                <wp:effectExtent l="19050" t="0" r="47625" b="47625"/>
+                <wp:wrapNone/>
+                <wp:docPr id="36" name="Cloud 36"/>
+                <wp:cNvGraphicFramePr/>
+                <a:graphic xmlns:a="http://schemas.openxmlformats.org/drawingml/2006/main">
+                  <a:graphicData uri="http://schemas.microsoft.com/office/word/2010/wordprocessingShape">
+                    <wps:wsp>
+                      <wps:cNvSpPr/>
+                      <wps:spPr>
+                        <a:xfrm>
+                          <a:off x="0" y="0"/>
+                          <a:ext cx="1095375" cy="447675"/>
+                        </a:xfrm>
+                        <a:prstGeom prst="cloud">
+                          <a:avLst/>
+                        </a:prstGeom>
+                        <a:noFill/>
+                        <a:ln>
+                          <a:solidFill>
+                            <a:srgbClr val="FF0000"/>
+                          </a:solidFill>
+                        </a:ln>
+                      </wps:spPr>
+                      <wps:style>
+                        <a:lnRef idx="2">
+                          <a:schemeClr val="accent1">
+                            <a:shade val="50000"/>
+                          </a:schemeClr>
+                        </a:lnRef>
+                        <a:fillRef idx="1">
+                          <a:schemeClr val="accent1"/>
+                        </a:fillRef>
+                        <a:effectRef idx="0">
+                          <a:schemeClr val="accent1"/>
+                        </a:effectRef>
+                        <a:fontRef idx="minor">
+                          <a:schemeClr val="lt1"/>
+                        </a:fontRef>
+                      </wps:style>
+                      <wps:bodyPr rot="0" spcFirstLastPara="0" vertOverflow="overflow" horzOverflow="overflow" vert="horz" wrap="square" lIns="91440" tIns="45720" rIns="91440" bIns="45720" numCol="1" spcCol="0" rtlCol="0" fromWordArt="0" anchor="ctr" anchorCtr="0" forceAA="0" compatLnSpc="1">
+                        <a:prstTxWarp prst="textNoShape">
+                          <a:avLst/>
+                        </a:prstTxWarp>
+                        <a:noAutofit/>
+                      </wps:bodyPr>
+                    </wps:wsp>
+                  </a:graphicData>
+                </a:graphic>
+                <wp14:sizeRelH relativeFrom="margin">
+                  <wp14:pctWidth>0</wp14:pctWidth>
+                </wp14:sizeRelH>
+                <wp14:sizeRelV relativeFrom="margin">
+                  <wp14:pctHeight>0</wp14:pctHeight>
+                </wp14:sizeRelV>
+              </wp:anchor>
+            </w:drawing>
+          </mc:Choice>
+          <mc:Fallback>
+            <w:pict>
+              <v:shape w14:anchorId="46227ECD" id="Cloud 36" o:spid="_x0000_s1026" style="position:absolute;margin-left:126.75pt;margin-top:22pt;width:86.25pt;height:35.25pt;z-index:251751424;visibility:visible;mso-wrap-style:square;mso-width-percent:0;mso-height-percent:0;mso-wrap-distance-left:9pt;mso-wrap-distance-top:0;mso-wrap-distance-right:9pt;mso-wrap-distance-bottom:0;mso-position-horizontal:absolute;mso-position-horizontal-relative:text;mso-position-vertical:absolute;mso-position-vertical-relative:text;mso-width-percent:0;mso-height-percent:0;mso-width-relative:margin;mso-height-relative:margin;v-text-anchor:middle" coordsize="43200,43200" o:gfxdata="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" path="m3900,14370c3629,11657,4261,8921,5623,6907,7775,3726,11264,3017,14005,5202,15678,909,19914,22,22456,3432,23097,1683,24328,474,25749,200v1564,-302,3126,570,4084,2281c31215,267,33501,-460,35463,690v1495,876,2567,2710,2855,4886c40046,6218,41422,7998,41982,10318v407,1684,349,3513,-164,5142c43079,17694,43520,20590,43016,23322v-670,3632,-2888,6352,-5612,6882c37391,32471,36658,34621,35395,36101v-1919,2249,-4691,2538,-6840,714c27860,39948,25999,42343,23667,43106v-2748,899,-5616,-633,-7187,-3840c12772,42310,7956,40599,5804,35472,3690,35809,1705,34024,1110,31250,679,29243,1060,27077,2113,25551,619,24354,-213,22057,-5,19704,239,16949,1845,14791,3863,14507v12,-46,25,-91,37,-137xem4693,26177nfc3809,26271,2925,25993,2160,25380t4768,9519nfc6573,35092,6200,35220,5820,35280t10658,3810nfc16211,38544,15987,37961,15810,37350m28827,34751nfc28788,35398,28698,36038,28560,36660m34129,22954nfc36133,24282,37398,27058,37380,30090m41798,15354nfc41473,16386,40978,17302,40350,18030m38324,5426nfc38379,5843,38405,6266,38400,6690m29078,3952nfc29267,3369,29516,2826,29820,2340m22141,4720nfc22218,4238,22339,3771,22500,3330m14000,5192nfc14472,5568,14908,6021,15300,6540m4127,15789nfc4024,15325,3948,14851,3900,14370e" filled="f" strokecolor="red" strokeweight="1pt">
+                <v:stroke joinstyle="miter"/>
+                <v:path arrowok="t" o:connecttype="custom" o:connectlocs="118995,271268;54769,263009;175666,361653;147571,365601;417815,405084;400877,387052;730935,360119;724165,379902;865372,237869;947804,311818;1059826,159111;1023111,186842;971740,56229;973667,69327;737299,40954;756113,24249;561405,48913;570508,34508;354983,53804;387945,67773;104644,163619;98888,148914" o:connectangles="0,0,0,0,0,0,0,0,0,0,0,0,0,0,0,0,0,0,0,0,0,0"/>
+              </v:shape>
+            </w:pict>
+          </mc:Fallback>
+        </mc:AlternateContent>
+      </w:r>
+      <w:r>
+        <w:rPr>
+          <w:b/>
+          <w:noProof/>
+        </w:rPr>
+        <mc:AlternateContent>
+          <mc:Choice Requires="wps">
+            <w:drawing>
+              <wp:anchor distT="0" distB="0" distL="114300" distR="114300" simplePos="0" relativeHeight="251692032" behindDoc="0" locked="0" layoutInCell="1" allowOverlap="1" wp14:anchorId="4CBEFAD2" wp14:editId="14629868">
                 <wp:simplePos x="0" y="0"/>
                 <wp:positionH relativeFrom="column">
                   <wp:posOffset>1714500</wp:posOffset>
@@ -1188,7 +1268,7 @@
           </mc:Choice>
           <mc:Fallback>
             <w:pict>
-              <v:shapetype w14:anchorId="5F0E25ED" id="_x0000_t32" coordsize="21600,21600" o:spt="32" o:oned="t" path="m,l21600,21600e" filled="f">
+              <v:shapetype w14:anchorId="508315A6" id="_x0000_t32" coordsize="21600,21600" o:spt="32" o:oned="t" path="m,l21600,21600e" filled="f">
                 <v:path arrowok="t" fillok="f" o:connecttype="none"/>
                 <o:lock v:ext="edit" shapetype="t"/>
               </v:shapetype>
@@ -1202,11 +1282,12 @@
       <w:r>
         <w:rPr>
           <w:b/>
+          <w:noProof/>
         </w:rPr>
         <mc:AlternateContent>
           <mc:Choice Requires="wps">
             <w:drawing>
-              <wp:anchor distT="0" distB="0" distL="114300" distR="114300" simplePos="0" relativeHeight="251674624" behindDoc="0" locked="0" layoutInCell="1" allowOverlap="1" wp14:anchorId="11F5A2AA" wp14:editId="17EC2116">
+              <wp:anchor distT="0" distB="0" distL="114300" distR="114300" simplePos="0" relativeHeight="251674624" behindDoc="0" locked="0" layoutInCell="1" allowOverlap="1" wp14:anchorId="11F5A2AA" wp14:editId="257D9CFB">
                 <wp:simplePos x="0" y="0"/>
                 <wp:positionH relativeFrom="column">
                   <wp:posOffset>1143000</wp:posOffset>
@@ -1261,7 +1342,7 @@
           </mc:Choice>
           <mc:Fallback>
             <w:pict>
-              <v:shape w14:anchorId="46CA6A4C" id="Straight Arrow Connector 10" o:spid="_x0000_s1026" type="#_x0000_t32" style="position:absolute;margin-left:90pt;margin-top:20.2pt;width:0;height:35.25pt;flip:y;z-index:251674624;visibility:visible;mso-wrap-style:square;mso-wrap-distance-left:9pt;mso-wrap-distance-top:0;mso-wrap-distance-right:9pt;mso-wrap-distance-bottom:0;mso-position-horizontal:absolute;mso-position-horizontal-relative:text;mso-position-vertical:absolute;mso-position-vertical-relative:text" o:gfxdata="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" strokecolor="blue" strokeweight="1.25pt">
+              <v:shape w14:anchorId="62BAA24E" id="Straight Arrow Connector 10" o:spid="_x0000_s1026" type="#_x0000_t32" style="position:absolute;margin-left:90pt;margin-top:20.2pt;width:0;height:35.25pt;flip:y;z-index:251674624;visibility:visible;mso-wrap-style:square;mso-wrap-distance-left:9pt;mso-wrap-distance-top:0;mso-wrap-distance-right:9pt;mso-wrap-distance-bottom:0;mso-position-horizontal:absolute;mso-position-horizontal-relative:text;mso-position-vertical:absolute;mso-position-vertical-relative:text" o:gfxdata="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" strokecolor="blue" strokeweight="1.25pt">
                 <v:stroke endarrow="block" joinstyle="miter"/>
               </v:shape>
             </w:pict>
@@ -1271,11 +1352,12 @@
       <w:r>
         <w:rPr>
           <w:b/>
+          <w:noProof/>
         </w:rPr>
         <mc:AlternateContent>
           <mc:Choice Requires="wps">
             <w:drawing>
-              <wp:anchor distT="0" distB="0" distL="114300" distR="114300" simplePos="0" relativeHeight="251675648" behindDoc="0" locked="0" layoutInCell="1" allowOverlap="1" wp14:anchorId="73D05230" wp14:editId="70D0DE46">
+              <wp:anchor distT="0" distB="0" distL="114300" distR="114300" simplePos="0" relativeHeight="251675648" behindDoc="0" locked="0" layoutInCell="1" allowOverlap="1" wp14:anchorId="73D05230" wp14:editId="5EFC22CC">
                 <wp:simplePos x="0" y="0"/>
                 <wp:positionH relativeFrom="column">
                   <wp:posOffset>619125</wp:posOffset>
@@ -1370,11 +1452,12 @@
       <w:r>
         <w:rPr>
           <w:b/>
+          <w:noProof/>
         </w:rPr>
         <mc:AlternateContent>
           <mc:Choice Requires="wps">
             <w:drawing>
-              <wp:anchor distT="0" distB="0" distL="114300" distR="114300" simplePos="0" relativeHeight="251695104" behindDoc="0" locked="0" layoutInCell="1" allowOverlap="1" wp14:anchorId="245D5738" wp14:editId="50268533">
+              <wp:anchor distT="0" distB="0" distL="114300" distR="114300" simplePos="0" relativeHeight="251695104" behindDoc="0" locked="0" layoutInCell="1" allowOverlap="1" wp14:anchorId="245D5738" wp14:editId="09CFCF3E">
                 <wp:simplePos x="0" y="0"/>
                 <wp:positionH relativeFrom="column">
                   <wp:posOffset>1609090</wp:posOffset>
@@ -1474,7 +1557,7 @@
         <mc:AlternateContent>
           <mc:Choice Requires="wps">
             <w:drawing>
-              <wp:anchor distT="0" distB="0" distL="114300" distR="114300" simplePos="0" relativeHeight="251672576" behindDoc="0" locked="0" layoutInCell="1" allowOverlap="1" wp14:anchorId="2E7A2A7E" wp14:editId="38D14A92">
+              <wp:anchor distT="0" distB="0" distL="114300" distR="114300" simplePos="0" relativeHeight="251672576" behindDoc="0" locked="0" layoutInCell="1" allowOverlap="1" wp14:anchorId="2E7A2A7E" wp14:editId="044E3CEB">
                 <wp:simplePos x="0" y="0"/>
                 <wp:positionH relativeFrom="column">
                   <wp:posOffset>638175</wp:posOffset>
@@ -1517,13 +1600,7 @@
                               <w:rPr>
                                 <w:color w:val="0000FF"/>
                               </w:rPr>
-                              <w:t>C</w:t>
-                            </w:r>
-                            <w:r>
-                              <w:rPr>
-                                <w:color w:val="0000FF"/>
-                              </w:rPr>
-                              <w:t>reate</w:t>
+                              <w:t>Open</w:t>
                             </w:r>
                           </w:p>
                         </w:txbxContent>
@@ -1562,13 +1639,7 @@
                         <w:rPr>
                           <w:color w:val="0000FF"/>
                         </w:rPr>
-                        <w:t>C</w:t>
-                      </w:r>
-                      <w:r>
-                        <w:rPr>
-                          <w:color w:val="0000FF"/>
-                        </w:rPr>
-                        <w:t>reate</w:t>
+                        <w:t>Open</w:t>
                       </w:r>
                     </w:p>
                   </w:txbxContent>
@@ -1581,11 +1652,12 @@
       <w:r>
         <w:rPr>
           <w:b/>
+          <w:noProof/>
         </w:rPr>
         <mc:AlternateContent>
           <mc:Choice Requires="wps">
             <w:drawing>
-              <wp:anchor distT="0" distB="0" distL="114300" distR="114300" simplePos="0" relativeHeight="251694080" behindDoc="0" locked="0" layoutInCell="1" allowOverlap="1" wp14:anchorId="68854769" wp14:editId="58C280BA">
+              <wp:anchor distT="0" distB="0" distL="114300" distR="114300" simplePos="0" relativeHeight="251694080" behindDoc="0" locked="0" layoutInCell="1" allowOverlap="1" wp14:anchorId="68854769" wp14:editId="4883AA1C">
                 <wp:simplePos x="0" y="0"/>
                 <wp:positionH relativeFrom="column">
                   <wp:posOffset>1628775</wp:posOffset>
@@ -1624,12 +1696,20 @@
                                 <w:color w:val="006600"/>
                               </w:rPr>
                             </w:pPr>
+                            <w:proofErr w:type="gramStart"/>
                             <w:r>
                               <w:rPr>
                                 <w:color w:val="006600"/>
                               </w:rPr>
                               <w:t>Close</w:t>
                             </w:r>
+                            <w:r>
+                              <w:rPr>
+                                <w:color w:val="006600"/>
+                              </w:rPr>
+                              <w:t xml:space="preserve"> ?</w:t>
+                            </w:r>
+                            <w:proofErr w:type="gramEnd"/>
                           </w:p>
                         </w:txbxContent>
                       </wps:txbx>
@@ -1663,12 +1743,20 @@
                           <w:color w:val="006600"/>
                         </w:rPr>
                       </w:pPr>
+                      <w:proofErr w:type="gramStart"/>
                       <w:r>
                         <w:rPr>
                           <w:color w:val="006600"/>
                         </w:rPr>
                         <w:t>Close</w:t>
                       </w:r>
+                      <w:r>
+                        <w:rPr>
+                          <w:color w:val="006600"/>
+                        </w:rPr>
+                        <w:t xml:space="preserve"> ?</w:t>
+                      </w:r>
+                      <w:proofErr w:type="gramEnd"/>
                     </w:p>
                   </w:txbxContent>
                 </v:textbox>
@@ -1680,11 +1768,12 @@
       <w:r>
         <w:rPr>
           <w:b/>
+          <w:noProof/>
         </w:rPr>
         <mc:AlternateContent>
           <mc:Choice Requires="wps">
             <w:drawing>
-              <wp:anchor distT="0" distB="0" distL="114300" distR="114300" simplePos="0" relativeHeight="251691008" behindDoc="0" locked="0" layoutInCell="1" allowOverlap="1" wp14:anchorId="2D67958E" wp14:editId="13CDC9C7">
+              <wp:anchor distT="0" distB="0" distL="114300" distR="114300" simplePos="0" relativeHeight="251691008" behindDoc="0" locked="0" layoutInCell="1" allowOverlap="1" wp14:anchorId="2D67958E" wp14:editId="7E21CA7C">
                 <wp:simplePos x="0" y="0"/>
                 <wp:positionH relativeFrom="column">
                   <wp:posOffset>1733550</wp:posOffset>
@@ -1740,7 +1829,7 @@
           </mc:Choice>
           <mc:Fallback>
             <w:pict>
-              <v:shape w14:anchorId="09C593D7" id="Straight Arrow Connector 23" o:spid="_x0000_s1026" type="#_x0000_t32" style="position:absolute;margin-left:136.5pt;margin-top:76.5pt;width:0;height:35.25pt;flip:y;z-index:251691008;visibility:visible;mso-wrap-style:square;mso-wrap-distance-left:9pt;mso-wrap-distance-top:0;mso-wrap-distance-right:9pt;mso-wrap-distance-bottom:0;mso-position-horizontal:absolute;mso-position-horizontal-relative:text;mso-position-vertical:absolute;mso-position-vertical-relative:text" o:gfxdata="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" strokecolor="#060" strokeweight="1.25pt">
+              <v:shape w14:anchorId="6B1C70D6" id="Straight Arrow Connector 23" o:spid="_x0000_s1026" type="#_x0000_t32" style="position:absolute;margin-left:136.5pt;margin-top:76.5pt;width:0;height:35.25pt;flip:y;z-index:251691008;visibility:visible;mso-wrap-style:square;mso-wrap-distance-left:9pt;mso-wrap-distance-top:0;mso-wrap-distance-right:9pt;mso-wrap-distance-bottom:0;mso-position-horizontal:absolute;mso-position-horizontal-relative:text;mso-position-vertical:absolute;mso-position-vertical-relative:text" o:gfxdata="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" strokecolor="#060" strokeweight="1.25pt">
                 <v:stroke startarrow="classic" joinstyle="miter"/>
               </v:shape>
             </w:pict>
@@ -1750,11 +1839,12 @@
       <w:r>
         <w:rPr>
           <w:b/>
+          <w:noProof/>
         </w:rPr>
         <mc:AlternateContent>
           <mc:Choice Requires="wps">
             <w:drawing>
-              <wp:anchor distT="0" distB="0" distL="114300" distR="114300" simplePos="0" relativeHeight="251686912" behindDoc="0" locked="0" layoutInCell="1" allowOverlap="1" wp14:anchorId="7AF88F46" wp14:editId="23F6F626">
+              <wp:anchor distT="0" distB="0" distL="114300" distR="114300" simplePos="0" relativeHeight="251686912" behindDoc="0" locked="0" layoutInCell="1" allowOverlap="1" wp14:anchorId="7AF88F46" wp14:editId="716200D6">
                 <wp:simplePos x="0" y="0"/>
                 <wp:positionH relativeFrom="column">
                   <wp:posOffset>4543425</wp:posOffset>
@@ -1810,7 +1900,7 @@
           </mc:Choice>
           <mc:Fallback>
             <w:pict>
-              <v:shape w14:anchorId="40DEB760" id="Straight Arrow Connector 21" o:spid="_x0000_s1026" type="#_x0000_t32" style="position:absolute;margin-left:357.75pt;margin-top:21.3pt;width:0;height:35.25pt;flip:y;z-index:251686912;visibility:visible;mso-wrap-style:square;mso-wrap-distance-left:9pt;mso-wrap-distance-top:0;mso-wrap-distance-right:9pt;mso-wrap-distance-bottom:0;mso-position-horizontal:absolute;mso-position-horizontal-relative:text;mso-position-vertical:absolute;mso-position-vertical-relative:text" o:gfxdata="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" strokecolor="blue" strokeweight="1.25pt">
+              <v:shape w14:anchorId="4F599447" id="Straight Arrow Connector 21" o:spid="_x0000_s1026" type="#_x0000_t32" style="position:absolute;margin-left:357.75pt;margin-top:21.3pt;width:0;height:35.25pt;flip:y;z-index:251686912;visibility:visible;mso-wrap-style:square;mso-wrap-distance-left:9pt;mso-wrap-distance-top:0;mso-wrap-distance-right:9pt;mso-wrap-distance-bottom:0;mso-position-horizontal:absolute;mso-position-horizontal-relative:text;mso-position-vertical:absolute;mso-position-vertical-relative:text" o:gfxdata="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" strokecolor="blue" strokeweight="1.25pt">
                 <v:stroke startarrow="classic" joinstyle="miter"/>
               </v:shape>
             </w:pict>
@@ -1820,11 +1910,12 @@
       <w:r>
         <w:rPr>
           <w:b/>
+          <w:noProof/>
         </w:rPr>
         <mc:AlternateContent>
           <mc:Choice Requires="wps">
             <w:drawing>
-              <wp:anchor distT="0" distB="0" distL="114300" distR="114300" simplePos="0" relativeHeight="251699200" behindDoc="0" locked="0" layoutInCell="1" allowOverlap="1" wp14:anchorId="719E5AE7" wp14:editId="544DD9C2">
+              <wp:anchor distT="0" distB="0" distL="114300" distR="114300" simplePos="0" relativeHeight="251699200" behindDoc="0" locked="0" layoutInCell="1" allowOverlap="1" wp14:anchorId="719E5AE7" wp14:editId="57C71371">
                 <wp:simplePos x="0" y="0"/>
                 <wp:positionH relativeFrom="column">
                   <wp:posOffset>4057650</wp:posOffset>
@@ -1880,7 +1971,7 @@
           </mc:Choice>
           <mc:Fallback>
             <w:pict>
-              <v:shape w14:anchorId="1BB675B0" id="Straight Arrow Connector 29" o:spid="_x0000_s1026" type="#_x0000_t32" style="position:absolute;margin-left:319.5pt;margin-top:131.95pt;width:0;height:35.25pt;flip:y;z-index:251699200;visibility:visible;mso-wrap-style:square;mso-wrap-distance-left:9pt;mso-wrap-distance-top:0;mso-wrap-distance-right:9pt;mso-wrap-distance-bottom:0;mso-position-horizontal:absolute;mso-position-horizontal-relative:text;mso-position-vertical:absolute;mso-position-vertical-relative:text" o:gfxdata="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" strokecolor="#060" strokeweight="1.25pt">
+              <v:shape w14:anchorId="0C53CDF4" id="Straight Arrow Connector 29" o:spid="_x0000_s1026" type="#_x0000_t32" style="position:absolute;margin-left:319.5pt;margin-top:131.95pt;width:0;height:35.25pt;flip:y;z-index:251699200;visibility:visible;mso-wrap-style:square;mso-wrap-distance-left:9pt;mso-wrap-distance-top:0;mso-wrap-distance-right:9pt;mso-wrap-distance-bottom:0;mso-position-horizontal:absolute;mso-position-horizontal-relative:text;mso-position-vertical:absolute;mso-position-vertical-relative:text" o:gfxdata="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" strokecolor="#060" strokeweight="1.25pt">
                 <v:stroke endarrow="classic" joinstyle="miter"/>
               </v:shape>
             </w:pict>
@@ -1890,110 +1981,12 @@
       <w:r>
         <w:rPr>
           <w:b/>
+          <w:noProof/>
         </w:rPr>
         <mc:AlternateContent>
           <mc:Choice Requires="wps">
             <w:drawing>
-              <wp:anchor distT="0" distB="0" distL="114300" distR="114300" simplePos="0" relativeHeight="251705344" behindDoc="0" locked="0" layoutInCell="1" allowOverlap="1" wp14:anchorId="11BE01C4" wp14:editId="49A7CC08">
-                <wp:simplePos x="0" y="0"/>
-                <wp:positionH relativeFrom="column">
-                  <wp:posOffset>3437890</wp:posOffset>
-                </wp:positionH>
-                <wp:positionV relativeFrom="paragraph">
-                  <wp:posOffset>1767840</wp:posOffset>
-                </wp:positionV>
-                <wp:extent cx="733425" cy="266700"/>
-                <wp:effectExtent l="0" t="0" r="0" b="0"/>
-                <wp:wrapNone/>
-                <wp:docPr id="33" name="Text Box 33"/>
-                <wp:cNvGraphicFramePr/>
-                <a:graphic xmlns:a="http://schemas.openxmlformats.org/drawingml/2006/main">
-                  <a:graphicData uri="http://schemas.microsoft.com/office/word/2010/wordprocessingShape">
-                    <wps:wsp>
-                      <wps:cNvSpPr txBox="1"/>
-                      <wps:spPr>
-                        <a:xfrm>
-                          <a:off x="0" y="0"/>
-                          <a:ext cx="733425" cy="266700"/>
-                        </a:xfrm>
-                        <a:prstGeom prst="rect">
-                          <a:avLst/>
-                        </a:prstGeom>
-                        <a:noFill/>
-                        <a:ln w="6350">
-                          <a:noFill/>
-                        </a:ln>
-                      </wps:spPr>
-                      <wps:txbx>
-                        <w:txbxContent>
-                          <w:p>
-                            <w:pPr>
-                              <w:jc w:val="center"/>
-                              <w:rPr>
-                                <w:color w:val="006600"/>
-                              </w:rPr>
-                            </w:pPr>
-                            <w:r>
-                              <w:rPr>
-                                <w:color w:val="006600"/>
-                              </w:rPr>
-                              <w:t>Execute</w:t>
-                            </w:r>
-                          </w:p>
-                        </w:txbxContent>
-                      </wps:txbx>
-                      <wps:bodyPr rot="0" spcFirstLastPara="0" vertOverflow="overflow" horzOverflow="overflow" vert="horz" wrap="square" lIns="91440" tIns="45720" rIns="91440" bIns="45720" numCol="1" spcCol="0" rtlCol="0" fromWordArt="0" anchor="t" anchorCtr="0" forceAA="0" compatLnSpc="1">
-                        <a:prstTxWarp prst="textNoShape">
-                          <a:avLst/>
-                        </a:prstTxWarp>
-                        <a:noAutofit/>
-                      </wps:bodyPr>
-                    </wps:wsp>
-                  </a:graphicData>
-                </a:graphic>
-                <wp14:sizeRelH relativeFrom="margin">
-                  <wp14:pctWidth>0</wp14:pctWidth>
-                </wp14:sizeRelH>
-                <wp14:sizeRelV relativeFrom="margin">
-                  <wp14:pctHeight>0</wp14:pctHeight>
-                </wp14:sizeRelV>
-              </wp:anchor>
-            </w:drawing>
-          </mc:Choice>
-          <mc:Fallback>
-            <w:pict>
-              <v:shape w14:anchorId="11BE01C4" id="Text Box 33" o:spid="_x0000_s1038" type="#_x0000_t202" style="position:absolute;left:0;text-align:left;margin-left:270.7pt;margin-top:139.2pt;width:57.75pt;height:21pt;z-index:251705344;visibility:visible;mso-wrap-style:square;mso-width-percent:0;mso-height-percent:0;mso-wrap-distance-left:9pt;mso-wrap-distance-top:0;mso-wrap-distance-right:9pt;mso-wrap-distance-bottom:0;mso-position-horizontal:absolute;mso-position-horizontal-relative:text;mso-position-vertical:absolute;mso-position-vertical-relative:text;mso-width-percent:0;mso-height-percent:0;mso-width-relative:margin;mso-height-relative:margin;v-text-anchor:top" o:gfxdata="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" filled="f" stroked="f" strokeweight=".5pt">
-                <v:textbox>
-                  <w:txbxContent>
-                    <w:p>
-                      <w:pPr>
-                        <w:jc w:val="center"/>
-                        <w:rPr>
-                          <w:color w:val="006600"/>
-                        </w:rPr>
-                      </w:pPr>
-                      <w:r>
-                        <w:rPr>
-                          <w:color w:val="006600"/>
-                        </w:rPr>
-                        <w:t>Execute</w:t>
-                      </w:r>
-                    </w:p>
-                  </w:txbxContent>
-                </v:textbox>
-              </v:shape>
-            </w:pict>
-          </mc:Fallback>
-        </mc:AlternateContent>
-      </w:r>
-      <w:r>
-        <w:rPr>
-          <w:b/>
-        </w:rPr>
-        <mc:AlternateContent>
-          <mc:Choice Requires="wps">
-            <w:drawing>
-              <wp:anchor distT="0" distB="0" distL="114300" distR="114300" simplePos="0" relativeHeight="251703296" behindDoc="0" locked="0" layoutInCell="1" allowOverlap="1" wp14:anchorId="0C702AA6" wp14:editId="454B1F9B">
+              <wp:anchor distT="0" distB="0" distL="114300" distR="114300" simplePos="0" relativeHeight="251703296" behindDoc="0" locked="0" layoutInCell="1" allowOverlap="1" wp14:anchorId="0C702AA6" wp14:editId="3CFD95AC">
                 <wp:simplePos x="0" y="0"/>
                 <wp:positionH relativeFrom="column">
                   <wp:posOffset>3362325</wp:posOffset>
@@ -2061,7 +2054,7 @@
           </mc:Choice>
           <mc:Fallback>
             <w:pict>
-              <v:shape w14:anchorId="0C702AA6" id="Text Box 31" o:spid="_x0000_s1039" type="#_x0000_t202" style="position:absolute;left:0;text-align:left;margin-left:264.75pt;margin-top:87.45pt;width:61.5pt;height:21pt;z-index:251703296;visibility:visible;mso-wrap-style:square;mso-width-percent:0;mso-height-percent:0;mso-wrap-distance-left:9pt;mso-wrap-distance-top:0;mso-wrap-distance-right:9pt;mso-wrap-distance-bottom:0;mso-position-horizontal:absolute;mso-position-horizontal-relative:text;mso-position-vertical:absolute;mso-position-vertical-relative:text;mso-width-percent:0;mso-height-percent:0;mso-width-relative:margin;mso-height-relative:margin;v-text-anchor:top" o:gfxdata="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" filled="f" stroked="f" strokeweight=".5pt">
+              <v:shape w14:anchorId="0C702AA6" id="Text Box 31" o:spid="_x0000_s1038" type="#_x0000_t202" style="position:absolute;left:0;text-align:left;margin-left:264.75pt;margin-top:87.45pt;width:61.5pt;height:21pt;z-index:251703296;visibility:visible;mso-wrap-style:square;mso-width-percent:0;mso-height-percent:0;mso-wrap-distance-left:9pt;mso-wrap-distance-top:0;mso-wrap-distance-right:9pt;mso-wrap-distance-bottom:0;mso-position-horizontal:absolute;mso-position-horizontal-relative:text;mso-position-vertical:absolute;mso-position-vertical-relative:text;mso-width-percent:0;mso-height-percent:0;mso-width-relative:margin;mso-height-relative:margin;v-text-anchor:top" o:gfxdata="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" filled="f" stroked="f" strokeweight=".5pt">
                 <v:textbox>
                   <w:txbxContent>
                     <w:p>
@@ -2088,11 +2081,12 @@
       <w:r>
         <w:rPr>
           <w:b/>
+          <w:noProof/>
         </w:rPr>
         <mc:AlternateContent>
           <mc:Choice Requires="wps">
             <w:drawing>
-              <wp:anchor distT="0" distB="0" distL="114300" distR="114300" simplePos="0" relativeHeight="251704320" behindDoc="0" locked="0" layoutInCell="1" allowOverlap="1" wp14:anchorId="77E0C6DB" wp14:editId="6E0848D5">
+              <wp:anchor distT="0" distB="0" distL="114300" distR="114300" simplePos="0" relativeHeight="251704320" behindDoc="0" locked="0" layoutInCell="1" allowOverlap="1" wp14:anchorId="77E0C6DB" wp14:editId="65C85345">
                 <wp:simplePos x="0" y="0"/>
                 <wp:positionH relativeFrom="column">
                   <wp:posOffset>3276600</wp:posOffset>
@@ -2135,13 +2129,7 @@
                               <w:rPr>
                                 <w:color w:val="006600"/>
                               </w:rPr>
-                              <w:t>Re</w:t>
-                            </w:r>
-                            <w:r>
-                              <w:rPr>
-                                <w:color w:val="006600"/>
-                              </w:rPr>
-                              <w:t>ady to Complete</w:t>
+                              <w:t>Ready to Complete</w:t>
                             </w:r>
                           </w:p>
                         </w:txbxContent>
@@ -2166,7 +2154,7 @@
           </mc:Choice>
           <mc:Fallback>
             <w:pict>
-              <v:shape w14:anchorId="77E0C6DB" id="Text Box 32" o:spid="_x0000_s1040" type="#_x0000_t202" style="position:absolute;left:0;text-align:left;margin-left:258pt;margin-top:22.9pt;width:58.5pt;height:33.75pt;z-index:251704320;visibility:visible;mso-wrap-style:square;mso-width-percent:0;mso-height-percent:0;mso-wrap-distance-left:9pt;mso-wrap-distance-top:0;mso-wrap-distance-right:9pt;mso-wrap-distance-bottom:0;mso-position-horizontal:absolute;mso-position-horizontal-relative:text;mso-position-vertical:absolute;mso-position-vertical-relative:text;mso-width-percent:0;mso-height-percent:0;mso-width-relative:margin;mso-height-relative:margin;v-text-anchor:top" o:gfxdata="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" filled="f" stroked="f" strokeweight=".5pt">
+              <v:shape w14:anchorId="77E0C6DB" id="Text Box 32" o:spid="_x0000_s1039" type="#_x0000_t202" style="position:absolute;left:0;text-align:left;margin-left:258pt;margin-top:22.9pt;width:58.5pt;height:33.75pt;z-index:251704320;visibility:visible;mso-wrap-style:square;mso-width-percent:0;mso-height-percent:0;mso-wrap-distance-left:9pt;mso-wrap-distance-top:0;mso-wrap-distance-right:9pt;mso-wrap-distance-bottom:0;mso-position-horizontal:absolute;mso-position-horizontal-relative:text;mso-position-vertical:absolute;mso-position-vertical-relative:text;mso-width-percent:0;mso-height-percent:0;mso-width-relative:margin;mso-height-relative:margin;v-text-anchor:top" o:gfxdata="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" filled="f" stroked="f" strokeweight=".5pt">
                 <v:textbox>
                   <w:txbxContent>
                     <w:p>
@@ -2180,13 +2168,7 @@
                         <w:rPr>
                           <w:color w:val="006600"/>
                         </w:rPr>
-                        <w:t>Re</w:t>
-                      </w:r>
-                      <w:r>
-                        <w:rPr>
-                          <w:color w:val="006600"/>
-                        </w:rPr>
-                        <w:t>ady to Complete</w:t>
+                        <w:t>Ready to Complete</w:t>
                       </w:r>
                     </w:p>
                   </w:txbxContent>
@@ -2199,11 +2181,12 @@
       <w:r>
         <w:rPr>
           <w:b/>
+          <w:noProof/>
         </w:rPr>
         <mc:AlternateContent>
           <mc:Choice Requires="wps">
             <w:drawing>
-              <wp:anchor distT="0" distB="0" distL="114300" distR="114300" simplePos="0" relativeHeight="251698176" behindDoc="0" locked="0" layoutInCell="1" allowOverlap="1" wp14:anchorId="45AFB332" wp14:editId="4EDF172D">
+              <wp:anchor distT="0" distB="0" distL="114300" distR="114300" simplePos="0" relativeHeight="251698176" behindDoc="0" locked="0" layoutInCell="1" allowOverlap="1" wp14:anchorId="45AFB332" wp14:editId="512F76ED">
                 <wp:simplePos x="0" y="0"/>
                 <wp:positionH relativeFrom="column">
                   <wp:posOffset>4038600</wp:posOffset>
@@ -2259,7 +2242,7 @@
           </mc:Choice>
           <mc:Fallback>
             <w:pict>
-              <v:shape w14:anchorId="1A7A10C0" id="Straight Arrow Connector 28" o:spid="_x0000_s1026" type="#_x0000_t32" style="position:absolute;margin-left:318pt;margin-top:20.8pt;width:0;height:35.25pt;flip:y;z-index:251698176;visibility:visible;mso-wrap-style:square;mso-wrap-distance-left:9pt;mso-wrap-distance-top:0;mso-wrap-distance-right:9pt;mso-wrap-distance-bottom:0;mso-position-horizontal:absolute;mso-position-horizontal-relative:text;mso-position-vertical:absolute;mso-position-vertical-relative:text" o:gfxdata="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" strokecolor="#060" strokeweight="1.25pt">
+              <v:shape w14:anchorId="14B4A1E4" id="Straight Arrow Connector 28" o:spid="_x0000_s1026" type="#_x0000_t32" style="position:absolute;margin-left:318pt;margin-top:20.8pt;width:0;height:35.25pt;flip:y;z-index:251698176;visibility:visible;mso-wrap-style:square;mso-wrap-distance-left:9pt;mso-wrap-distance-top:0;mso-wrap-distance-right:9pt;mso-wrap-distance-bottom:0;mso-position-horizontal:absolute;mso-position-horizontal-relative:text;mso-position-vertical:absolute;mso-position-vertical-relative:text" o:gfxdata="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" strokecolor="#060" strokeweight="1.25pt">
                 <v:stroke endarrow="classic" joinstyle="miter"/>
               </v:shape>
             </w:pict>
@@ -2269,11 +2252,12 @@
       <w:r>
         <w:rPr>
           <w:b/>
+          <w:noProof/>
         </w:rPr>
         <mc:AlternateContent>
           <mc:Choice Requires="wps">
             <w:drawing>
-              <wp:anchor distT="0" distB="0" distL="114300" distR="114300" simplePos="0" relativeHeight="251697152" behindDoc="0" locked="0" layoutInCell="1" allowOverlap="1" wp14:anchorId="64E6E8CE" wp14:editId="5F8906AB">
+              <wp:anchor distT="0" distB="0" distL="114300" distR="114300" simplePos="0" relativeHeight="251697152" behindDoc="0" locked="0" layoutInCell="1" allowOverlap="1" wp14:anchorId="64E6E8CE" wp14:editId="24F23B6A">
                 <wp:simplePos x="0" y="0"/>
                 <wp:positionH relativeFrom="column">
                   <wp:posOffset>4057650</wp:posOffset>
@@ -2329,7 +2313,7 @@
           </mc:Choice>
           <mc:Fallback>
             <w:pict>
-              <v:shape w14:anchorId="37D8AE53" id="Straight Arrow Connector 27" o:spid="_x0000_s1026" type="#_x0000_t32" style="position:absolute;margin-left:319.5pt;margin-top:76.75pt;width:0;height:35.25pt;flip:y;z-index:251697152;visibility:visible;mso-wrap-style:square;mso-wrap-distance-left:9pt;mso-wrap-distance-top:0;mso-wrap-distance-right:9pt;mso-wrap-distance-bottom:0;mso-position-horizontal:absolute;mso-position-horizontal-relative:text;mso-position-vertical:absolute;mso-position-vertical-relative:text" o:gfxdata="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" strokecolor="#060" strokeweight="1.25pt">
+              <v:shape w14:anchorId="1446195F" id="Straight Arrow Connector 27" o:spid="_x0000_s1026" type="#_x0000_t32" style="position:absolute;margin-left:319.5pt;margin-top:76.75pt;width:0;height:35.25pt;flip:y;z-index:251697152;visibility:visible;mso-wrap-style:square;mso-wrap-distance-left:9pt;mso-wrap-distance-top:0;mso-wrap-distance-right:9pt;mso-wrap-distance-bottom:0;mso-position-horizontal:absolute;mso-position-horizontal-relative:text;mso-position-vertical:absolute;mso-position-vertical-relative:text" o:gfxdata="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" strokecolor="#060" strokeweight="1.25pt">
                 <v:stroke endarrow="classic" joinstyle="miter"/>
               </v:shape>
             </w:pict>
@@ -2339,11 +2323,12 @@
       <w:r>
         <w:rPr>
           <w:b/>
+          <w:noProof/>
         </w:rPr>
         <mc:AlternateContent>
           <mc:Choice Requires="wps">
             <w:drawing>
-              <wp:anchor distT="0" distB="0" distL="114300" distR="114300" simplePos="0" relativeHeight="251720704" behindDoc="0" locked="0" layoutInCell="1" allowOverlap="1" wp14:anchorId="71B12597" wp14:editId="26D1A87D">
+              <wp:anchor distT="0" distB="0" distL="114300" distR="114300" simplePos="0" relativeHeight="251720704" behindDoc="0" locked="0" layoutInCell="1" allowOverlap="1" wp14:anchorId="71B12597" wp14:editId="7BDE18C3">
                 <wp:simplePos x="0" y="0"/>
                 <wp:positionH relativeFrom="margin">
                   <wp:posOffset>5055235</wp:posOffset>
@@ -2417,7 +2402,7 @@
           </mc:Choice>
           <mc:Fallback>
             <w:pict>
-              <v:shape w14:anchorId="71B12597" id="Text Box 43" o:spid="_x0000_s1041" type="#_x0000_t202" style="position:absolute;left:0;text-align:left;margin-left:398.05pt;margin-top:12.4pt;width:60pt;height:37.5pt;z-index:251720704;visibility:visible;mso-wrap-style:square;mso-width-percent:0;mso-height-percent:0;mso-wrap-distance-left:9pt;mso-wrap-distance-top:0;mso-wrap-distance-right:9pt;mso-wrap-distance-bottom:0;mso-position-horizontal:absolute;mso-position-horizontal-relative:margin;mso-position-vertical:absolute;mso-position-vertical-relative:text;mso-width-percent:0;mso-height-percent:0;mso-width-relative:margin;mso-height-relative:margin;v-text-anchor:top" o:gfxdata="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" filled="f" stroked="f" strokeweight=".5pt">
+              <v:shape w14:anchorId="71B12597" id="Text Box 43" o:spid="_x0000_s1040" type="#_x0000_t202" style="position:absolute;left:0;text-align:left;margin-left:398.05pt;margin-top:12.4pt;width:60pt;height:37.5pt;z-index:251720704;visibility:visible;mso-wrap-style:square;mso-width-percent:0;mso-height-percent:0;mso-wrap-distance-left:9pt;mso-wrap-distance-top:0;mso-wrap-distance-right:9pt;mso-wrap-distance-bottom:0;mso-position-horizontal:absolute;mso-position-horizontal-relative:margin;mso-position-vertical:absolute;mso-position-vertical-relative:text;mso-width-percent:0;mso-height-percent:0;mso-width-relative:margin;mso-height-relative:margin;v-text-anchor:top" o:gfxdata="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" filled="f" stroked="f" strokeweight=".5pt">
                 <v:textbox>
                   <w:txbxContent>
                     <w:p>
@@ -2451,11 +2436,12 @@
       <w:r>
         <w:rPr>
           <w:b/>
+          <w:noProof/>
         </w:rPr>
         <mc:AlternateContent>
           <mc:Choice Requires="wps">
             <w:drawing>
-              <wp:anchor distT="0" distB="0" distL="114300" distR="114300" simplePos="0" relativeHeight="251728896" behindDoc="0" locked="0" layoutInCell="1" allowOverlap="1" wp14:anchorId="47BAB342" wp14:editId="54397922">
+              <wp:anchor distT="0" distB="0" distL="114300" distR="114300" simplePos="0" relativeHeight="251728896" behindDoc="0" locked="0" layoutInCell="1" allowOverlap="1" wp14:anchorId="47BAB342" wp14:editId="1268E714">
                 <wp:simplePos x="0" y="0"/>
                 <wp:positionH relativeFrom="margin">
                   <wp:align>left</wp:align>
@@ -2498,13 +2484,7 @@
                               <w:rPr>
                                 <w:color w:val="FF0000"/>
                               </w:rPr>
-                              <w:t>Re-</w:t>
-                            </w:r>
-                            <w:r>
-                              <w:rPr>
-                                <w:color w:val="FF0000"/>
-                              </w:rPr>
-                              <w:t>Check</w:t>
+                              <w:t>Re-Check</w:t>
                             </w:r>
                           </w:p>
                         </w:txbxContent>
@@ -2529,7 +2509,7 @@
           </mc:Choice>
           <mc:Fallback>
             <w:pict>
-              <v:shape w14:anchorId="47BAB342" id="Text Box 49" o:spid="_x0000_s1042" type="#_x0000_t202" style="position:absolute;left:0;text-align:left;margin-left:0;margin-top:22.15pt;width:60pt;height:23.25pt;z-index:251728896;visibility:visible;mso-wrap-style:square;mso-width-percent:0;mso-height-percent:0;mso-wrap-distance-left:9pt;mso-wrap-distance-top:0;mso-wrap-distance-right:9pt;mso-wrap-distance-bottom:0;mso-position-horizontal:left;mso-position-horizontal-relative:margin;mso-position-vertical:absolute;mso-position-vertical-relative:text;mso-width-percent:0;mso-height-percent:0;mso-width-relative:margin;mso-height-relative:margin;v-text-anchor:top" o:gfxdata="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" filled="f" stroked="f" strokeweight=".5pt">
+              <v:shape w14:anchorId="47BAB342" id="Text Box 49" o:spid="_x0000_s1041" type="#_x0000_t202" style="position:absolute;left:0;text-align:left;margin-left:0;margin-top:22.15pt;width:60pt;height:23.25pt;z-index:251728896;visibility:visible;mso-wrap-style:square;mso-width-percent:0;mso-height-percent:0;mso-wrap-distance-left:9pt;mso-wrap-distance-top:0;mso-wrap-distance-right:9pt;mso-wrap-distance-bottom:0;mso-position-horizontal:left;mso-position-horizontal-relative:margin;mso-position-vertical:absolute;mso-position-vertical-relative:text;mso-width-percent:0;mso-height-percent:0;mso-width-relative:margin;mso-height-relative:margin;v-text-anchor:top" o:gfxdata="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" filled="f" stroked="f" strokeweight=".5pt">
                 <v:textbox>
                   <w:txbxContent>
                     <w:p>
@@ -2543,13 +2523,7 @@
                         <w:rPr>
                           <w:color w:val="FF0000"/>
                         </w:rPr>
-                        <w:t>Re-</w:t>
-                      </w:r>
-                      <w:r>
-                        <w:rPr>
-                          <w:color w:val="FF0000"/>
-                        </w:rPr>
-                        <w:t>Check</w:t>
+                        <w:t>Re-Check</w:t>
                       </w:r>
                     </w:p>
                   </w:txbxContent>
@@ -2568,7 +2542,7 @@
         <mc:AlternateContent>
           <mc:Choice Requires="wps">
             <w:drawing>
-              <wp:anchor distT="0" distB="0" distL="114300" distR="114300" simplePos="0" relativeHeight="251725824" behindDoc="0" locked="0" layoutInCell="1" allowOverlap="1" wp14:anchorId="6FDE359B" wp14:editId="3BE8F042">
+              <wp:anchor distT="0" distB="0" distL="114300" distR="114300" simplePos="0" relativeHeight="251725824" behindDoc="0" locked="0" layoutInCell="1" allowOverlap="1" wp14:anchorId="6FDE359B" wp14:editId="5D75B604">
                 <wp:simplePos x="0" y="0"/>
                 <wp:positionH relativeFrom="margin">
                   <wp:posOffset>676275</wp:posOffset>
@@ -2633,7 +2607,19 @@
           </mc:Choice>
           <mc:Fallback>
             <w:pict>
-              <v:shape w14:anchorId="6669A955" id="Connector: Curved 46" o:spid="_x0000_s1026" type="#_x0000_t38" style="position:absolute;margin-left:53.25pt;margin-top:10.15pt;width:3.6pt;height:51.75pt;flip:x;z-index:251725824;visibility:visible;mso-wrap-style:square;mso-width-percent:0;mso-height-percent:0;mso-wrap-distance-left:9pt;mso-wrap-distance-top:0;mso-wrap-distance-right:9pt;mso-wrap-distance-bottom:0;mso-position-horizontal:absolute;mso-position-horizontal-relative:margin;mso-position-vertical:absolute;mso-position-vertical-relative:text;mso-width-percent:0;mso-height-percent:0;mso-width-relative:margin;mso-height-relative:margin" o:gfxdata="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" adj="122700" strokecolor="red" strokeweight=".5pt">
+              <v:shapetype w14:anchorId="65879221" id="_x0000_t38" coordsize="21600,21600" o:spt="38" o:oned="t" path="m,c@0,0@1,5400@1,10800@1,16200@2,21600,21600,21600e" filled="f">
+                <v:formulas>
+                  <v:f eqn="mid #0 0"/>
+                  <v:f eqn="val #0"/>
+                  <v:f eqn="mid #0 21600"/>
+                </v:formulas>
+                <v:path arrowok="t" fillok="f" o:connecttype="none"/>
+                <v:handles>
+                  <v:h position="#0,center"/>
+                </v:handles>
+                <o:lock v:ext="edit" shapetype="t"/>
+              </v:shapetype>
+              <v:shape id="Connector: Curved 46" o:spid="_x0000_s1026" type="#_x0000_t38" style="position:absolute;margin-left:53.25pt;margin-top:10.15pt;width:3.6pt;height:51.75pt;flip:x;z-index:251725824;visibility:visible;mso-wrap-style:square;mso-width-percent:0;mso-height-percent:0;mso-wrap-distance-left:9pt;mso-wrap-distance-top:0;mso-wrap-distance-right:9pt;mso-wrap-distance-bottom:0;mso-position-horizontal:absolute;mso-position-horizontal-relative:margin;mso-position-vertical:absolute;mso-position-vertical-relative:text;mso-width-percent:0;mso-height-percent:0;mso-width-relative:margin;mso-height-relative:margin" o:gfxdata="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" adj="122700" strokecolor="red" strokeweight=".5pt">
                 <v:stroke dashstyle="dash" endarrow="classic" joinstyle="miter"/>
                 <w10:wrap anchorx="margin"/>
               </v:shape>
@@ -2649,7 +2635,7 @@
         <mc:AlternateContent>
           <mc:Choice Requires="wps">
             <w:drawing>
-              <wp:anchor distT="0" distB="0" distL="114300" distR="114300" simplePos="0" relativeHeight="251717632" behindDoc="0" locked="0" layoutInCell="1" allowOverlap="1" wp14:anchorId="0222674C" wp14:editId="7255E4D2">
+              <wp:anchor distT="0" distB="0" distL="114300" distR="114300" simplePos="0" relativeHeight="251717632" behindDoc="0" locked="0" layoutInCell="1" allowOverlap="1" wp14:anchorId="0222674C" wp14:editId="07D4A9CC">
                 <wp:simplePos x="0" y="0"/>
                 <wp:positionH relativeFrom="margin">
                   <wp:posOffset>5038725</wp:posOffset>
@@ -2714,7 +2700,7 @@
           </mc:Choice>
           <mc:Fallback>
             <w:pict>
-              <v:shape w14:anchorId="5569EBCB" id="Connector: Curved 41" o:spid="_x0000_s1026" type="#_x0000_t38" style="position:absolute;margin-left:396.75pt;margin-top:13.15pt;width:3.6pt;height:51.75pt;flip:x;z-index:251717632;visibility:visible;mso-wrap-style:square;mso-width-percent:0;mso-height-percent:0;mso-wrap-distance-left:9pt;mso-wrap-distance-top:0;mso-wrap-distance-right:9pt;mso-wrap-distance-bottom:0;mso-position-horizontal:absolute;mso-position-horizontal-relative:margin;mso-position-vertical:absolute;mso-position-vertical-relative:text;mso-width-percent:0;mso-height-percent:0;mso-width-relative:margin;mso-height-relative:margin" o:gfxdata="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" adj="-135688" strokecolor="red" strokeweight=".5pt">
+              <v:shape w14:anchorId="3B1E8F7F" id="Connector: Curved 41" o:spid="_x0000_s1026" type="#_x0000_t38" style="position:absolute;margin-left:396.75pt;margin-top:13.15pt;width:3.6pt;height:51.75pt;flip:x;z-index:251717632;visibility:visible;mso-wrap-style:square;mso-width-percent:0;mso-height-percent:0;mso-wrap-distance-left:9pt;mso-wrap-distance-top:0;mso-wrap-distance-right:9pt;mso-wrap-distance-bottom:0;mso-position-horizontal:absolute;mso-position-horizontal-relative:margin;mso-position-vertical:absolute;mso-position-vertical-relative:text;mso-width-percent:0;mso-height-percent:0;mso-width-relative:margin;mso-height-relative:margin" o:gfxdata="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" adj="-135688" strokecolor="red" strokeweight=".5pt">
                 <v:stroke dashstyle="dash" startarrow="classic" joinstyle="miter"/>
                 <w10:wrap anchorx="margin"/>
               </v:shape>
@@ -2730,7 +2716,7 @@
         <mc:AlternateContent>
           <mc:Choice Requires="wps">
             <w:drawing>
-              <wp:anchor distT="0" distB="0" distL="114300" distR="114300" simplePos="0" relativeHeight="251710464" behindDoc="0" locked="0" layoutInCell="1" allowOverlap="1" wp14:anchorId="76ABE87E" wp14:editId="64384C1D">
+              <wp:anchor distT="0" distB="0" distL="114300" distR="114300" simplePos="0" relativeHeight="251710464" behindDoc="0" locked="0" layoutInCell="1" allowOverlap="1" wp14:anchorId="76ABE87E" wp14:editId="0482B1A2">
                 <wp:simplePos x="0" y="0"/>
                 <wp:positionH relativeFrom="column">
                   <wp:posOffset>1847850</wp:posOffset>
@@ -2786,7 +2772,7 @@
           </mc:Choice>
           <mc:Fallback>
             <w:pict>
-              <v:shape w14:anchorId="2C6A25B1" id="Straight Arrow Connector 37" o:spid="_x0000_s1026" type="#_x0000_t32" style="position:absolute;margin-left:145.5pt;margin-top:2.65pt;width:157.5pt;height:.75pt;z-index:251710464;visibility:visible;mso-wrap-style:square;mso-wrap-distance-left:9pt;mso-wrap-distance-top:0;mso-wrap-distance-right:9pt;mso-wrap-distance-bottom:0;mso-position-horizontal:absolute;mso-position-horizontal-relative:text;mso-position-vertical:absolute;mso-position-vertical-relative:text" o:gfxdata="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" strokecolor="#060" strokeweight="1.25pt">
+              <v:shape w14:anchorId="4B5C23A6" id="Straight Arrow Connector 37" o:spid="_x0000_s1026" type="#_x0000_t32" style="position:absolute;margin-left:145.5pt;margin-top:2.65pt;width:157.5pt;height:.75pt;z-index:251710464;visibility:visible;mso-wrap-style:square;mso-wrap-distance-left:9pt;mso-wrap-distance-top:0;mso-wrap-distance-right:9pt;mso-wrap-distance-bottom:0;mso-position-horizontal:absolute;mso-position-horizontal-relative:text;mso-position-vertical:absolute;mso-position-vertical-relative:text" o:gfxdata="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" strokecolor="#060" strokeweight="1.25pt">
                 <v:stroke startarrow="classic" joinstyle="miter"/>
               </v:shape>
             </w:pict>
@@ -2796,11 +2782,12 @@
       <w:r>
         <w:rPr>
           <w:b/>
+          <w:noProof/>
         </w:rPr>
         <mc:AlternateContent>
           <mc:Choice Requires="wps">
             <w:drawing>
-              <wp:anchor distT="0" distB="0" distL="114300" distR="114300" simplePos="0" relativeHeight="251708416" behindDoc="0" locked="0" layoutInCell="1" allowOverlap="1" wp14:anchorId="49D6C561" wp14:editId="5ECCF03D">
+              <wp:anchor distT="0" distB="0" distL="114300" distR="114300" simplePos="0" relativeHeight="251708416" behindDoc="0" locked="0" layoutInCell="1" allowOverlap="1" wp14:anchorId="49D6C561" wp14:editId="24E54202">
                 <wp:simplePos x="0" y="0"/>
                 <wp:positionH relativeFrom="column">
                   <wp:posOffset>2428875</wp:posOffset>
@@ -2868,7 +2855,7 @@
           </mc:Choice>
           <mc:Fallback>
             <w:pict>
-              <v:shape w14:anchorId="49D6C561" id="Text Box 35" o:spid="_x0000_s1043" type="#_x0000_t202" style="position:absolute;left:0;text-align:left;margin-left:191.25pt;margin-top:7.9pt;width:54.75pt;height:21pt;z-index:251708416;visibility:visible;mso-wrap-style:square;mso-width-percent:0;mso-height-percent:0;mso-wrap-distance-left:9pt;mso-wrap-distance-top:0;mso-wrap-distance-right:9pt;mso-wrap-distance-bottom:0;mso-position-horizontal:absolute;mso-position-horizontal-relative:text;mso-position-vertical:absolute;mso-position-vertical-relative:text;mso-width-percent:0;mso-height-percent:0;mso-width-relative:margin;mso-height-relative:margin;v-text-anchor:top" o:gfxdata="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" filled="f" stroked="f" strokeweight=".5pt">
+              <v:shape w14:anchorId="49D6C561" id="Text Box 35" o:spid="_x0000_s1042" type="#_x0000_t202" style="position:absolute;left:0;text-align:left;margin-left:191.25pt;margin-top:7.9pt;width:54.75pt;height:21pt;z-index:251708416;visibility:visible;mso-wrap-style:square;mso-width-percent:0;mso-height-percent:0;mso-wrap-distance-left:9pt;mso-wrap-distance-top:0;mso-wrap-distance-right:9pt;mso-wrap-distance-bottom:0;mso-position-horizontal:absolute;mso-position-horizontal-relative:text;mso-position-vertical:absolute;mso-position-vertical-relative:text;mso-width-percent:0;mso-height-percent:0;mso-width-relative:margin;mso-height-relative:margin;v-text-anchor:top" o:gfxdata="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" filled="f" stroked="f" strokeweight=".5pt">
                 <v:textbox>
                   <w:txbxContent>
                     <w:p>
@@ -2900,7 +2887,7 @@
         <mc:AlternateContent>
           <mc:Choice Requires="wps">
             <w:drawing>
-              <wp:anchor distT="0" distB="0" distL="114300" distR="114300" simplePos="0" relativeHeight="251706368" behindDoc="0" locked="0" layoutInCell="1" allowOverlap="1" wp14:anchorId="7B8E6DD9" wp14:editId="77295017">
+              <wp:anchor distT="0" distB="0" distL="114300" distR="114300" simplePos="0" relativeHeight="251706368" behindDoc="0" locked="0" layoutInCell="1" allowOverlap="1" wp14:anchorId="7B8E6DD9" wp14:editId="0A221C60">
                 <wp:simplePos x="0" y="0"/>
                 <wp:positionH relativeFrom="column">
                   <wp:posOffset>1876425</wp:posOffset>
@@ -2955,7 +2942,7 @@
           </mc:Choice>
           <mc:Fallback>
             <w:pict>
-              <v:shape w14:anchorId="23691584" id="Straight Arrow Connector 34" o:spid="_x0000_s1026" type="#_x0000_t32" style="position:absolute;margin-left:147.75pt;margin-top:12.4pt;width:157.5pt;height:.75pt;z-index:251706368;visibility:visible;mso-wrap-style:square;mso-wrap-distance-left:9pt;mso-wrap-distance-top:0;mso-wrap-distance-right:9pt;mso-wrap-distance-bottom:0;mso-position-horizontal:absolute;mso-position-horizontal-relative:text;mso-position-vertical:absolute;mso-position-vertical-relative:text" o:gfxdata="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" strokecolor="blue" strokeweight="1.25pt">
+              <v:shape w14:anchorId="05EBA291" id="Straight Arrow Connector 34" o:spid="_x0000_s1026" type="#_x0000_t32" style="position:absolute;margin-left:147.75pt;margin-top:12.4pt;width:157.5pt;height:.75pt;z-index:251706368;visibility:visible;mso-wrap-style:square;mso-wrap-distance-left:9pt;mso-wrap-distance-top:0;mso-wrap-distance-right:9pt;mso-wrap-distance-bottom:0;mso-position-horizontal:absolute;mso-position-horizontal-relative:text;mso-position-vertical:absolute;mso-position-vertical-relative:text" o:gfxdata="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" strokecolor="blue" strokeweight="1.25pt">
                 <v:stroke endarrow="block" joinstyle="miter"/>
               </v:shape>
             </w:pict>
@@ -2978,7 +2965,7 @@
         <mc:AlternateContent>
           <mc:Choice Requires="wps">
             <w:drawing>
-              <wp:anchor distT="0" distB="0" distL="114300" distR="114300" simplePos="0" relativeHeight="251738112" behindDoc="0" locked="0" layoutInCell="1" allowOverlap="1" wp14:anchorId="57953B80" wp14:editId="5BF69C7C">
+              <wp:anchor distT="0" distB="0" distL="114300" distR="114300" simplePos="0" relativeHeight="251738112" behindDoc="0" locked="0" layoutInCell="1" allowOverlap="1" wp14:anchorId="57953B80" wp14:editId="16512A1C">
                 <wp:simplePos x="0" y="0"/>
                 <wp:positionH relativeFrom="margin">
                   <wp:posOffset>2423796</wp:posOffset>
@@ -3043,7 +3030,7 @@
           </mc:Choice>
           <mc:Fallback>
             <w:pict>
-              <v:shape w14:anchorId="563E06EB" id="Connector: Curved 56" o:spid="_x0000_s1026" type="#_x0000_t38" style="position:absolute;margin-left:190.85pt;margin-top:17.85pt;width:53.1pt;height:243.2pt;rotation:-90;flip:x;z-index:251738112;visibility:visible;mso-wrap-style:square;mso-width-percent:0;mso-height-percent:0;mso-wrap-distance-left:9pt;mso-wrap-distance-top:0;mso-wrap-distance-right:9pt;mso-wrap-distance-bottom:0;mso-position-horizontal:absolute;mso-position-horizontal-relative:margin;mso-position-vertical:absolute;mso-position-vertical-relative:text;mso-width-percent:0;mso-height-percent:0;mso-width-relative:margin;mso-height-relative:margin" o:gfxdata="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" adj="-7795" strokecolor="black [3213]" strokeweight=".5pt">
+              <v:shape w14:anchorId="1BF54289" id="Connector: Curved 56" o:spid="_x0000_s1026" type="#_x0000_t38" style="position:absolute;margin-left:190.85pt;margin-top:17.85pt;width:53.1pt;height:243.2pt;rotation:-90;flip:x;z-index:251738112;visibility:visible;mso-wrap-style:square;mso-width-percent:0;mso-height-percent:0;mso-wrap-distance-left:9pt;mso-wrap-distance-top:0;mso-wrap-distance-right:9pt;mso-wrap-distance-bottom:0;mso-position-horizontal:absolute;mso-position-horizontal-relative:margin;mso-position-vertical:absolute;mso-position-vertical-relative:text;mso-width-percent:0;mso-height-percent:0;mso-width-relative:margin;mso-height-relative:margin" o:gfxdata="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" adj="-7795" strokecolor="black [3213]" strokeweight=".5pt">
                 <v:stroke startarrow="classic" joinstyle="miter"/>
                 <w10:wrap anchorx="margin"/>
               </v:shape>
@@ -3054,11 +3041,12 @@
       <w:r>
         <w:rPr>
           <w:b/>
+          <w:noProof/>
         </w:rPr>
         <mc:AlternateContent>
           <mc:Choice Requires="wps">
             <w:drawing>
-              <wp:anchor distT="0" distB="0" distL="114300" distR="114300" simplePos="0" relativeHeight="251681792" behindDoc="0" locked="0" layoutInCell="1" allowOverlap="1" wp14:anchorId="1643363A" wp14:editId="06F26CD5">
+              <wp:anchor distT="0" distB="0" distL="114300" distR="114300" simplePos="0" relativeHeight="251681792" behindDoc="0" locked="0" layoutInCell="1" allowOverlap="1" wp14:anchorId="1643363A" wp14:editId="42C943BF">
                 <wp:simplePos x="0" y="0"/>
                 <wp:positionH relativeFrom="column">
                   <wp:posOffset>4495800</wp:posOffset>
@@ -3126,7 +3114,7 @@
           </mc:Choice>
           <mc:Fallback>
             <w:pict>
-              <v:shape w14:anchorId="1643363A" id="Text Box 16" o:spid="_x0000_s1044" type="#_x0000_t202" style="position:absolute;left:0;text-align:left;margin-left:354pt;margin-top:2.9pt;width:48pt;height:23.25pt;z-index:251681792;visibility:visible;mso-wrap-style:square;mso-width-percent:0;mso-height-percent:0;mso-wrap-distance-left:9pt;mso-wrap-distance-top:0;mso-wrap-distance-right:9pt;mso-wrap-distance-bottom:0;mso-position-horizontal:absolute;mso-position-horizontal-relative:text;mso-position-vertical:absolute;mso-position-vertical-relative:text;mso-width-percent:0;mso-height-percent:0;mso-width-relative:margin;mso-height-relative:margin;v-text-anchor:top" o:gfxdata="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" filled="f" stroked="f" strokeweight=".5pt">
+              <v:shape w14:anchorId="1643363A" id="Text Box 16" o:spid="_x0000_s1043" type="#_x0000_t202" style="position:absolute;left:0;text-align:left;margin-left:354pt;margin-top:2.9pt;width:48pt;height:23.25pt;z-index:251681792;visibility:visible;mso-wrap-style:square;mso-width-percent:0;mso-height-percent:0;mso-wrap-distance-left:9pt;mso-wrap-distance-top:0;mso-wrap-distance-right:9pt;mso-wrap-distance-bottom:0;mso-position-horizontal:absolute;mso-position-horizontal-relative:text;mso-position-vertical:absolute;mso-position-vertical-relative:text;mso-width-percent:0;mso-height-percent:0;mso-width-relative:margin;mso-height-relative:margin;v-text-anchor:top" o:gfxdata="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" filled="f" stroked="f" strokeweight=".5pt">
                 <v:textbox>
                   <w:txbxContent>
                     <w:p>
@@ -3153,11 +3141,12 @@
       <w:r>
         <w:rPr>
           <w:b/>
+          <w:noProof/>
         </w:rPr>
         <mc:AlternateContent>
           <mc:Choice Requires="wps">
             <w:drawing>
-              <wp:anchor distT="0" distB="0" distL="114300" distR="114300" simplePos="0" relativeHeight="251727872" behindDoc="0" locked="0" layoutInCell="1" allowOverlap="1" wp14:anchorId="1C2C5935" wp14:editId="1D45DF34">
+              <wp:anchor distT="0" distB="0" distL="114300" distR="114300" simplePos="0" relativeHeight="251727872" behindDoc="0" locked="0" layoutInCell="1" allowOverlap="1" wp14:anchorId="1C2C5935" wp14:editId="3E38CC7B">
                 <wp:simplePos x="0" y="0"/>
                 <wp:positionH relativeFrom="column">
                   <wp:posOffset>19050</wp:posOffset>
@@ -3225,7 +3214,7 @@
           </mc:Choice>
           <mc:Fallback>
             <w:pict>
-              <v:shape w14:anchorId="1C2C5935" id="Text Box 48" o:spid="_x0000_s1045" type="#_x0000_t202" style="position:absolute;left:0;text-align:left;margin-left:1.5pt;margin-top:58.5pt;width:48pt;height:21pt;z-index:251727872;visibility:visible;mso-wrap-style:square;mso-width-percent:0;mso-height-percent:0;mso-wrap-distance-left:9pt;mso-wrap-distance-top:0;mso-wrap-distance-right:9pt;mso-wrap-distance-bottom:0;mso-position-horizontal:absolute;mso-position-horizontal-relative:text;mso-position-vertical:absolute;mso-position-vertical-relative:text;mso-width-percent:0;mso-height-percent:0;mso-width-relative:margin;mso-height-relative:margin;v-text-anchor:top" o:gfxdata="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" filled="f" stroked="f" strokeweight=".5pt">
+              <v:shape w14:anchorId="1C2C5935" id="Text Box 48" o:spid="_x0000_s1044" type="#_x0000_t202" style="position:absolute;left:0;text-align:left;margin-left:1.5pt;margin-top:58.5pt;width:48pt;height:21pt;z-index:251727872;visibility:visible;mso-wrap-style:square;mso-width-percent:0;mso-height-percent:0;mso-wrap-distance-left:9pt;mso-wrap-distance-top:0;mso-wrap-distance-right:9pt;mso-wrap-distance-bottom:0;mso-position-horizontal:absolute;mso-position-horizontal-relative:text;mso-position-vertical:absolute;mso-position-vertical-relative:text;mso-width-percent:0;mso-height-percent:0;mso-width-relative:margin;mso-height-relative:margin;v-text-anchor:top" o:gfxdata="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" filled="f" stroked="f" strokeweight=".5pt">
                 <v:textbox>
                   <w:txbxContent>
                     <w:p>
@@ -3265,7 +3254,77 @@
         <mc:AlternateContent>
           <mc:Choice Requires="wps">
             <w:drawing>
-              <wp:anchor distT="0" distB="0" distL="114300" distR="114300" simplePos="0" relativeHeight="251723776" behindDoc="0" locked="0" layoutInCell="1" allowOverlap="1" wp14:anchorId="5199B7A5" wp14:editId="1C908DBB">
+              <wp:anchor distT="0" distB="0" distL="114300" distR="114300" simplePos="0" relativeHeight="251754496" behindDoc="0" locked="0" layoutInCell="1" allowOverlap="1" wp14:anchorId="40642EC2" wp14:editId="220C368A">
+                <wp:simplePos x="0" y="0"/>
+                <wp:positionH relativeFrom="column">
+                  <wp:posOffset>2390775</wp:posOffset>
+                </wp:positionH>
+                <wp:positionV relativeFrom="paragraph">
+                  <wp:posOffset>155575</wp:posOffset>
+                </wp:positionV>
+                <wp:extent cx="409575" cy="723900"/>
+                <wp:effectExtent l="38100" t="38100" r="28575" b="19050"/>
+                <wp:wrapNone/>
+                <wp:docPr id="50" name="Straight Arrow Connector 50"/>
+                <wp:cNvGraphicFramePr/>
+                <a:graphic xmlns:a="http://schemas.openxmlformats.org/drawingml/2006/main">
+                  <a:graphicData uri="http://schemas.microsoft.com/office/word/2010/wordprocessingShape">
+                    <wps:wsp>
+                      <wps:cNvCnPr/>
+                      <wps:spPr>
+                        <a:xfrm flipH="1" flipV="1">
+                          <a:off x="0" y="0"/>
+                          <a:ext cx="409575" cy="723900"/>
+                        </a:xfrm>
+                        <a:prstGeom prst="straightConnector1">
+                          <a:avLst/>
+                        </a:prstGeom>
+                        <a:ln>
+                          <a:solidFill>
+                            <a:srgbClr val="FF0000"/>
+                          </a:solidFill>
+                          <a:tailEnd type="triangle"/>
+                        </a:ln>
+                      </wps:spPr>
+                      <wps:style>
+                        <a:lnRef idx="1">
+                          <a:schemeClr val="accent1"/>
+                        </a:lnRef>
+                        <a:fillRef idx="0">
+                          <a:schemeClr val="accent1"/>
+                        </a:fillRef>
+                        <a:effectRef idx="0">
+                          <a:schemeClr val="accent1"/>
+                        </a:effectRef>
+                        <a:fontRef idx="minor">
+                          <a:schemeClr val="tx1"/>
+                        </a:fontRef>
+                      </wps:style>
+                      <wps:bodyPr/>
+                    </wps:wsp>
+                  </a:graphicData>
+                </a:graphic>
+              </wp:anchor>
+            </w:drawing>
+          </mc:Choice>
+          <mc:Fallback>
+            <w:pict>
+              <v:shape w14:anchorId="65324F33" id="Straight Arrow Connector 50" o:spid="_x0000_s1026" type="#_x0000_t32" style="position:absolute;margin-left:188.25pt;margin-top:12.25pt;width:32.25pt;height:57pt;flip:x y;z-index:251754496;visibility:visible;mso-wrap-style:square;mso-wrap-distance-left:9pt;mso-wrap-distance-top:0;mso-wrap-distance-right:9pt;mso-wrap-distance-bottom:0;mso-position-horizontal:absolute;mso-position-horizontal-relative:text;mso-position-vertical:absolute;mso-position-vertical-relative:text" o:gfxdata="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" strokecolor="red" strokeweight=".5pt">
+                <v:stroke endarrow="block" joinstyle="miter"/>
+              </v:shape>
+            </w:pict>
+          </mc:Fallback>
+        </mc:AlternateContent>
+      </w:r>
+      <w:r>
+        <w:rPr>
+          <w:b/>
+          <w:noProof/>
+        </w:rPr>
+        <mc:AlternateContent>
+          <mc:Choice Requires="wps">
+            <w:drawing>
+              <wp:anchor distT="0" distB="0" distL="114300" distR="114300" simplePos="0" relativeHeight="251723776" behindDoc="0" locked="0" layoutInCell="1" allowOverlap="1" wp14:anchorId="5199B7A5" wp14:editId="4908FA1A">
                 <wp:simplePos x="0" y="0"/>
                 <wp:positionH relativeFrom="margin">
                   <wp:posOffset>666750</wp:posOffset>
@@ -3330,7 +3389,7 @@
           </mc:Choice>
           <mc:Fallback>
             <w:pict>
-              <v:shape w14:anchorId="49E3F117" id="Connector: Curved 45" o:spid="_x0000_s1026" type="#_x0000_t38" style="position:absolute;margin-left:52.5pt;margin-top:18.45pt;width:3.6pt;height:51.75pt;flip:x;z-index:251723776;visibility:visible;mso-wrap-style:square;mso-width-percent:0;mso-height-percent:0;mso-wrap-distance-left:9pt;mso-wrap-distance-top:0;mso-wrap-distance-right:9pt;mso-wrap-distance-bottom:0;mso-position-horizontal:absolute;mso-position-horizontal-relative:margin;mso-position-vertical:absolute;mso-position-vertical-relative:text;mso-width-percent:0;mso-height-percent:0;mso-width-relative:margin;mso-height-relative:margin" o:gfxdata="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" adj="122700" strokecolor="red" strokeweight=".5pt">
+              <v:shape w14:anchorId="66C0513F" id="Connector: Curved 45" o:spid="_x0000_s1026" type="#_x0000_t38" style="position:absolute;margin-left:52.5pt;margin-top:18.45pt;width:3.6pt;height:51.75pt;flip:x;z-index:251723776;visibility:visible;mso-wrap-style:square;mso-width-percent:0;mso-height-percent:0;mso-wrap-distance-left:9pt;mso-wrap-distance-top:0;mso-wrap-distance-right:9pt;mso-wrap-distance-bottom:0;mso-position-horizontal:absolute;mso-position-horizontal-relative:margin;mso-position-vertical:absolute;mso-position-vertical-relative:text;mso-width-percent:0;mso-height-percent:0;mso-width-relative:margin;mso-height-relative:margin" o:gfxdata="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" adj="122700" strokecolor="red" strokeweight=".5pt">
                 <v:stroke dashstyle="dash" endarrow="classic" joinstyle="miter"/>
                 <w10:wrap anchorx="margin"/>
               </v:shape>
@@ -3346,7 +3405,7 @@
         <mc:AlternateContent>
           <mc:Choice Requires="wps">
             <w:drawing>
-              <wp:anchor distT="0" distB="0" distL="114300" distR="114300" simplePos="0" relativeHeight="251668480" behindDoc="0" locked="0" layoutInCell="1" allowOverlap="1" wp14:anchorId="3AF68C99" wp14:editId="709A0F7B">
+              <wp:anchor distT="0" distB="0" distL="114300" distR="114300" simplePos="0" relativeHeight="251668480" behindDoc="0" locked="0" layoutInCell="1" allowOverlap="1" wp14:anchorId="3AF68C99" wp14:editId="786F8238">
                 <wp:simplePos x="0" y="0"/>
                 <wp:positionH relativeFrom="column">
                   <wp:posOffset>695325</wp:posOffset>
@@ -3415,7 +3474,7 @@
           </mc:Choice>
           <mc:Fallback>
             <w:pict>
-              <v:shape w14:anchorId="3AF68C99" id="Text Box 6" o:spid="_x0000_s1046" type="#_x0000_t202" style="position:absolute;left:0;text-align:left;margin-left:54.75pt;margin-top:10.2pt;width:92.25pt;height:20.25pt;z-index:251668480;visibility:visible;mso-wrap-style:square;mso-width-percent:0;mso-height-percent:0;mso-wrap-distance-left:9pt;mso-wrap-distance-top:0;mso-wrap-distance-right:9pt;mso-wrap-distance-bottom:0;mso-position-horizontal:absolute;mso-position-horizontal-relative:text;mso-position-vertical:absolute;mso-position-vertical-relative:text;mso-width-percent:0;mso-height-percent:0;mso-width-relative:margin;mso-height-relative:margin;v-text-anchor:top" o:gfxdata="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" fillcolor="white [3201]" strokeweight=".5pt">
+              <v:shape w14:anchorId="3AF68C99" id="Text Box 6" o:spid="_x0000_s1045" type="#_x0000_t202" style="position:absolute;left:0;text-align:left;margin-left:54.75pt;margin-top:10.2pt;width:92.25pt;height:20.25pt;z-index:251668480;visibility:visible;mso-wrap-style:square;mso-width-percent:0;mso-height-percent:0;mso-wrap-distance-left:9pt;mso-wrap-distance-top:0;mso-wrap-distance-right:9pt;mso-wrap-distance-bottom:0;mso-position-horizontal:absolute;mso-position-horizontal-relative:text;mso-position-vertical:absolute;mso-position-vertical-relative:text;mso-width-percent:0;mso-height-percent:0;mso-width-relative:margin;mso-height-relative:margin;v-text-anchor:top" o:gfxdata="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" fillcolor="white [3201]" strokeweight=".5pt">
                 <v:textbox>
                   <w:txbxContent>
                     <w:p>
@@ -3452,7 +3511,163 @@
         <mc:AlternateContent>
           <mc:Choice Requires="wps">
             <w:drawing>
-              <wp:anchor distT="0" distB="0" distL="114300" distR="114300" simplePos="0" relativeHeight="251671552" behindDoc="0" locked="0" layoutInCell="1" allowOverlap="1" wp14:anchorId="161F4994" wp14:editId="69EF13E4">
+              <wp:anchor distT="0" distB="0" distL="114300" distR="114300" simplePos="0" relativeHeight="251749376" behindDoc="0" locked="0" layoutInCell="1" allowOverlap="1" wp14:anchorId="1E1F1AEB" wp14:editId="1DC91054">
+                <wp:simplePos x="0" y="0"/>
+                <wp:positionH relativeFrom="column">
+                  <wp:posOffset>3390900</wp:posOffset>
+                </wp:positionH>
+                <wp:positionV relativeFrom="paragraph">
+                  <wp:posOffset>241300</wp:posOffset>
+                </wp:positionV>
+                <wp:extent cx="628650" cy="342900"/>
+                <wp:effectExtent l="19050" t="0" r="19050" b="38100"/>
+                <wp:wrapNone/>
+                <wp:docPr id="19" name="Cloud 19"/>
+                <wp:cNvGraphicFramePr/>
+                <a:graphic xmlns:a="http://schemas.openxmlformats.org/drawingml/2006/main">
+                  <a:graphicData uri="http://schemas.microsoft.com/office/word/2010/wordprocessingShape">
+                    <wps:wsp>
+                      <wps:cNvSpPr/>
+                      <wps:spPr>
+                        <a:xfrm>
+                          <a:off x="0" y="0"/>
+                          <a:ext cx="628650" cy="342900"/>
+                        </a:xfrm>
+                        <a:prstGeom prst="cloud">
+                          <a:avLst/>
+                        </a:prstGeom>
+                        <a:noFill/>
+                        <a:ln>
+                          <a:solidFill>
+                            <a:srgbClr val="FF0000"/>
+                          </a:solidFill>
+                        </a:ln>
+                      </wps:spPr>
+                      <wps:style>
+                        <a:lnRef idx="2">
+                          <a:schemeClr val="accent1">
+                            <a:shade val="50000"/>
+                          </a:schemeClr>
+                        </a:lnRef>
+                        <a:fillRef idx="1">
+                          <a:schemeClr val="accent1"/>
+                        </a:fillRef>
+                        <a:effectRef idx="0">
+                          <a:schemeClr val="accent1"/>
+                        </a:effectRef>
+                        <a:fontRef idx="minor">
+                          <a:schemeClr val="lt1"/>
+                        </a:fontRef>
+                      </wps:style>
+                      <wps:bodyPr rot="0" spcFirstLastPara="0" vertOverflow="overflow" horzOverflow="overflow" vert="horz" wrap="square" lIns="91440" tIns="45720" rIns="91440" bIns="45720" numCol="1" spcCol="0" rtlCol="0" fromWordArt="0" anchor="ctr" anchorCtr="0" forceAA="0" compatLnSpc="1">
+                        <a:prstTxWarp prst="textNoShape">
+                          <a:avLst/>
+                        </a:prstTxWarp>
+                        <a:noAutofit/>
+                      </wps:bodyPr>
+                    </wps:wsp>
+                  </a:graphicData>
+                </a:graphic>
+              </wp:anchor>
+            </w:drawing>
+          </mc:Choice>
+          <mc:Fallback>
+            <w:pict>
+              <v:shape w14:anchorId="39E9656E" id="Cloud 19" o:spid="_x0000_s1026" style="position:absolute;margin-left:267pt;margin-top:19pt;width:49.5pt;height:27pt;z-index:251749376;visibility:visible;mso-wrap-style:square;mso-wrap-distance-left:9pt;mso-wrap-distance-top:0;mso-wrap-distance-right:9pt;mso-wrap-distance-bottom:0;mso-position-horizontal:absolute;mso-position-horizontal-relative:text;mso-position-vertical:absolute;mso-position-vertical-relative:text;v-text-anchor:middle" coordsize="43200,43200" o:gfxdata="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" path="m3900,14370c3629,11657,4261,8921,5623,6907,7775,3726,11264,3017,14005,5202,15678,909,19914,22,22456,3432,23097,1683,24328,474,25749,200v1564,-302,3126,570,4084,2281c31215,267,33501,-460,35463,690v1495,876,2567,2710,2855,4886c40046,6218,41422,7998,41982,10318v407,1684,349,3513,-164,5142c43079,17694,43520,20590,43016,23322v-670,3632,-2888,6352,-5612,6882c37391,32471,36658,34621,35395,36101v-1919,2249,-4691,2538,-6840,714c27860,39948,25999,42343,23667,43106v-2748,899,-5616,-633,-7187,-3840c12772,42310,7956,40599,5804,35472,3690,35809,1705,34024,1110,31250,679,29243,1060,27077,2113,25551,619,24354,-213,22057,-5,19704,239,16949,1845,14791,3863,14507v12,-46,25,-91,37,-137xem4693,26177nfc3809,26271,2925,25993,2160,25380t4768,9519nfc6573,35092,6200,35220,5820,35280t10658,3810nfc16211,38544,15987,37961,15810,37350m28827,34751nfc28788,35398,28698,36038,28560,36660m34129,22954nfc36133,24282,37398,27058,37380,30090m41798,15354nfc41473,16386,40978,17302,40350,18030m38324,5426nfc38379,5843,38405,6266,38400,6690m29078,3952nfc29267,3369,29516,2826,29820,2340m22141,4720nfc22218,4238,22339,3771,22500,3330m14000,5192nfc14472,5568,14908,6021,15300,6540m4127,15789nfc4024,15325,3948,14851,3900,14370e" filled="f" strokecolor="red" strokeweight="1pt">
+                <v:stroke joinstyle="miter"/>
+                <v:path arrowok="t" o:connecttype="custom" o:connectlocs="68293,207780;31433,201454;100817,277011;84693,280035;239789,310277;230068,296466;419493,275836;415608,290989;496648,182197;543957,238839;608248,121872;587177,143113;557694,43069;558800,53102;423145,31369;433943,18574;322198,37465;327422,26432;203729,41212;222647,51911;60056,125325;56753,114062" o:connectangles="0,0,0,0,0,0,0,0,0,0,0,0,0,0,0,0,0,0,0,0,0,0"/>
+              </v:shape>
+            </w:pict>
+          </mc:Fallback>
+        </mc:AlternateContent>
+      </w:r>
+      <w:r>
+        <w:rPr>
+          <w:b/>
+          <w:noProof/>
+        </w:rPr>
+        <mc:AlternateContent>
+          <mc:Choice Requires="wps">
+            <w:drawing>
+              <wp:anchor distT="0" distB="0" distL="114300" distR="114300" simplePos="0" relativeHeight="251745280" behindDoc="0" locked="0" layoutInCell="1" allowOverlap="1" wp14:anchorId="00E5063E" wp14:editId="58EA772E">
+                <wp:simplePos x="0" y="0"/>
+                <wp:positionH relativeFrom="column">
+                  <wp:posOffset>1619250</wp:posOffset>
+                </wp:positionH>
+                <wp:positionV relativeFrom="paragraph">
+                  <wp:posOffset>193675</wp:posOffset>
+                </wp:positionV>
+                <wp:extent cx="628650" cy="342900"/>
+                <wp:effectExtent l="19050" t="0" r="19050" b="38100"/>
+                <wp:wrapNone/>
+                <wp:docPr id="5" name="Cloud 5"/>
+                <wp:cNvGraphicFramePr/>
+                <a:graphic xmlns:a="http://schemas.openxmlformats.org/drawingml/2006/main">
+                  <a:graphicData uri="http://schemas.microsoft.com/office/word/2010/wordprocessingShape">
+                    <wps:wsp>
+                      <wps:cNvSpPr/>
+                      <wps:spPr>
+                        <a:xfrm>
+                          <a:off x="0" y="0"/>
+                          <a:ext cx="628650" cy="342900"/>
+                        </a:xfrm>
+                        <a:prstGeom prst="cloud">
+                          <a:avLst/>
+                        </a:prstGeom>
+                        <a:noFill/>
+                        <a:ln>
+                          <a:solidFill>
+                            <a:srgbClr val="FF0000"/>
+                          </a:solidFill>
+                        </a:ln>
+                      </wps:spPr>
+                      <wps:style>
+                        <a:lnRef idx="2">
+                          <a:schemeClr val="accent1">
+                            <a:shade val="50000"/>
+                          </a:schemeClr>
+                        </a:lnRef>
+                        <a:fillRef idx="1">
+                          <a:schemeClr val="accent1"/>
+                        </a:fillRef>
+                        <a:effectRef idx="0">
+                          <a:schemeClr val="accent1"/>
+                        </a:effectRef>
+                        <a:fontRef idx="minor">
+                          <a:schemeClr val="lt1"/>
+                        </a:fontRef>
+                      </wps:style>
+                      <wps:bodyPr rot="0" spcFirstLastPara="0" vertOverflow="overflow" horzOverflow="overflow" vert="horz" wrap="square" lIns="91440" tIns="45720" rIns="91440" bIns="45720" numCol="1" spcCol="0" rtlCol="0" fromWordArt="0" anchor="ctr" anchorCtr="0" forceAA="0" compatLnSpc="1">
+                        <a:prstTxWarp prst="textNoShape">
+                          <a:avLst/>
+                        </a:prstTxWarp>
+                        <a:noAutofit/>
+                      </wps:bodyPr>
+                    </wps:wsp>
+                  </a:graphicData>
+                </a:graphic>
+              </wp:anchor>
+            </w:drawing>
+          </mc:Choice>
+          <mc:Fallback>
+            <w:pict>
+              <v:shape w14:anchorId="56CE00E5" id="Cloud 5" o:spid="_x0000_s1026" style="position:absolute;margin-left:127.5pt;margin-top:15.25pt;width:49.5pt;height:27pt;z-index:251745280;visibility:visible;mso-wrap-style:square;mso-wrap-distance-left:9pt;mso-wrap-distance-top:0;mso-wrap-distance-right:9pt;mso-wrap-distance-bottom:0;mso-position-horizontal:absolute;mso-position-horizontal-relative:text;mso-position-vertical:absolute;mso-position-vertical-relative:text;v-text-anchor:middle" coordsize="43200,43200" o:gfxdata="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" path="m3900,14370c3629,11657,4261,8921,5623,6907,7775,3726,11264,3017,14005,5202,15678,909,19914,22,22456,3432,23097,1683,24328,474,25749,200v1564,-302,3126,570,4084,2281c31215,267,33501,-460,35463,690v1495,876,2567,2710,2855,4886c40046,6218,41422,7998,41982,10318v407,1684,349,3513,-164,5142c43079,17694,43520,20590,43016,23322v-670,3632,-2888,6352,-5612,6882c37391,32471,36658,34621,35395,36101v-1919,2249,-4691,2538,-6840,714c27860,39948,25999,42343,23667,43106v-2748,899,-5616,-633,-7187,-3840c12772,42310,7956,40599,5804,35472,3690,35809,1705,34024,1110,31250,679,29243,1060,27077,2113,25551,619,24354,-213,22057,-5,19704,239,16949,1845,14791,3863,14507v12,-46,25,-91,37,-137xem4693,26177nfc3809,26271,2925,25993,2160,25380t4768,9519nfc6573,35092,6200,35220,5820,35280t10658,3810nfc16211,38544,15987,37961,15810,37350m28827,34751nfc28788,35398,28698,36038,28560,36660m34129,22954nfc36133,24282,37398,27058,37380,30090m41798,15354nfc41473,16386,40978,17302,40350,18030m38324,5426nfc38379,5843,38405,6266,38400,6690m29078,3952nfc29267,3369,29516,2826,29820,2340m22141,4720nfc22218,4238,22339,3771,22500,3330m14000,5192nfc14472,5568,14908,6021,15300,6540m4127,15789nfc4024,15325,3948,14851,3900,14370e" filled="f" strokecolor="red" strokeweight="1pt">
+                <v:stroke joinstyle="miter"/>
+                <v:path arrowok="t" o:connecttype="custom" o:connectlocs="68293,207780;31433,201454;100817,277011;84693,280035;239789,310277;230068,296466;419493,275836;415608,290989;496648,182197;543957,238839;608248,121872;587177,143113;557694,43069;558800,53102;423145,31369;433943,18574;322198,37465;327422,26432;203729,41212;222647,51911;60056,125325;56753,114062" o:connectangles="0,0,0,0,0,0,0,0,0,0,0,0,0,0,0,0,0,0,0,0,0,0"/>
+              </v:shape>
+            </w:pict>
+          </mc:Fallback>
+        </mc:AlternateContent>
+      </w:r>
+      <w:r>
+        <w:rPr>
+          <w:b/>
+          <w:noProof/>
+        </w:rPr>
+        <mc:AlternateContent>
+          <mc:Choice Requires="wps">
+            <w:drawing>
+              <wp:anchor distT="0" distB="0" distL="114300" distR="114300" simplePos="0" relativeHeight="251671552" behindDoc="0" locked="0" layoutInCell="1" allowOverlap="1" wp14:anchorId="161F4994" wp14:editId="7193BACA">
                 <wp:simplePos x="0" y="0"/>
                 <wp:positionH relativeFrom="column">
                   <wp:posOffset>1143000</wp:posOffset>
@@ -3507,7 +3722,7 @@
           </mc:Choice>
           <mc:Fallback>
             <w:pict>
-              <v:shape w14:anchorId="209F4B36" id="Straight Arrow Connector 8" o:spid="_x0000_s1026" type="#_x0000_t32" style="position:absolute;margin-left:90pt;margin-top:8.7pt;width:0;height:35.25pt;flip:y;z-index:251671552;visibility:visible;mso-wrap-style:square;mso-wrap-distance-left:9pt;mso-wrap-distance-top:0;mso-wrap-distance-right:9pt;mso-wrap-distance-bottom:0;mso-position-horizontal:absolute;mso-position-horizontal-relative:text;mso-position-vertical:absolute;mso-position-vertical-relative:text" o:gfxdata="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" strokecolor="blue" strokeweight="1.25pt">
+              <v:shape w14:anchorId="6336B82A" id="Straight Arrow Connector 8" o:spid="_x0000_s1026" type="#_x0000_t32" style="position:absolute;margin-left:90pt;margin-top:8.7pt;width:0;height:35.25pt;flip:y;z-index:251671552;visibility:visible;mso-wrap-style:square;mso-wrap-distance-left:9pt;mso-wrap-distance-top:0;mso-wrap-distance-right:9pt;mso-wrap-distance-bottom:0;mso-position-horizontal:absolute;mso-position-horizontal-relative:text;mso-position-vertical:absolute;mso-position-vertical-relative:text" o:gfxdata="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" strokecolor="blue" strokeweight="1.25pt">
                 <v:stroke endarrow="block" joinstyle="miter"/>
               </v:shape>
             </w:pict>
@@ -3517,11 +3732,12 @@
       <w:r>
         <w:rPr>
           <w:b/>
+          <w:noProof/>
         </w:rPr>
         <mc:AlternateContent>
           <mc:Choice Requires="wps">
             <w:drawing>
-              <wp:anchor distT="0" distB="0" distL="114300" distR="114300" simplePos="0" relativeHeight="251701248" behindDoc="0" locked="0" layoutInCell="1" allowOverlap="1" wp14:anchorId="0CFD62E1" wp14:editId="6150C5A3">
+              <wp:anchor distT="0" distB="0" distL="114300" distR="114300" simplePos="0" relativeHeight="251701248" behindDoc="0" locked="0" layoutInCell="1" allowOverlap="1" wp14:anchorId="0CFD62E1" wp14:editId="4B71D231">
                 <wp:simplePos x="0" y="0"/>
                 <wp:positionH relativeFrom="column">
                   <wp:posOffset>4523740</wp:posOffset>
@@ -3589,7 +3805,7 @@
           </mc:Choice>
           <mc:Fallback>
             <w:pict>
-              <v:shape w14:anchorId="0CFD62E1" id="Text Box 30" o:spid="_x0000_s1047" type="#_x0000_t202" style="position:absolute;left:0;text-align:left;margin-left:356.2pt;margin-top:67.9pt;width:57.75pt;height:21pt;z-index:251701248;visibility:visible;mso-wrap-style:square;mso-width-percent:0;mso-height-percent:0;mso-wrap-distance-left:9pt;mso-wrap-distance-top:0;mso-wrap-distance-right:9pt;mso-wrap-distance-bottom:0;mso-position-horizontal:absolute;mso-position-horizontal-relative:text;mso-position-vertical:absolute;mso-position-vertical-relative:text;mso-width-percent:0;mso-height-percent:0;mso-width-relative:margin;mso-height-relative:margin;v-text-anchor:top" o:gfxdata="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" filled="f" stroked="f" strokeweight=".5pt">
+              <v:shape w14:anchorId="0CFD62E1" id="Text Box 30" o:spid="_x0000_s1046" type="#_x0000_t202" style="position:absolute;left:0;text-align:left;margin-left:356.2pt;margin-top:67.9pt;width:57.75pt;height:21pt;z-index:251701248;visibility:visible;mso-wrap-style:square;mso-width-percent:0;mso-height-percent:0;mso-wrap-distance-left:9pt;mso-wrap-distance-top:0;mso-wrap-distance-right:9pt;mso-wrap-distance-bottom:0;mso-position-horizontal:absolute;mso-position-horizontal-relative:text;mso-position-vertical:absolute;mso-position-vertical-relative:text;mso-width-percent:0;mso-height-percent:0;mso-width-relative:margin;mso-height-relative:margin;v-text-anchor:top" o:gfxdata="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" filled="f" stroked="f" strokeweight=".5pt">
                 <v:textbox>
                   <w:txbxContent>
                     <w:p>
@@ -3616,11 +3832,12 @@
       <w:r>
         <w:rPr>
           <w:b/>
+          <w:noProof/>
         </w:rPr>
         <mc:AlternateContent>
           <mc:Choice Requires="wps">
             <w:drawing>
-              <wp:anchor distT="0" distB="0" distL="114300" distR="114300" simplePos="0" relativeHeight="251688960" behindDoc="0" locked="0" layoutInCell="1" allowOverlap="1" wp14:anchorId="1F2F29CE" wp14:editId="72BAE40A">
+              <wp:anchor distT="0" distB="0" distL="114300" distR="114300" simplePos="0" relativeHeight="251688960" behindDoc="0" locked="0" layoutInCell="1" allowOverlap="1" wp14:anchorId="1F2F29CE" wp14:editId="6899708C">
                 <wp:simplePos x="0" y="0"/>
                 <wp:positionH relativeFrom="column">
                   <wp:posOffset>4562475</wp:posOffset>
@@ -3676,7 +3893,7 @@
           </mc:Choice>
           <mc:Fallback>
             <w:pict>
-              <v:shape w14:anchorId="15F13C6F" id="Straight Arrow Connector 22" o:spid="_x0000_s1026" type="#_x0000_t32" style="position:absolute;margin-left:359.25pt;margin-top:64.9pt;width:0;height:35.25pt;flip:y;z-index:251688960;visibility:visible;mso-wrap-style:square;mso-wrap-distance-left:9pt;mso-wrap-distance-top:0;mso-wrap-distance-right:9pt;mso-wrap-distance-bottom:0;mso-position-horizontal:absolute;mso-position-horizontal-relative:text;mso-position-vertical:absolute;mso-position-vertical-relative:text" o:gfxdata="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" strokecolor="blue" strokeweight="1.25pt">
+              <v:shape w14:anchorId="7BE9C50B" id="Straight Arrow Connector 22" o:spid="_x0000_s1026" type="#_x0000_t32" style="position:absolute;margin-left:359.25pt;margin-top:64.9pt;width:0;height:35.25pt;flip:y;z-index:251688960;visibility:visible;mso-wrap-style:square;mso-wrap-distance-left:9pt;mso-wrap-distance-top:0;mso-wrap-distance-right:9pt;mso-wrap-distance-bottom:0;mso-position-horizontal:absolute;mso-position-horizontal-relative:text;mso-position-vertical:absolute;mso-position-vertical-relative:text" o:gfxdata="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" strokecolor="blue" strokeweight="1.25pt">
                 <v:stroke startarrow="classic" joinstyle="miter"/>
               </v:shape>
             </w:pict>
@@ -3686,11 +3903,12 @@
       <w:r>
         <w:rPr>
           <w:b/>
+          <w:noProof/>
         </w:rPr>
         <mc:AlternateContent>
           <mc:Choice Requires="wps">
             <w:drawing>
-              <wp:anchor distT="0" distB="0" distL="114300" distR="114300" simplePos="0" relativeHeight="251680768" behindDoc="0" locked="0" layoutInCell="1" allowOverlap="1" wp14:anchorId="5BF5875B" wp14:editId="06CB4E12">
+              <wp:anchor distT="0" distB="0" distL="114300" distR="114300" simplePos="0" relativeHeight="251680768" behindDoc="0" locked="0" layoutInCell="1" allowOverlap="1" wp14:anchorId="5BF5875B" wp14:editId="617FA763">
                 <wp:simplePos x="0" y="0"/>
                 <wp:positionH relativeFrom="column">
                   <wp:posOffset>4448175</wp:posOffset>
@@ -3758,7 +3976,7 @@
           </mc:Choice>
           <mc:Fallback>
             <w:pict>
-              <v:shape w14:anchorId="5BF5875B" id="Text Box 15" o:spid="_x0000_s1048" type="#_x0000_t202" style="position:absolute;left:0;text-align:left;margin-left:350.25pt;margin-top:16.2pt;width:61.5pt;height:21pt;z-index:251680768;visibility:visible;mso-wrap-style:square;mso-width-percent:0;mso-height-percent:0;mso-wrap-distance-left:9pt;mso-wrap-distance-top:0;mso-wrap-distance-right:9pt;mso-wrap-distance-bottom:0;mso-position-horizontal:absolute;mso-position-horizontal-relative:text;mso-position-vertical:absolute;mso-position-vertical-relative:text;mso-width-percent:0;mso-height-percent:0;mso-width-relative:margin;mso-height-relative:margin;v-text-anchor:top" o:gfxdata="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" filled="f" stroked="f" strokeweight=".5pt">
+              <v:shape w14:anchorId="5BF5875B" id="Text Box 15" o:spid="_x0000_s1047" type="#_x0000_t202" style="position:absolute;left:0;text-align:left;margin-left:350.25pt;margin-top:16.2pt;width:61.5pt;height:21pt;z-index:251680768;visibility:visible;mso-wrap-style:square;mso-width-percent:0;mso-height-percent:0;mso-wrap-distance-left:9pt;mso-wrap-distance-top:0;mso-wrap-distance-right:9pt;mso-wrap-distance-bottom:0;mso-position-horizontal:absolute;mso-position-horizontal-relative:text;mso-position-vertical:absolute;mso-position-vertical-relative:text;mso-width-percent:0;mso-height-percent:0;mso-width-relative:margin;mso-height-relative:margin;v-text-anchor:top" o:gfxdata="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" filled="f" stroked="f" strokeweight=".5pt">
                 <v:textbox>
                   <w:txbxContent>
                     <w:p>
@@ -3785,11 +4003,12 @@
       <w:r>
         <w:rPr>
           <w:b/>
+          <w:noProof/>
         </w:rPr>
         <mc:AlternateContent>
           <mc:Choice Requires="wps">
             <w:drawing>
-              <wp:anchor distT="0" distB="0" distL="114300" distR="114300" simplePos="0" relativeHeight="251685888" behindDoc="0" locked="0" layoutInCell="1" allowOverlap="1" wp14:anchorId="304DBBED" wp14:editId="407EB486">
+              <wp:anchor distT="0" distB="0" distL="114300" distR="114300" simplePos="0" relativeHeight="251685888" behindDoc="0" locked="0" layoutInCell="1" allowOverlap="1" wp14:anchorId="304DBBED" wp14:editId="79457CD1">
                 <wp:simplePos x="0" y="0"/>
                 <wp:positionH relativeFrom="column">
                   <wp:posOffset>4562475</wp:posOffset>
@@ -3845,7 +4064,7 @@
           </mc:Choice>
           <mc:Fallback>
             <w:pict>
-              <v:shape w14:anchorId="5E14AD64" id="Straight Arrow Connector 20" o:spid="_x0000_s1026" type="#_x0000_t32" style="position:absolute;margin-left:359.25pt;margin-top:9.75pt;width:0;height:35.25pt;flip:y;z-index:251685888;visibility:visible;mso-wrap-style:square;mso-wrap-distance-left:9pt;mso-wrap-distance-top:0;mso-wrap-distance-right:9pt;mso-wrap-distance-bottom:0;mso-position-horizontal:absolute;mso-position-horizontal-relative:text;mso-position-vertical:absolute;mso-position-vertical-relative:text" o:gfxdata="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" strokecolor="blue" strokeweight="1.25pt">
+              <v:shape w14:anchorId="4FABF0BB" id="Straight Arrow Connector 20" o:spid="_x0000_s1026" type="#_x0000_t32" style="position:absolute;margin-left:359.25pt;margin-top:9.75pt;width:0;height:35.25pt;flip:y;z-index:251685888;visibility:visible;mso-wrap-style:square;mso-wrap-distance-left:9pt;mso-wrap-distance-top:0;mso-wrap-distance-right:9pt;mso-wrap-distance-bottom:0;mso-position-horizontal:absolute;mso-position-horizontal-relative:text;mso-position-vertical:absolute;mso-position-vertical-relative:text" o:gfxdata="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" strokecolor="blue" strokeweight="1.25pt">
                 <v:stroke startarrow="classic" joinstyle="miter"/>
               </v:shape>
             </w:pict>
@@ -3855,11 +4074,12 @@
       <w:r>
         <w:rPr>
           <w:b/>
+          <w:noProof/>
         </w:rPr>
         <mc:AlternateContent>
           <mc:Choice Requires="wps">
             <w:drawing>
-              <wp:anchor distT="0" distB="0" distL="114300" distR="114300" simplePos="0" relativeHeight="251719680" behindDoc="0" locked="0" layoutInCell="1" allowOverlap="1" wp14:anchorId="4E772861" wp14:editId="57E0440E">
+              <wp:anchor distT="0" distB="0" distL="114300" distR="114300" simplePos="0" relativeHeight="251719680" behindDoc="0" locked="0" layoutInCell="1" allowOverlap="1" wp14:anchorId="4E772861" wp14:editId="79D267CA">
                 <wp:simplePos x="0" y="0"/>
                 <wp:positionH relativeFrom="column">
                   <wp:posOffset>5010150</wp:posOffset>
@@ -3927,7 +4147,7 @@
           </mc:Choice>
           <mc:Fallback>
             <w:pict>
-              <v:shape w14:anchorId="4E772861" id="Text Box 42" o:spid="_x0000_s1049" type="#_x0000_t202" style="position:absolute;left:0;text-align:left;margin-left:394.5pt;margin-top:17.75pt;width:61.5pt;height:21pt;z-index:251719680;visibility:visible;mso-wrap-style:square;mso-width-percent:0;mso-height-percent:0;mso-wrap-distance-left:9pt;mso-wrap-distance-top:0;mso-wrap-distance-right:9pt;mso-wrap-distance-bottom:0;mso-position-horizontal:absolute;mso-position-horizontal-relative:text;mso-position-vertical:absolute;mso-position-vertical-relative:text;mso-width-percent:0;mso-height-percent:0;mso-width-relative:margin;mso-height-relative:margin;v-text-anchor:top" o:gfxdata="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" filled="f" stroked="f" strokeweight=".5pt">
+              <v:shape w14:anchorId="4E772861" id="Text Box 42" o:spid="_x0000_s1048" type="#_x0000_t202" style="position:absolute;left:0;text-align:left;margin-left:394.5pt;margin-top:17.75pt;width:61.5pt;height:21pt;z-index:251719680;visibility:visible;mso-wrap-style:square;mso-width-percent:0;mso-height-percent:0;mso-wrap-distance-left:9pt;mso-wrap-distance-top:0;mso-wrap-distance-right:9pt;mso-wrap-distance-bottom:0;mso-position-horizontal:absolute;mso-position-horizontal-relative:text;mso-position-vertical:absolute;mso-position-vertical-relative:text;mso-width-percent:0;mso-height-percent:0;mso-width-relative:margin;mso-height-relative:margin;v-text-anchor:top" o:gfxdata="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" filled="f" stroked="f" strokeweight=".5pt">
                 <v:textbox>
                   <w:txbxContent>
                     <w:p>
@@ -3959,7 +4179,7 @@
         <mc:AlternateContent>
           <mc:Choice Requires="wps">
             <w:drawing>
-              <wp:anchor distT="0" distB="0" distL="114300" distR="114300" simplePos="0" relativeHeight="251715584" behindDoc="0" locked="0" layoutInCell="1" allowOverlap="1" wp14:anchorId="7FE9404A" wp14:editId="39FDBFC4">
+              <wp:anchor distT="0" distB="0" distL="114300" distR="114300" simplePos="0" relativeHeight="251715584" behindDoc="0" locked="0" layoutInCell="1" allowOverlap="1" wp14:anchorId="7FE9404A" wp14:editId="17E4B8FB">
                 <wp:simplePos x="0" y="0"/>
                 <wp:positionH relativeFrom="margin">
                   <wp:posOffset>5038725</wp:posOffset>
@@ -4024,7 +4244,7 @@
           </mc:Choice>
           <mc:Fallback>
             <w:pict>
-              <v:shape w14:anchorId="4C9AC5DB" id="Connector: Curved 40" o:spid="_x0000_s1026" type="#_x0000_t38" style="position:absolute;margin-left:396.75pt;margin-top:1.2pt;width:3.6pt;height:51.75pt;flip:x;z-index:251715584;visibility:visible;mso-wrap-style:square;mso-width-percent:0;mso-height-percent:0;mso-wrap-distance-left:9pt;mso-wrap-distance-top:0;mso-wrap-distance-right:9pt;mso-wrap-distance-bottom:0;mso-position-horizontal:absolute;mso-position-horizontal-relative:margin;mso-position-vertical:absolute;mso-position-vertical-relative:text;mso-width-percent:0;mso-height-percent:0;mso-width-relative:margin;mso-height-relative:margin" o:gfxdata="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" adj="-135688" strokecolor="red" strokeweight=".5pt">
+              <v:shape w14:anchorId="637252F0" id="Connector: Curved 40" o:spid="_x0000_s1026" type="#_x0000_t38" style="position:absolute;margin-left:396.75pt;margin-top:1.2pt;width:3.6pt;height:51.75pt;flip:x;z-index:251715584;visibility:visible;mso-wrap-style:square;mso-width-percent:0;mso-height-percent:0;mso-wrap-distance-left:9pt;mso-wrap-distance-top:0;mso-wrap-distance-right:9pt;mso-wrap-distance-bottom:0;mso-position-horizontal:absolute;mso-position-horizontal-relative:margin;mso-position-vertical:absolute;mso-position-vertical-relative:text;mso-width-percent:0;mso-height-percent:0;mso-width-relative:margin;mso-height-relative:margin" o:gfxdata="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" adj="-135688" strokecolor="red" strokeweight=".5pt">
                 <v:stroke dashstyle="dash" startarrow="classic" joinstyle="miter"/>
                 <w10:wrap anchorx="margin"/>
               </v:shape>
@@ -4048,7 +4268,147 @@
         <mc:AlternateContent>
           <mc:Choice Requires="wps">
             <w:drawing>
-              <wp:anchor distT="0" distB="0" distL="114300" distR="114300" simplePos="0" relativeHeight="251659264" behindDoc="0" locked="0" layoutInCell="1" allowOverlap="1" wp14:anchorId="08AF842C" wp14:editId="048F8BDB">
+              <wp:anchor distT="0" distB="0" distL="114300" distR="114300" simplePos="0" relativeHeight="251756544" behindDoc="0" locked="0" layoutInCell="1" allowOverlap="1" wp14:anchorId="6CE15C34" wp14:editId="32F959D5">
+                <wp:simplePos x="0" y="0"/>
+                <wp:positionH relativeFrom="column">
+                  <wp:posOffset>3152775</wp:posOffset>
+                </wp:positionH>
+                <wp:positionV relativeFrom="paragraph">
+                  <wp:posOffset>241300</wp:posOffset>
+                </wp:positionV>
+                <wp:extent cx="247650" cy="95250"/>
+                <wp:effectExtent l="0" t="38100" r="57150" b="19050"/>
+                <wp:wrapNone/>
+                <wp:docPr id="58" name="Straight Arrow Connector 58"/>
+                <wp:cNvGraphicFramePr/>
+                <a:graphic xmlns:a="http://schemas.openxmlformats.org/drawingml/2006/main">
+                  <a:graphicData uri="http://schemas.microsoft.com/office/word/2010/wordprocessingShape">
+                    <wps:wsp>
+                      <wps:cNvCnPr/>
+                      <wps:spPr>
+                        <a:xfrm flipV="1">
+                          <a:off x="0" y="0"/>
+                          <a:ext cx="247650" cy="95250"/>
+                        </a:xfrm>
+                        <a:prstGeom prst="straightConnector1">
+                          <a:avLst/>
+                        </a:prstGeom>
+                        <a:ln>
+                          <a:solidFill>
+                            <a:srgbClr val="FF0000"/>
+                          </a:solidFill>
+                          <a:tailEnd type="triangle"/>
+                        </a:ln>
+                      </wps:spPr>
+                      <wps:style>
+                        <a:lnRef idx="1">
+                          <a:schemeClr val="accent1"/>
+                        </a:lnRef>
+                        <a:fillRef idx="0">
+                          <a:schemeClr val="accent1"/>
+                        </a:fillRef>
+                        <a:effectRef idx="0">
+                          <a:schemeClr val="accent1"/>
+                        </a:effectRef>
+                        <a:fontRef idx="minor">
+                          <a:schemeClr val="tx1"/>
+                        </a:fontRef>
+                      </wps:style>
+                      <wps:bodyPr/>
+                    </wps:wsp>
+                  </a:graphicData>
+                </a:graphic>
+              </wp:anchor>
+            </w:drawing>
+          </mc:Choice>
+          <mc:Fallback>
+            <w:pict>
+              <v:shape w14:anchorId="10DDA2EF" id="Straight Arrow Connector 58" o:spid="_x0000_s1026" type="#_x0000_t32" style="position:absolute;margin-left:248.25pt;margin-top:19pt;width:19.5pt;height:7.5pt;flip:y;z-index:251756544;visibility:visible;mso-wrap-style:square;mso-wrap-distance-left:9pt;mso-wrap-distance-top:0;mso-wrap-distance-right:9pt;mso-wrap-distance-bottom:0;mso-position-horizontal:absolute;mso-position-horizontal-relative:text;mso-position-vertical:absolute;mso-position-vertical-relative:text" o:gfxdata="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" strokecolor="red" strokeweight=".5pt">
+                <v:stroke endarrow="block" joinstyle="miter"/>
+              </v:shape>
+            </w:pict>
+          </mc:Fallback>
+        </mc:AlternateContent>
+      </w:r>
+      <w:r>
+        <w:rPr>
+          <w:b/>
+          <w:noProof/>
+        </w:rPr>
+        <mc:AlternateContent>
+          <mc:Choice Requires="wps">
+            <w:drawing>
+              <wp:anchor distT="0" distB="0" distL="114300" distR="114300" simplePos="0" relativeHeight="251755520" behindDoc="0" locked="0" layoutInCell="1" allowOverlap="1" wp14:anchorId="078A03D4" wp14:editId="48B47A4C">
+                <wp:simplePos x="0" y="0"/>
+                <wp:positionH relativeFrom="column">
+                  <wp:posOffset>2171700</wp:posOffset>
+                </wp:positionH>
+                <wp:positionV relativeFrom="paragraph">
+                  <wp:posOffset>203200</wp:posOffset>
+                </wp:positionV>
+                <wp:extent cx="323850" cy="200025"/>
+                <wp:effectExtent l="38100" t="38100" r="19050" b="28575"/>
+                <wp:wrapNone/>
+                <wp:docPr id="51" name="Straight Arrow Connector 51"/>
+                <wp:cNvGraphicFramePr/>
+                <a:graphic xmlns:a="http://schemas.openxmlformats.org/drawingml/2006/main">
+                  <a:graphicData uri="http://schemas.microsoft.com/office/word/2010/wordprocessingShape">
+                    <wps:wsp>
+                      <wps:cNvCnPr/>
+                      <wps:spPr>
+                        <a:xfrm flipH="1" flipV="1">
+                          <a:off x="0" y="0"/>
+                          <a:ext cx="323850" cy="200025"/>
+                        </a:xfrm>
+                        <a:prstGeom prst="straightConnector1">
+                          <a:avLst/>
+                        </a:prstGeom>
+                        <a:ln>
+                          <a:solidFill>
+                            <a:srgbClr val="FF0000"/>
+                          </a:solidFill>
+                          <a:tailEnd type="triangle"/>
+                        </a:ln>
+                      </wps:spPr>
+                      <wps:style>
+                        <a:lnRef idx="1">
+                          <a:schemeClr val="accent1"/>
+                        </a:lnRef>
+                        <a:fillRef idx="0">
+                          <a:schemeClr val="accent1"/>
+                        </a:fillRef>
+                        <a:effectRef idx="0">
+                          <a:schemeClr val="accent1"/>
+                        </a:effectRef>
+                        <a:fontRef idx="minor">
+                          <a:schemeClr val="tx1"/>
+                        </a:fontRef>
+                      </wps:style>
+                      <wps:bodyPr/>
+                    </wps:wsp>
+                  </a:graphicData>
+                </a:graphic>
+              </wp:anchor>
+            </w:drawing>
+          </mc:Choice>
+          <mc:Fallback>
+            <w:pict>
+              <v:shape w14:anchorId="406C4B28" id="Straight Arrow Connector 51" o:spid="_x0000_s1026" type="#_x0000_t32" style="position:absolute;margin-left:171pt;margin-top:16pt;width:25.5pt;height:15.75pt;flip:x y;z-index:251755520;visibility:visible;mso-wrap-style:square;mso-wrap-distance-left:9pt;mso-wrap-distance-top:0;mso-wrap-distance-right:9pt;mso-wrap-distance-bottom:0;mso-position-horizontal:absolute;mso-position-horizontal-relative:text;mso-position-vertical:absolute;mso-position-vertical-relative:text" o:gfxdata="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" strokecolor="red" strokeweight=".5pt">
+                <v:stroke endarrow="block" joinstyle="miter"/>
+              </v:shape>
+            </w:pict>
+          </mc:Fallback>
+        </mc:AlternateContent>
+      </w:r>
+      <w:r>
+        <w:rPr>
+          <w:b/>
+          <w:noProof/>
+        </w:rPr>
+        <mc:AlternateContent>
+          <mc:Choice Requires="wps">
+            <w:drawing>
+              <wp:anchor distT="0" distB="0" distL="114300" distR="114300" simplePos="0" relativeHeight="251659264" behindDoc="0" locked="0" layoutInCell="1" allowOverlap="1" wp14:anchorId="08AF842C" wp14:editId="1FA81F92">
                 <wp:simplePos x="0" y="0"/>
                 <wp:positionH relativeFrom="column">
                   <wp:posOffset>695325</wp:posOffset>
@@ -4114,7 +4474,7 @@
           </mc:Choice>
           <mc:Fallback>
             <w:pict>
-              <v:shape w14:anchorId="08AF842C" id="Text Box 1" o:spid="_x0000_s1050" type="#_x0000_t202" style="position:absolute;left:0;text-align:left;margin-left:54.75pt;margin-top:20.7pt;width:92.25pt;height:20.25pt;z-index:251659264;visibility:visible;mso-wrap-style:square;mso-width-percent:0;mso-height-percent:0;mso-wrap-distance-left:9pt;mso-wrap-distance-top:0;mso-wrap-distance-right:9pt;mso-wrap-distance-bottom:0;mso-position-horizontal:absolute;mso-position-horizontal-relative:text;mso-position-vertical:absolute;mso-position-vertical-relative:text;mso-width-percent:0;mso-height-percent:0;mso-width-relative:margin;mso-height-relative:margin;v-text-anchor:top" o:gfxdata="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" fillcolor="white [3201]" strokeweight=".5pt">
+              <v:shape w14:anchorId="08AF842C" id="Text Box 1" o:spid="_x0000_s1049" type="#_x0000_t202" style="position:absolute;left:0;text-align:left;margin-left:54.75pt;margin-top:20.7pt;width:92.25pt;height:20.25pt;z-index:251659264;visibility:visible;mso-wrap-style:square;mso-width-percent:0;mso-height-percent:0;mso-wrap-distance-left:9pt;mso-wrap-distance-top:0;mso-wrap-distance-right:9pt;mso-wrap-distance-bottom:0;mso-position-horizontal:absolute;mso-position-horizontal-relative:text;mso-position-vertical:absolute;mso-position-vertical-relative:text;mso-width-percent:0;mso-height-percent:0;mso-width-relative:margin;mso-height-relative:margin;v-text-anchor:top" o:gfxdata="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" fillcolor="white [3201]" strokeweight=".5pt">
                 <v:textbox>
                   <w:txbxContent>
                     <w:p>
@@ -4140,6 +4500,301 @@
           <w:b/>
         </w:rPr>
       </w:pPr>
+      <w:r>
+        <w:rPr>
+          <w:b/>
+          <w:noProof/>
+        </w:rPr>
+        <mc:AlternateContent>
+          <mc:Choice Requires="wps">
+            <w:drawing>
+              <wp:anchor distT="0" distB="0" distL="114300" distR="114300" simplePos="0" relativeHeight="251753472" behindDoc="0" locked="0" layoutInCell="1" allowOverlap="1" wp14:anchorId="0B969A9A" wp14:editId="037897E7">
+                <wp:simplePos x="0" y="0"/>
+                <wp:positionH relativeFrom="margin">
+                  <wp:align>center</wp:align>
+                </wp:positionH>
+                <wp:positionV relativeFrom="paragraph">
+                  <wp:posOffset>13335</wp:posOffset>
+                </wp:positionV>
+                <wp:extent cx="990600" cy="447675"/>
+                <wp:effectExtent l="19050" t="0" r="38100" b="47625"/>
+                <wp:wrapNone/>
+                <wp:docPr id="47" name="Cloud 47"/>
+                <wp:cNvGraphicFramePr/>
+                <a:graphic xmlns:a="http://schemas.openxmlformats.org/drawingml/2006/main">
+                  <a:graphicData uri="http://schemas.microsoft.com/office/word/2010/wordprocessingShape">
+                    <wps:wsp>
+                      <wps:cNvSpPr/>
+                      <wps:spPr>
+                        <a:xfrm>
+                          <a:off x="0" y="0"/>
+                          <a:ext cx="990600" cy="447675"/>
+                        </a:xfrm>
+                        <a:prstGeom prst="cloud">
+                          <a:avLst/>
+                        </a:prstGeom>
+                        <a:noFill/>
+                        <a:ln>
+                          <a:solidFill>
+                            <a:srgbClr val="FF0000"/>
+                          </a:solidFill>
+                        </a:ln>
+                      </wps:spPr>
+                      <wps:style>
+                        <a:lnRef idx="2">
+                          <a:schemeClr val="accent1">
+                            <a:shade val="50000"/>
+                          </a:schemeClr>
+                        </a:lnRef>
+                        <a:fillRef idx="1">
+                          <a:schemeClr val="accent1"/>
+                        </a:fillRef>
+                        <a:effectRef idx="0">
+                          <a:schemeClr val="accent1"/>
+                        </a:effectRef>
+                        <a:fontRef idx="minor">
+                          <a:schemeClr val="lt1"/>
+                        </a:fontRef>
+                      </wps:style>
+                      <wps:txbx>
+                        <w:txbxContent>
+                          <w:p>
+                            <w:pPr>
+                              <w:jc w:val="center"/>
+                              <w:rPr>
+                                <w:color w:val="FF0000"/>
+                              </w:rPr>
+                            </w:pPr>
+                            <w:proofErr w:type="gramStart"/>
+                            <w:r>
+                              <w:rPr>
+                                <w:color w:val="FF0000"/>
+                              </w:rPr>
+                              <w:t>Ideas ?</w:t>
+                            </w:r>
+                            <w:proofErr w:type="gramEnd"/>
+                          </w:p>
+                        </w:txbxContent>
+                      </wps:txbx>
+                      <wps:bodyPr rot="0" spcFirstLastPara="0" vertOverflow="overflow" horzOverflow="overflow" vert="horz" wrap="square" lIns="91440" tIns="45720" rIns="91440" bIns="45720" numCol="1" spcCol="0" rtlCol="0" fromWordArt="0" anchor="ctr" anchorCtr="0" forceAA="0" compatLnSpc="1">
+                        <a:prstTxWarp prst="textNoShape">
+                          <a:avLst/>
+                        </a:prstTxWarp>
+                        <a:noAutofit/>
+                      </wps:bodyPr>
+                    </wps:wsp>
+                  </a:graphicData>
+                </a:graphic>
+                <wp14:sizeRelH relativeFrom="margin">
+                  <wp14:pctWidth>0</wp14:pctWidth>
+                </wp14:sizeRelH>
+                <wp14:sizeRelV relativeFrom="margin">
+                  <wp14:pctHeight>0</wp14:pctHeight>
+                </wp14:sizeRelV>
+              </wp:anchor>
+            </w:drawing>
+          </mc:Choice>
+          <mc:Fallback>
+            <w:pict>
+              <v:shape w14:anchorId="0B969A9A" id="Cloud 47" o:spid="_x0000_s1050" style="position:absolute;left:0;text-align:left;margin-left:0;margin-top:1.05pt;width:78pt;height:35.25pt;z-index:251753472;visibility:visible;mso-wrap-style:square;mso-width-percent:0;mso-height-percent:0;mso-wrap-distance-left:9pt;mso-wrap-distance-top:0;mso-wrap-distance-right:9pt;mso-wrap-distance-bottom:0;mso-position-horizontal:center;mso-position-horizontal-relative:margin;mso-position-vertical:absolute;mso-position-vertical-relative:text;mso-width-percent:0;mso-height-percent:0;mso-width-relative:margin;mso-height-relative:margin;v-text-anchor:middle" coordsize="43200,43200" o:spt="100" o:gfxdata="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" adj="-11796480,,5400" path="m3900,14370c3629,11657,4261,8921,5623,6907,7775,3726,11264,3017,14005,5202,15678,909,19914,22,22456,3432,23097,1683,24328,474,25749,200v1564,-302,3126,570,4084,2281c31215,267,33501,-460,35463,690v1495,876,2567,2710,2855,4886c40046,6218,41422,7998,41982,10318v407,1684,349,3513,-164,5142c43079,17694,43520,20590,43016,23322v-670,3632,-2888,6352,-5612,6882c37391,32471,36658,34621,35395,36101v-1919,2249,-4691,2538,-6840,714c27860,39948,25999,42343,23667,43106v-2748,899,-5616,-633,-7187,-3840c12772,42310,7956,40599,5804,35472,3690,35809,1705,34024,1110,31250,679,29243,1060,27077,2113,25551,619,24354,-213,22057,-5,19704,239,16949,1845,14791,3863,14507v12,-46,25,-91,37,-137xem4693,26177nfc3809,26271,2925,25993,2160,25380t4768,9519nfc6573,35092,6200,35220,5820,35280t10658,3810nfc16211,38544,15987,37961,15810,37350m28827,34751nfc28788,35398,28698,36038,28560,36660m34129,22954nfc36133,24282,37398,27058,37380,30090m41798,15354nfc41473,16386,40978,17302,40350,18030m38324,5426nfc38379,5843,38405,6266,38400,6690m29078,3952nfc29267,3369,29516,2826,29820,2340m22141,4720nfc22218,4238,22339,3771,22500,3330m14000,5192nfc14472,5568,14908,6021,15300,6540m4127,15789nfc4024,15325,3948,14851,3900,14370e" filled="f" strokecolor="red" strokeweight="1pt">
+                <v:stroke joinstyle="miter"/>
+                <v:formulas/>
+                <v:path arrowok="t" o:connecttype="custom" o:connectlocs="107613,271268;49530,263009;158863,361653;133456,365601;377850,405084;362532,387052;661019,360119;654897,379902;782597,237869;857144,311818;958451,159111;925248,186842;878791,56229;880533,69327;666775,40954;683789,24249;507705,48913;515938,34508;321028,53804;350838,67773;94634,163619;89429,148914" o:connectangles="0,0,0,0,0,0,0,0,0,0,0,0,0,0,0,0,0,0,0,0,0,0" textboxrect="0,0,43200,43200"/>
+                <v:textbox>
+                  <w:txbxContent>
+                    <w:p>
+                      <w:pPr>
+                        <w:jc w:val="center"/>
+                        <w:rPr>
+                          <w:color w:val="FF0000"/>
+                        </w:rPr>
+                      </w:pPr>
+                      <w:proofErr w:type="gramStart"/>
+                      <w:r>
+                        <w:rPr>
+                          <w:color w:val="FF0000"/>
+                        </w:rPr>
+                        <w:t>Ideas ?</w:t>
+                      </w:r>
+                      <w:proofErr w:type="gramEnd"/>
+                    </w:p>
+                  </w:txbxContent>
+                </v:textbox>
+                <w10:wrap anchorx="margin"/>
+              </v:shape>
+            </w:pict>
+          </mc:Fallback>
+        </mc:AlternateContent>
+      </w:r>
+      <w:r>
+        <w:rPr>
+          <w:b/>
+        </w:rPr>
+        <mc:AlternateContent>
+          <mc:Choice Requires="wps">
+            <w:drawing>
+              <wp:anchor distT="0" distB="0" distL="114300" distR="114300" simplePos="0" relativeHeight="251743232" behindDoc="0" locked="0" layoutInCell="1" allowOverlap="1" wp14:anchorId="00B9A4E3" wp14:editId="777D6922">
+                <wp:simplePos x="0" y="0"/>
+                <wp:positionH relativeFrom="column">
+                  <wp:posOffset>1628775</wp:posOffset>
+                </wp:positionH>
+                <wp:positionV relativeFrom="paragraph">
+                  <wp:posOffset>286385</wp:posOffset>
+                </wp:positionV>
+                <wp:extent cx="609600" cy="266700"/>
+                <wp:effectExtent l="0" t="0" r="0" b="0"/>
+                <wp:wrapNone/>
+                <wp:docPr id="3" name="Text Box 3"/>
+                <wp:cNvGraphicFramePr/>
+                <a:graphic xmlns:a="http://schemas.openxmlformats.org/drawingml/2006/main">
+                  <a:graphicData uri="http://schemas.microsoft.com/office/word/2010/wordprocessingShape">
+                    <wps:wsp>
+                      <wps:cNvSpPr txBox="1"/>
+                      <wps:spPr>
+                        <a:xfrm>
+                          <a:off x="0" y="0"/>
+                          <a:ext cx="609600" cy="266700"/>
+                        </a:xfrm>
+                        <a:prstGeom prst="rect">
+                          <a:avLst/>
+                        </a:prstGeom>
+                        <a:noFill/>
+                        <a:ln w="6350">
+                          <a:noFill/>
+                        </a:ln>
+                      </wps:spPr>
+                      <wps:txbx>
+                        <w:txbxContent>
+                          <w:p>
+                            <w:pPr>
+                              <w:jc w:val="center"/>
+                              <w:rPr>
+                                <w:color w:val="006600"/>
+                              </w:rPr>
+                            </w:pPr>
+                            <w:r>
+                              <w:rPr>
+                                <w:color w:val="006600"/>
+                              </w:rPr>
+                              <w:t>Close</w:t>
+                            </w:r>
+                          </w:p>
+                        </w:txbxContent>
+                      </wps:txbx>
+                      <wps:bodyPr rot="0" spcFirstLastPara="0" vertOverflow="overflow" horzOverflow="overflow" vert="horz" wrap="square" lIns="91440" tIns="45720" rIns="91440" bIns="45720" numCol="1" spcCol="0" rtlCol="0" fromWordArt="0" anchor="t" anchorCtr="0" forceAA="0" compatLnSpc="1">
+                        <a:prstTxWarp prst="textNoShape">
+                          <a:avLst/>
+                        </a:prstTxWarp>
+                        <a:noAutofit/>
+                      </wps:bodyPr>
+                    </wps:wsp>
+                  </a:graphicData>
+                </a:graphic>
+                <wp14:sizeRelH relativeFrom="margin">
+                  <wp14:pctWidth>0</wp14:pctWidth>
+                </wp14:sizeRelH>
+                <wp14:sizeRelV relativeFrom="margin">
+                  <wp14:pctHeight>0</wp14:pctHeight>
+                </wp14:sizeRelV>
+              </wp:anchor>
+            </w:drawing>
+          </mc:Choice>
+          <mc:Fallback>
+            <w:pict>
+              <v:shape w14:anchorId="00B9A4E3" id="Text Box 3" o:spid="_x0000_s1051" type="#_x0000_t202" style="position:absolute;left:0;text-align:left;margin-left:128.25pt;margin-top:22.55pt;width:48pt;height:21pt;z-index:251743232;visibility:visible;mso-wrap-style:square;mso-width-percent:0;mso-height-percent:0;mso-wrap-distance-left:9pt;mso-wrap-distance-top:0;mso-wrap-distance-right:9pt;mso-wrap-distance-bottom:0;mso-position-horizontal:absolute;mso-position-horizontal-relative:text;mso-position-vertical:absolute;mso-position-vertical-relative:text;mso-width-percent:0;mso-height-percent:0;mso-width-relative:margin;mso-height-relative:margin;v-text-anchor:top" o:gfxdata="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" filled="f" stroked="f" strokeweight=".5pt">
+                <v:textbox>
+                  <w:txbxContent>
+                    <w:p>
+                      <w:pPr>
+                        <w:jc w:val="center"/>
+                        <w:rPr>
+                          <w:color w:val="006600"/>
+                        </w:rPr>
+                      </w:pPr>
+                      <w:r>
+                        <w:rPr>
+                          <w:color w:val="006600"/>
+                        </w:rPr>
+                        <w:t>Close</w:t>
+                      </w:r>
+                    </w:p>
+                  </w:txbxContent>
+                </v:textbox>
+              </v:shape>
+            </w:pict>
+          </mc:Fallback>
+        </mc:AlternateContent>
+      </w:r>
+      <w:r>
+        <w:rPr>
+          <w:b/>
+        </w:rPr>
+        <mc:AlternateContent>
+          <mc:Choice Requires="wps">
+            <w:drawing>
+              <wp:anchor distT="0" distB="0" distL="114300" distR="114300" simplePos="0" relativeHeight="251742208" behindDoc="0" locked="0" layoutInCell="1" allowOverlap="1" wp14:anchorId="794A5CC3" wp14:editId="2D582BAB">
+                <wp:simplePos x="0" y="0"/>
+                <wp:positionH relativeFrom="column">
+                  <wp:posOffset>1733550</wp:posOffset>
+                </wp:positionH>
+                <wp:positionV relativeFrom="paragraph">
+                  <wp:posOffset>219075</wp:posOffset>
+                </wp:positionV>
+                <wp:extent cx="0" cy="447675"/>
+                <wp:effectExtent l="76200" t="0" r="57150" b="47625"/>
+                <wp:wrapNone/>
+                <wp:docPr id="2" name="Straight Arrow Connector 2"/>
+                <wp:cNvGraphicFramePr/>
+                <a:graphic xmlns:a="http://schemas.openxmlformats.org/drawingml/2006/main">
+                  <a:graphicData uri="http://schemas.microsoft.com/office/word/2010/wordprocessingShape">
+                    <wps:wsp>
+                      <wps:cNvCnPr/>
+                      <wps:spPr>
+                        <a:xfrm flipV="1">
+                          <a:off x="0" y="0"/>
+                          <a:ext cx="0" cy="447675"/>
+                        </a:xfrm>
+                        <a:prstGeom prst="straightConnector1">
+                          <a:avLst/>
+                        </a:prstGeom>
+                        <a:ln w="15875">
+                          <a:solidFill>
+                            <a:srgbClr val="006600"/>
+                          </a:solidFill>
+                          <a:headEnd type="stealth"/>
+                          <a:tailEnd type="none"/>
+                        </a:ln>
+                      </wps:spPr>
+                      <wps:style>
+                        <a:lnRef idx="1">
+                          <a:schemeClr val="accent1"/>
+                        </a:lnRef>
+                        <a:fillRef idx="0">
+                          <a:schemeClr val="accent1"/>
+                        </a:fillRef>
+                        <a:effectRef idx="0">
+                          <a:schemeClr val="accent1"/>
+                        </a:effectRef>
+                        <a:fontRef idx="minor">
+                          <a:schemeClr val="tx1"/>
+                        </a:fontRef>
+                      </wps:style>
+                      <wps:bodyPr/>
+                    </wps:wsp>
+                  </a:graphicData>
+                </a:graphic>
+              </wp:anchor>
+            </w:drawing>
+          </mc:Choice>
+          <mc:Fallback>
+            <w:pict>
+              <v:shape w14:anchorId="0040BF0F" id="Straight Arrow Connector 2" o:spid="_x0000_s1026" type="#_x0000_t32" style="position:absolute;margin-left:136.5pt;margin-top:17.25pt;width:0;height:35.25pt;flip:y;z-index:251742208;visibility:visible;mso-wrap-style:square;mso-wrap-distance-left:9pt;mso-wrap-distance-top:0;mso-wrap-distance-right:9pt;mso-wrap-distance-bottom:0;mso-position-horizontal:absolute;mso-position-horizontal-relative:text;mso-position-vertical:absolute;mso-position-vertical-relative:text" o:gfxdata="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" strokecolor="#060" strokeweight="1.25pt">
+                <v:stroke startarrow="classic" joinstyle="miter"/>
+              </v:shape>
+            </w:pict>
+          </mc:Fallback>
+        </mc:AlternateContent>
+      </w:r>
       <w:r>
         <w:rPr>
           <w:b/>
@@ -4232,6 +4887,271 @@
       <w:r>
         <w:rPr>
           <w:b/>
+          <w:noProof/>
+        </w:rPr>
+        <mc:AlternateContent>
+          <mc:Choice Requires="wps">
+            <w:drawing>
+              <wp:anchor distT="0" distB="0" distL="114300" distR="114300" simplePos="0" relativeHeight="251757568" behindDoc="0" locked="0" layoutInCell="1" allowOverlap="1" wp14:anchorId="66AB0121" wp14:editId="72F8ED9A">
+                <wp:simplePos x="0" y="0"/>
+                <wp:positionH relativeFrom="column">
+                  <wp:posOffset>3200400</wp:posOffset>
+                </wp:positionH>
+                <wp:positionV relativeFrom="paragraph">
+                  <wp:posOffset>60960</wp:posOffset>
+                </wp:positionV>
+                <wp:extent cx="209550" cy="104775"/>
+                <wp:effectExtent l="0" t="0" r="76200" b="47625"/>
+                <wp:wrapNone/>
+                <wp:docPr id="59" name="Straight Arrow Connector 59"/>
+                <wp:cNvGraphicFramePr/>
+                <a:graphic xmlns:a="http://schemas.openxmlformats.org/drawingml/2006/main">
+                  <a:graphicData uri="http://schemas.microsoft.com/office/word/2010/wordprocessingShape">
+                    <wps:wsp>
+                      <wps:cNvCnPr/>
+                      <wps:spPr>
+                        <a:xfrm>
+                          <a:off x="0" y="0"/>
+                          <a:ext cx="209550" cy="104775"/>
+                        </a:xfrm>
+                        <a:prstGeom prst="straightConnector1">
+                          <a:avLst/>
+                        </a:prstGeom>
+                        <a:ln>
+                          <a:solidFill>
+                            <a:srgbClr val="FF0000"/>
+                          </a:solidFill>
+                          <a:tailEnd type="triangle"/>
+                        </a:ln>
+                      </wps:spPr>
+                      <wps:style>
+                        <a:lnRef idx="1">
+                          <a:schemeClr val="accent1"/>
+                        </a:lnRef>
+                        <a:fillRef idx="0">
+                          <a:schemeClr val="accent1"/>
+                        </a:fillRef>
+                        <a:effectRef idx="0">
+                          <a:schemeClr val="accent1"/>
+                        </a:effectRef>
+                        <a:fontRef idx="minor">
+                          <a:schemeClr val="tx1"/>
+                        </a:fontRef>
+                      </wps:style>
+                      <wps:bodyPr/>
+                    </wps:wsp>
+                  </a:graphicData>
+                </a:graphic>
+              </wp:anchor>
+            </w:drawing>
+          </mc:Choice>
+          <mc:Fallback>
+            <w:pict>
+              <v:shape w14:anchorId="41B3B79F" id="Straight Arrow Connector 59" o:spid="_x0000_s1026" type="#_x0000_t32" style="position:absolute;margin-left:252pt;margin-top:4.8pt;width:16.5pt;height:8.25pt;z-index:251757568;visibility:visible;mso-wrap-style:square;mso-wrap-distance-left:9pt;mso-wrap-distance-top:0;mso-wrap-distance-right:9pt;mso-wrap-distance-bottom:0;mso-position-horizontal:absolute;mso-position-horizontal-relative:text;mso-position-vertical:absolute;mso-position-vertical-relative:text" o:gfxdata="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" strokecolor="red" strokeweight=".5pt">
+                <v:stroke endarrow="block" joinstyle="miter"/>
+              </v:shape>
+            </w:pict>
+          </mc:Fallback>
+        </mc:AlternateContent>
+      </w:r>
+      <w:r>
+        <w:rPr>
+          <w:b/>
+          <w:noProof/>
+        </w:rPr>
+        <mc:AlternateContent>
+          <mc:Choice Requires="wps">
+            <w:drawing>
+              <wp:anchor distT="0" distB="0" distL="114300" distR="114300" simplePos="0" relativeHeight="251747328" behindDoc="0" locked="0" layoutInCell="1" allowOverlap="1" wp14:anchorId="71D21A0D" wp14:editId="6B431E60">
+                <wp:simplePos x="0" y="0"/>
+                <wp:positionH relativeFrom="column">
+                  <wp:posOffset>3419475</wp:posOffset>
+                </wp:positionH>
+                <wp:positionV relativeFrom="paragraph">
+                  <wp:posOffset>32385</wp:posOffset>
+                </wp:positionV>
+                <wp:extent cx="628650" cy="342900"/>
+                <wp:effectExtent l="19050" t="0" r="19050" b="38100"/>
+                <wp:wrapNone/>
+                <wp:docPr id="18" name="Cloud 18"/>
+                <wp:cNvGraphicFramePr/>
+                <a:graphic xmlns:a="http://schemas.openxmlformats.org/drawingml/2006/main">
+                  <a:graphicData uri="http://schemas.microsoft.com/office/word/2010/wordprocessingShape">
+                    <wps:wsp>
+                      <wps:cNvSpPr/>
+                      <wps:spPr>
+                        <a:xfrm>
+                          <a:off x="0" y="0"/>
+                          <a:ext cx="628650" cy="342900"/>
+                        </a:xfrm>
+                        <a:prstGeom prst="cloud">
+                          <a:avLst/>
+                        </a:prstGeom>
+                        <a:noFill/>
+                        <a:ln>
+                          <a:solidFill>
+                            <a:srgbClr val="FF0000"/>
+                          </a:solidFill>
+                        </a:ln>
+                      </wps:spPr>
+                      <wps:style>
+                        <a:lnRef idx="2">
+                          <a:schemeClr val="accent1">
+                            <a:shade val="50000"/>
+                          </a:schemeClr>
+                        </a:lnRef>
+                        <a:fillRef idx="1">
+                          <a:schemeClr val="accent1"/>
+                        </a:fillRef>
+                        <a:effectRef idx="0">
+                          <a:schemeClr val="accent1"/>
+                        </a:effectRef>
+                        <a:fontRef idx="minor">
+                          <a:schemeClr val="lt1"/>
+                        </a:fontRef>
+                      </wps:style>
+                      <wps:bodyPr rot="0" spcFirstLastPara="0" vertOverflow="overflow" horzOverflow="overflow" vert="horz" wrap="square" lIns="91440" tIns="45720" rIns="91440" bIns="45720" numCol="1" spcCol="0" rtlCol="0" fromWordArt="0" anchor="ctr" anchorCtr="0" forceAA="0" compatLnSpc="1">
+                        <a:prstTxWarp prst="textNoShape">
+                          <a:avLst/>
+                        </a:prstTxWarp>
+                        <a:noAutofit/>
+                      </wps:bodyPr>
+                    </wps:wsp>
+                  </a:graphicData>
+                </a:graphic>
+              </wp:anchor>
+            </w:drawing>
+          </mc:Choice>
+          <mc:Fallback>
+            <w:pict>
+              <v:shape w14:anchorId="2F7E8818" id="Cloud 18" o:spid="_x0000_s1026" style="position:absolute;margin-left:269.25pt;margin-top:2.55pt;width:49.5pt;height:27pt;z-index:251747328;visibility:visible;mso-wrap-style:square;mso-wrap-distance-left:9pt;mso-wrap-distance-top:0;mso-wrap-distance-right:9pt;mso-wrap-distance-bottom:0;mso-position-horizontal:absolute;mso-position-horizontal-relative:text;mso-position-vertical:absolute;mso-position-vertical-relative:text;v-text-anchor:middle" coordsize="43200,43200" o:gfxdata="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" path="m3900,14370c3629,11657,4261,8921,5623,6907,7775,3726,11264,3017,14005,5202,15678,909,19914,22,22456,3432,23097,1683,24328,474,25749,200v1564,-302,3126,570,4084,2281c31215,267,33501,-460,35463,690v1495,876,2567,2710,2855,4886c40046,6218,41422,7998,41982,10318v407,1684,349,3513,-164,5142c43079,17694,43520,20590,43016,23322v-670,3632,-2888,6352,-5612,6882c37391,32471,36658,34621,35395,36101v-1919,2249,-4691,2538,-6840,714c27860,39948,25999,42343,23667,43106v-2748,899,-5616,-633,-7187,-3840c12772,42310,7956,40599,5804,35472,3690,35809,1705,34024,1110,31250,679,29243,1060,27077,2113,25551,619,24354,-213,22057,-5,19704,239,16949,1845,14791,3863,14507v12,-46,25,-91,37,-137xem4693,26177nfc3809,26271,2925,25993,2160,25380t4768,9519nfc6573,35092,6200,35220,5820,35280t10658,3810nfc16211,38544,15987,37961,15810,37350m28827,34751nfc28788,35398,28698,36038,28560,36660m34129,22954nfc36133,24282,37398,27058,37380,30090m41798,15354nfc41473,16386,40978,17302,40350,18030m38324,5426nfc38379,5843,38405,6266,38400,6690m29078,3952nfc29267,3369,29516,2826,29820,2340m22141,4720nfc22218,4238,22339,3771,22500,3330m14000,5192nfc14472,5568,14908,6021,15300,6540m4127,15789nfc4024,15325,3948,14851,3900,14370e" filled="f" strokecolor="red" strokeweight="1pt">
+                <v:stroke joinstyle="miter"/>
+                <v:path arrowok="t" o:connecttype="custom" o:connectlocs="68293,207780;31433,201454;100817,277011;84693,280035;239789,310277;230068,296466;419493,275836;415608,290989;496648,182197;543957,238839;608248,121872;587177,143113;557694,43069;558800,53102;423145,31369;433943,18574;322198,37465;327422,26432;203729,41212;222647,51911;60056,125325;56753,114062" o:connectangles="0,0,0,0,0,0,0,0,0,0,0,0,0,0,0,0,0,0,0,0,0,0"/>
+              </v:shape>
+            </w:pict>
+          </mc:Fallback>
+        </mc:AlternateContent>
+      </w:r>
+      <w:r>
+        <w:rPr>
+          <w:b/>
+          <w:noProof/>
+        </w:rPr>
+        <mc:AlternateContent>
+          <mc:Choice Requires="wps">
+            <w:drawing>
+              <wp:anchor distT="0" distB="0" distL="114300" distR="114300" simplePos="0" relativeHeight="251705344" behindDoc="0" locked="0" layoutInCell="1" allowOverlap="1" wp14:anchorId="11BE01C4" wp14:editId="0E9FB71A">
+                <wp:simplePos x="0" y="0"/>
+                <wp:positionH relativeFrom="column">
+                  <wp:posOffset>3380740</wp:posOffset>
+                </wp:positionH>
+                <wp:positionV relativeFrom="paragraph">
+                  <wp:posOffset>53975</wp:posOffset>
+                </wp:positionV>
+                <wp:extent cx="733425" cy="266700"/>
+                <wp:effectExtent l="0" t="0" r="0" b="0"/>
+                <wp:wrapNone/>
+                <wp:docPr id="33" name="Text Box 33"/>
+                <wp:cNvGraphicFramePr/>
+                <a:graphic xmlns:a="http://schemas.openxmlformats.org/drawingml/2006/main">
+                  <a:graphicData uri="http://schemas.microsoft.com/office/word/2010/wordprocessingShape">
+                    <wps:wsp>
+                      <wps:cNvSpPr txBox="1"/>
+                      <wps:spPr>
+                        <a:xfrm>
+                          <a:off x="0" y="0"/>
+                          <a:ext cx="733425" cy="266700"/>
+                        </a:xfrm>
+                        <a:prstGeom prst="rect">
+                          <a:avLst/>
+                        </a:prstGeom>
+                        <a:noFill/>
+                        <a:ln w="6350">
+                          <a:noFill/>
+                        </a:ln>
+                      </wps:spPr>
+                      <wps:txbx>
+                        <w:txbxContent>
+                          <w:p>
+                            <w:pPr>
+                              <w:jc w:val="center"/>
+                              <w:rPr>
+                                <w:color w:val="006600"/>
+                              </w:rPr>
+                            </w:pPr>
+                            <w:proofErr w:type="gramStart"/>
+                            <w:r>
+                              <w:rPr>
+                                <w:color w:val="006600"/>
+                              </w:rPr>
+                              <w:t>Execute</w:t>
+                            </w:r>
+                            <w:r>
+                              <w:rPr>
+                                <w:color w:val="006600"/>
+                              </w:rPr>
+                              <w:t xml:space="preserve"> ?</w:t>
+                            </w:r>
+                            <w:proofErr w:type="gramEnd"/>
+                          </w:p>
+                        </w:txbxContent>
+                      </wps:txbx>
+                      <wps:bodyPr rot="0" spcFirstLastPara="0" vertOverflow="overflow" horzOverflow="overflow" vert="horz" wrap="square" lIns="91440" tIns="45720" rIns="91440" bIns="45720" numCol="1" spcCol="0" rtlCol="0" fromWordArt="0" anchor="t" anchorCtr="0" forceAA="0" compatLnSpc="1">
+                        <a:prstTxWarp prst="textNoShape">
+                          <a:avLst/>
+                        </a:prstTxWarp>
+                        <a:noAutofit/>
+                      </wps:bodyPr>
+                    </wps:wsp>
+                  </a:graphicData>
+                </a:graphic>
+                <wp14:sizeRelH relativeFrom="margin">
+                  <wp14:pctWidth>0</wp14:pctWidth>
+                </wp14:sizeRelH>
+                <wp14:sizeRelV relativeFrom="margin">
+                  <wp14:pctHeight>0</wp14:pctHeight>
+                </wp14:sizeRelV>
+              </wp:anchor>
+            </w:drawing>
+          </mc:Choice>
+          <mc:Fallback>
+            <w:pict>
+              <v:shape w14:anchorId="11BE01C4" id="Text Box 33" o:spid="_x0000_s1052" type="#_x0000_t202" style="position:absolute;left:0;text-align:left;margin-left:266.2pt;margin-top:4.25pt;width:57.75pt;height:21pt;z-index:251705344;visibility:visible;mso-wrap-style:square;mso-width-percent:0;mso-height-percent:0;mso-wrap-distance-left:9pt;mso-wrap-distance-top:0;mso-wrap-distance-right:9pt;mso-wrap-distance-bottom:0;mso-position-horizontal:absolute;mso-position-horizontal-relative:text;mso-position-vertical:absolute;mso-position-vertical-relative:text;mso-width-percent:0;mso-height-percent:0;mso-width-relative:margin;mso-height-relative:margin;v-text-anchor:top" o:gfxdata="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" filled="f" stroked="f" strokeweight=".5pt">
+                <v:textbox>
+                  <w:txbxContent>
+                    <w:p>
+                      <w:pPr>
+                        <w:jc w:val="center"/>
+                        <w:rPr>
+                          <w:color w:val="006600"/>
+                        </w:rPr>
+                      </w:pPr>
+                      <w:proofErr w:type="gramStart"/>
+                      <w:r>
+                        <w:rPr>
+                          <w:color w:val="006600"/>
+                        </w:rPr>
+                        <w:t>Execute</w:t>
+                      </w:r>
+                      <w:r>
+                        <w:rPr>
+                          <w:color w:val="006600"/>
+                        </w:rPr>
+                        <w:t xml:space="preserve"> ?</w:t>
+                      </w:r>
+                      <w:proofErr w:type="gramEnd"/>
+                    </w:p>
+                  </w:txbxContent>
+                </v:textbox>
+              </v:shape>
+            </w:pict>
+          </mc:Fallback>
+        </mc:AlternateContent>
+      </w:r>
+      <w:r>
+        <w:rPr>
+          <w:b/>
+          <w:noProof/>
         </w:rPr>
         <mc:AlternateContent>
           <mc:Choice Requires="wps">
@@ -4304,7 +5224,7 @@
           </mc:Choice>
           <mc:Fallback>
             <w:pict>
-              <v:shape w14:anchorId="64D28349" id="Text Box 44" o:spid="_x0000_s1051" type="#_x0000_t202" style="position:absolute;left:0;text-align:left;margin-left:400.45pt;margin-top:2pt;width:57.75pt;height:21pt;z-index:251721728;visibility:visible;mso-wrap-style:square;mso-width-percent:0;mso-height-percent:0;mso-wrap-distance-left:9pt;mso-wrap-distance-top:0;mso-wrap-distance-right:9pt;mso-wrap-distance-bottom:0;mso-position-horizontal:absolute;mso-position-horizontal-relative:text;mso-position-vertical:absolute;mso-position-vertical-relative:text;mso-width-percent:0;mso-height-percent:0;mso-width-relative:margin;mso-height-relative:margin;v-text-anchor:top" o:gfxdata="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" filled="f" stroked="f" strokeweight=".5pt">
+              <v:shape w14:anchorId="64D28349" id="Text Box 44" o:spid="_x0000_s1053" type="#_x0000_t202" style="position:absolute;left:0;text-align:left;margin-left:400.45pt;margin-top:2pt;width:57.75pt;height:21pt;z-index:251721728;visibility:visible;mso-wrap-style:square;mso-width-percent:0;mso-height-percent:0;mso-wrap-distance-left:9pt;mso-wrap-distance-top:0;mso-wrap-distance-right:9pt;mso-wrap-distance-bottom:0;mso-position-horizontal:absolute;mso-position-horizontal-relative:text;mso-position-vertical:absolute;mso-position-vertical-relative:text;mso-width-percent:0;mso-height-percent:0;mso-width-relative:margin;mso-height-relative:margin;v-text-anchor:top" o:gfxdata="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" filled="f" stroked="f" strokeweight=".5pt">
                 <v:textbox>
                   <w:txbxContent>
                     <w:p>
@@ -4339,6 +5259,142 @@
       <w:r>
         <w:rPr>
           <w:b/>
+          <w:noProof/>
+        </w:rPr>
+        <mc:AlternateContent>
+          <mc:Choice Requires="wps">
+            <w:drawing>
+              <wp:anchor distT="0" distB="0" distL="114300" distR="114300" simplePos="0" relativeHeight="251744256" behindDoc="0" locked="0" layoutInCell="1" allowOverlap="1" wp14:anchorId="10406A1A" wp14:editId="51576C6C">
+                <wp:simplePos x="0" y="0"/>
+                <wp:positionH relativeFrom="column">
+                  <wp:posOffset>1419225</wp:posOffset>
+                </wp:positionH>
+                <wp:positionV relativeFrom="paragraph">
+                  <wp:posOffset>108585</wp:posOffset>
+                </wp:positionV>
+                <wp:extent cx="647700" cy="409575"/>
+                <wp:effectExtent l="0" t="0" r="19050" b="28575"/>
+                <wp:wrapNone/>
+                <wp:docPr id="4" name="Flowchart: Multidocument 4"/>
+                <wp:cNvGraphicFramePr/>
+                <a:graphic xmlns:a="http://schemas.openxmlformats.org/drawingml/2006/main">
+                  <a:graphicData uri="http://schemas.microsoft.com/office/word/2010/wordprocessingShape">
+                    <wps:wsp>
+                      <wps:cNvSpPr/>
+                      <wps:spPr>
+                        <a:xfrm>
+                          <a:off x="0" y="0"/>
+                          <a:ext cx="647700" cy="409575"/>
+                        </a:xfrm>
+                        <a:prstGeom prst="flowChartMultidocument">
+                          <a:avLst/>
+                        </a:prstGeom>
+                        <a:noFill/>
+                        <a:ln>
+                          <a:solidFill>
+                            <a:srgbClr val="006600"/>
+                          </a:solidFill>
+                        </a:ln>
+                      </wps:spPr>
+                      <wps:style>
+                        <a:lnRef idx="2">
+                          <a:schemeClr val="accent1">
+                            <a:shade val="50000"/>
+                          </a:schemeClr>
+                        </a:lnRef>
+                        <a:fillRef idx="1">
+                          <a:schemeClr val="accent1"/>
+                        </a:fillRef>
+                        <a:effectRef idx="0">
+                          <a:schemeClr val="accent1"/>
+                        </a:effectRef>
+                        <a:fontRef idx="minor">
+                          <a:schemeClr val="lt1"/>
+                        </a:fontRef>
+                      </wps:style>
+                      <wps:txbx>
+                        <w:txbxContent>
+                          <w:p>
+                            <w:pPr>
+                              <w:jc w:val="center"/>
+                              <w:rPr>
+                                <w:b/>
+                                <w:bCs/>
+                                <w:i/>
+                                <w:iCs/>
+                                <w:color w:val="006600"/>
+                              </w:rPr>
+                            </w:pPr>
+                            <w:r>
+                              <w:rPr>
+                                <w:b/>
+                                <w:bCs/>
+                                <w:i/>
+                                <w:iCs/>
+                                <w:color w:val="006600"/>
+                              </w:rPr>
+                              <w:t>DB</w:t>
+                            </w:r>
+                          </w:p>
+                        </w:txbxContent>
+                      </wps:txbx>
+                      <wps:bodyPr rot="0" spcFirstLastPara="0" vertOverflow="overflow" horzOverflow="overflow" vert="horz" wrap="square" lIns="91440" tIns="45720" rIns="91440" bIns="45720" numCol="1" spcCol="0" rtlCol="0" fromWordArt="0" anchor="ctr" anchorCtr="0" forceAA="0" compatLnSpc="1">
+                        <a:prstTxWarp prst="textNoShape">
+                          <a:avLst/>
+                        </a:prstTxWarp>
+                        <a:noAutofit/>
+                      </wps:bodyPr>
+                    </wps:wsp>
+                  </a:graphicData>
+                </a:graphic>
+                <wp14:sizeRelH relativeFrom="margin">
+                  <wp14:pctWidth>0</wp14:pctWidth>
+                </wp14:sizeRelH>
+              </wp:anchor>
+            </w:drawing>
+          </mc:Choice>
+          <mc:Fallback>
+            <w:pict>
+              <v:shapetype w14:anchorId="10406A1A" id="_x0000_t115" coordsize="21600,21600" o:spt="115" path="m,20465v810,317,1620,452,2397,725c3077,21325,3790,21417,4405,21597v1620,,2202,-180,2657,-272c7580,21280,8002,21010,8455,20917v422,-135,810,-405,1327,-542c10205,20150,10657,19967,11080,19742v517,-182,970,-407,1425,-590c13087,19017,13605,18745,14255,18610v615,-180,1262,-318,1942,-408c16975,18202,17785,18022,18595,18022r,-1670l19192,16252r808,l20000,14467r722,-75l21597,14392,21597,,2972,r,1815l1532,1815r,1860l,3675,,20465xem1532,3675nfl18595,3675r,12677em2972,1815nfl20000,1815r,12652e">
+                <v:stroke joinstyle="miter"/>
+                <v:path o:extrusionok="f" o:connecttype="custom" o:connectlocs="10800,0;0,10800;10800,19890;21600,10800" textboxrect="0,3675,18595,18022"/>
+              </v:shapetype>
+              <v:shape id="Flowchart: Multidocument 4" o:spid="_x0000_s1054" type="#_x0000_t115" style="position:absolute;left:0;text-align:left;margin-left:111.75pt;margin-top:8.55pt;width:51pt;height:32.25pt;z-index:251744256;visibility:visible;mso-wrap-style:square;mso-width-percent:0;mso-wrap-distance-left:9pt;mso-wrap-distance-top:0;mso-wrap-distance-right:9pt;mso-wrap-distance-bottom:0;mso-position-horizontal:absolute;mso-position-horizontal-relative:text;mso-position-vertical:absolute;mso-position-vertical-relative:text;mso-width-percent:0;mso-width-relative:margin;v-text-anchor:middle" o:gfxdata="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" filled="f" strokecolor="#060" strokeweight="1pt">
+                <v:textbox>
+                  <w:txbxContent>
+                    <w:p>
+                      <w:pPr>
+                        <w:jc w:val="center"/>
+                        <w:rPr>
+                          <w:b/>
+                          <w:bCs/>
+                          <w:i/>
+                          <w:iCs/>
+                          <w:color w:val="006600"/>
+                        </w:rPr>
+                      </w:pPr>
+                      <w:r>
+                        <w:rPr>
+                          <w:b/>
+                          <w:bCs/>
+                          <w:i/>
+                          <w:iCs/>
+                          <w:color w:val="006600"/>
+                        </w:rPr>
+                        <w:t>DB</w:t>
+                      </w:r>
+                    </w:p>
+                  </w:txbxContent>
+                </v:textbox>
+              </v:shape>
+            </w:pict>
+          </mc:Fallback>
+        </mc:AlternateContent>
+      </w:r>
+      <w:r>
+        <w:rPr>
+          <w:b/>
+          <w:noProof/>
         </w:rPr>
         <mc:AlternateContent>
           <mc:Choice Requires="wps">
@@ -4411,7 +5467,7 @@
           </mc:Choice>
           <mc:Fallback>
             <w:pict>
-              <v:shape w14:anchorId="4175A4A9" id="Text Box 57" o:spid="_x0000_s1052" type="#_x0000_t202" style="position:absolute;left:0;text-align:left;margin-left:184.5pt;margin-top:16.05pt;width:63.75pt;height:36pt;z-index:251740160;visibility:visible;mso-wrap-style:square;mso-width-percent:0;mso-height-percent:0;mso-wrap-distance-left:9pt;mso-wrap-distance-top:0;mso-wrap-distance-right:9pt;mso-wrap-distance-bottom:0;mso-position-horizontal:absolute;mso-position-horizontal-relative:text;mso-position-vertical:absolute;mso-position-vertical-relative:text;mso-width-percent:0;mso-height-percent:0;mso-width-relative:margin;mso-height-relative:margin;v-text-anchor:top" o:gfxdata="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" filled="f" stroked="f" strokeweight=".5pt">
+              <v:shape w14:anchorId="4175A4A9" id="Text Box 57" o:spid="_x0000_s1055" type="#_x0000_t202" style="position:absolute;left:0;text-align:left;margin-left:184.5pt;margin-top:16.05pt;width:63.75pt;height:36pt;z-index:251740160;visibility:visible;mso-wrap-style:square;mso-width-percent:0;mso-height-percent:0;mso-wrap-distance-left:9pt;mso-wrap-distance-top:0;mso-wrap-distance-right:9pt;mso-wrap-distance-bottom:0;mso-position-horizontal:absolute;mso-position-horizontal-relative:text;mso-position-vertical:absolute;mso-position-vertical-relative:text;mso-width-percent:0;mso-height-percent:0;mso-width-relative:margin;mso-height-relative:margin;v-text-anchor:top" o:gfxdata="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" filled="f" stroked="f" strokeweight=".5pt">
                 <v:textbox>
                   <w:txbxContent>
                     <w:p>
@@ -4438,6 +5494,7 @@
       <w:r>
         <w:rPr>
           <w:b/>
+          <w:noProof/>
         </w:rPr>
         <mc:AlternateContent>
           <mc:Choice Requires="wps">
@@ -4508,7 +5565,7 @@
           </mc:Choice>
           <mc:Fallback>
             <w:pict>
-              <v:shape w14:anchorId="7850B8D7" id="Text Box 17" o:spid="_x0000_s1053" type="#_x0000_t202" style="position:absolute;left:0;text-align:left;margin-left:303.75pt;margin-top:8.75pt;width:92.25pt;height:20.25pt;z-index:251683840;visibility:visible;mso-wrap-style:square;mso-width-percent:0;mso-height-percent:0;mso-wrap-distance-left:9pt;mso-wrap-distance-top:0;mso-wrap-distance-right:9pt;mso-wrap-distance-bottom:0;mso-position-horizontal:absolute;mso-position-horizontal-relative:text;mso-position-vertical:absolute;mso-position-vertical-relative:text;mso-width-percent:0;mso-height-percent:0;mso-width-relative:margin;mso-height-relative:margin;v-text-anchor:top" o:gfxdata="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" fillcolor="white [3201]" strokeweight=".5pt">
+              <v:shape w14:anchorId="7850B8D7" id="Text Box 17" o:spid="_x0000_s1056" type="#_x0000_t202" style="position:absolute;left:0;text-align:left;margin-left:303.75pt;margin-top:8.75pt;width:92.25pt;height:20.25pt;z-index:251683840;visibility:visible;mso-wrap-style:square;mso-width-percent:0;mso-height-percent:0;mso-wrap-distance-left:9pt;mso-wrap-distance-top:0;mso-wrap-distance-right:9pt;mso-wrap-distance-bottom:0;mso-position-horizontal:absolute;mso-position-horizontal-relative:text;mso-position-vertical:absolute;mso-position-vertical-relative:text;mso-width-percent:0;mso-height-percent:0;mso-width-relative:margin;mso-height-relative:margin;v-text-anchor:top" o:gfxdata="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" fillcolor="white [3201]" strokeweight=".5pt">
                 <v:textbox>
                   <w:txbxContent>
                     <w:p>
@@ -4651,7 +5708,7 @@
         <w:jc w:val="both"/>
       </w:pPr>
       <w:r>
-        <w:t>Seluruh kegiatan ini bisa dimonitor dari internet</w:t>
+        <w:t>Setiap user harus melakukan login melalui login menu</w:t>
       </w:r>
     </w:p>
     <w:p>
@@ -4664,7 +5721,33 @@
         <w:jc w:val="both"/>
       </w:pPr>
       <w:r>
-        <w:t>Originator adalah kelompok user penerbit WO</w:t>
+        <w:t>Jika user telah terdaftar, mana akan ditampilkan menu sgg:</w:t>
+      </w:r>
+    </w:p>
+    <w:p>
+      <w:pPr>
+        <w:numPr>
+          <w:ilvl w:val="1"/>
+          <w:numId w:val="3"/>
+        </w:numPr>
+        <w:spacing w:after="0" w:line="240" w:lineRule="auto"/>
+        <w:jc w:val="both"/>
+      </w:pPr>
+      <w:r>
+        <w:t>Daftar WO sesuai dengan statusnya yang memerlukan perhatianya</w:t>
+      </w:r>
+    </w:p>
+    <w:p>
+      <w:pPr>
+        <w:numPr>
+          <w:ilvl w:val="1"/>
+          <w:numId w:val="3"/>
+        </w:numPr>
+        <w:spacing w:after="0" w:line="240" w:lineRule="auto"/>
+        <w:jc w:val="both"/>
+      </w:pPr>
+      <w:r>
+        <w:t>Dapat melakukan tracing terhadap WO</w:t>
       </w:r>
     </w:p>
     <w:p>
@@ -4677,7 +5760,7 @@
         <w:jc w:val="both"/>
       </w:pPr>
       <w:r>
-        <w:t>Executor adalah kelompok user pelaksana WO</w:t>
+        <w:t>Seluruh kegiatan ini bisa dimonitor dari internet</w:t>
       </w:r>
     </w:p>
     <w:p>
@@ -4690,7 +5773,7 @@
         <w:jc w:val="both"/>
       </w:pPr>
       <w:r>
-        <w:t>Menu (dalam bentuk menu bar, ataupun tool bar) tersebut dapat dipilih melalui keyboard dalam bentuk short cut ataupun lewat mouse.</w:t>
+        <w:t>Originator adalah kelompok user penerbit WO</w:t>
       </w:r>
     </w:p>
     <w:p>
@@ -4703,16 +5786,7 @@
         <w:jc w:val="both"/>
       </w:pPr>
       <w:r>
-        <w:t xml:space="preserve">User dapat melakukan </w:t>
-      </w:r>
-      <w:r>
-        <w:rPr>
-          <w:color w:val="008000"/>
-        </w:rPr>
-        <w:t>pembuatan/membuka permintaan kerja</w:t>
-      </w:r>
-      <w:r>
-        <w:t xml:space="preserve"> berdasar pada masalah yang ada</w:t>
+        <w:t>Executor adalah kelompok user pelaksana WO</w:t>
       </w:r>
     </w:p>
     <w:p>
@@ -4783,14 +5857,14 @@
     <w:p>
       <w:pPr>
         <w:numPr>
-          <w:ilvl w:val="0"/>
+          <w:ilvl w:val="1"/>
           <w:numId w:val="3"/>
         </w:numPr>
         <w:spacing w:after="0" w:line="240" w:lineRule="auto"/>
         <w:jc w:val="both"/>
       </w:pPr>
       <w:r>
-        <w:t>Setiap perubahan status WO tercatat dalam journal WO</w:t>
+        <w:t>Dapat memberikan status WO sesuai dengan otoritas yang diberikan</w:t>
       </w:r>
     </w:p>
     <w:p>
@@ -4803,7 +5877,28 @@
         <w:jc w:val="both"/>
       </w:pPr>
       <w:r>
-        <w:t>Frm – Executor : Melaksanakan WO yang telah ditugaskan kepadanya serta memberikan laporan terkait dengan WO itu meliputi :</w:t>
+        <w:t>Setiap perubahan status WO tercatat dalam journal WO</w:t>
+      </w:r>
+    </w:p>
+    <w:p>
+      <w:pPr>
+        <w:numPr>
+          <w:ilvl w:val="0"/>
+          <w:numId w:val="3"/>
+        </w:numPr>
+        <w:spacing w:after="0" w:line="240" w:lineRule="auto"/>
+        <w:jc w:val="both"/>
+      </w:pPr>
+      <w:r>
+        <w:t xml:space="preserve">Frm – </w:t>
+      </w:r>
+      <w:proofErr w:type="gramStart"/>
+      <w:r>
+        <w:t>Executor :</w:t>
+      </w:r>
+      <w:proofErr w:type="gramEnd"/>
+      <w:r>
+        <w:t xml:space="preserve"> Melaksanakan WO yang telah ditugaskan kepadanya serta memberikan laporan terkait dengan WO itu meliputi :</w:t>
       </w:r>
     </w:p>
     <w:p>
@@ -4868,7 +5963,15 @@
         <w:jc w:val="both"/>
       </w:pPr>
       <w:r>
-        <w:t>Spv – Executor : Melaksanakan kegiatan meliputi :</w:t>
+        <w:t xml:space="preserve">Spv – </w:t>
+      </w:r>
+      <w:proofErr w:type="gramStart"/>
+      <w:r>
+        <w:t>Executor :</w:t>
+      </w:r>
+      <w:proofErr w:type="gramEnd"/>
+      <w:r>
+        <w:t xml:space="preserve"> Melaksanakan kegiatan meliputi :</w:t>
       </w:r>
     </w:p>
     <w:p>
@@ -4920,7 +6023,15 @@
         <w:jc w:val="both"/>
       </w:pPr>
       <w:r>
-        <w:t>Sptd – Executor : Melaksanakan kegiatan meliputi :</w:t>
+        <w:t xml:space="preserve">Sptd – </w:t>
+      </w:r>
+      <w:proofErr w:type="gramStart"/>
+      <w:r>
+        <w:t>Executor :</w:t>
+      </w:r>
+      <w:proofErr w:type="gramEnd"/>
+      <w:r>
+        <w:t xml:space="preserve"> Melaksanakan kegiatan meliputi :</w:t>
       </w:r>
     </w:p>
     <w:p>
@@ -4933,8 +6044,13 @@
         <w:jc w:val="both"/>
       </w:pPr>
       <w:r>
-        <w:t>Membuat laporan bulanan meliputi :</w:t>
-      </w:r>
+        <w:t xml:space="preserve">Membuat laporan bulanan </w:t>
+      </w:r>
+      <w:proofErr w:type="gramStart"/>
+      <w:r>
+        <w:t>meliputi :</w:t>
+      </w:r>
+      <w:proofErr w:type="gramEnd"/>
     </w:p>
     <w:p>
       <w:pPr>
@@ -5001,7 +6117,15 @@
         <w:jc w:val="both"/>
       </w:pPr>
       <w:r>
-        <w:t>Mgr – Executor : Membuat executive summary serta menidaklanjuti WO pending</w:t>
+        <w:t xml:space="preserve">Mgr – </w:t>
+      </w:r>
+      <w:proofErr w:type="gramStart"/>
+      <w:r>
+        <w:t>Executor :</w:t>
+      </w:r>
+      <w:proofErr w:type="gramEnd"/>
+      <w:r>
+        <w:t xml:space="preserve"> Membuat executive summary serta menidaklanjuti WO pending</w:t>
       </w:r>
     </w:p>
     <w:p>
@@ -5017,6 +6141,7 @@
           <w:i/>
         </w:rPr>
       </w:pPr>
+      <w:proofErr w:type="gramStart"/>
       <w:r>
         <w:rPr>
           <w:b/>
@@ -5024,6 +6149,7 @@
         </w:rPr>
         <w:t>Catatan :</w:t>
       </w:r>
+      <w:proofErr w:type="gramEnd"/>
     </w:p>
     <w:p>
       <w:pPr>
@@ -5040,7 +6166,21 @@
         <w:rPr>
           <w:color w:val="0000FF"/>
         </w:rPr>
-        <w:t>Font warna biru : Nominasi nama kelas (class)</w:t>
+        <w:t xml:space="preserve">Font warna </w:t>
+      </w:r>
+      <w:proofErr w:type="gramStart"/>
+      <w:r>
+        <w:rPr>
+          <w:color w:val="0000FF"/>
+        </w:rPr>
+        <w:t>biru :</w:t>
+      </w:r>
+      <w:proofErr w:type="gramEnd"/>
+      <w:r>
+        <w:rPr>
+          <w:color w:val="0000FF"/>
+        </w:rPr>
+        <w:t xml:space="preserve"> Nominasi nama kelas (class)</w:t>
       </w:r>
     </w:p>
     <w:p>
@@ -5060,7 +6200,23 @@
           <w:color w:val="0000FF"/>
           <w:u w:val="single"/>
         </w:rPr>
-        <w:t>Font warna biru underline : Diluar scope module</w:t>
+        <w:t xml:space="preserve">Font warna biru </w:t>
+      </w:r>
+      <w:proofErr w:type="gramStart"/>
+      <w:r>
+        <w:rPr>
+          <w:color w:val="0000FF"/>
+          <w:u w:val="single"/>
+        </w:rPr>
+        <w:t>underline :</w:t>
+      </w:r>
+      <w:proofErr w:type="gramEnd"/>
+      <w:r>
+        <w:rPr>
+          <w:color w:val="0000FF"/>
+          <w:u w:val="single"/>
+        </w:rPr>
+        <w:t xml:space="preserve"> Diluar scope module</w:t>
       </w:r>
     </w:p>
     <w:p>
@@ -5078,7 +6234,21 @@
         <w:rPr>
           <w:color w:val="008000"/>
         </w:rPr>
-        <w:t>Font warna hijau : Nominasi use case diagram</w:t>
+        <w:t xml:space="preserve">Font warna </w:t>
+      </w:r>
+      <w:proofErr w:type="gramStart"/>
+      <w:r>
+        <w:rPr>
+          <w:color w:val="008000"/>
+        </w:rPr>
+        <w:t>hijau :</w:t>
+      </w:r>
+      <w:proofErr w:type="gramEnd"/>
+      <w:r>
+        <w:rPr>
+          <w:color w:val="008000"/>
+        </w:rPr>
+        <w:t xml:space="preserve"> Nominasi use case diagram</w:t>
       </w:r>
     </w:p>
     <w:sectPr>

</xml_diff>

<commit_message>
add several model for user, organization and WO
</commit_message>
<xml_diff>
--- a/Design data/Module Work Order.docx
+++ b/Design data/Module Work Order.docx
@@ -1,6 +1,6 @@
 
 <file path=word/document.xml><?xml version="1.0" encoding="utf-8"?>
-<w:document xmlns:wpc="http://schemas.microsoft.com/office/word/2010/wordprocessingCanvas" xmlns:cx="http://schemas.microsoft.com/office/drawing/2014/chartex" xmlns:cx1="http://schemas.microsoft.com/office/drawing/2015/9/8/chartex" xmlns:cx2="http://schemas.microsoft.com/office/drawing/2015/10/21/chartex" xmlns:cx3="http://schemas.microsoft.com/office/drawing/2016/5/9/chartex" xmlns:cx4="http://schemas.microsoft.com/office/drawing/2016/5/10/chartex" xmlns:cx5="http://schemas.microsoft.com/office/drawing/2016/5/11/chartex" xmlns:cx6="http://schemas.microsoft.com/office/drawing/2016/5/12/chartex" xmlns:cx7="http://schemas.microsoft.com/office/drawing/2016/5/13/chartex" xmlns:cx8="http://schemas.microsoft.com/office/drawing/2016/5/14/chartex" xmlns:mc="http://schemas.openxmlformats.org/markup-compatibility/2006" xmlns:aink="http://schemas.microsoft.com/office/drawing/2016/ink" xmlns:am3d="http://schemas.microsoft.com/office/drawing/2017/model3d" xmlns:o="urn:schemas-microsoft-com:office:office" xmlns:r="http://schemas.openxmlformats.org/officeDocument/2006/relationships" xmlns:m="http://schemas.openxmlformats.org/officeDocument/2006/math" xmlns:v="urn:schemas-microsoft-com:vml" xmlns:wp14="http://schemas.microsoft.com/office/word/2010/wordprocessingDrawing" xmlns:wp="http://schemas.openxmlformats.org/drawingml/2006/wordprocessingDrawing" xmlns:w10="urn:schemas-microsoft-com:office:word" xmlns:w="http://schemas.openxmlformats.org/wordprocessingml/2006/main" xmlns:w14="http://schemas.microsoft.com/office/word/2010/wordml" xmlns:w15="http://schemas.microsoft.com/office/word/2012/wordml" xmlns:w16cex="http://schemas.microsoft.com/office/word/2018/wordml/cex" xmlns:w16cid="http://schemas.microsoft.com/office/word/2016/wordml/cid" xmlns:w16="http://schemas.microsoft.com/office/word/2018/wordml" xmlns:w16se="http://schemas.microsoft.com/office/word/2015/wordml/symex" xmlns:wpg="http://schemas.microsoft.com/office/word/2010/wordprocessingGroup" xmlns:wpi="http://schemas.microsoft.com/office/word/2010/wordprocessingInk" xmlns:wne="http://schemas.microsoft.com/office/word/2006/wordml" xmlns:wps="http://schemas.microsoft.com/office/word/2010/wordprocessingShape" mc:Ignorable="w14 w15 w16se w16cid w16 w16cex wp14">
+<w:document xmlns:wpc="http://schemas.microsoft.com/office/word/2010/wordprocessingCanvas" xmlns:cx="http://schemas.microsoft.com/office/drawing/2014/chartex" xmlns:cx1="http://schemas.microsoft.com/office/drawing/2015/9/8/chartex" xmlns:cx2="http://schemas.microsoft.com/office/drawing/2015/10/21/chartex" xmlns:cx3="http://schemas.microsoft.com/office/drawing/2016/5/9/chartex" xmlns:cx4="http://schemas.microsoft.com/office/drawing/2016/5/10/chartex" xmlns:cx5="http://schemas.microsoft.com/office/drawing/2016/5/11/chartex" xmlns:cx6="http://schemas.microsoft.com/office/drawing/2016/5/12/chartex" xmlns:cx7="http://schemas.microsoft.com/office/drawing/2016/5/13/chartex" xmlns:cx8="http://schemas.microsoft.com/office/drawing/2016/5/14/chartex" xmlns:mc="http://schemas.openxmlformats.org/markup-compatibility/2006" xmlns:aink="http://schemas.microsoft.com/office/drawing/2016/ink" xmlns:am3d="http://schemas.microsoft.com/office/drawing/2017/model3d" xmlns:o="urn:schemas-microsoft-com:office:office" xmlns:r="http://schemas.openxmlformats.org/officeDocument/2006/relationships" xmlns:m="http://schemas.openxmlformats.org/officeDocument/2006/math" xmlns:v="urn:schemas-microsoft-com:vml" xmlns:wp14="http://schemas.microsoft.com/office/word/2010/wordprocessingDrawing" xmlns:wp="http://schemas.openxmlformats.org/drawingml/2006/wordprocessingDrawing" xmlns:w10="urn:schemas-microsoft-com:office:word" xmlns:w="http://schemas.openxmlformats.org/wordprocessingml/2006/main" xmlns:w14="http://schemas.microsoft.com/office/word/2010/wordml" xmlns:w15="http://schemas.microsoft.com/office/word/2012/wordml" xmlns:w16cid="http://schemas.microsoft.com/office/word/2016/wordml/cid" xmlns:w16se="http://schemas.microsoft.com/office/word/2015/wordml/symex" xmlns:wpg="http://schemas.microsoft.com/office/word/2010/wordprocessingGroup" xmlns:wpi="http://schemas.microsoft.com/office/word/2010/wordprocessingInk" xmlns:wne="http://schemas.microsoft.com/office/word/2006/wordml" xmlns:wps="http://schemas.microsoft.com/office/word/2010/wordprocessingShape" mc:Ignorable="w14 w15 w16se w16cid wp14">
   <w:body>
     <w:p>
       <w:pPr>
@@ -73,7 +73,73 @@
           <w:sz w:val="16"/>
           <w:szCs w:val="16"/>
         </w:rPr>
-        <w:t>(tambahan tgl. 18/08/2020 by sam)</w:t>
+        <w:t>(</w:t>
+      </w:r>
+      <w:proofErr w:type="spellStart"/>
+      <w:r>
+        <w:rPr>
+          <w:b/>
+          <w:i/>
+          <w:iCs/>
+          <w:sz w:val="16"/>
+          <w:szCs w:val="16"/>
+        </w:rPr>
+        <w:t>tambahan</w:t>
+      </w:r>
+      <w:proofErr w:type="spellEnd"/>
+      <w:r>
+        <w:rPr>
+          <w:b/>
+          <w:i/>
+          <w:iCs/>
+          <w:sz w:val="16"/>
+          <w:szCs w:val="16"/>
+        </w:rPr>
+        <w:t xml:space="preserve"> </w:t>
+      </w:r>
+      <w:proofErr w:type="spellStart"/>
+      <w:r>
+        <w:rPr>
+          <w:b/>
+          <w:i/>
+          <w:iCs/>
+          <w:sz w:val="16"/>
+          <w:szCs w:val="16"/>
+        </w:rPr>
+        <w:t>tgl</w:t>
+      </w:r>
+      <w:proofErr w:type="spellEnd"/>
+      <w:r>
+        <w:rPr>
+          <w:b/>
+          <w:i/>
+          <w:iCs/>
+          <w:sz w:val="16"/>
+          <w:szCs w:val="16"/>
+        </w:rPr>
+        <w:t xml:space="preserve">. 18/08/2020 by </w:t>
+      </w:r>
+      <w:proofErr w:type="spellStart"/>
+      <w:r>
+        <w:rPr>
+          <w:b/>
+          <w:i/>
+          <w:iCs/>
+          <w:sz w:val="16"/>
+          <w:szCs w:val="16"/>
+        </w:rPr>
+        <w:t>sam</w:t>
+      </w:r>
+      <w:proofErr w:type="spellEnd"/>
+      <w:r>
+        <w:rPr>
+          <w:b/>
+          <w:i/>
+          <w:iCs/>
+          <w:sz w:val="16"/>
+          <w:szCs w:val="16"/>
+        </w:rPr>
+        <w:t>)</w:t>
       </w:r>
     </w:p>
     <w:p>
@@ -88,7 +154,79 @@
         <w:jc w:val="both"/>
       </w:pPr>
       <w:r>
-        <w:t>Module MWO adalah modul yang menangani permintaan pekerjaan (work order), meliputi hal hal berikut:</w:t>
+        <w:t xml:space="preserve">Module MWO </w:t>
+      </w:r>
+      <w:proofErr w:type="spellStart"/>
+      <w:r>
+        <w:t>adalah</w:t>
+      </w:r>
+      <w:proofErr w:type="spellEnd"/>
+      <w:r>
+        <w:t xml:space="preserve"> </w:t>
+      </w:r>
+      <w:proofErr w:type="spellStart"/>
+      <w:r>
+        <w:t>modul</w:t>
+      </w:r>
+      <w:proofErr w:type="spellEnd"/>
+      <w:r>
+        <w:t xml:space="preserve"> yang </w:t>
+      </w:r>
+      <w:proofErr w:type="spellStart"/>
+      <w:r>
+        <w:t>menangani</w:t>
+      </w:r>
+      <w:proofErr w:type="spellEnd"/>
+      <w:r>
+        <w:t xml:space="preserve"> </w:t>
+      </w:r>
+      <w:proofErr w:type="spellStart"/>
+      <w:r>
+        <w:t>permintaan</w:t>
+      </w:r>
+      <w:proofErr w:type="spellEnd"/>
+      <w:r>
+        <w:t xml:space="preserve"> </w:t>
+      </w:r>
+      <w:proofErr w:type="spellStart"/>
+      <w:r>
+        <w:t>pekerjaan</w:t>
+      </w:r>
+      <w:proofErr w:type="spellEnd"/>
+      <w:r>
+        <w:t xml:space="preserve"> (work order), </w:t>
+      </w:r>
+      <w:proofErr w:type="spellStart"/>
+      <w:r>
+        <w:t>meliputi</w:t>
+      </w:r>
+      <w:proofErr w:type="spellEnd"/>
+      <w:r>
+        <w:t xml:space="preserve"> </w:t>
+      </w:r>
+      <w:proofErr w:type="spellStart"/>
+      <w:r>
+        <w:t>hal</w:t>
+      </w:r>
+      <w:proofErr w:type="spellEnd"/>
+      <w:r>
+        <w:t xml:space="preserve"> </w:t>
+      </w:r>
+      <w:proofErr w:type="spellStart"/>
+      <w:r>
+        <w:t>hal</w:t>
+      </w:r>
+      <w:proofErr w:type="spellEnd"/>
+      <w:r>
+        <w:t xml:space="preserve"> </w:t>
+      </w:r>
+      <w:proofErr w:type="spellStart"/>
+      <w:r>
+        <w:t>berikut</w:t>
+      </w:r>
+      <w:proofErr w:type="spellEnd"/>
+      <w:r>
+        <w:t>:</w:t>
       </w:r>
     </w:p>
     <w:p>
@@ -105,9 +243,19 @@
         <w:ind w:left="2160"/>
         <w:jc w:val="both"/>
       </w:pPr>
-      <w:r>
-        <w:t>Membuat permintaan</w:t>
-      </w:r>
+      <w:proofErr w:type="spellStart"/>
+      <w:r>
+        <w:t>Membuat</w:t>
+      </w:r>
+      <w:proofErr w:type="spellEnd"/>
+      <w:r>
+        <w:t xml:space="preserve"> </w:t>
+      </w:r>
+      <w:proofErr w:type="spellStart"/>
+      <w:r>
+        <w:t>permintaan</w:t>
+      </w:r>
+      <w:proofErr w:type="spellEnd"/>
     </w:p>
     <w:p>
       <w:pPr>
@@ -124,8 +272,61 @@
         <w:jc w:val="both"/>
       </w:pPr>
       <w:r>
-        <w:t>Mem-Submit ke jenjang approval/pemeriksa selanjutnya sesuai dengan approval flow – Alur persetujuan</w:t>
-      </w:r>
+        <w:t xml:space="preserve">Mem-Submit </w:t>
+      </w:r>
+      <w:proofErr w:type="spellStart"/>
+      <w:r>
+        <w:t>ke</w:t>
+      </w:r>
+      <w:proofErr w:type="spellEnd"/>
+      <w:r>
+        <w:t xml:space="preserve"> </w:t>
+      </w:r>
+      <w:proofErr w:type="spellStart"/>
+      <w:r>
+        <w:t>jenjang</w:t>
+      </w:r>
+      <w:proofErr w:type="spellEnd"/>
+      <w:r>
+        <w:t xml:space="preserve"> approval/</w:t>
+      </w:r>
+      <w:proofErr w:type="spellStart"/>
+      <w:r>
+        <w:t>pemeriksa</w:t>
+      </w:r>
+      <w:proofErr w:type="spellEnd"/>
+      <w:r>
+        <w:t xml:space="preserve"> </w:t>
+      </w:r>
+      <w:proofErr w:type="spellStart"/>
+      <w:r>
+        <w:t>selanjutnya</w:t>
+      </w:r>
+      <w:proofErr w:type="spellEnd"/>
+      <w:r>
+        <w:t xml:space="preserve"> </w:t>
+      </w:r>
+      <w:proofErr w:type="spellStart"/>
+      <w:r>
+        <w:t>sesuai</w:t>
+      </w:r>
+      <w:proofErr w:type="spellEnd"/>
+      <w:r>
+        <w:t xml:space="preserve"> </w:t>
+      </w:r>
+      <w:proofErr w:type="spellStart"/>
+      <w:r>
+        <w:t>dengan</w:t>
+      </w:r>
+      <w:proofErr w:type="spellEnd"/>
+      <w:r>
+        <w:t xml:space="preserve"> approval flow – Alur </w:t>
+      </w:r>
+      <w:proofErr w:type="spellStart"/>
+      <w:r>
+        <w:t>persetujuan</w:t>
+      </w:r>
+      <w:proofErr w:type="spellEnd"/>
     </w:p>
     <w:p>
       <w:pPr>
@@ -141,9 +342,91 @@
         <w:ind w:left="2160"/>
         <w:jc w:val="both"/>
       </w:pPr>
-      <w:r>
-        <w:t>Melakukan pencatatan sejarah perjalanan mulai dari pembuatan sampai pekerjaan dinyatakan selesai</w:t>
-      </w:r>
+      <w:proofErr w:type="spellStart"/>
+      <w:r>
+        <w:t>Melakukan</w:t>
+      </w:r>
+      <w:proofErr w:type="spellEnd"/>
+      <w:r>
+        <w:t xml:space="preserve"> </w:t>
+      </w:r>
+      <w:proofErr w:type="spellStart"/>
+      <w:r>
+        <w:t>pencatatan</w:t>
+      </w:r>
+      <w:proofErr w:type="spellEnd"/>
+      <w:r>
+        <w:t xml:space="preserve"> </w:t>
+      </w:r>
+      <w:proofErr w:type="spellStart"/>
+      <w:r>
+        <w:t>sejarah</w:t>
+      </w:r>
+      <w:proofErr w:type="spellEnd"/>
+      <w:r>
+        <w:t xml:space="preserve"> </w:t>
+      </w:r>
+      <w:proofErr w:type="spellStart"/>
+      <w:r>
+        <w:t>perjalanan</w:t>
+      </w:r>
+      <w:proofErr w:type="spellEnd"/>
+      <w:r>
+        <w:t xml:space="preserve"> </w:t>
+      </w:r>
+      <w:proofErr w:type="spellStart"/>
+      <w:r>
+        <w:t>mulai</w:t>
+      </w:r>
+      <w:proofErr w:type="spellEnd"/>
+      <w:r>
+        <w:t xml:space="preserve"> </w:t>
+      </w:r>
+      <w:proofErr w:type="spellStart"/>
+      <w:r>
+        <w:t>dari</w:t>
+      </w:r>
+      <w:proofErr w:type="spellEnd"/>
+      <w:r>
+        <w:t xml:space="preserve"> </w:t>
+      </w:r>
+      <w:proofErr w:type="spellStart"/>
+      <w:r>
+        <w:t>pembuatan</w:t>
+      </w:r>
+      <w:proofErr w:type="spellEnd"/>
+      <w:r>
+        <w:t xml:space="preserve"> </w:t>
+      </w:r>
+      <w:proofErr w:type="spellStart"/>
+      <w:r>
+        <w:t>sampai</w:t>
+      </w:r>
+      <w:proofErr w:type="spellEnd"/>
+      <w:r>
+        <w:t xml:space="preserve"> </w:t>
+      </w:r>
+      <w:proofErr w:type="spellStart"/>
+      <w:r>
+        <w:t>pekerjaan</w:t>
+      </w:r>
+      <w:proofErr w:type="spellEnd"/>
+      <w:r>
+        <w:t xml:space="preserve"> </w:t>
+      </w:r>
+      <w:proofErr w:type="spellStart"/>
+      <w:r>
+        <w:t>dinyatakan</w:t>
+      </w:r>
+      <w:proofErr w:type="spellEnd"/>
+      <w:r>
+        <w:t xml:space="preserve"> </w:t>
+      </w:r>
+      <w:proofErr w:type="spellStart"/>
+      <w:r>
+        <w:t>selesai</w:t>
+      </w:r>
+      <w:proofErr w:type="spellEnd"/>
     </w:p>
     <w:p>
       <w:pPr>
@@ -159,8 +442,61 @@
         <w:ind w:left="2160"/>
         <w:jc w:val="both"/>
       </w:pPr>
-      <w:r>
-        <w:t>Memberikan kesempatan untuk menulis komentar pada masing-masing jenjang.</w:t>
+      <w:proofErr w:type="spellStart"/>
+      <w:r>
+        <w:t>Memberikan</w:t>
+      </w:r>
+      <w:proofErr w:type="spellEnd"/>
+      <w:r>
+        <w:t xml:space="preserve"> </w:t>
+      </w:r>
+      <w:proofErr w:type="spellStart"/>
+      <w:r>
+        <w:t>kesempatan</w:t>
+      </w:r>
+      <w:proofErr w:type="spellEnd"/>
+      <w:r>
+        <w:t xml:space="preserve"> </w:t>
+      </w:r>
+      <w:proofErr w:type="spellStart"/>
+      <w:r>
+        <w:t>untuk</w:t>
+      </w:r>
+      <w:proofErr w:type="spellEnd"/>
+      <w:r>
+        <w:t xml:space="preserve"> </w:t>
+      </w:r>
+      <w:proofErr w:type="spellStart"/>
+      <w:r>
+        <w:t>menulis</w:t>
+      </w:r>
+      <w:proofErr w:type="spellEnd"/>
+      <w:r>
+        <w:t xml:space="preserve"> </w:t>
+      </w:r>
+      <w:proofErr w:type="spellStart"/>
+      <w:r>
+        <w:t>komentar</w:t>
+      </w:r>
+      <w:proofErr w:type="spellEnd"/>
+      <w:r>
+        <w:t xml:space="preserve"> pada </w:t>
+      </w:r>
+      <w:proofErr w:type="spellStart"/>
+      <w:r>
+        <w:t>masing-masing</w:t>
+      </w:r>
+      <w:proofErr w:type="spellEnd"/>
+      <w:r>
+        <w:t xml:space="preserve"> </w:t>
+      </w:r>
+      <w:proofErr w:type="spellStart"/>
+      <w:r>
+        <w:t>jenjang</w:t>
+      </w:r>
+      <w:proofErr w:type="spellEnd"/>
+      <w:r>
+        <w:t>.</w:t>
       </w:r>
     </w:p>
     <w:p>
@@ -245,7 +581,7 @@
               </wp:anchor>
             </w:drawing>
           </mc:Choice>
-          <mc:Fallback>
+          <mc:Fallback xmlns:w16="http://schemas.microsoft.com/office/word/2018/wordml" xmlns:w16cex="http://schemas.microsoft.com/office/word/2018/wordml/cex">
             <w:pict>
               <v:shapetype w14:anchorId="4B005C94" id="_x0000_t38" coordsize="21600,21600" o:spt="38" o:oned="t" path="m,c@0,0@1,5400@1,10800@1,16200@2,21600,21600,21600e" filled="f">
                 <v:formulas>
@@ -792,9 +1128,11 @@
                             <w:pPr>
                               <w:jc w:val="center"/>
                             </w:pPr>
+                            <w:proofErr w:type="spellStart"/>
                             <w:r>
                               <w:t>Mgr</w:t>
                             </w:r>
+                            <w:proofErr w:type="spellEnd"/>
                           </w:p>
                         </w:txbxContent>
                       </wps:txbx>
@@ -825,9 +1163,11 @@
                       <w:pPr>
                         <w:jc w:val="center"/>
                       </w:pPr>
+                      <w:proofErr w:type="spellStart"/>
                       <w:r>
                         <w:t>Mgr</w:t>
                       </w:r>
+                      <w:proofErr w:type="spellEnd"/>
                     </w:p>
                   </w:txbxContent>
                 </v:textbox>
@@ -884,9 +1224,11 @@
                             <w:pPr>
                               <w:jc w:val="center"/>
                             </w:pPr>
+                            <w:proofErr w:type="spellStart"/>
                             <w:r>
                               <w:t>Sptd</w:t>
                             </w:r>
+                            <w:proofErr w:type="spellEnd"/>
                           </w:p>
                         </w:txbxContent>
                       </wps:txbx>
@@ -917,9 +1259,11 @@
                       <w:pPr>
                         <w:jc w:val="center"/>
                       </w:pPr>
+                      <w:proofErr w:type="spellStart"/>
                       <w:r>
                         <w:t>Sptd</w:t>
                       </w:r>
+                      <w:proofErr w:type="spellEnd"/>
                     </w:p>
                   </w:txbxContent>
                 </v:textbox>
@@ -976,9 +1320,11 @@
                             <w:pPr>
                               <w:jc w:val="center"/>
                             </w:pPr>
+                            <w:proofErr w:type="spellStart"/>
                             <w:r>
                               <w:t>Spv</w:t>
                             </w:r>
+                            <w:proofErr w:type="spellEnd"/>
                           </w:p>
                         </w:txbxContent>
                       </wps:txbx>
@@ -1009,9 +1355,11 @@
                       <w:pPr>
                         <w:jc w:val="center"/>
                       </w:pPr>
+                      <w:proofErr w:type="spellStart"/>
                       <w:r>
                         <w:t>Spv</w:t>
                       </w:r>
+                      <w:proofErr w:type="spellEnd"/>
                     </w:p>
                   </w:txbxContent>
                 </v:textbox>
@@ -1068,9 +1416,11 @@
                             <w:pPr>
                               <w:jc w:val="center"/>
                             </w:pPr>
+                            <w:proofErr w:type="spellStart"/>
                             <w:r>
                               <w:t>Mgr</w:t>
                             </w:r>
+                            <w:proofErr w:type="spellEnd"/>
                           </w:p>
                         </w:txbxContent>
                       </wps:txbx>
@@ -1101,9 +1451,11 @@
                       <w:pPr>
                         <w:jc w:val="center"/>
                       </w:pPr>
+                      <w:proofErr w:type="spellStart"/>
                       <w:r>
                         <w:t>Mgr</w:t>
                       </w:r>
+                      <w:proofErr w:type="spellEnd"/>
                     </w:p>
                   </w:txbxContent>
                 </v:textbox>
@@ -1194,7 +1546,7 @@
               </wp:anchor>
             </w:drawing>
           </mc:Choice>
-          <mc:Fallback>
+          <mc:Fallback xmlns:w16="http://schemas.microsoft.com/office/word/2018/wordml" xmlns:w16cex="http://schemas.microsoft.com/office/word/2018/wordml/cex">
             <w:pict>
               <v:shape w14:anchorId="46227ECD" id="Cloud 36" o:spid="_x0000_s1026" style="position:absolute;margin-left:126.75pt;margin-top:22pt;width:86.25pt;height:35.25pt;z-index:251751424;visibility:visible;mso-wrap-style:square;mso-width-percent:0;mso-height-percent:0;mso-wrap-distance-left:9pt;mso-wrap-distance-top:0;mso-wrap-distance-right:9pt;mso-wrap-distance-bottom:0;mso-position-horizontal:absolute;mso-position-horizontal-relative:text;mso-position-vertical:absolute;mso-position-vertical-relative:text;mso-width-percent:0;mso-height-percent:0;mso-width-relative:margin;mso-height-relative:margin;v-text-anchor:middle" coordsize="43200,43200" o:gfxdata="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" path="m3900,14370c3629,11657,4261,8921,5623,6907,7775,3726,11264,3017,14005,5202,15678,909,19914,22,22456,3432,23097,1683,24328,474,25749,200v1564,-302,3126,570,4084,2281c31215,267,33501,-460,35463,690v1495,876,2567,2710,2855,4886c40046,6218,41422,7998,41982,10318v407,1684,349,3513,-164,5142c43079,17694,43520,20590,43016,23322v-670,3632,-2888,6352,-5612,6882c37391,32471,36658,34621,35395,36101v-1919,2249,-4691,2538,-6840,714c27860,39948,25999,42343,23667,43106v-2748,899,-5616,-633,-7187,-3840c12772,42310,7956,40599,5804,35472,3690,35809,1705,34024,1110,31250,679,29243,1060,27077,2113,25551,619,24354,-213,22057,-5,19704,239,16949,1845,14791,3863,14507v12,-46,25,-91,37,-137xem4693,26177nfc3809,26271,2925,25993,2160,25380t4768,9519nfc6573,35092,6200,35220,5820,35280t10658,3810nfc16211,38544,15987,37961,15810,37350m28827,34751nfc28788,35398,28698,36038,28560,36660m34129,22954nfc36133,24282,37398,27058,37380,30090m41798,15354nfc41473,16386,40978,17302,40350,18030m38324,5426nfc38379,5843,38405,6266,38400,6690m29078,3952nfc29267,3369,29516,2826,29820,2340m22141,4720nfc22218,4238,22339,3771,22500,3330m14000,5192nfc14472,5568,14908,6021,15300,6540m4127,15789nfc4024,15325,3948,14851,3900,14370e" filled="f" strokecolor="red" strokeweight="1pt">
                 <v:stroke joinstyle="miter"/>
@@ -1266,7 +1618,7 @@
               </wp:anchor>
             </w:drawing>
           </mc:Choice>
-          <mc:Fallback>
+          <mc:Fallback xmlns:w16="http://schemas.microsoft.com/office/word/2018/wordml" xmlns:w16cex="http://schemas.microsoft.com/office/word/2018/wordml/cex">
             <w:pict>
               <v:shapetype w14:anchorId="508315A6" id="_x0000_t32" coordsize="21600,21600" o:spt="32" o:oned="t" path="m,l21600,21600e" filled="f">
                 <v:path arrowok="t" fillok="f" o:connecttype="none"/>
@@ -1340,7 +1692,7 @@
               </wp:anchor>
             </w:drawing>
           </mc:Choice>
-          <mc:Fallback>
+          <mc:Fallback xmlns:w16="http://schemas.microsoft.com/office/word/2018/wordml" xmlns:w16cex="http://schemas.microsoft.com/office/word/2018/wordml/cex">
             <w:pict>
               <v:shape w14:anchorId="62BAA24E" id="Straight Arrow Connector 10" o:spid="_x0000_s1026" type="#_x0000_t32" style="position:absolute;margin-left:90pt;margin-top:20.2pt;width:0;height:35.25pt;flip:y;z-index:251674624;visibility:visible;mso-wrap-style:square;mso-wrap-distance-left:9pt;mso-wrap-distance-top:0;mso-wrap-distance-right:9pt;mso-wrap-distance-bottom:0;mso-position-horizontal:absolute;mso-position-horizontal-relative:text;mso-position-vertical:absolute;mso-position-vertical-relative:text" o:gfxdata="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" strokecolor="blue" strokeweight="1.25pt">
                 <v:stroke endarrow="block" joinstyle="miter"/>
@@ -1827,7 +2179,7 @@
               </wp:anchor>
             </w:drawing>
           </mc:Choice>
-          <mc:Fallback>
+          <mc:Fallback xmlns:w16="http://schemas.microsoft.com/office/word/2018/wordml" xmlns:w16cex="http://schemas.microsoft.com/office/word/2018/wordml/cex">
             <w:pict>
               <v:shape w14:anchorId="6B1C70D6" id="Straight Arrow Connector 23" o:spid="_x0000_s1026" type="#_x0000_t32" style="position:absolute;margin-left:136.5pt;margin-top:76.5pt;width:0;height:35.25pt;flip:y;z-index:251691008;visibility:visible;mso-wrap-style:square;mso-wrap-distance-left:9pt;mso-wrap-distance-top:0;mso-wrap-distance-right:9pt;mso-wrap-distance-bottom:0;mso-position-horizontal:absolute;mso-position-horizontal-relative:text;mso-position-vertical:absolute;mso-position-vertical-relative:text" o:gfxdata="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" strokecolor="#060" strokeweight="1.25pt">
                 <v:stroke startarrow="classic" joinstyle="miter"/>
@@ -1898,7 +2250,7 @@
               </wp:anchor>
             </w:drawing>
           </mc:Choice>
-          <mc:Fallback>
+          <mc:Fallback xmlns:w16="http://schemas.microsoft.com/office/word/2018/wordml" xmlns:w16cex="http://schemas.microsoft.com/office/word/2018/wordml/cex">
             <w:pict>
               <v:shape w14:anchorId="4F599447" id="Straight Arrow Connector 21" o:spid="_x0000_s1026" type="#_x0000_t32" style="position:absolute;margin-left:357.75pt;margin-top:21.3pt;width:0;height:35.25pt;flip:y;z-index:251686912;visibility:visible;mso-wrap-style:square;mso-wrap-distance-left:9pt;mso-wrap-distance-top:0;mso-wrap-distance-right:9pt;mso-wrap-distance-bottom:0;mso-position-horizontal:absolute;mso-position-horizontal-relative:text;mso-position-vertical:absolute;mso-position-vertical-relative:text" o:gfxdata="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" strokecolor="blue" strokeweight="1.25pt">
                 <v:stroke startarrow="classic" joinstyle="miter"/>
@@ -1969,7 +2321,7 @@
               </wp:anchor>
             </w:drawing>
           </mc:Choice>
-          <mc:Fallback>
+          <mc:Fallback xmlns:w16="http://schemas.microsoft.com/office/word/2018/wordml" xmlns:w16cex="http://schemas.microsoft.com/office/word/2018/wordml/cex">
             <w:pict>
               <v:shape w14:anchorId="0C53CDF4" id="Straight Arrow Connector 29" o:spid="_x0000_s1026" type="#_x0000_t32" style="position:absolute;margin-left:319.5pt;margin-top:131.95pt;width:0;height:35.25pt;flip:y;z-index:251699200;visibility:visible;mso-wrap-style:square;mso-wrap-distance-left:9pt;mso-wrap-distance-top:0;mso-wrap-distance-right:9pt;mso-wrap-distance-bottom:0;mso-position-horizontal:absolute;mso-position-horizontal-relative:text;mso-position-vertical:absolute;mso-position-vertical-relative:text" o:gfxdata="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" strokecolor="#060" strokeweight="1.25pt">
                 <v:stroke endarrow="classic" joinstyle="miter"/>
@@ -2240,7 +2592,7 @@
               </wp:anchor>
             </w:drawing>
           </mc:Choice>
-          <mc:Fallback>
+          <mc:Fallback xmlns:w16="http://schemas.microsoft.com/office/word/2018/wordml" xmlns:w16cex="http://schemas.microsoft.com/office/word/2018/wordml/cex">
             <w:pict>
               <v:shape w14:anchorId="14B4A1E4" id="Straight Arrow Connector 28" o:spid="_x0000_s1026" type="#_x0000_t32" style="position:absolute;margin-left:318pt;margin-top:20.8pt;width:0;height:35.25pt;flip:y;z-index:251698176;visibility:visible;mso-wrap-style:square;mso-wrap-distance-left:9pt;mso-wrap-distance-top:0;mso-wrap-distance-right:9pt;mso-wrap-distance-bottom:0;mso-position-horizontal:absolute;mso-position-horizontal-relative:text;mso-position-vertical:absolute;mso-position-vertical-relative:text" o:gfxdata="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" strokecolor="#060" strokeweight="1.25pt">
                 <v:stroke endarrow="classic" joinstyle="miter"/>
@@ -2311,7 +2663,7 @@
               </wp:anchor>
             </w:drawing>
           </mc:Choice>
-          <mc:Fallback>
+          <mc:Fallback xmlns:w16="http://schemas.microsoft.com/office/word/2018/wordml" xmlns:w16cex="http://schemas.microsoft.com/office/word/2018/wordml/cex">
             <w:pict>
               <v:shape w14:anchorId="1446195F" id="Straight Arrow Connector 27" o:spid="_x0000_s1026" type="#_x0000_t32" style="position:absolute;margin-left:319.5pt;margin-top:76.75pt;width:0;height:35.25pt;flip:y;z-index:251697152;visibility:visible;mso-wrap-style:square;mso-wrap-distance-left:9pt;mso-wrap-distance-top:0;mso-wrap-distance-right:9pt;mso-wrap-distance-bottom:0;mso-position-horizontal:absolute;mso-position-horizontal-relative:text;mso-position-vertical:absolute;mso-position-vertical-relative:text" o:gfxdata="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" strokecolor="#060" strokeweight="1.25pt">
                 <v:stroke endarrow="classic" joinstyle="miter"/>
@@ -2605,7 +2957,7 @@
               </wp:anchor>
             </w:drawing>
           </mc:Choice>
-          <mc:Fallback>
+          <mc:Fallback xmlns:w16="http://schemas.microsoft.com/office/word/2018/wordml" xmlns:w16cex="http://schemas.microsoft.com/office/word/2018/wordml/cex">
             <w:pict>
               <v:shapetype w14:anchorId="65879221" id="_x0000_t38" coordsize="21600,21600" o:spt="38" o:oned="t" path="m,c@0,0@1,5400@1,10800@1,16200@2,21600,21600,21600e" filled="f">
                 <v:formulas>
@@ -2698,7 +3050,7 @@
               </wp:anchor>
             </w:drawing>
           </mc:Choice>
-          <mc:Fallback>
+          <mc:Fallback xmlns:w16="http://schemas.microsoft.com/office/word/2018/wordml" xmlns:w16cex="http://schemas.microsoft.com/office/word/2018/wordml/cex">
             <w:pict>
               <v:shape w14:anchorId="3B1E8F7F" id="Connector: Curved 41" o:spid="_x0000_s1026" type="#_x0000_t38" style="position:absolute;margin-left:396.75pt;margin-top:13.15pt;width:3.6pt;height:51.75pt;flip:x;z-index:251717632;visibility:visible;mso-wrap-style:square;mso-width-percent:0;mso-height-percent:0;mso-wrap-distance-left:9pt;mso-wrap-distance-top:0;mso-wrap-distance-right:9pt;mso-wrap-distance-bottom:0;mso-position-horizontal:absolute;mso-position-horizontal-relative:margin;mso-position-vertical:absolute;mso-position-vertical-relative:text;mso-width-percent:0;mso-height-percent:0;mso-width-relative:margin;mso-height-relative:margin" o:gfxdata="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" adj="-135688" strokecolor="red" strokeweight=".5pt">
                 <v:stroke dashstyle="dash" startarrow="classic" joinstyle="miter"/>
@@ -2770,7 +3122,7 @@
               </wp:anchor>
             </w:drawing>
           </mc:Choice>
-          <mc:Fallback>
+          <mc:Fallback xmlns:w16="http://schemas.microsoft.com/office/word/2018/wordml" xmlns:w16cex="http://schemas.microsoft.com/office/word/2018/wordml/cex">
             <w:pict>
               <v:shape w14:anchorId="4B5C23A6" id="Straight Arrow Connector 37" o:spid="_x0000_s1026" type="#_x0000_t32" style="position:absolute;margin-left:145.5pt;margin-top:2.65pt;width:157.5pt;height:.75pt;z-index:251710464;visibility:visible;mso-wrap-style:square;mso-wrap-distance-left:9pt;mso-wrap-distance-top:0;mso-wrap-distance-right:9pt;mso-wrap-distance-bottom:0;mso-position-horizontal:absolute;mso-position-horizontal-relative:text;mso-position-vertical:absolute;mso-position-vertical-relative:text" o:gfxdata="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" strokecolor="#060" strokeweight="1.25pt">
                 <v:stroke startarrow="classic" joinstyle="miter"/>
@@ -2940,7 +3292,7 @@
               </wp:anchor>
             </w:drawing>
           </mc:Choice>
-          <mc:Fallback>
+          <mc:Fallback xmlns:w16="http://schemas.microsoft.com/office/word/2018/wordml" xmlns:w16cex="http://schemas.microsoft.com/office/word/2018/wordml/cex">
             <w:pict>
               <v:shape w14:anchorId="05EBA291" id="Straight Arrow Connector 34" o:spid="_x0000_s1026" type="#_x0000_t32" style="position:absolute;margin-left:147.75pt;margin-top:12.4pt;width:157.5pt;height:.75pt;z-index:251706368;visibility:visible;mso-wrap-style:square;mso-wrap-distance-left:9pt;mso-wrap-distance-top:0;mso-wrap-distance-right:9pt;mso-wrap-distance-bottom:0;mso-position-horizontal:absolute;mso-position-horizontal-relative:text;mso-position-vertical:absolute;mso-position-vertical-relative:text" o:gfxdata="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" strokecolor="blue" strokeweight="1.25pt">
                 <v:stroke endarrow="block" joinstyle="miter"/>
@@ -3028,7 +3380,7 @@
               </wp:anchor>
             </w:drawing>
           </mc:Choice>
-          <mc:Fallback>
+          <mc:Fallback xmlns:w16="http://schemas.microsoft.com/office/word/2018/wordml" xmlns:w16cex="http://schemas.microsoft.com/office/word/2018/wordml/cex">
             <w:pict>
               <v:shape w14:anchorId="1BF54289" id="Connector: Curved 56" o:spid="_x0000_s1026" type="#_x0000_t38" style="position:absolute;margin-left:190.85pt;margin-top:17.85pt;width:53.1pt;height:243.2pt;rotation:-90;flip:x;z-index:251738112;visibility:visible;mso-wrap-style:square;mso-width-percent:0;mso-height-percent:0;mso-wrap-distance-left:9pt;mso-wrap-distance-top:0;mso-wrap-distance-right:9pt;mso-wrap-distance-bottom:0;mso-position-horizontal:absolute;mso-position-horizontal-relative:margin;mso-position-vertical:absolute;mso-position-vertical-relative:text;mso-width-percent:0;mso-height-percent:0;mso-width-relative:margin;mso-height-relative:margin" o:gfxdata="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" adj="-7795" strokecolor="black [3213]" strokeweight=".5pt">
                 <v:stroke startarrow="classic" joinstyle="miter"/>
@@ -3185,12 +3537,14 @@
                                 <w:color w:val="FF0000"/>
                               </w:rPr>
                             </w:pPr>
+                            <w:proofErr w:type="spellStart"/>
                             <w:r>
                               <w:rPr>
                                 <w:color w:val="FF0000"/>
                               </w:rPr>
                               <w:t>Revisi</w:t>
                             </w:r>
+                            <w:proofErr w:type="spellEnd"/>
                           </w:p>
                         </w:txbxContent>
                       </wps:txbx>
@@ -3224,12 +3578,14 @@
                           <w:color w:val="FF0000"/>
                         </w:rPr>
                       </w:pPr>
+                      <w:proofErr w:type="spellStart"/>
                       <w:r>
                         <w:rPr>
                           <w:color w:val="FF0000"/>
                         </w:rPr>
                         <w:t>Revisi</w:t>
                       </w:r>
+                      <w:proofErr w:type="spellEnd"/>
                     </w:p>
                   </w:txbxContent>
                 </v:textbox>
@@ -3307,7 +3663,7 @@
               </wp:anchor>
             </w:drawing>
           </mc:Choice>
-          <mc:Fallback>
+          <mc:Fallback xmlns:w16="http://schemas.microsoft.com/office/word/2018/wordml" xmlns:w16cex="http://schemas.microsoft.com/office/word/2018/wordml/cex">
             <w:pict>
               <v:shape w14:anchorId="65324F33" id="Straight Arrow Connector 50" o:spid="_x0000_s1026" type="#_x0000_t32" style="position:absolute;margin-left:188.25pt;margin-top:12.25pt;width:32.25pt;height:57pt;flip:x y;z-index:251754496;visibility:visible;mso-wrap-style:square;mso-wrap-distance-left:9pt;mso-wrap-distance-top:0;mso-wrap-distance-right:9pt;mso-wrap-distance-bottom:0;mso-position-horizontal:absolute;mso-position-horizontal-relative:text;mso-position-vertical:absolute;mso-position-vertical-relative:text" o:gfxdata="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" strokecolor="red" strokeweight=".5pt">
                 <v:stroke endarrow="block" joinstyle="miter"/>
@@ -3387,7 +3743,7 @@
               </wp:anchor>
             </w:drawing>
           </mc:Choice>
-          <mc:Fallback>
+          <mc:Fallback xmlns:w16="http://schemas.microsoft.com/office/word/2018/wordml" xmlns:w16cex="http://schemas.microsoft.com/office/word/2018/wordml/cex">
             <w:pict>
               <v:shape w14:anchorId="66C0513F" id="Connector: Curved 45" o:spid="_x0000_s1026" type="#_x0000_t38" style="position:absolute;margin-left:52.5pt;margin-top:18.45pt;width:3.6pt;height:51.75pt;flip:x;z-index:251723776;visibility:visible;mso-wrap-style:square;mso-width-percent:0;mso-height-percent:0;mso-wrap-distance-left:9pt;mso-wrap-distance-top:0;mso-wrap-distance-right:9pt;mso-wrap-distance-bottom:0;mso-position-horizontal:absolute;mso-position-horizontal-relative:margin;mso-position-vertical:absolute;mso-position-vertical-relative:text;mso-width-percent:0;mso-height-percent:0;mso-width-relative:margin;mso-height-relative:margin" o:gfxdata="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" adj="122700" strokecolor="red" strokeweight=".5pt">
                 <v:stroke dashstyle="dash" endarrow="classic" joinstyle="miter"/>
@@ -3445,12 +3801,14 @@
                             <w:pPr>
                               <w:jc w:val="center"/>
                             </w:pPr>
+                            <w:proofErr w:type="spellStart"/>
                             <w:r>
                               <w:t>Sp</w:t>
                             </w:r>
                             <w:r>
                               <w:t>td</w:t>
                             </w:r>
+                            <w:proofErr w:type="spellEnd"/>
                           </w:p>
                         </w:txbxContent>
                       </wps:txbx>
@@ -3481,12 +3839,14 @@
                       <w:pPr>
                         <w:jc w:val="center"/>
                       </w:pPr>
+                      <w:proofErr w:type="spellStart"/>
                       <w:r>
                         <w:t>Sp</w:t>
                       </w:r>
                       <w:r>
                         <w:t>td</w:t>
                       </w:r>
+                      <w:proofErr w:type="spellEnd"/>
                     </w:p>
                   </w:txbxContent>
                 </v:textbox>
@@ -3571,7 +3931,7 @@
               </wp:anchor>
             </w:drawing>
           </mc:Choice>
-          <mc:Fallback>
+          <mc:Fallback xmlns:w16="http://schemas.microsoft.com/office/word/2018/wordml" xmlns:w16cex="http://schemas.microsoft.com/office/word/2018/wordml/cex">
             <w:pict>
               <v:shape w14:anchorId="39E9656E" id="Cloud 19" o:spid="_x0000_s1026" style="position:absolute;margin-left:267pt;margin-top:19pt;width:49.5pt;height:27pt;z-index:251749376;visibility:visible;mso-wrap-style:square;mso-wrap-distance-left:9pt;mso-wrap-distance-top:0;mso-wrap-distance-right:9pt;mso-wrap-distance-bottom:0;mso-position-horizontal:absolute;mso-position-horizontal-relative:text;mso-position-vertical:absolute;mso-position-vertical-relative:text;v-text-anchor:middle" coordsize="43200,43200" o:gfxdata="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" path="m3900,14370c3629,11657,4261,8921,5623,6907,7775,3726,11264,3017,14005,5202,15678,909,19914,22,22456,3432,23097,1683,24328,474,25749,200v1564,-302,3126,570,4084,2281c31215,267,33501,-460,35463,690v1495,876,2567,2710,2855,4886c40046,6218,41422,7998,41982,10318v407,1684,349,3513,-164,5142c43079,17694,43520,20590,43016,23322v-670,3632,-2888,6352,-5612,6882c37391,32471,36658,34621,35395,36101v-1919,2249,-4691,2538,-6840,714c27860,39948,25999,42343,23667,43106v-2748,899,-5616,-633,-7187,-3840c12772,42310,7956,40599,5804,35472,3690,35809,1705,34024,1110,31250,679,29243,1060,27077,2113,25551,619,24354,-213,22057,-5,19704,239,16949,1845,14791,3863,14507v12,-46,25,-91,37,-137xem4693,26177nfc3809,26271,2925,25993,2160,25380t4768,9519nfc6573,35092,6200,35220,5820,35280t10658,3810nfc16211,38544,15987,37961,15810,37350m28827,34751nfc28788,35398,28698,36038,28560,36660m34129,22954nfc36133,24282,37398,27058,37380,30090m41798,15354nfc41473,16386,40978,17302,40350,18030m38324,5426nfc38379,5843,38405,6266,38400,6690m29078,3952nfc29267,3369,29516,2826,29820,2340m22141,4720nfc22218,4238,22339,3771,22500,3330m14000,5192nfc14472,5568,14908,6021,15300,6540m4127,15789nfc4024,15325,3948,14851,3900,14370e" filled="f" strokecolor="red" strokeweight="1pt">
                 <v:stroke joinstyle="miter"/>
@@ -3649,7 +4009,7 @@
               </wp:anchor>
             </w:drawing>
           </mc:Choice>
-          <mc:Fallback>
+          <mc:Fallback xmlns:w16="http://schemas.microsoft.com/office/word/2018/wordml" xmlns:w16cex="http://schemas.microsoft.com/office/word/2018/wordml/cex">
             <w:pict>
               <v:shape w14:anchorId="56CE00E5" id="Cloud 5" o:spid="_x0000_s1026" style="position:absolute;margin-left:127.5pt;margin-top:15.25pt;width:49.5pt;height:27pt;z-index:251745280;visibility:visible;mso-wrap-style:square;mso-wrap-distance-left:9pt;mso-wrap-distance-top:0;mso-wrap-distance-right:9pt;mso-wrap-distance-bottom:0;mso-position-horizontal:absolute;mso-position-horizontal-relative:text;mso-position-vertical:absolute;mso-position-vertical-relative:text;v-text-anchor:middle" coordsize="43200,43200" o:gfxdata="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" path="m3900,14370c3629,11657,4261,8921,5623,6907,7775,3726,11264,3017,14005,5202,15678,909,19914,22,22456,3432,23097,1683,24328,474,25749,200v1564,-302,3126,570,4084,2281c31215,267,33501,-460,35463,690v1495,876,2567,2710,2855,4886c40046,6218,41422,7998,41982,10318v407,1684,349,3513,-164,5142c43079,17694,43520,20590,43016,23322v-670,3632,-2888,6352,-5612,6882c37391,32471,36658,34621,35395,36101v-1919,2249,-4691,2538,-6840,714c27860,39948,25999,42343,23667,43106v-2748,899,-5616,-633,-7187,-3840c12772,42310,7956,40599,5804,35472,3690,35809,1705,34024,1110,31250,679,29243,1060,27077,2113,25551,619,24354,-213,22057,-5,19704,239,16949,1845,14791,3863,14507v12,-46,25,-91,37,-137xem4693,26177nfc3809,26271,2925,25993,2160,25380t4768,9519nfc6573,35092,6200,35220,5820,35280t10658,3810nfc16211,38544,15987,37961,15810,37350m28827,34751nfc28788,35398,28698,36038,28560,36660m34129,22954nfc36133,24282,37398,27058,37380,30090m41798,15354nfc41473,16386,40978,17302,40350,18030m38324,5426nfc38379,5843,38405,6266,38400,6690m29078,3952nfc29267,3369,29516,2826,29820,2340m22141,4720nfc22218,4238,22339,3771,22500,3330m14000,5192nfc14472,5568,14908,6021,15300,6540m4127,15789nfc4024,15325,3948,14851,3900,14370e" filled="f" strokecolor="red" strokeweight="1pt">
                 <v:stroke joinstyle="miter"/>
@@ -3720,7 +4080,7 @@
               </wp:anchor>
             </w:drawing>
           </mc:Choice>
-          <mc:Fallback>
+          <mc:Fallback xmlns:w16="http://schemas.microsoft.com/office/word/2018/wordml" xmlns:w16cex="http://schemas.microsoft.com/office/word/2018/wordml/cex">
             <w:pict>
               <v:shape w14:anchorId="6336B82A" id="Straight Arrow Connector 8" o:spid="_x0000_s1026" type="#_x0000_t32" style="position:absolute;margin-left:90pt;margin-top:8.7pt;width:0;height:35.25pt;flip:y;z-index:251671552;visibility:visible;mso-wrap-style:square;mso-wrap-distance-left:9pt;mso-wrap-distance-top:0;mso-wrap-distance-right:9pt;mso-wrap-distance-bottom:0;mso-position-horizontal:absolute;mso-position-horizontal-relative:text;mso-position-vertical:absolute;mso-position-vertical-relative:text" o:gfxdata="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" strokecolor="blue" strokeweight="1.25pt">
                 <v:stroke endarrow="block" joinstyle="miter"/>
@@ -3891,7 +4251,7 @@
               </wp:anchor>
             </w:drawing>
           </mc:Choice>
-          <mc:Fallback>
+          <mc:Fallback xmlns:w16="http://schemas.microsoft.com/office/word/2018/wordml" xmlns:w16cex="http://schemas.microsoft.com/office/word/2018/wordml/cex">
             <w:pict>
               <v:shape w14:anchorId="7BE9C50B" id="Straight Arrow Connector 22" o:spid="_x0000_s1026" type="#_x0000_t32" style="position:absolute;margin-left:359.25pt;margin-top:64.9pt;width:0;height:35.25pt;flip:y;z-index:251688960;visibility:visible;mso-wrap-style:square;mso-wrap-distance-left:9pt;mso-wrap-distance-top:0;mso-wrap-distance-right:9pt;mso-wrap-distance-bottom:0;mso-position-horizontal:absolute;mso-position-horizontal-relative:text;mso-position-vertical:absolute;mso-position-vertical-relative:text" o:gfxdata="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" strokecolor="blue" strokeweight="1.25pt">
                 <v:stroke startarrow="classic" joinstyle="miter"/>
@@ -4062,7 +4422,7 @@
               </wp:anchor>
             </w:drawing>
           </mc:Choice>
-          <mc:Fallback>
+          <mc:Fallback xmlns:w16="http://schemas.microsoft.com/office/word/2018/wordml" xmlns:w16cex="http://schemas.microsoft.com/office/word/2018/wordml/cex">
             <w:pict>
               <v:shape w14:anchorId="4FABF0BB" id="Straight Arrow Connector 20" o:spid="_x0000_s1026" type="#_x0000_t32" style="position:absolute;margin-left:359.25pt;margin-top:9.75pt;width:0;height:35.25pt;flip:y;z-index:251685888;visibility:visible;mso-wrap-style:square;mso-wrap-distance-left:9pt;mso-wrap-distance-top:0;mso-wrap-distance-right:9pt;mso-wrap-distance-bottom:0;mso-position-horizontal:absolute;mso-position-horizontal-relative:text;mso-position-vertical:absolute;mso-position-vertical-relative:text" o:gfxdata="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" strokecolor="blue" strokeweight="1.25pt">
                 <v:stroke startarrow="classic" joinstyle="miter"/>
@@ -4242,7 +4602,7 @@
               </wp:anchor>
             </w:drawing>
           </mc:Choice>
-          <mc:Fallback>
+          <mc:Fallback xmlns:w16="http://schemas.microsoft.com/office/word/2018/wordml" xmlns:w16cex="http://schemas.microsoft.com/office/word/2018/wordml/cex">
             <w:pict>
               <v:shape w14:anchorId="637252F0" id="Connector: Curved 40" o:spid="_x0000_s1026" type="#_x0000_t38" style="position:absolute;margin-left:396.75pt;margin-top:1.2pt;width:3.6pt;height:51.75pt;flip:x;z-index:251715584;visibility:visible;mso-wrap-style:square;mso-width-percent:0;mso-height-percent:0;mso-wrap-distance-left:9pt;mso-wrap-distance-top:0;mso-wrap-distance-right:9pt;mso-wrap-distance-bottom:0;mso-position-horizontal:absolute;mso-position-horizontal-relative:margin;mso-position-vertical:absolute;mso-position-vertical-relative:text;mso-width-percent:0;mso-height-percent:0;mso-width-relative:margin;mso-height-relative:margin" o:gfxdata="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" adj="-135688" strokecolor="red" strokeweight=".5pt">
                 <v:stroke dashstyle="dash" startarrow="classic" joinstyle="miter"/>
@@ -4321,7 +4681,7 @@
               </wp:anchor>
             </w:drawing>
           </mc:Choice>
-          <mc:Fallback>
+          <mc:Fallback xmlns:w16="http://schemas.microsoft.com/office/word/2018/wordml" xmlns:w16cex="http://schemas.microsoft.com/office/word/2018/wordml/cex">
             <w:pict>
               <v:shape w14:anchorId="10DDA2EF" id="Straight Arrow Connector 58" o:spid="_x0000_s1026" type="#_x0000_t32" style="position:absolute;margin-left:248.25pt;margin-top:19pt;width:19.5pt;height:7.5pt;flip:y;z-index:251756544;visibility:visible;mso-wrap-style:square;mso-wrap-distance-left:9pt;mso-wrap-distance-top:0;mso-wrap-distance-right:9pt;mso-wrap-distance-bottom:0;mso-position-horizontal:absolute;mso-position-horizontal-relative:text;mso-position-vertical:absolute;mso-position-vertical-relative:text" o:gfxdata="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" strokecolor="red" strokeweight=".5pt">
                 <v:stroke endarrow="block" joinstyle="miter"/>
@@ -4391,7 +4751,7 @@
               </wp:anchor>
             </w:drawing>
           </mc:Choice>
-          <mc:Fallback>
+          <mc:Fallback xmlns:w16="http://schemas.microsoft.com/office/word/2018/wordml" xmlns:w16cex="http://schemas.microsoft.com/office/word/2018/wordml/cex">
             <w:pict>
               <v:shape w14:anchorId="406C4B28" id="Straight Arrow Connector 51" o:spid="_x0000_s1026" type="#_x0000_t32" style="position:absolute;margin-left:171pt;margin-top:16pt;width:25.5pt;height:15.75pt;flip:x y;z-index:251755520;visibility:visible;mso-wrap-style:square;mso-wrap-distance-left:9pt;mso-wrap-distance-top:0;mso-wrap-distance-right:9pt;mso-wrap-distance-bottom:0;mso-position-horizontal:absolute;mso-position-horizontal-relative:text;mso-position-vertical:absolute;mso-position-vertical-relative:text" o:gfxdata="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" strokecolor="red" strokeweight=".5pt">
                 <v:stroke endarrow="block" joinstyle="miter"/>
@@ -4448,9 +4808,11 @@
                             <w:pPr>
                               <w:jc w:val="center"/>
                             </w:pPr>
+                            <w:proofErr w:type="spellStart"/>
                             <w:r>
                               <w:t>Spv</w:t>
                             </w:r>
+                            <w:proofErr w:type="spellEnd"/>
                           </w:p>
                         </w:txbxContent>
                       </wps:txbx>
@@ -4481,9 +4843,11 @@
                       <w:pPr>
                         <w:jc w:val="center"/>
                       </w:pPr>
+                      <w:proofErr w:type="spellStart"/>
                       <w:r>
                         <w:t>Spv</w:t>
                       </w:r>
+                      <w:proofErr w:type="spellEnd"/>
                     </w:p>
                   </w:txbxContent>
                 </v:textbox>
@@ -4629,6 +4993,7 @@
       <w:r>
         <w:rPr>
           <w:b/>
+          <w:noProof/>
         </w:rPr>
         <mc:AlternateContent>
           <mc:Choice Requires="wps">
@@ -4728,6 +5093,7 @@
       <w:r>
         <w:rPr>
           <w:b/>
+          <w:noProof/>
         </w:rPr>
         <mc:AlternateContent>
           <mc:Choice Requires="wps">
@@ -4786,7 +5152,7 @@
               </wp:anchor>
             </w:drawing>
           </mc:Choice>
-          <mc:Fallback>
+          <mc:Fallback xmlns:w16="http://schemas.microsoft.com/office/word/2018/wordml" xmlns:w16cex="http://schemas.microsoft.com/office/word/2018/wordml/cex">
             <w:pict>
               <v:shape w14:anchorId="0040BF0F" id="Straight Arrow Connector 2" o:spid="_x0000_s1026" type="#_x0000_t32" style="position:absolute;margin-left:136.5pt;margin-top:17.25pt;width:0;height:35.25pt;flip:y;z-index:251742208;visibility:visible;mso-wrap-style:square;mso-wrap-distance-left:9pt;mso-wrap-distance-top:0;mso-wrap-distance-right:9pt;mso-wrap-distance-bottom:0;mso-position-horizontal:absolute;mso-position-horizontal-relative:text;mso-position-vertical:absolute;mso-position-vertical-relative:text" o:gfxdata="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" strokecolor="#060" strokeweight="1.25pt">
                 <v:stroke startarrow="classic" joinstyle="miter"/>
@@ -4866,7 +5232,7 @@
               </wp:anchor>
             </w:drawing>
           </mc:Choice>
-          <mc:Fallback>
+          <mc:Fallback xmlns:w16="http://schemas.microsoft.com/office/word/2018/wordml" xmlns:w16cex="http://schemas.microsoft.com/office/word/2018/wordml/cex">
             <w:pict>
               <v:shape w14:anchorId="436B6CBB" id="Connector: Curved 39" o:spid="_x0000_s1026" type="#_x0000_t38" style="position:absolute;margin-left:394.5pt;margin-top:10.95pt;width:3.6pt;height:51.75pt;flip:x;z-index:251713536;visibility:visible;mso-wrap-style:square;mso-width-percent:0;mso-height-percent:0;mso-wrap-distance-left:9pt;mso-wrap-distance-top:0;mso-wrap-distance-right:9pt;mso-wrap-distance-bottom:0;mso-position-horizontal:absolute;mso-position-horizontal-relative:margin;mso-position-vertical:absolute;mso-position-vertical-relative:text;mso-width-percent:0;mso-height-percent:0;mso-width-relative:margin;mso-height-relative:margin" o:gfxdata="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" adj="-135688" strokecolor="red" strokeweight=".5pt">
                 <v:stroke dashstyle="dash" startarrow="classic" joinstyle="miter"/>
@@ -4945,7 +5311,7 @@
               </wp:anchor>
             </w:drawing>
           </mc:Choice>
-          <mc:Fallback>
+          <mc:Fallback xmlns:w16="http://schemas.microsoft.com/office/word/2018/wordml" xmlns:w16cex="http://schemas.microsoft.com/office/word/2018/wordml/cex">
             <w:pict>
               <v:shape w14:anchorId="41B3B79F" id="Straight Arrow Connector 59" o:spid="_x0000_s1026" type="#_x0000_t32" style="position:absolute;margin-left:252pt;margin-top:4.8pt;width:16.5pt;height:8.25pt;z-index:251757568;visibility:visible;mso-wrap-style:square;mso-wrap-distance-left:9pt;mso-wrap-distance-top:0;mso-wrap-distance-right:9pt;mso-wrap-distance-bottom:0;mso-position-horizontal:absolute;mso-position-horizontal-relative:text;mso-position-vertical:absolute;mso-position-vertical-relative:text" o:gfxdata="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" strokecolor="red" strokeweight=".5pt">
                 <v:stroke endarrow="block" joinstyle="miter"/>
@@ -5022,7 +5388,7 @@
               </wp:anchor>
             </w:drawing>
           </mc:Choice>
-          <mc:Fallback>
+          <mc:Fallback xmlns:w16="http://schemas.microsoft.com/office/word/2018/wordml" xmlns:w16cex="http://schemas.microsoft.com/office/word/2018/wordml/cex">
             <w:pict>
               <v:shape w14:anchorId="2F7E8818" id="Cloud 18" o:spid="_x0000_s1026" style="position:absolute;margin-left:269.25pt;margin-top:2.55pt;width:49.5pt;height:27pt;z-index:251747328;visibility:visible;mso-wrap-style:square;mso-wrap-distance-left:9pt;mso-wrap-distance-top:0;mso-wrap-distance-right:9pt;mso-wrap-distance-bottom:0;mso-position-horizontal:absolute;mso-position-horizontal-relative:text;mso-position-vertical:absolute;mso-position-vertical-relative:text;v-text-anchor:middle" coordsize="43200,43200" o:gfxdata="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" path="m3900,14370c3629,11657,4261,8921,5623,6907,7775,3726,11264,3017,14005,5202,15678,909,19914,22,22456,3432,23097,1683,24328,474,25749,200v1564,-302,3126,570,4084,2281c31215,267,33501,-460,35463,690v1495,876,2567,2710,2855,4886c40046,6218,41422,7998,41982,10318v407,1684,349,3513,-164,5142c43079,17694,43520,20590,43016,23322v-670,3632,-2888,6352,-5612,6882c37391,32471,36658,34621,35395,36101v-1919,2249,-4691,2538,-6840,714c27860,39948,25999,42343,23667,43106v-2748,899,-5616,-633,-7187,-3840c12772,42310,7956,40599,5804,35472,3690,35809,1705,34024,1110,31250,679,29243,1060,27077,2113,25551,619,24354,-213,22057,-5,19704,239,16949,1845,14791,3863,14507v12,-46,25,-91,37,-137xem4693,26177nfc3809,26271,2925,25993,2160,25380t4768,9519nfc6573,35092,6200,35220,5820,35280t10658,3810nfc16211,38544,15987,37961,15810,37350m28827,34751nfc28788,35398,28698,36038,28560,36660m34129,22954nfc36133,24282,37398,27058,37380,30090m41798,15354nfc41473,16386,40978,17302,40350,18030m38324,5426nfc38379,5843,38405,6266,38400,6690m29078,3952nfc29267,3369,29516,2826,29820,2340m22141,4720nfc22218,4238,22339,3771,22500,3330m14000,5192nfc14472,5568,14908,6021,15300,6540m4127,15789nfc4024,15325,3948,14851,3900,14370e" filled="f" strokecolor="red" strokeweight="1pt">
                 <v:stroke joinstyle="miter"/>
@@ -5539,9 +5905,11 @@
                             <w:pPr>
                               <w:jc w:val="center"/>
                             </w:pPr>
+                            <w:proofErr w:type="spellStart"/>
                             <w:r>
                               <w:t>Frm</w:t>
                             </w:r>
+                            <w:proofErr w:type="spellEnd"/>
                           </w:p>
                         </w:txbxContent>
                       </wps:txbx>
@@ -5572,9 +5940,11 @@
                       <w:pPr>
                         <w:jc w:val="center"/>
                       </w:pPr>
+                      <w:proofErr w:type="spellStart"/>
                       <w:r>
                         <w:t>Frm</w:t>
                       </w:r>
+                      <w:proofErr w:type="spellEnd"/>
                     </w:p>
                   </w:txbxContent>
                 </v:textbox>
@@ -5666,7 +6036,31 @@
         <w:t>MWO</w:t>
       </w:r>
       <w:r>
-        <w:t xml:space="preserve"> adalah salah satu module yang mendukung program </w:t>
+        <w:t xml:space="preserve"> </w:t>
+      </w:r>
+      <w:proofErr w:type="spellStart"/>
+      <w:r>
+        <w:t>adalah</w:t>
+      </w:r>
+      <w:proofErr w:type="spellEnd"/>
+      <w:r>
+        <w:t xml:space="preserve"> salah </w:t>
+      </w:r>
+      <w:proofErr w:type="spellStart"/>
+      <w:r>
+        <w:t>satu</w:t>
+      </w:r>
+      <w:proofErr w:type="spellEnd"/>
+      <w:r>
+        <w:t xml:space="preserve"> module yang </w:t>
+      </w:r>
+      <w:proofErr w:type="spellStart"/>
+      <w:r>
+        <w:t>mendukung</w:t>
+      </w:r>
+      <w:proofErr w:type="spellEnd"/>
+      <w:r>
+        <w:t xml:space="preserve"> program </w:t>
       </w:r>
       <w:r>
         <w:rPr>
@@ -5686,16 +6080,94 @@
         <w:jc w:val="both"/>
       </w:pPr>
       <w:r>
-        <w:t xml:space="preserve">MWO memiliki beberapa </w:t>
+        <w:t xml:space="preserve">MWO </w:t>
+      </w:r>
+      <w:proofErr w:type="spellStart"/>
+      <w:r>
+        <w:t>memiliki</w:t>
+      </w:r>
+      <w:proofErr w:type="spellEnd"/>
+      <w:r>
+        <w:t xml:space="preserve"> </w:t>
+      </w:r>
+      <w:proofErr w:type="spellStart"/>
+      <w:r>
+        <w:t>beberapa</w:t>
+      </w:r>
+      <w:proofErr w:type="spellEnd"/>
+      <w:r>
+        <w:t xml:space="preserve"> </w:t>
       </w:r>
       <w:r>
         <w:rPr>
           <w:color w:val="0000FF"/>
         </w:rPr>
-        <w:t>menu dalam format GUI</w:t>
-      </w:r>
-      <w:r>
-        <w:t xml:space="preserve"> (Graphical User Interface) sehingga user dapat meilih kegiatan/transaksi yang diinginkan.</w:t>
+        <w:t xml:space="preserve">menu </w:t>
+      </w:r>
+      <w:proofErr w:type="spellStart"/>
+      <w:r>
+        <w:rPr>
+          <w:color w:val="0000FF"/>
+        </w:rPr>
+        <w:t>dalam</w:t>
+      </w:r>
+      <w:proofErr w:type="spellEnd"/>
+      <w:r>
+        <w:rPr>
+          <w:color w:val="0000FF"/>
+        </w:rPr>
+        <w:t xml:space="preserve"> format GUI</w:t>
+      </w:r>
+      <w:r>
+        <w:t xml:space="preserve"> (Graphical User Interface) </w:t>
+      </w:r>
+      <w:proofErr w:type="spellStart"/>
+      <w:r>
+        <w:t>sehingga</w:t>
+      </w:r>
+      <w:proofErr w:type="spellEnd"/>
+      <w:r>
+        <w:t xml:space="preserve"> user </w:t>
+      </w:r>
+      <w:proofErr w:type="spellStart"/>
+      <w:r>
+        <w:t>dapat</w:t>
+      </w:r>
+      <w:proofErr w:type="spellEnd"/>
+      <w:r>
+        <w:t xml:space="preserve"> </w:t>
+      </w:r>
+      <w:proofErr w:type="spellStart"/>
+      <w:r>
+        <w:t>meilih</w:t>
+      </w:r>
+      <w:proofErr w:type="spellEnd"/>
+      <w:r>
+        <w:t xml:space="preserve"> </w:t>
+      </w:r>
+      <w:proofErr w:type="spellStart"/>
+      <w:r>
+        <w:t>kegiatan</w:t>
+      </w:r>
+      <w:proofErr w:type="spellEnd"/>
+      <w:r>
+        <w:t>/</w:t>
+      </w:r>
+      <w:proofErr w:type="spellStart"/>
+      <w:r>
+        <w:t>transaksi</w:t>
+      </w:r>
+      <w:proofErr w:type="spellEnd"/>
+      <w:r>
+        <w:t xml:space="preserve"> yang </w:t>
+      </w:r>
+      <w:proofErr w:type="spellStart"/>
+      <w:r>
+        <w:t>diinginkan</w:t>
+      </w:r>
+      <w:proofErr w:type="spellEnd"/>
+      <w:r>
+        <w:t>.</w:t>
       </w:r>
     </w:p>
     <w:p>
@@ -5707,8 +6179,37 @@
         <w:spacing w:after="0" w:line="240" w:lineRule="auto"/>
         <w:jc w:val="both"/>
       </w:pPr>
-      <w:r>
-        <w:t>Setiap user harus melakukan login melalui login menu</w:t>
+      <w:proofErr w:type="spellStart"/>
+      <w:r>
+        <w:t>Setiap</w:t>
+      </w:r>
+      <w:proofErr w:type="spellEnd"/>
+      <w:r>
+        <w:t xml:space="preserve"> user </w:t>
+      </w:r>
+      <w:proofErr w:type="spellStart"/>
+      <w:r>
+        <w:t>harus</w:t>
+      </w:r>
+      <w:proofErr w:type="spellEnd"/>
+      <w:r>
+        <w:t xml:space="preserve"> </w:t>
+      </w:r>
+      <w:proofErr w:type="spellStart"/>
+      <w:r>
+        <w:t>melakukan</w:t>
+      </w:r>
+      <w:proofErr w:type="spellEnd"/>
+      <w:r>
+        <w:t xml:space="preserve"> login </w:t>
+      </w:r>
+      <w:proofErr w:type="spellStart"/>
+      <w:r>
+        <w:t>melalui</w:t>
+      </w:r>
+      <w:proofErr w:type="spellEnd"/>
+      <w:r>
+        <w:t xml:space="preserve"> login menu</w:t>
       </w:r>
     </w:p>
     <w:p>
@@ -5720,8 +6221,53 @@
         <w:spacing w:after="0" w:line="240" w:lineRule="auto"/>
         <w:jc w:val="both"/>
       </w:pPr>
-      <w:r>
-        <w:t>Jika user telah terdaftar, mana akan ditampilkan menu sgg:</w:t>
+      <w:proofErr w:type="spellStart"/>
+      <w:r>
+        <w:t>Jika</w:t>
+      </w:r>
+      <w:proofErr w:type="spellEnd"/>
+      <w:r>
+        <w:t xml:space="preserve"> user </w:t>
+      </w:r>
+      <w:proofErr w:type="spellStart"/>
+      <w:r>
+        <w:t>telah</w:t>
+      </w:r>
+      <w:proofErr w:type="spellEnd"/>
+      <w:r>
+        <w:t xml:space="preserve"> </w:t>
+      </w:r>
+      <w:proofErr w:type="spellStart"/>
+      <w:r>
+        <w:t>terdaftar</w:t>
+      </w:r>
+      <w:proofErr w:type="spellEnd"/>
+      <w:r>
+        <w:t xml:space="preserve">, mana </w:t>
+      </w:r>
+      <w:proofErr w:type="spellStart"/>
+      <w:r>
+        <w:t>akan</w:t>
+      </w:r>
+      <w:proofErr w:type="spellEnd"/>
+      <w:r>
+        <w:t xml:space="preserve"> </w:t>
+      </w:r>
+      <w:proofErr w:type="spellStart"/>
+      <w:r>
+        <w:t>ditampilkan</w:t>
+      </w:r>
+      <w:proofErr w:type="spellEnd"/>
+      <w:r>
+        <w:t xml:space="preserve"> menu </w:t>
+      </w:r>
+      <w:proofErr w:type="spellStart"/>
+      <w:r>
+        <w:t>sgg</w:t>
+      </w:r>
+      <w:proofErr w:type="spellEnd"/>
+      <w:r>
+        <w:t>:</w:t>
       </w:r>
     </w:p>
     <w:p>
@@ -5734,8 +6280,45 @@
         <w:jc w:val="both"/>
       </w:pPr>
       <w:r>
-        <w:t>Daftar WO sesuai dengan statusnya yang memerlukan perhatianya</w:t>
-      </w:r>
+        <w:t xml:space="preserve">Daftar WO </w:t>
+      </w:r>
+      <w:proofErr w:type="spellStart"/>
+      <w:r>
+        <w:t>sesuai</w:t>
+      </w:r>
+      <w:proofErr w:type="spellEnd"/>
+      <w:r>
+        <w:t xml:space="preserve"> </w:t>
+      </w:r>
+      <w:proofErr w:type="spellStart"/>
+      <w:r>
+        <w:t>dengan</w:t>
+      </w:r>
+      <w:proofErr w:type="spellEnd"/>
+      <w:r>
+        <w:t xml:space="preserve"> </w:t>
+      </w:r>
+      <w:proofErr w:type="spellStart"/>
+      <w:r>
+        <w:t>statusnya</w:t>
+      </w:r>
+      <w:proofErr w:type="spellEnd"/>
+      <w:r>
+        <w:t xml:space="preserve"> yang </w:t>
+      </w:r>
+      <w:proofErr w:type="spellStart"/>
+      <w:r>
+        <w:t>memerlukan</w:t>
+      </w:r>
+      <w:proofErr w:type="spellEnd"/>
+      <w:r>
+        <w:t xml:space="preserve"> </w:t>
+      </w:r>
+      <w:proofErr w:type="spellStart"/>
+      <w:r>
+        <w:t>perhatianya</w:t>
+      </w:r>
+      <w:proofErr w:type="spellEnd"/>
     </w:p>
     <w:p>
       <w:pPr>
@@ -5746,8 +6329,29 @@
         <w:spacing w:after="0" w:line="240" w:lineRule="auto"/>
         <w:jc w:val="both"/>
       </w:pPr>
-      <w:r>
-        <w:t>Dapat melakukan tracing terhadap WO</w:t>
+      <w:proofErr w:type="spellStart"/>
+      <w:r>
+        <w:t>Dapat</w:t>
+      </w:r>
+      <w:proofErr w:type="spellEnd"/>
+      <w:r>
+        <w:t xml:space="preserve"> </w:t>
+      </w:r>
+      <w:proofErr w:type="spellStart"/>
+      <w:r>
+        <w:t>melakukan</w:t>
+      </w:r>
+      <w:proofErr w:type="spellEnd"/>
+      <w:r>
+        <w:t xml:space="preserve"> tracing </w:t>
+      </w:r>
+      <w:proofErr w:type="spellStart"/>
+      <w:r>
+        <w:t>terhadap</w:t>
+      </w:r>
+      <w:proofErr w:type="spellEnd"/>
+      <w:r>
+        <w:t xml:space="preserve"> WO</w:t>
       </w:r>
     </w:p>
     <w:p>
@@ -5759,8 +6363,53 @@
         <w:spacing w:after="0" w:line="240" w:lineRule="auto"/>
         <w:jc w:val="both"/>
       </w:pPr>
-      <w:r>
-        <w:t>Seluruh kegiatan ini bisa dimonitor dari internet</w:t>
+      <w:proofErr w:type="spellStart"/>
+      <w:r>
+        <w:t>Seluruh</w:t>
+      </w:r>
+      <w:proofErr w:type="spellEnd"/>
+      <w:r>
+        <w:t xml:space="preserve"> </w:t>
+      </w:r>
+      <w:proofErr w:type="spellStart"/>
+      <w:r>
+        <w:t>kegiatan</w:t>
+      </w:r>
+      <w:proofErr w:type="spellEnd"/>
+      <w:r>
+        <w:t xml:space="preserve"> </w:t>
+      </w:r>
+      <w:proofErr w:type="spellStart"/>
+      <w:r>
+        <w:t>ini</w:t>
+      </w:r>
+      <w:proofErr w:type="spellEnd"/>
+      <w:r>
+        <w:t xml:space="preserve"> </w:t>
+      </w:r>
+      <w:proofErr w:type="spellStart"/>
+      <w:r>
+        <w:t>bisa</w:t>
+      </w:r>
+      <w:proofErr w:type="spellEnd"/>
+      <w:r>
+        <w:t xml:space="preserve"> </w:t>
+      </w:r>
+      <w:proofErr w:type="spellStart"/>
+      <w:r>
+        <w:t>dimonitor</w:t>
+      </w:r>
+      <w:proofErr w:type="spellEnd"/>
+      <w:r>
+        <w:t xml:space="preserve"> </w:t>
+      </w:r>
+      <w:proofErr w:type="spellStart"/>
+      <w:r>
+        <w:t>dari</w:t>
+      </w:r>
+      <w:proofErr w:type="spellEnd"/>
+      <w:r>
+        <w:t xml:space="preserve"> internet</w:t>
       </w:r>
     </w:p>
     <w:p>
@@ -5773,7 +6422,31 @@
         <w:jc w:val="both"/>
       </w:pPr>
       <w:r>
-        <w:t>Originator adalah kelompok user penerbit WO</w:t>
+        <w:t xml:space="preserve">Originator </w:t>
+      </w:r>
+      <w:proofErr w:type="spellStart"/>
+      <w:r>
+        <w:t>adalah</w:t>
+      </w:r>
+      <w:proofErr w:type="spellEnd"/>
+      <w:r>
+        <w:t xml:space="preserve"> </w:t>
+      </w:r>
+      <w:proofErr w:type="spellStart"/>
+      <w:r>
+        <w:t>kelompok</w:t>
+      </w:r>
+      <w:proofErr w:type="spellEnd"/>
+      <w:r>
+        <w:t xml:space="preserve"> user </w:t>
+      </w:r>
+      <w:proofErr w:type="spellStart"/>
+      <w:r>
+        <w:t>penerbit</w:t>
+      </w:r>
+      <w:proofErr w:type="spellEnd"/>
+      <w:r>
+        <w:t xml:space="preserve"> WO</w:t>
       </w:r>
     </w:p>
     <w:p>
@@ -5786,7 +6459,31 @@
         <w:jc w:val="both"/>
       </w:pPr>
       <w:r>
-        <w:t>Executor adalah kelompok user pelaksana WO</w:t>
+        <w:t xml:space="preserve">Executor </w:t>
+      </w:r>
+      <w:proofErr w:type="spellStart"/>
+      <w:r>
+        <w:t>adalah</w:t>
+      </w:r>
+      <w:proofErr w:type="spellEnd"/>
+      <w:r>
+        <w:t xml:space="preserve"> </w:t>
+      </w:r>
+      <w:proofErr w:type="spellStart"/>
+      <w:r>
+        <w:t>kelompok</w:t>
+      </w:r>
+      <w:proofErr w:type="spellEnd"/>
+      <w:r>
+        <w:t xml:space="preserve"> user </w:t>
+      </w:r>
+      <w:proofErr w:type="spellStart"/>
+      <w:r>
+        <w:t>pelaksana</w:t>
+      </w:r>
+      <w:proofErr w:type="spellEnd"/>
+      <w:r>
+        <w:t xml:space="preserve"> WO</w:t>
       </w:r>
     </w:p>
     <w:p>
@@ -5799,7 +6496,87 @@
         <w:jc w:val="both"/>
       </w:pPr>
       <w:r>
-        <w:t>User dapat melakukan submit setiap permintaan yang ada padanya ke jenjang berikutnya sbb:</w:t>
+        <w:t xml:space="preserve">User </w:t>
+      </w:r>
+      <w:proofErr w:type="spellStart"/>
+      <w:r>
+        <w:t>dapat</w:t>
+      </w:r>
+      <w:proofErr w:type="spellEnd"/>
+      <w:r>
+        <w:t xml:space="preserve"> </w:t>
+      </w:r>
+      <w:proofErr w:type="spellStart"/>
+      <w:r>
+        <w:t>melakukan</w:t>
+      </w:r>
+      <w:proofErr w:type="spellEnd"/>
+      <w:r>
+        <w:t xml:space="preserve"> submit </w:t>
+      </w:r>
+      <w:proofErr w:type="spellStart"/>
+      <w:r>
+        <w:t>setiap</w:t>
+      </w:r>
+      <w:proofErr w:type="spellEnd"/>
+      <w:r>
+        <w:t xml:space="preserve"> </w:t>
+      </w:r>
+      <w:proofErr w:type="spellStart"/>
+      <w:r>
+        <w:t>permintaan</w:t>
+      </w:r>
+      <w:proofErr w:type="spellEnd"/>
+      <w:r>
+        <w:t xml:space="preserve"> yang </w:t>
+      </w:r>
+      <w:proofErr w:type="spellStart"/>
+      <w:r>
+        <w:t>ada</w:t>
+      </w:r>
+      <w:proofErr w:type="spellEnd"/>
+      <w:r>
+        <w:t xml:space="preserve"> </w:t>
+      </w:r>
+      <w:proofErr w:type="spellStart"/>
+      <w:r>
+        <w:t>padanya</w:t>
+      </w:r>
+      <w:proofErr w:type="spellEnd"/>
+      <w:r>
+        <w:t xml:space="preserve"> </w:t>
+      </w:r>
+      <w:proofErr w:type="spellStart"/>
+      <w:r>
+        <w:t>ke</w:t>
+      </w:r>
+      <w:proofErr w:type="spellEnd"/>
+      <w:r>
+        <w:t xml:space="preserve"> </w:t>
+      </w:r>
+      <w:proofErr w:type="spellStart"/>
+      <w:r>
+        <w:t>jenjang</w:t>
+      </w:r>
+      <w:proofErr w:type="spellEnd"/>
+      <w:r>
+        <w:t xml:space="preserve"> </w:t>
+      </w:r>
+      <w:proofErr w:type="spellStart"/>
+      <w:r>
+        <w:t>berikutnya</w:t>
+      </w:r>
+      <w:proofErr w:type="spellEnd"/>
+      <w:r>
+        <w:t xml:space="preserve"> </w:t>
+      </w:r>
+      <w:proofErr w:type="spellStart"/>
+      <w:r>
+        <w:t>sbb</w:t>
+      </w:r>
+      <w:proofErr w:type="spellEnd"/>
+      <w:r>
+        <w:t>:</w:t>
       </w:r>
     </w:p>
     <w:p>
@@ -5811,8 +6588,21 @@
         <w:spacing w:after="0" w:line="240" w:lineRule="auto"/>
         <w:jc w:val="both"/>
       </w:pPr>
-      <w:r>
-        <w:t>Melakukan persetujuan WO</w:t>
+      <w:proofErr w:type="spellStart"/>
+      <w:r>
+        <w:t>Melakukan</w:t>
+      </w:r>
+      <w:proofErr w:type="spellEnd"/>
+      <w:r>
+        <w:t xml:space="preserve"> </w:t>
+      </w:r>
+      <w:proofErr w:type="spellStart"/>
+      <w:r>
+        <w:t>persetujuan</w:t>
+      </w:r>
+      <w:proofErr w:type="spellEnd"/>
+      <w:r>
+        <w:t xml:space="preserve"> WO</w:t>
       </w:r>
     </w:p>
     <w:p>
@@ -5824,8 +6614,37 @@
         <w:spacing w:after="0" w:line="240" w:lineRule="auto"/>
         <w:jc w:val="both"/>
       </w:pPr>
-      <w:r>
-        <w:t>Melakukan persetujuan terhadap penyelesaian WO</w:t>
+      <w:proofErr w:type="spellStart"/>
+      <w:r>
+        <w:t>Melakukan</w:t>
+      </w:r>
+      <w:proofErr w:type="spellEnd"/>
+      <w:r>
+        <w:t xml:space="preserve"> </w:t>
+      </w:r>
+      <w:proofErr w:type="spellStart"/>
+      <w:r>
+        <w:t>persetujuan</w:t>
+      </w:r>
+      <w:proofErr w:type="spellEnd"/>
+      <w:r>
+        <w:t xml:space="preserve"> </w:t>
+      </w:r>
+      <w:proofErr w:type="spellStart"/>
+      <w:r>
+        <w:t>terhadap</w:t>
+      </w:r>
+      <w:proofErr w:type="spellEnd"/>
+      <w:r>
+        <w:t xml:space="preserve"> </w:t>
+      </w:r>
+      <w:proofErr w:type="spellStart"/>
+      <w:r>
+        <w:t>penyelesaian</w:t>
+      </w:r>
+      <w:proofErr w:type="spellEnd"/>
+      <w:r>
+        <w:t xml:space="preserve"> WO</w:t>
       </w:r>
     </w:p>
     <w:p>
@@ -5837,8 +6656,21 @@
         <w:spacing w:after="0" w:line="240" w:lineRule="auto"/>
         <w:jc w:val="both"/>
       </w:pPr>
-      <w:r>
-        <w:t>Melakukan pengembalian WO</w:t>
+      <w:proofErr w:type="spellStart"/>
+      <w:r>
+        <w:t>Melakukan</w:t>
+      </w:r>
+      <w:proofErr w:type="spellEnd"/>
+      <w:r>
+        <w:t xml:space="preserve"> </w:t>
+      </w:r>
+      <w:proofErr w:type="spellStart"/>
+      <w:r>
+        <w:t>pengembalian</w:t>
+      </w:r>
+      <w:proofErr w:type="spellEnd"/>
+      <w:r>
+        <w:t xml:space="preserve"> WO</w:t>
       </w:r>
     </w:p>
     <w:p>
@@ -5850,9 +6682,43 @@
         <w:spacing w:after="0" w:line="240" w:lineRule="auto"/>
         <w:jc w:val="both"/>
       </w:pPr>
-      <w:r>
-        <w:t>Dapat memberikan catatan pada kolom komentar</w:t>
-      </w:r>
+      <w:proofErr w:type="spellStart"/>
+      <w:r>
+        <w:t>Dapat</w:t>
+      </w:r>
+      <w:proofErr w:type="spellEnd"/>
+      <w:r>
+        <w:t xml:space="preserve"> </w:t>
+      </w:r>
+      <w:proofErr w:type="spellStart"/>
+      <w:r>
+        <w:t>memberikan</w:t>
+      </w:r>
+      <w:proofErr w:type="spellEnd"/>
+      <w:r>
+        <w:t xml:space="preserve"> </w:t>
+      </w:r>
+      <w:proofErr w:type="spellStart"/>
+      <w:r>
+        <w:t>catatan</w:t>
+      </w:r>
+      <w:proofErr w:type="spellEnd"/>
+      <w:r>
+        <w:t xml:space="preserve"> pada </w:t>
+      </w:r>
+      <w:proofErr w:type="spellStart"/>
+      <w:r>
+        <w:t>kolom</w:t>
+      </w:r>
+      <w:proofErr w:type="spellEnd"/>
+      <w:r>
+        <w:t xml:space="preserve"> </w:t>
+      </w:r>
+      <w:proofErr w:type="spellStart"/>
+      <w:r>
+        <w:t>komentar</w:t>
+      </w:r>
+      <w:proofErr w:type="spellEnd"/>
     </w:p>
     <w:p>
       <w:pPr>
@@ -5863,9 +6729,51 @@
         <w:spacing w:after="0" w:line="240" w:lineRule="auto"/>
         <w:jc w:val="both"/>
       </w:pPr>
-      <w:r>
-        <w:t>Dapat memberikan status WO sesuai dengan otoritas yang diberikan</w:t>
-      </w:r>
+      <w:proofErr w:type="spellStart"/>
+      <w:r>
+        <w:t>Dapat</w:t>
+      </w:r>
+      <w:proofErr w:type="spellEnd"/>
+      <w:r>
+        <w:t xml:space="preserve"> </w:t>
+      </w:r>
+      <w:proofErr w:type="spellStart"/>
+      <w:r>
+        <w:t>memberikan</w:t>
+      </w:r>
+      <w:proofErr w:type="spellEnd"/>
+      <w:r>
+        <w:t xml:space="preserve"> status WO </w:t>
+      </w:r>
+      <w:proofErr w:type="spellStart"/>
+      <w:r>
+        <w:t>sesuai</w:t>
+      </w:r>
+      <w:proofErr w:type="spellEnd"/>
+      <w:r>
+        <w:t xml:space="preserve"> </w:t>
+      </w:r>
+      <w:proofErr w:type="spellStart"/>
+      <w:r>
+        <w:t>dengan</w:t>
+      </w:r>
+      <w:proofErr w:type="spellEnd"/>
+      <w:r>
+        <w:t xml:space="preserve"> </w:t>
+      </w:r>
+      <w:proofErr w:type="spellStart"/>
+      <w:r>
+        <w:t>otoritas</w:t>
+      </w:r>
+      <w:proofErr w:type="spellEnd"/>
+      <w:r>
+        <w:t xml:space="preserve"> yang </w:t>
+      </w:r>
+      <w:proofErr w:type="spellStart"/>
+      <w:r>
+        <w:t>diberikan</w:t>
+      </w:r>
+      <w:proofErr w:type="spellEnd"/>
     </w:p>
     <w:p>
       <w:pPr>
@@ -5876,8 +6784,37 @@
         <w:spacing w:after="0" w:line="240" w:lineRule="auto"/>
         <w:jc w:val="both"/>
       </w:pPr>
-      <w:r>
-        <w:t>Setiap perubahan status WO tercatat dalam journal WO</w:t>
+      <w:proofErr w:type="spellStart"/>
+      <w:r>
+        <w:t>Setiap</w:t>
+      </w:r>
+      <w:proofErr w:type="spellEnd"/>
+      <w:r>
+        <w:t xml:space="preserve"> </w:t>
+      </w:r>
+      <w:proofErr w:type="spellStart"/>
+      <w:r>
+        <w:t>perubahan</w:t>
+      </w:r>
+      <w:proofErr w:type="spellEnd"/>
+      <w:r>
+        <w:t xml:space="preserve"> status WO </w:t>
+      </w:r>
+      <w:proofErr w:type="spellStart"/>
+      <w:r>
+        <w:t>tercatat</w:t>
+      </w:r>
+      <w:proofErr w:type="spellEnd"/>
+      <w:r>
+        <w:t xml:space="preserve"> </w:t>
+      </w:r>
+      <w:proofErr w:type="spellStart"/>
+      <w:r>
+        <w:t>dalam</w:t>
+      </w:r>
+      <w:proofErr w:type="spellEnd"/>
+      <w:r>
+        <w:t xml:space="preserve"> journal WO</w:t>
       </w:r>
     </w:p>
     <w:p>
@@ -5889,8 +6826,13 @@
         <w:spacing w:after="0" w:line="240" w:lineRule="auto"/>
         <w:jc w:val="both"/>
       </w:pPr>
-      <w:r>
-        <w:t xml:space="preserve">Frm – </w:t>
+      <w:proofErr w:type="spellStart"/>
+      <w:r>
+        <w:t>Frm</w:t>
+      </w:r>
+      <w:proofErr w:type="spellEnd"/>
+      <w:r>
+        <w:t xml:space="preserve"> – </w:t>
       </w:r>
       <w:proofErr w:type="gramStart"/>
       <w:r>
@@ -5898,7 +6840,95 @@
       </w:r>
       <w:proofErr w:type="gramEnd"/>
       <w:r>
-        <w:t xml:space="preserve"> Melaksanakan WO yang telah ditugaskan kepadanya serta memberikan laporan terkait dengan WO itu meliputi :</w:t>
+        <w:t xml:space="preserve"> </w:t>
+      </w:r>
+      <w:proofErr w:type="spellStart"/>
+      <w:r>
+        <w:t>Melaksanakan</w:t>
+      </w:r>
+      <w:proofErr w:type="spellEnd"/>
+      <w:r>
+        <w:t xml:space="preserve"> WO yang </w:t>
+      </w:r>
+      <w:proofErr w:type="spellStart"/>
+      <w:r>
+        <w:t>telah</w:t>
+      </w:r>
+      <w:proofErr w:type="spellEnd"/>
+      <w:r>
+        <w:t xml:space="preserve"> </w:t>
+      </w:r>
+      <w:proofErr w:type="spellStart"/>
+      <w:r>
+        <w:t>ditugaskan</w:t>
+      </w:r>
+      <w:proofErr w:type="spellEnd"/>
+      <w:r>
+        <w:t xml:space="preserve"> </w:t>
+      </w:r>
+      <w:proofErr w:type="spellStart"/>
+      <w:r>
+        <w:t>kepadanya</w:t>
+      </w:r>
+      <w:proofErr w:type="spellEnd"/>
+      <w:r>
+        <w:t xml:space="preserve"> </w:t>
+      </w:r>
+      <w:proofErr w:type="spellStart"/>
+      <w:r>
+        <w:t>serta</w:t>
+      </w:r>
+      <w:proofErr w:type="spellEnd"/>
+      <w:r>
+        <w:t xml:space="preserve"> </w:t>
+      </w:r>
+      <w:proofErr w:type="spellStart"/>
+      <w:r>
+        <w:t>memberikan</w:t>
+      </w:r>
+      <w:proofErr w:type="spellEnd"/>
+      <w:r>
+        <w:t xml:space="preserve"> </w:t>
+      </w:r>
+      <w:proofErr w:type="spellStart"/>
+      <w:r>
+        <w:t>laporan</w:t>
+      </w:r>
+      <w:proofErr w:type="spellEnd"/>
+      <w:r>
+        <w:t xml:space="preserve"> </w:t>
+      </w:r>
+      <w:proofErr w:type="spellStart"/>
+      <w:r>
+        <w:t>terkait</w:t>
+      </w:r>
+      <w:proofErr w:type="spellEnd"/>
+      <w:r>
+        <w:t xml:space="preserve"> </w:t>
+      </w:r>
+      <w:proofErr w:type="spellStart"/>
+      <w:r>
+        <w:t>dengan</w:t>
+      </w:r>
+      <w:proofErr w:type="spellEnd"/>
+      <w:r>
+        <w:t xml:space="preserve"> WO </w:t>
+      </w:r>
+      <w:proofErr w:type="spellStart"/>
+      <w:r>
+        <w:t>itu</w:t>
+      </w:r>
+      <w:proofErr w:type="spellEnd"/>
+      <w:r>
+        <w:t xml:space="preserve"> </w:t>
+      </w:r>
+      <w:proofErr w:type="spellStart"/>
+      <w:r>
+        <w:t>meliputi</w:t>
+      </w:r>
+      <w:proofErr w:type="spellEnd"/>
+      <w:r>
+        <w:t xml:space="preserve"> :</w:t>
       </w:r>
     </w:p>
     <w:p>
@@ -5910,9 +6940,19 @@
         <w:spacing w:after="0" w:line="240" w:lineRule="auto"/>
         <w:jc w:val="both"/>
       </w:pPr>
-      <w:r>
-        <w:t>Kegiatan yang dilakukan</w:t>
-      </w:r>
+      <w:proofErr w:type="spellStart"/>
+      <w:r>
+        <w:t>Kegiatan</w:t>
+      </w:r>
+      <w:proofErr w:type="spellEnd"/>
+      <w:r>
+        <w:t xml:space="preserve"> yang </w:t>
+      </w:r>
+      <w:proofErr w:type="spellStart"/>
+      <w:r>
+        <w:t>dilakukan</w:t>
+      </w:r>
+      <w:proofErr w:type="spellEnd"/>
     </w:p>
     <w:p>
       <w:pPr>
@@ -5923,9 +6963,27 @@
         <w:spacing w:after="0" w:line="240" w:lineRule="auto"/>
         <w:jc w:val="both"/>
       </w:pPr>
-      <w:r>
-        <w:t>Mengisi spare part, material serta tool yang digunakan</w:t>
-      </w:r>
+      <w:proofErr w:type="spellStart"/>
+      <w:r>
+        <w:t>Mengisi</w:t>
+      </w:r>
+      <w:proofErr w:type="spellEnd"/>
+      <w:r>
+        <w:t xml:space="preserve"> spare part, material </w:t>
+      </w:r>
+      <w:proofErr w:type="spellStart"/>
+      <w:r>
+        <w:t>serta</w:t>
+      </w:r>
+      <w:proofErr w:type="spellEnd"/>
+      <w:r>
+        <w:t xml:space="preserve"> tool yang </w:t>
+      </w:r>
+      <w:proofErr w:type="spellStart"/>
+      <w:r>
+        <w:t>digunakan</w:t>
+      </w:r>
+      <w:proofErr w:type="spellEnd"/>
     </w:p>
     <w:p>
       <w:pPr>
@@ -5936,8 +6994,29 @@
         <w:spacing w:after="0" w:line="240" w:lineRule="auto"/>
         <w:jc w:val="both"/>
       </w:pPr>
-      <w:r>
-        <w:t>Mengisi jumlah man-hour (man power &amp; durasi)</w:t>
+      <w:proofErr w:type="spellStart"/>
+      <w:r>
+        <w:t>Mengisi</w:t>
+      </w:r>
+      <w:proofErr w:type="spellEnd"/>
+      <w:r>
+        <w:t xml:space="preserve"> </w:t>
+      </w:r>
+      <w:proofErr w:type="spellStart"/>
+      <w:r>
+        <w:t>jumlah</w:t>
+      </w:r>
+      <w:proofErr w:type="spellEnd"/>
+      <w:r>
+        <w:t xml:space="preserve"> man-hour (man power &amp; </w:t>
+      </w:r>
+      <w:proofErr w:type="spellStart"/>
+      <w:r>
+        <w:t>durasi</w:t>
+      </w:r>
+      <w:proofErr w:type="spellEnd"/>
+      <w:r>
+        <w:t>)</w:t>
       </w:r>
     </w:p>
     <w:p>
@@ -5949,8 +7028,13 @@
         <w:spacing w:after="0" w:line="240" w:lineRule="auto"/>
         <w:jc w:val="both"/>
       </w:pPr>
-      <w:r>
-        <w:t>Memberikan status WO</w:t>
+      <w:proofErr w:type="spellStart"/>
+      <w:r>
+        <w:t>Memberikan</w:t>
+      </w:r>
+      <w:proofErr w:type="spellEnd"/>
+      <w:r>
+        <w:t xml:space="preserve"> status WO</w:t>
       </w:r>
     </w:p>
     <w:p>
@@ -5962,8 +7046,13 @@
         <w:spacing w:after="0" w:line="240" w:lineRule="auto"/>
         <w:jc w:val="both"/>
       </w:pPr>
-      <w:r>
-        <w:t xml:space="preserve">Spv – </w:t>
+      <w:proofErr w:type="spellStart"/>
+      <w:r>
+        <w:t>Spv</w:t>
+      </w:r>
+      <w:proofErr w:type="spellEnd"/>
+      <w:r>
+        <w:t xml:space="preserve"> – </w:t>
       </w:r>
       <w:proofErr w:type="gramStart"/>
       <w:r>
@@ -5971,7 +7060,31 @@
       </w:r>
       <w:proofErr w:type="gramEnd"/>
       <w:r>
-        <w:t xml:space="preserve"> Melaksanakan kegiatan meliputi :</w:t>
+        <w:t xml:space="preserve"> </w:t>
+      </w:r>
+      <w:proofErr w:type="spellStart"/>
+      <w:r>
+        <w:t>Melaksanakan</w:t>
+      </w:r>
+      <w:proofErr w:type="spellEnd"/>
+      <w:r>
+        <w:t xml:space="preserve"> </w:t>
+      </w:r>
+      <w:proofErr w:type="spellStart"/>
+      <w:r>
+        <w:t>kegiatan</w:t>
+      </w:r>
+      <w:proofErr w:type="spellEnd"/>
+      <w:r>
+        <w:t xml:space="preserve"> </w:t>
+      </w:r>
+      <w:proofErr w:type="spellStart"/>
+      <w:r>
+        <w:t>meliputi</w:t>
+      </w:r>
+      <w:proofErr w:type="spellEnd"/>
+      <w:r>
+        <w:t xml:space="preserve"> :</w:t>
       </w:r>
     </w:p>
     <w:p>
@@ -5983,8 +7096,61 @@
         <w:spacing w:after="0" w:line="240" w:lineRule="auto"/>
         <w:jc w:val="both"/>
       </w:pPr>
-      <w:r>
-        <w:t>Membuat jadual/schedule WO dengan mempertimbangkan ketersedian sumberdaya yang ada (MP, Material, Tool)</w:t>
+      <w:proofErr w:type="spellStart"/>
+      <w:r>
+        <w:t>Membuat</w:t>
+      </w:r>
+      <w:proofErr w:type="spellEnd"/>
+      <w:r>
+        <w:t xml:space="preserve"> </w:t>
+      </w:r>
+      <w:proofErr w:type="spellStart"/>
+      <w:r>
+        <w:t>jadual</w:t>
+      </w:r>
+      <w:proofErr w:type="spellEnd"/>
+      <w:r>
+        <w:t xml:space="preserve">/schedule WO </w:t>
+      </w:r>
+      <w:proofErr w:type="spellStart"/>
+      <w:r>
+        <w:t>dengan</w:t>
+      </w:r>
+      <w:proofErr w:type="spellEnd"/>
+      <w:r>
+        <w:t xml:space="preserve"> </w:t>
+      </w:r>
+      <w:proofErr w:type="spellStart"/>
+      <w:r>
+        <w:t>mempertimbangkan</w:t>
+      </w:r>
+      <w:proofErr w:type="spellEnd"/>
+      <w:r>
+        <w:t xml:space="preserve"> </w:t>
+      </w:r>
+      <w:proofErr w:type="spellStart"/>
+      <w:r>
+        <w:t>ketersedian</w:t>
+      </w:r>
+      <w:proofErr w:type="spellEnd"/>
+      <w:r>
+        <w:t xml:space="preserve"> </w:t>
+      </w:r>
+      <w:proofErr w:type="spellStart"/>
+      <w:r>
+        <w:t>sumberdaya</w:t>
+      </w:r>
+      <w:proofErr w:type="spellEnd"/>
+      <w:r>
+        <w:t xml:space="preserve"> yang </w:t>
+      </w:r>
+      <w:proofErr w:type="spellStart"/>
+      <w:r>
+        <w:t>ada</w:t>
+      </w:r>
+      <w:proofErr w:type="spellEnd"/>
+      <w:r>
+        <w:t xml:space="preserve"> (MP, Material, Tool)</w:t>
       </w:r>
     </w:p>
     <w:p>
@@ -5996,8 +7162,37 @@
         <w:spacing w:after="0" w:line="240" w:lineRule="auto"/>
         <w:jc w:val="both"/>
       </w:pPr>
-      <w:r>
-        <w:t>Membuat laporan kegiatan harian (daily report)</w:t>
+      <w:proofErr w:type="spellStart"/>
+      <w:r>
+        <w:t>Membuat</w:t>
+      </w:r>
+      <w:proofErr w:type="spellEnd"/>
+      <w:r>
+        <w:t xml:space="preserve"> </w:t>
+      </w:r>
+      <w:proofErr w:type="spellStart"/>
+      <w:r>
+        <w:t>laporan</w:t>
+      </w:r>
+      <w:proofErr w:type="spellEnd"/>
+      <w:r>
+        <w:t xml:space="preserve"> </w:t>
+      </w:r>
+      <w:proofErr w:type="spellStart"/>
+      <w:r>
+        <w:t>kegiatan</w:t>
+      </w:r>
+      <w:proofErr w:type="spellEnd"/>
+      <w:r>
+        <w:t xml:space="preserve"> </w:t>
+      </w:r>
+      <w:proofErr w:type="spellStart"/>
+      <w:r>
+        <w:t>harian</w:t>
+      </w:r>
+      <w:proofErr w:type="spellEnd"/>
+      <w:r>
+        <w:t xml:space="preserve"> (daily report)</w:t>
       </w:r>
     </w:p>
     <w:p>
@@ -6009,8 +7204,13 @@
         <w:spacing w:after="0" w:line="240" w:lineRule="auto"/>
         <w:jc w:val="both"/>
       </w:pPr>
-      <w:r>
-        <w:t>Memberikan status WO</w:t>
+      <w:proofErr w:type="spellStart"/>
+      <w:r>
+        <w:t>Memberikan</w:t>
+      </w:r>
+      <w:proofErr w:type="spellEnd"/>
+      <w:r>
+        <w:t xml:space="preserve"> status WO</w:t>
       </w:r>
     </w:p>
     <w:p>
@@ -6022,8 +7222,13 @@
         <w:spacing w:after="0" w:line="240" w:lineRule="auto"/>
         <w:jc w:val="both"/>
       </w:pPr>
-      <w:r>
-        <w:t xml:space="preserve">Sptd – </w:t>
+      <w:proofErr w:type="spellStart"/>
+      <w:r>
+        <w:t>Sptd</w:t>
+      </w:r>
+      <w:proofErr w:type="spellEnd"/>
+      <w:r>
+        <w:t xml:space="preserve"> – </w:t>
       </w:r>
       <w:proofErr w:type="gramStart"/>
       <w:r>
@@ -6031,7 +7236,31 @@
       </w:r>
       <w:proofErr w:type="gramEnd"/>
       <w:r>
-        <w:t xml:space="preserve"> Melaksanakan kegiatan meliputi :</w:t>
+        <w:t xml:space="preserve"> </w:t>
+      </w:r>
+      <w:proofErr w:type="spellStart"/>
+      <w:r>
+        <w:t>Melaksanakan</w:t>
+      </w:r>
+      <w:proofErr w:type="spellEnd"/>
+      <w:r>
+        <w:t xml:space="preserve"> </w:t>
+      </w:r>
+      <w:proofErr w:type="spellStart"/>
+      <w:r>
+        <w:t>kegiatan</w:t>
+      </w:r>
+      <w:proofErr w:type="spellEnd"/>
+      <w:r>
+        <w:t xml:space="preserve"> </w:t>
+      </w:r>
+      <w:proofErr w:type="spellStart"/>
+      <w:r>
+        <w:t>meliputi</w:t>
+      </w:r>
+      <w:proofErr w:type="spellEnd"/>
+      <w:r>
+        <w:t xml:space="preserve"> :</w:t>
       </w:r>
     </w:p>
     <w:p>
@@ -6043,12 +7272,38 @@
         <w:spacing w:after="0" w:line="240" w:lineRule="auto"/>
         <w:jc w:val="both"/>
       </w:pPr>
-      <w:r>
-        <w:t xml:space="preserve">Membuat laporan bulanan </w:t>
-      </w:r>
+      <w:proofErr w:type="spellStart"/>
+      <w:r>
+        <w:t>Membuat</w:t>
+      </w:r>
+      <w:proofErr w:type="spellEnd"/>
+      <w:r>
+        <w:t xml:space="preserve"> </w:t>
+      </w:r>
+      <w:proofErr w:type="spellStart"/>
+      <w:r>
+        <w:t>laporan</w:t>
+      </w:r>
+      <w:proofErr w:type="spellEnd"/>
+      <w:r>
+        <w:t xml:space="preserve"> </w:t>
+      </w:r>
+      <w:proofErr w:type="spellStart"/>
+      <w:r>
+        <w:t>bulanan</w:t>
+      </w:r>
+      <w:proofErr w:type="spellEnd"/>
+      <w:r>
+        <w:t xml:space="preserve"> </w:t>
+      </w:r>
+      <w:proofErr w:type="spellStart"/>
       <w:proofErr w:type="gramStart"/>
       <w:r>
-        <w:t>meliputi :</w:t>
+        <w:t>meliputi</w:t>
+      </w:r>
+      <w:proofErr w:type="spellEnd"/>
+      <w:r>
+        <w:t xml:space="preserve"> :</w:t>
       </w:r>
       <w:proofErr w:type="gramEnd"/>
     </w:p>
@@ -6061,11 +7316,32 @@
         <w:spacing w:after="0" w:line="240" w:lineRule="auto"/>
         <w:jc w:val="both"/>
       </w:pPr>
-      <w:r>
-        <w:t>Jumlah WO</w:t>
-      </w:r>
-      <w:r>
-        <w:t xml:space="preserve"> yang masuk, selesai, pending</w:t>
+      <w:proofErr w:type="spellStart"/>
+      <w:r>
+        <w:t>Jumlah</w:t>
+      </w:r>
+      <w:proofErr w:type="spellEnd"/>
+      <w:r>
+        <w:t xml:space="preserve"> WO</w:t>
+      </w:r>
+      <w:r>
+        <w:t xml:space="preserve"> yang </w:t>
+      </w:r>
+      <w:proofErr w:type="spellStart"/>
+      <w:r>
+        <w:t>masuk</w:t>
+      </w:r>
+      <w:proofErr w:type="spellEnd"/>
+      <w:r>
+        <w:t xml:space="preserve">, </w:t>
+      </w:r>
+      <w:proofErr w:type="spellStart"/>
+      <w:r>
+        <w:t>selesai</w:t>
+      </w:r>
+      <w:proofErr w:type="spellEnd"/>
+      <w:r>
+        <w:t>, pending</w:t>
       </w:r>
     </w:p>
     <w:p>
@@ -6077,8 +7353,13 @@
         <w:spacing w:after="0" w:line="240" w:lineRule="auto"/>
         <w:jc w:val="both"/>
       </w:pPr>
-      <w:r>
-        <w:t>Menganalisa WO pending</w:t>
+      <w:proofErr w:type="spellStart"/>
+      <w:r>
+        <w:t>Menganalisa</w:t>
+      </w:r>
+      <w:proofErr w:type="spellEnd"/>
+      <w:r>
+        <w:t xml:space="preserve"> WO pending</w:t>
       </w:r>
     </w:p>
     <w:p>
@@ -6090,8 +7371,13 @@
         <w:spacing w:after="0" w:line="240" w:lineRule="auto"/>
         <w:jc w:val="both"/>
       </w:pPr>
-      <w:r>
-        <w:t>Menganalisa repetitive problem</w:t>
+      <w:proofErr w:type="spellStart"/>
+      <w:r>
+        <w:t>Menganalisa</w:t>
+      </w:r>
+      <w:proofErr w:type="spellEnd"/>
+      <w:r>
+        <w:t xml:space="preserve"> repetitive problem</w:t>
       </w:r>
     </w:p>
     <w:p>
@@ -6103,8 +7389,13 @@
         <w:spacing w:after="0" w:line="240" w:lineRule="auto"/>
         <w:jc w:val="both"/>
       </w:pPr>
-      <w:r>
-        <w:t>Memberikan status WO</w:t>
+      <w:proofErr w:type="spellStart"/>
+      <w:r>
+        <w:t>Memberikan</w:t>
+      </w:r>
+      <w:proofErr w:type="spellEnd"/>
+      <w:r>
+        <w:t xml:space="preserve"> status WO</w:t>
       </w:r>
     </w:p>
     <w:p>
@@ -6116,8 +7407,13 @@
         <w:spacing w:after="0" w:line="240" w:lineRule="auto"/>
         <w:jc w:val="both"/>
       </w:pPr>
-      <w:r>
-        <w:t xml:space="preserve">Mgr – </w:t>
+      <w:proofErr w:type="spellStart"/>
+      <w:r>
+        <w:t>Mgr</w:t>
+      </w:r>
+      <w:proofErr w:type="spellEnd"/>
+      <w:r>
+        <w:t xml:space="preserve"> – </w:t>
       </w:r>
       <w:proofErr w:type="gramStart"/>
       <w:r>
@@ -6125,7 +7421,31 @@
       </w:r>
       <w:proofErr w:type="gramEnd"/>
       <w:r>
-        <w:t xml:space="preserve"> Membuat executive summary serta menidaklanjuti WO pending</w:t>
+        <w:t xml:space="preserve"> </w:t>
+      </w:r>
+      <w:proofErr w:type="spellStart"/>
+      <w:r>
+        <w:t>Membuat</w:t>
+      </w:r>
+      <w:proofErr w:type="spellEnd"/>
+      <w:r>
+        <w:t xml:space="preserve"> executive summary </w:t>
+      </w:r>
+      <w:proofErr w:type="spellStart"/>
+      <w:r>
+        <w:t>serta</w:t>
+      </w:r>
+      <w:proofErr w:type="spellEnd"/>
+      <w:r>
+        <w:t xml:space="preserve"> </w:t>
+      </w:r>
+      <w:proofErr w:type="spellStart"/>
+      <w:r>
+        <w:t>menidaklanjuti</w:t>
+      </w:r>
+      <w:proofErr w:type="spellEnd"/>
+      <w:r>
+        <w:t xml:space="preserve"> WO pending</w:t>
       </w:r>
     </w:p>
     <w:p>
@@ -6141,13 +7461,22 @@
           <w:i/>
         </w:rPr>
       </w:pPr>
+      <w:proofErr w:type="spellStart"/>
       <w:proofErr w:type="gramStart"/>
       <w:r>
         <w:rPr>
           <w:b/>
           <w:i/>
         </w:rPr>
-        <w:t>Catatan :</w:t>
+        <w:t>Catatan</w:t>
+      </w:r>
+      <w:proofErr w:type="spellEnd"/>
+      <w:r>
+        <w:rPr>
+          <w:b/>
+          <w:i/>
+        </w:rPr>
+        <w:t xml:space="preserve"> :</w:t>
       </w:r>
       <w:proofErr w:type="gramEnd"/>
     </w:p>
@@ -6166,21 +7495,85 @@
         <w:rPr>
           <w:color w:val="0000FF"/>
         </w:rPr>
-        <w:t xml:space="preserve">Font warna </w:t>
-      </w:r>
+        <w:t xml:space="preserve">Font </w:t>
+      </w:r>
+      <w:proofErr w:type="spellStart"/>
+      <w:r>
+        <w:rPr>
+          <w:color w:val="0000FF"/>
+        </w:rPr>
+        <w:t>warna</w:t>
+      </w:r>
+      <w:proofErr w:type="spellEnd"/>
+      <w:r>
+        <w:rPr>
+          <w:color w:val="0000FF"/>
+        </w:rPr>
+        <w:t xml:space="preserve"> </w:t>
+      </w:r>
+      <w:proofErr w:type="spellStart"/>
       <w:proofErr w:type="gramStart"/>
       <w:r>
         <w:rPr>
           <w:color w:val="0000FF"/>
         </w:rPr>
-        <w:t>biru :</w:t>
+        <w:t>biru</w:t>
+      </w:r>
+      <w:proofErr w:type="spellEnd"/>
+      <w:r>
+        <w:rPr>
+          <w:color w:val="0000FF"/>
+        </w:rPr>
+        <w:t xml:space="preserve"> :</w:t>
       </w:r>
       <w:proofErr w:type="gramEnd"/>
       <w:r>
         <w:rPr>
           <w:color w:val="0000FF"/>
         </w:rPr>
-        <w:t xml:space="preserve"> Nominasi nama kelas (class)</w:t>
+        <w:t xml:space="preserve"> </w:t>
+      </w:r>
+      <w:proofErr w:type="spellStart"/>
+      <w:r>
+        <w:rPr>
+          <w:color w:val="0000FF"/>
+        </w:rPr>
+        <w:t>Nominasi</w:t>
+      </w:r>
+      <w:proofErr w:type="spellEnd"/>
+      <w:r>
+        <w:rPr>
+          <w:color w:val="0000FF"/>
+        </w:rPr>
+        <w:t xml:space="preserve"> </w:t>
+      </w:r>
+      <w:proofErr w:type="spellStart"/>
+      <w:r>
+        <w:rPr>
+          <w:color w:val="0000FF"/>
+        </w:rPr>
+        <w:t>nama</w:t>
+      </w:r>
+      <w:proofErr w:type="spellEnd"/>
+      <w:r>
+        <w:rPr>
+          <w:color w:val="0000FF"/>
+        </w:rPr>
+        <w:t xml:space="preserve"> </w:t>
+      </w:r>
+      <w:proofErr w:type="spellStart"/>
+      <w:r>
+        <w:rPr>
+          <w:color w:val="0000FF"/>
+        </w:rPr>
+        <w:t>kelas</w:t>
+      </w:r>
+      <w:proofErr w:type="spellEnd"/>
+      <w:r>
+        <w:rPr>
+          <w:color w:val="0000FF"/>
+        </w:rPr>
+        <w:t xml:space="preserve"> (class)</w:t>
       </w:r>
     </w:p>
     <w:p>
@@ -6200,23 +7593,71 @@
           <w:color w:val="0000FF"/>
           <w:u w:val="single"/>
         </w:rPr>
-        <w:t xml:space="preserve">Font warna biru </w:t>
-      </w:r>
-      <w:proofErr w:type="gramStart"/>
+        <w:t xml:space="preserve">Font </w:t>
+      </w:r>
+      <w:proofErr w:type="spellStart"/>
       <w:r>
         <w:rPr>
           <w:color w:val="0000FF"/>
           <w:u w:val="single"/>
         </w:rPr>
-        <w:t>underline :</w:t>
-      </w:r>
-      <w:proofErr w:type="gramEnd"/>
+        <w:t>warna</w:t>
+      </w:r>
+      <w:proofErr w:type="spellEnd"/>
       <w:r>
         <w:rPr>
           <w:color w:val="0000FF"/>
           <w:u w:val="single"/>
         </w:rPr>
-        <w:t xml:space="preserve"> Diluar scope module</w:t>
+        <w:t xml:space="preserve"> </w:t>
+      </w:r>
+      <w:proofErr w:type="spellStart"/>
+      <w:r>
+        <w:rPr>
+          <w:color w:val="0000FF"/>
+          <w:u w:val="single"/>
+        </w:rPr>
+        <w:t>biru</w:t>
+      </w:r>
+      <w:proofErr w:type="spellEnd"/>
+      <w:r>
+        <w:rPr>
+          <w:color w:val="0000FF"/>
+          <w:u w:val="single"/>
+        </w:rPr>
+        <w:t xml:space="preserve"> </w:t>
+      </w:r>
+      <w:proofErr w:type="gramStart"/>
+      <w:r>
+        <w:rPr>
+          <w:color w:val="0000FF"/>
+          <w:u w:val="single"/>
+        </w:rPr>
+        <w:t>underline :</w:t>
+      </w:r>
+      <w:proofErr w:type="gramEnd"/>
+      <w:r>
+        <w:rPr>
+          <w:color w:val="0000FF"/>
+          <w:u w:val="single"/>
+        </w:rPr>
+        <w:t xml:space="preserve"> </w:t>
+      </w:r>
+      <w:proofErr w:type="spellStart"/>
+      <w:r>
+        <w:rPr>
+          <w:color w:val="0000FF"/>
+          <w:u w:val="single"/>
+        </w:rPr>
+        <w:t>Diluar</w:t>
+      </w:r>
+      <w:proofErr w:type="spellEnd"/>
+      <w:r>
+        <w:rPr>
+          <w:color w:val="0000FF"/>
+          <w:u w:val="single"/>
+        </w:rPr>
+        <w:t xml:space="preserve"> scope module</w:t>
       </w:r>
     </w:p>
     <w:p>
@@ -6234,22 +7675,509 @@
         <w:rPr>
           <w:color w:val="008000"/>
         </w:rPr>
-        <w:t xml:space="preserve">Font warna </w:t>
-      </w:r>
+        <w:t xml:space="preserve">Font </w:t>
+      </w:r>
+      <w:proofErr w:type="spellStart"/>
+      <w:r>
+        <w:rPr>
+          <w:color w:val="008000"/>
+        </w:rPr>
+        <w:t>warna</w:t>
+      </w:r>
+      <w:proofErr w:type="spellEnd"/>
+      <w:r>
+        <w:rPr>
+          <w:color w:val="008000"/>
+        </w:rPr>
+        <w:t xml:space="preserve"> </w:t>
+      </w:r>
+      <w:proofErr w:type="spellStart"/>
       <w:proofErr w:type="gramStart"/>
       <w:r>
         <w:rPr>
           <w:color w:val="008000"/>
         </w:rPr>
-        <w:t>hijau :</w:t>
+        <w:t>hijau</w:t>
+      </w:r>
+      <w:proofErr w:type="spellEnd"/>
+      <w:r>
+        <w:rPr>
+          <w:color w:val="008000"/>
+        </w:rPr>
+        <w:t xml:space="preserve"> :</w:t>
       </w:r>
       <w:proofErr w:type="gramEnd"/>
       <w:r>
         <w:rPr>
           <w:color w:val="008000"/>
         </w:rPr>
-        <w:t xml:space="preserve"> Nominasi use case diagram</w:t>
-      </w:r>
+        <w:t xml:space="preserve"> </w:t>
+      </w:r>
+      <w:proofErr w:type="spellStart"/>
+      <w:r>
+        <w:rPr>
+          <w:color w:val="008000"/>
+        </w:rPr>
+        <w:t>Nominasi</w:t>
+      </w:r>
+      <w:proofErr w:type="spellEnd"/>
+      <w:r>
+        <w:rPr>
+          <w:color w:val="008000"/>
+        </w:rPr>
+        <w:t xml:space="preserve"> use case diagram</w:t>
+      </w:r>
+    </w:p>
+    <w:p>
+      <w:pPr>
+        <w:rPr>
+          <w:color w:val="008000"/>
+        </w:rPr>
+      </w:pPr>
+      <w:r>
+        <w:rPr>
+          <w:color w:val="008000"/>
+        </w:rPr>
+        <w:br w:type="page"/>
+      </w:r>
+    </w:p>
+    <w:p>
+      <w:pPr>
+        <w:spacing w:after="0" w:line="240" w:lineRule="auto"/>
+        <w:rPr>
+          <w:b/>
+          <w:bCs/>
+          <w:sz w:val="24"/>
+          <w:szCs w:val="24"/>
+        </w:rPr>
+      </w:pPr>
+      <w:r>
+        <w:rPr>
+          <w:b/>
+          <w:bCs/>
+          <w:sz w:val="24"/>
+          <w:szCs w:val="24"/>
+        </w:rPr>
+        <w:lastRenderedPageBreak/>
+        <w:t>WO status</w:t>
+      </w:r>
+    </w:p>
+    <w:p>
+      <w:pPr>
+        <w:numPr>
+          <w:ilvl w:val="1"/>
+          <w:numId w:val="3"/>
+        </w:numPr>
+        <w:tabs>
+          <w:tab w:val="clear" w:pos="1440"/>
+          <w:tab w:val="num" w:pos="720"/>
+        </w:tabs>
+        <w:spacing w:after="0" w:line="240" w:lineRule="auto"/>
+        <w:ind w:left="720"/>
+        <w:rPr>
+          <w:b/>
+          <w:bCs/>
+        </w:rPr>
+      </w:pPr>
+      <w:r>
+        <w:rPr>
+          <w:b/>
+          <w:bCs/>
+        </w:rPr>
+        <w:t>Opening</w:t>
+      </w:r>
+    </w:p>
+    <w:p>
+      <w:pPr>
+        <w:numPr>
+          <w:ilvl w:val="2"/>
+          <w:numId w:val="5"/>
+        </w:numPr>
+        <w:tabs>
+          <w:tab w:val="clear" w:pos="2160"/>
+          <w:tab w:val="num" w:pos="1440"/>
+        </w:tabs>
+        <w:spacing w:after="0" w:line="240" w:lineRule="auto"/>
+        <w:ind w:left="1440"/>
+      </w:pPr>
+      <w:r>
+        <w:t>Open</w:t>
+      </w:r>
+    </w:p>
+    <w:p>
+      <w:pPr>
+        <w:numPr>
+          <w:ilvl w:val="2"/>
+          <w:numId w:val="5"/>
+        </w:numPr>
+        <w:tabs>
+          <w:tab w:val="clear" w:pos="2160"/>
+          <w:tab w:val="num" w:pos="1440"/>
+        </w:tabs>
+        <w:spacing w:after="0" w:line="240" w:lineRule="auto"/>
+        <w:ind w:left="1440"/>
+      </w:pPr>
+      <w:r>
+        <w:t>Check</w:t>
+      </w:r>
+    </w:p>
+    <w:p>
+      <w:pPr>
+        <w:numPr>
+          <w:ilvl w:val="2"/>
+          <w:numId w:val="5"/>
+        </w:numPr>
+        <w:tabs>
+          <w:tab w:val="clear" w:pos="2160"/>
+          <w:tab w:val="num" w:pos="1440"/>
+        </w:tabs>
+        <w:spacing w:after="0" w:line="240" w:lineRule="auto"/>
+        <w:ind w:left="1440"/>
+      </w:pPr>
+      <w:r>
+        <w:t>Approve</w:t>
+      </w:r>
+    </w:p>
+    <w:p>
+      <w:pPr>
+        <w:numPr>
+          <w:ilvl w:val="2"/>
+          <w:numId w:val="5"/>
+        </w:numPr>
+        <w:tabs>
+          <w:tab w:val="clear" w:pos="2160"/>
+          <w:tab w:val="num" w:pos="1440"/>
+        </w:tabs>
+        <w:spacing w:after="0" w:line="240" w:lineRule="auto"/>
+        <w:ind w:left="1440"/>
+      </w:pPr>
+      <w:r>
+        <w:t>Review</w:t>
+      </w:r>
+    </w:p>
+    <w:p>
+      <w:pPr>
+        <w:numPr>
+          <w:ilvl w:val="2"/>
+          <w:numId w:val="5"/>
+        </w:numPr>
+        <w:tabs>
+          <w:tab w:val="clear" w:pos="2160"/>
+          <w:tab w:val="num" w:pos="1440"/>
+        </w:tabs>
+        <w:spacing w:after="0" w:line="240" w:lineRule="auto"/>
+        <w:ind w:left="1440"/>
+      </w:pPr>
+      <w:r>
+        <w:t>Schedule</w:t>
+      </w:r>
+      <w:bookmarkStart w:id="0" w:name="_GoBack"/>
+      <w:bookmarkEnd w:id="0"/>
+    </w:p>
+    <w:p>
+      <w:pPr>
+        <w:numPr>
+          <w:ilvl w:val="2"/>
+          <w:numId w:val="5"/>
+        </w:numPr>
+        <w:tabs>
+          <w:tab w:val="clear" w:pos="2160"/>
+          <w:tab w:val="num" w:pos="1440"/>
+        </w:tabs>
+        <w:spacing w:after="0" w:line="240" w:lineRule="auto"/>
+        <w:ind w:left="1440"/>
+      </w:pPr>
+      <w:r>
+        <w:t>Execute</w:t>
+      </w:r>
+    </w:p>
+    <w:p>
+      <w:pPr>
+        <w:numPr>
+          <w:ilvl w:val="1"/>
+          <w:numId w:val="3"/>
+        </w:numPr>
+        <w:tabs>
+          <w:tab w:val="clear" w:pos="1440"/>
+          <w:tab w:val="num" w:pos="720"/>
+        </w:tabs>
+        <w:spacing w:after="0" w:line="240" w:lineRule="auto"/>
+        <w:ind w:left="720"/>
+        <w:rPr>
+          <w:b/>
+          <w:bCs/>
+        </w:rPr>
+      </w:pPr>
+      <w:r>
+        <w:rPr>
+          <w:b/>
+          <w:bCs/>
+        </w:rPr>
+        <w:t>Completing</w:t>
+      </w:r>
+    </w:p>
+    <w:p>
+      <w:pPr>
+        <w:numPr>
+          <w:ilvl w:val="2"/>
+          <w:numId w:val="3"/>
+        </w:numPr>
+        <w:tabs>
+          <w:tab w:val="clear" w:pos="2160"/>
+          <w:tab w:val="num" w:pos="1440"/>
+        </w:tabs>
+        <w:spacing w:after="0" w:line="240" w:lineRule="auto"/>
+        <w:ind w:left="1440"/>
+      </w:pPr>
+      <w:r>
+        <w:t>Finish</w:t>
+      </w:r>
+    </w:p>
+    <w:p>
+      <w:pPr>
+        <w:numPr>
+          <w:ilvl w:val="2"/>
+          <w:numId w:val="3"/>
+        </w:numPr>
+        <w:tabs>
+          <w:tab w:val="clear" w:pos="2160"/>
+          <w:tab w:val="num" w:pos="1440"/>
+        </w:tabs>
+        <w:spacing w:after="0" w:line="240" w:lineRule="auto"/>
+        <w:ind w:left="1440"/>
+      </w:pPr>
+      <w:r>
+        <w:t>Complete</w:t>
+      </w:r>
+    </w:p>
+    <w:p>
+      <w:pPr>
+        <w:numPr>
+          <w:ilvl w:val="2"/>
+          <w:numId w:val="3"/>
+        </w:numPr>
+        <w:tabs>
+          <w:tab w:val="clear" w:pos="2160"/>
+          <w:tab w:val="num" w:pos="1440"/>
+        </w:tabs>
+        <w:spacing w:after="0" w:line="240" w:lineRule="auto"/>
+        <w:ind w:left="1440"/>
+      </w:pPr>
+      <w:r>
+        <w:t>Close</w:t>
+      </w:r>
+    </w:p>
+    <w:p>
+      <w:pPr>
+        <w:numPr>
+          <w:ilvl w:val="1"/>
+          <w:numId w:val="3"/>
+        </w:numPr>
+        <w:tabs>
+          <w:tab w:val="clear" w:pos="1440"/>
+          <w:tab w:val="num" w:pos="720"/>
+        </w:tabs>
+        <w:spacing w:after="0" w:line="240" w:lineRule="auto"/>
+        <w:ind w:left="720"/>
+        <w:rPr>
+          <w:b/>
+          <w:bCs/>
+        </w:rPr>
+      </w:pPr>
+      <w:r>
+        <w:rPr>
+          <w:b/>
+          <w:bCs/>
+        </w:rPr>
+        <w:t>Rejecting</w:t>
+      </w:r>
+    </w:p>
+    <w:p>
+      <w:pPr>
+        <w:numPr>
+          <w:ilvl w:val="2"/>
+          <w:numId w:val="3"/>
+        </w:numPr>
+        <w:tabs>
+          <w:tab w:val="clear" w:pos="2160"/>
+          <w:tab w:val="num" w:pos="1440"/>
+        </w:tabs>
+        <w:spacing w:after="0" w:line="240" w:lineRule="auto"/>
+        <w:ind w:left="1440"/>
+      </w:pPr>
+      <w:r>
+        <w:t>Revise</w:t>
+      </w:r>
+    </w:p>
+    <w:p>
+      <w:pPr>
+        <w:numPr>
+          <w:ilvl w:val="2"/>
+          <w:numId w:val="3"/>
+        </w:numPr>
+        <w:tabs>
+          <w:tab w:val="clear" w:pos="2160"/>
+          <w:tab w:val="num" w:pos="1440"/>
+        </w:tabs>
+        <w:spacing w:after="0" w:line="240" w:lineRule="auto"/>
+        <w:ind w:left="1440"/>
+      </w:pPr>
+      <w:r>
+        <w:t>Re-check</w:t>
+      </w:r>
+    </w:p>
+    <w:p>
+      <w:pPr>
+        <w:numPr>
+          <w:ilvl w:val="2"/>
+          <w:numId w:val="3"/>
+        </w:numPr>
+        <w:tabs>
+          <w:tab w:val="clear" w:pos="2160"/>
+          <w:tab w:val="num" w:pos="1440"/>
+        </w:tabs>
+        <w:spacing w:after="0" w:line="240" w:lineRule="auto"/>
+        <w:ind w:left="1440"/>
+      </w:pPr>
+      <w:r>
+        <w:t>Reject</w:t>
+      </w:r>
+    </w:p>
+    <w:p>
+      <w:pPr>
+        <w:numPr>
+          <w:ilvl w:val="2"/>
+          <w:numId w:val="3"/>
+        </w:numPr>
+        <w:tabs>
+          <w:tab w:val="clear" w:pos="2160"/>
+          <w:tab w:val="num" w:pos="1440"/>
+        </w:tabs>
+        <w:spacing w:after="0" w:line="240" w:lineRule="auto"/>
+        <w:ind w:left="1440"/>
+      </w:pPr>
+      <w:r>
+        <w:t>Return</w:t>
+      </w:r>
+    </w:p>
+    <w:p>
+      <w:pPr>
+        <w:numPr>
+          <w:ilvl w:val="2"/>
+          <w:numId w:val="3"/>
+        </w:numPr>
+        <w:tabs>
+          <w:tab w:val="clear" w:pos="2160"/>
+          <w:tab w:val="num" w:pos="1440"/>
+        </w:tabs>
+        <w:spacing w:after="0" w:line="240" w:lineRule="auto"/>
+        <w:ind w:left="1440"/>
+      </w:pPr>
+      <w:r>
+        <w:t>Cancel</w:t>
+      </w:r>
+    </w:p>
+    <w:p>
+      <w:pPr>
+        <w:numPr>
+          <w:ilvl w:val="1"/>
+          <w:numId w:val="3"/>
+        </w:numPr>
+        <w:tabs>
+          <w:tab w:val="clear" w:pos="1440"/>
+          <w:tab w:val="num" w:pos="720"/>
+        </w:tabs>
+        <w:spacing w:after="0" w:line="240" w:lineRule="auto"/>
+        <w:ind w:left="720"/>
+        <w:rPr>
+          <w:b/>
+          <w:bCs/>
+        </w:rPr>
+      </w:pPr>
+      <w:r>
+        <w:rPr>
+          <w:b/>
+          <w:bCs/>
+        </w:rPr>
+        <w:t>Pending</w:t>
+      </w:r>
+    </w:p>
+    <w:p>
+      <w:pPr>
+        <w:numPr>
+          <w:ilvl w:val="2"/>
+          <w:numId w:val="3"/>
+        </w:numPr>
+        <w:tabs>
+          <w:tab w:val="clear" w:pos="2160"/>
+          <w:tab w:val="num" w:pos="1440"/>
+        </w:tabs>
+        <w:spacing w:after="0" w:line="240" w:lineRule="auto"/>
+        <w:ind w:left="1440"/>
+      </w:pPr>
+      <w:r>
+        <w:t>Need shutdown</w:t>
+      </w:r>
+    </w:p>
+    <w:p>
+      <w:pPr>
+        <w:numPr>
+          <w:ilvl w:val="2"/>
+          <w:numId w:val="3"/>
+        </w:numPr>
+        <w:tabs>
+          <w:tab w:val="clear" w:pos="2160"/>
+          <w:tab w:val="num" w:pos="1440"/>
+        </w:tabs>
+        <w:spacing w:after="0" w:line="240" w:lineRule="auto"/>
+        <w:ind w:left="1440"/>
+      </w:pPr>
+      <w:r>
+        <w:t>Need materials</w:t>
+      </w:r>
+    </w:p>
+    <w:p>
+      <w:pPr>
+        <w:numPr>
+          <w:ilvl w:val="2"/>
+          <w:numId w:val="3"/>
+        </w:numPr>
+        <w:tabs>
+          <w:tab w:val="clear" w:pos="2160"/>
+          <w:tab w:val="num" w:pos="1440"/>
+        </w:tabs>
+        <w:spacing w:after="0" w:line="240" w:lineRule="auto"/>
+        <w:ind w:left="1440"/>
+      </w:pPr>
+      <w:r>
+        <w:t>Need MOC</w:t>
+      </w:r>
+    </w:p>
+    <w:p>
+      <w:pPr>
+        <w:numPr>
+          <w:ilvl w:val="2"/>
+          <w:numId w:val="3"/>
+        </w:numPr>
+        <w:tabs>
+          <w:tab w:val="clear" w:pos="2160"/>
+          <w:tab w:val="num" w:pos="1440"/>
+        </w:tabs>
+        <w:spacing w:after="0" w:line="240" w:lineRule="auto"/>
+        <w:ind w:left="1440"/>
+      </w:pPr>
+      <w:r>
+        <w:t>Need regulation</w:t>
+      </w:r>
+    </w:p>
+    <w:p>
+      <w:pPr>
+        <w:spacing w:after="0" w:line="240" w:lineRule="auto"/>
+        <w:ind w:left="720"/>
+        <w:rPr>
+          <w:color w:val="008000"/>
+        </w:rPr>
+      </w:pPr>
     </w:p>
     <w:sectPr>
       <w:pgSz w:w="11906" w:h="16838"/>
@@ -6262,7 +8190,7 @@
 </file>
 
 <file path=word/numbering.xml><?xml version="1.0" encoding="utf-8"?>
-<w:numbering xmlns:wpc="http://schemas.microsoft.com/office/word/2010/wordprocessingCanvas" xmlns:cx="http://schemas.microsoft.com/office/drawing/2014/chartex" xmlns:cx1="http://schemas.microsoft.com/office/drawing/2015/9/8/chartex" xmlns:cx2="http://schemas.microsoft.com/office/drawing/2015/10/21/chartex" xmlns:cx3="http://schemas.microsoft.com/office/drawing/2016/5/9/chartex" xmlns:cx4="http://schemas.microsoft.com/office/drawing/2016/5/10/chartex" xmlns:cx5="http://schemas.microsoft.com/office/drawing/2016/5/11/chartex" xmlns:cx6="http://schemas.microsoft.com/office/drawing/2016/5/12/chartex" xmlns:cx7="http://schemas.microsoft.com/office/drawing/2016/5/13/chartex" xmlns:cx8="http://schemas.microsoft.com/office/drawing/2016/5/14/chartex" xmlns:mc="http://schemas.openxmlformats.org/markup-compatibility/2006" xmlns:aink="http://schemas.microsoft.com/office/drawing/2016/ink" xmlns:am3d="http://schemas.microsoft.com/office/drawing/2017/model3d" xmlns:o="urn:schemas-microsoft-com:office:office" xmlns:r="http://schemas.openxmlformats.org/officeDocument/2006/relationships" xmlns:m="http://schemas.openxmlformats.org/officeDocument/2006/math" xmlns:v="urn:schemas-microsoft-com:vml" xmlns:wp14="http://schemas.microsoft.com/office/word/2010/wordprocessingDrawing" xmlns:wp="http://schemas.openxmlformats.org/drawingml/2006/wordprocessingDrawing" xmlns:w10="urn:schemas-microsoft-com:office:word" xmlns:w="http://schemas.openxmlformats.org/wordprocessingml/2006/main" xmlns:w14="http://schemas.microsoft.com/office/word/2010/wordml" xmlns:w15="http://schemas.microsoft.com/office/word/2012/wordml" xmlns:w16cex="http://schemas.microsoft.com/office/word/2018/wordml/cex" xmlns:w16cid="http://schemas.microsoft.com/office/word/2016/wordml/cid" xmlns:w16="http://schemas.microsoft.com/office/word/2018/wordml" xmlns:w16se="http://schemas.microsoft.com/office/word/2015/wordml/symex" xmlns:wpg="http://schemas.microsoft.com/office/word/2010/wordprocessingGroup" xmlns:wpi="http://schemas.microsoft.com/office/word/2010/wordprocessingInk" xmlns:wne="http://schemas.microsoft.com/office/word/2006/wordml" xmlns:wps="http://schemas.microsoft.com/office/word/2010/wordprocessingShape" mc:Ignorable="w14 w15 w16se w16cid w16 w16cex wp14">
+<w:numbering xmlns:wpc="http://schemas.microsoft.com/office/word/2010/wordprocessingCanvas" xmlns:cx="http://schemas.microsoft.com/office/drawing/2014/chartex" xmlns:cx1="http://schemas.microsoft.com/office/drawing/2015/9/8/chartex" xmlns:cx2="http://schemas.microsoft.com/office/drawing/2015/10/21/chartex" xmlns:cx3="http://schemas.microsoft.com/office/drawing/2016/5/9/chartex" xmlns:cx4="http://schemas.microsoft.com/office/drawing/2016/5/10/chartex" xmlns:cx5="http://schemas.microsoft.com/office/drawing/2016/5/11/chartex" xmlns:cx6="http://schemas.microsoft.com/office/drawing/2016/5/12/chartex" xmlns:cx7="http://schemas.microsoft.com/office/drawing/2016/5/13/chartex" xmlns:cx8="http://schemas.microsoft.com/office/drawing/2016/5/14/chartex" xmlns:mc="http://schemas.openxmlformats.org/markup-compatibility/2006" xmlns:aink="http://schemas.microsoft.com/office/drawing/2016/ink" xmlns:am3d="http://schemas.microsoft.com/office/drawing/2017/model3d" xmlns:o="urn:schemas-microsoft-com:office:office" xmlns:r="http://schemas.openxmlformats.org/officeDocument/2006/relationships" xmlns:m="http://schemas.openxmlformats.org/officeDocument/2006/math" xmlns:v="urn:schemas-microsoft-com:vml" xmlns:wp14="http://schemas.microsoft.com/office/word/2010/wordprocessingDrawing" xmlns:wp="http://schemas.openxmlformats.org/drawingml/2006/wordprocessingDrawing" xmlns:w10="urn:schemas-microsoft-com:office:word" xmlns:w="http://schemas.openxmlformats.org/wordprocessingml/2006/main" xmlns:w14="http://schemas.microsoft.com/office/word/2010/wordml" xmlns:w15="http://schemas.microsoft.com/office/word/2012/wordml" xmlns:w16cid="http://schemas.microsoft.com/office/word/2016/wordml/cid" xmlns:w16se="http://schemas.microsoft.com/office/word/2015/wordml/symex" xmlns:wpg="http://schemas.microsoft.com/office/word/2010/wordprocessingGroup" xmlns:wpi="http://schemas.microsoft.com/office/word/2010/wordprocessingInk" xmlns:wne="http://schemas.microsoft.com/office/word/2006/wordml" xmlns:wps="http://schemas.microsoft.com/office/word/2010/wordprocessingShape" mc:Ignorable="w14 w15 w16se w16cid wp14">
   <w:abstractNum w:abstractNumId="0" w15:restartNumberingAfterBreak="0">
     <w:nsid w:val="04474E67"/>
     <w:multiLevelType w:val="hybridMultilevel"/>
@@ -6624,9 +8552,9 @@
     </w:lvl>
   </w:abstractNum>
   <w:abstractNum w:abstractNumId="3" w15:restartNumberingAfterBreak="0">
-    <w:nsid w:val="71C44E3E"/>
+    <w:nsid w:val="406057A2"/>
     <w:multiLevelType w:val="hybridMultilevel"/>
-    <w:tmpl w:val="65EC9706"/>
+    <w:tmpl w:val="6AB4F97A"/>
     <w:lvl w:ilvl="0" w:tplc="0409000F">
       <w:start w:val="1"/>
       <w:numFmt w:val="decimal"/>
@@ -6639,10 +8567,10 @@
         <w:ind w:left="720" w:hanging="360"/>
       </w:pPr>
     </w:lvl>
-    <w:lvl w:ilvl="1" w:tplc="04090001">
+    <w:lvl w:ilvl="1" w:tplc="3809000D">
       <w:start w:val="1"/>
       <w:numFmt w:val="bullet"/>
-      <w:lvlText w:val=""/>
+      <w:lvlText w:val=""/>
       <w:lvlJc w:val="left"/>
       <w:pPr>
         <w:tabs>
@@ -6651,20 +8579,144 @@
         <w:ind w:left="1440" w:hanging="360"/>
       </w:pPr>
       <w:rPr>
-        <w:rFonts w:ascii="Symbol" w:hAnsi="Symbol" w:hint="default"/>
+        <w:rFonts w:ascii="Wingdings" w:hAnsi="Wingdings" w:hint="default"/>
       </w:rPr>
     </w:lvl>
-    <w:lvl w:ilvl="2" w:tplc="0409001B">
+    <w:lvl w:ilvl="2" w:tplc="3809000D">
       <w:start w:val="1"/>
-      <w:numFmt w:val="lowerRoman"/>
-      <w:lvlText w:val="%3."/>
-      <w:lvlJc w:val="right"/>
+      <w:numFmt w:val="bullet"/>
+      <w:lvlText w:val=""/>
+      <w:lvlJc w:val="left"/>
       <w:pPr>
         <w:tabs>
           <w:tab w:val="num" w:pos="2160"/>
         </w:tabs>
         <w:ind w:left="2160" w:hanging="180"/>
       </w:pPr>
+      <w:rPr>
+        <w:rFonts w:ascii="Wingdings" w:hAnsi="Wingdings" w:hint="default"/>
+      </w:rPr>
+    </w:lvl>
+    <w:lvl w:ilvl="3" w:tplc="0409000F" w:tentative="1">
+      <w:start w:val="1"/>
+      <w:numFmt w:val="decimal"/>
+      <w:lvlText w:val="%4."/>
+      <w:lvlJc w:val="left"/>
+      <w:pPr>
+        <w:tabs>
+          <w:tab w:val="num" w:pos="2880"/>
+        </w:tabs>
+        <w:ind w:left="2880" w:hanging="360"/>
+      </w:pPr>
+    </w:lvl>
+    <w:lvl w:ilvl="4" w:tplc="04090019" w:tentative="1">
+      <w:start w:val="1"/>
+      <w:numFmt w:val="lowerLetter"/>
+      <w:lvlText w:val="%5."/>
+      <w:lvlJc w:val="left"/>
+      <w:pPr>
+        <w:tabs>
+          <w:tab w:val="num" w:pos="3600"/>
+        </w:tabs>
+        <w:ind w:left="3600" w:hanging="360"/>
+      </w:pPr>
+    </w:lvl>
+    <w:lvl w:ilvl="5" w:tplc="0409001B" w:tentative="1">
+      <w:start w:val="1"/>
+      <w:numFmt w:val="lowerRoman"/>
+      <w:lvlText w:val="%6."/>
+      <w:lvlJc w:val="right"/>
+      <w:pPr>
+        <w:tabs>
+          <w:tab w:val="num" w:pos="4320"/>
+        </w:tabs>
+        <w:ind w:left="4320" w:hanging="180"/>
+      </w:pPr>
+    </w:lvl>
+    <w:lvl w:ilvl="6" w:tplc="0409000F" w:tentative="1">
+      <w:start w:val="1"/>
+      <w:numFmt w:val="decimal"/>
+      <w:lvlText w:val="%7."/>
+      <w:lvlJc w:val="left"/>
+      <w:pPr>
+        <w:tabs>
+          <w:tab w:val="num" w:pos="5040"/>
+        </w:tabs>
+        <w:ind w:left="5040" w:hanging="360"/>
+      </w:pPr>
+    </w:lvl>
+    <w:lvl w:ilvl="7" w:tplc="04090019" w:tentative="1">
+      <w:start w:val="1"/>
+      <w:numFmt w:val="lowerLetter"/>
+      <w:lvlText w:val="%8."/>
+      <w:lvlJc w:val="left"/>
+      <w:pPr>
+        <w:tabs>
+          <w:tab w:val="num" w:pos="5760"/>
+        </w:tabs>
+        <w:ind w:left="5760" w:hanging="360"/>
+      </w:pPr>
+    </w:lvl>
+    <w:lvl w:ilvl="8" w:tplc="0409001B" w:tentative="1">
+      <w:start w:val="1"/>
+      <w:numFmt w:val="lowerRoman"/>
+      <w:lvlText w:val="%9."/>
+      <w:lvlJc w:val="right"/>
+      <w:pPr>
+        <w:tabs>
+          <w:tab w:val="num" w:pos="6480"/>
+        </w:tabs>
+        <w:ind w:left="6480" w:hanging="180"/>
+      </w:pPr>
+    </w:lvl>
+  </w:abstractNum>
+  <w:abstractNum w:abstractNumId="4" w15:restartNumberingAfterBreak="0">
+    <w:nsid w:val="71C44E3E"/>
+    <w:multiLevelType w:val="hybridMultilevel"/>
+    <w:tmpl w:val="42E2583E"/>
+    <w:lvl w:ilvl="0" w:tplc="0409000F">
+      <w:start w:val="1"/>
+      <w:numFmt w:val="decimal"/>
+      <w:lvlText w:val="%1."/>
+      <w:lvlJc w:val="left"/>
+      <w:pPr>
+        <w:tabs>
+          <w:tab w:val="num" w:pos="720"/>
+        </w:tabs>
+        <w:ind w:left="720" w:hanging="360"/>
+      </w:pPr>
+    </w:lvl>
+    <w:lvl w:ilvl="1" w:tplc="9EA47C64">
+      <w:start w:val="1"/>
+      <w:numFmt w:val="bullet"/>
+      <w:lvlText w:val=""/>
+      <w:lvlJc w:val="left"/>
+      <w:pPr>
+        <w:tabs>
+          <w:tab w:val="num" w:pos="1440"/>
+        </w:tabs>
+        <w:ind w:left="1440" w:hanging="360"/>
+      </w:pPr>
+      <w:rPr>
+        <w:rFonts w:ascii="Wingdings" w:hAnsi="Wingdings" w:hint="default"/>
+        <w:b/>
+        <w:bCs/>
+      </w:rPr>
+    </w:lvl>
+    <w:lvl w:ilvl="2" w:tplc="3809000D">
+      <w:start w:val="1"/>
+      <w:numFmt w:val="bullet"/>
+      <w:lvlText w:val=""/>
+      <w:lvlJc w:val="left"/>
+      <w:pPr>
+        <w:tabs>
+          <w:tab w:val="num" w:pos="2160"/>
+        </w:tabs>
+        <w:ind w:left="2160" w:hanging="180"/>
+      </w:pPr>
+      <w:rPr>
+        <w:rFonts w:ascii="Wingdings" w:hAnsi="Wingdings" w:hint="default"/>
+      </w:rPr>
     </w:lvl>
     <w:lvl w:ilvl="3" w:tplc="0409000F" w:tentative="1">
       <w:start w:val="1"/>
@@ -6746,16 +8798,19 @@
     <w:abstractNumId w:val="0"/>
   </w:num>
   <w:num w:numId="3">
-    <w:abstractNumId w:val="3"/>
+    <w:abstractNumId w:val="4"/>
   </w:num>
   <w:num w:numId="4">
     <w:abstractNumId w:val="1"/>
+  </w:num>
+  <w:num w:numId="5">
+    <w:abstractNumId w:val="3"/>
   </w:num>
 </w:numbering>
 </file>
 
 <file path=word/styles.xml><?xml version="1.0" encoding="utf-8"?>
-<w:styles xmlns:mc="http://schemas.openxmlformats.org/markup-compatibility/2006" xmlns:r="http://schemas.openxmlformats.org/officeDocument/2006/relationships" xmlns:w="http://schemas.openxmlformats.org/wordprocessingml/2006/main" xmlns:w14="http://schemas.microsoft.com/office/word/2010/wordml" xmlns:w15="http://schemas.microsoft.com/office/word/2012/wordml" xmlns:w16cex="http://schemas.microsoft.com/office/word/2018/wordml/cex" xmlns:w16cid="http://schemas.microsoft.com/office/word/2016/wordml/cid" xmlns:w16="http://schemas.microsoft.com/office/word/2018/wordml" xmlns:w16se="http://schemas.microsoft.com/office/word/2015/wordml/symex" mc:Ignorable="w14 w15 w16se w16cid w16 w16cex">
+<w:styles xmlns:mc="http://schemas.openxmlformats.org/markup-compatibility/2006" xmlns:r="http://schemas.openxmlformats.org/officeDocument/2006/relationships" xmlns:w="http://schemas.openxmlformats.org/wordprocessingml/2006/main" xmlns:w14="http://schemas.microsoft.com/office/word/2010/wordml" xmlns:w15="http://schemas.microsoft.com/office/word/2012/wordml" xmlns:w16cid="http://schemas.microsoft.com/office/word/2016/wordml/cid" xmlns:w16se="http://schemas.microsoft.com/office/word/2015/wordml/symex" mc:Ignorable="w14 w15 w16se w16cid">
   <w:docDefaults>
     <w:rPrDefault>
       <w:rPr>
@@ -6771,7 +8826,7 @@
       </w:pPr>
     </w:pPrDefault>
   </w:docDefaults>
-  <w:latentStyles w:defLockedState="0" w:defUIPriority="99" w:defSemiHidden="0" w:defUnhideWhenUsed="0" w:defQFormat="0" w:count="376">
+  <w:latentStyles w:defLockedState="0" w:defUIPriority="99" w:defSemiHidden="0" w:defUnhideWhenUsed="0" w:defQFormat="0" w:count="377">
     <w:lsdException w:name="Normal" w:uiPriority="0" w:qFormat="1"/>
     <w:lsdException w:name="heading 1" w:uiPriority="9" w:qFormat="1"/>
     <w:lsdException w:name="heading 2" w:semiHidden="1" w:uiPriority="9" w:unhideWhenUsed="1" w:qFormat="1"/>
@@ -6877,7 +8932,6 @@
     <w:lsdException w:name="HTML Sample" w:semiHidden="1" w:unhideWhenUsed="1"/>
     <w:lsdException w:name="HTML Typewriter" w:semiHidden="1" w:unhideWhenUsed="1"/>
     <w:lsdException w:name="HTML Variable" w:semiHidden="1" w:unhideWhenUsed="1"/>
-    <w:lsdException w:name="Normal Table" w:semiHidden="1" w:unhideWhenUsed="1"/>
     <w:lsdException w:name="annotation subject" w:semiHidden="1" w:unhideWhenUsed="1"/>
     <w:lsdException w:name="No List" w:semiHidden="1" w:unhideWhenUsed="1"/>
     <w:lsdException w:name="Outline List 1" w:semiHidden="1" w:unhideWhenUsed="1"/>
@@ -6924,10 +8978,8 @@
     <w:lsdException w:name="Table Subtle 2" w:semiHidden="1" w:unhideWhenUsed="1"/>
     <w:lsdException w:name="Table Web 1" w:semiHidden="1" w:unhideWhenUsed="1"/>
     <w:lsdException w:name="Table Web 2" w:semiHidden="1" w:unhideWhenUsed="1"/>
-    <w:lsdException w:name="Table Web 3" w:semiHidden="1" w:unhideWhenUsed="1"/>
     <w:lsdException w:name="Balloon Text" w:semiHidden="1" w:unhideWhenUsed="1"/>
     <w:lsdException w:name="Table Grid" w:uiPriority="39"/>
-    <w:lsdException w:name="Table Theme" w:semiHidden="1" w:unhideWhenUsed="1"/>
     <w:lsdException w:name="Placeholder Text" w:semiHidden="1"/>
     <w:lsdException w:name="No Spacing" w:uiPriority="1" w:qFormat="1"/>
     <w:lsdException w:name="Light Shading" w:uiPriority="60"/>
@@ -7148,6 +9200,7 @@
     <w:lsdException w:name="Hashtag" w:semiHidden="1" w:unhideWhenUsed="1"/>
     <w:lsdException w:name="Unresolved Mention" w:semiHidden="1" w:unhideWhenUsed="1"/>
     <w:lsdException w:name="Smart Link" w:semiHidden="1" w:unhideWhenUsed="1"/>
+    <w:lsdException w:name="Smart Link Error" w:semiHidden="1" w:unhideWhenUsed="1"/>
   </w:latentStyles>
   <w:style w:type="paragraph" w:default="1" w:styleId="Normal">
     <w:name w:val="Normal"/>

</xml_diff>

<commit_message>
Update model and view detail - list
</commit_message>
<xml_diff>
--- a/Design data/Module Work Order.docx
+++ b/Design data/Module Work Order.docx
@@ -73,73 +73,7 @@
           <w:sz w:val="16"/>
           <w:szCs w:val="16"/>
         </w:rPr>
-        <w:t>(</w:t>
-      </w:r>
-      <w:proofErr w:type="spellStart"/>
-      <w:r>
-        <w:rPr>
-          <w:b/>
-          <w:i/>
-          <w:iCs/>
-          <w:sz w:val="16"/>
-          <w:szCs w:val="16"/>
-        </w:rPr>
-        <w:t>tambahan</w:t>
-      </w:r>
-      <w:proofErr w:type="spellEnd"/>
-      <w:r>
-        <w:rPr>
-          <w:b/>
-          <w:i/>
-          <w:iCs/>
-          <w:sz w:val="16"/>
-          <w:szCs w:val="16"/>
-        </w:rPr>
-        <w:t xml:space="preserve"> </w:t>
-      </w:r>
-      <w:proofErr w:type="spellStart"/>
-      <w:r>
-        <w:rPr>
-          <w:b/>
-          <w:i/>
-          <w:iCs/>
-          <w:sz w:val="16"/>
-          <w:szCs w:val="16"/>
-        </w:rPr>
-        <w:t>tgl</w:t>
-      </w:r>
-      <w:proofErr w:type="spellEnd"/>
-      <w:r>
-        <w:rPr>
-          <w:b/>
-          <w:i/>
-          <w:iCs/>
-          <w:sz w:val="16"/>
-          <w:szCs w:val="16"/>
-        </w:rPr>
-        <w:t xml:space="preserve">. 18/08/2020 by </w:t>
-      </w:r>
-      <w:proofErr w:type="spellStart"/>
-      <w:r>
-        <w:rPr>
-          <w:b/>
-          <w:i/>
-          <w:iCs/>
-          <w:sz w:val="16"/>
-          <w:szCs w:val="16"/>
-        </w:rPr>
-        <w:t>sam</w:t>
-      </w:r>
-      <w:proofErr w:type="spellEnd"/>
-      <w:r>
-        <w:rPr>
-          <w:b/>
-          <w:i/>
-          <w:iCs/>
-          <w:sz w:val="16"/>
-          <w:szCs w:val="16"/>
-        </w:rPr>
-        <w:t>)</w:t>
+        <w:t>(tambahan tgl. 18/08/2020 by sam)</w:t>
       </w:r>
     </w:p>
     <w:p>
@@ -154,79 +88,7 @@
         <w:jc w:val="both"/>
       </w:pPr>
       <w:r>
-        <w:t xml:space="preserve">Module MWO </w:t>
-      </w:r>
-      <w:proofErr w:type="spellStart"/>
-      <w:r>
-        <w:t>adalah</w:t>
-      </w:r>
-      <w:proofErr w:type="spellEnd"/>
-      <w:r>
-        <w:t xml:space="preserve"> </w:t>
-      </w:r>
-      <w:proofErr w:type="spellStart"/>
-      <w:r>
-        <w:t>modul</w:t>
-      </w:r>
-      <w:proofErr w:type="spellEnd"/>
-      <w:r>
-        <w:t xml:space="preserve"> yang </w:t>
-      </w:r>
-      <w:proofErr w:type="spellStart"/>
-      <w:r>
-        <w:t>menangani</w:t>
-      </w:r>
-      <w:proofErr w:type="spellEnd"/>
-      <w:r>
-        <w:t xml:space="preserve"> </w:t>
-      </w:r>
-      <w:proofErr w:type="spellStart"/>
-      <w:r>
-        <w:t>permintaan</w:t>
-      </w:r>
-      <w:proofErr w:type="spellEnd"/>
-      <w:r>
-        <w:t xml:space="preserve"> </w:t>
-      </w:r>
-      <w:proofErr w:type="spellStart"/>
-      <w:r>
-        <w:t>pekerjaan</w:t>
-      </w:r>
-      <w:proofErr w:type="spellEnd"/>
-      <w:r>
-        <w:t xml:space="preserve"> (work order), </w:t>
-      </w:r>
-      <w:proofErr w:type="spellStart"/>
-      <w:r>
-        <w:t>meliputi</w:t>
-      </w:r>
-      <w:proofErr w:type="spellEnd"/>
-      <w:r>
-        <w:t xml:space="preserve"> </w:t>
-      </w:r>
-      <w:proofErr w:type="spellStart"/>
-      <w:r>
-        <w:t>hal</w:t>
-      </w:r>
-      <w:proofErr w:type="spellEnd"/>
-      <w:r>
-        <w:t xml:space="preserve"> </w:t>
-      </w:r>
-      <w:proofErr w:type="spellStart"/>
-      <w:r>
-        <w:t>hal</w:t>
-      </w:r>
-      <w:proofErr w:type="spellEnd"/>
-      <w:r>
-        <w:t xml:space="preserve"> </w:t>
-      </w:r>
-      <w:proofErr w:type="spellStart"/>
-      <w:r>
-        <w:t>berikut</w:t>
-      </w:r>
-      <w:proofErr w:type="spellEnd"/>
-      <w:r>
-        <w:t>:</w:t>
+        <w:t>Module MWO adalah modul yang menangani permintaan pekerjaan (work order), meliputi hal hal berikut:</w:t>
       </w:r>
     </w:p>
     <w:p>
@@ -243,19 +105,9 @@
         <w:ind w:left="2160"/>
         <w:jc w:val="both"/>
       </w:pPr>
-      <w:proofErr w:type="spellStart"/>
-      <w:r>
-        <w:t>Membuat</w:t>
-      </w:r>
-      <w:proofErr w:type="spellEnd"/>
-      <w:r>
-        <w:t xml:space="preserve"> </w:t>
-      </w:r>
-      <w:proofErr w:type="spellStart"/>
-      <w:r>
-        <w:t>permintaan</w:t>
-      </w:r>
-      <w:proofErr w:type="spellEnd"/>
+      <w:r>
+        <w:t>Membuat permintaan</w:t>
+      </w:r>
     </w:p>
     <w:p>
       <w:pPr>
@@ -272,61 +124,8 @@
         <w:jc w:val="both"/>
       </w:pPr>
       <w:r>
-        <w:t xml:space="preserve">Mem-Submit </w:t>
-      </w:r>
-      <w:proofErr w:type="spellStart"/>
-      <w:r>
-        <w:t>ke</w:t>
-      </w:r>
-      <w:proofErr w:type="spellEnd"/>
-      <w:r>
-        <w:t xml:space="preserve"> </w:t>
-      </w:r>
-      <w:proofErr w:type="spellStart"/>
-      <w:r>
-        <w:t>jenjang</w:t>
-      </w:r>
-      <w:proofErr w:type="spellEnd"/>
-      <w:r>
-        <w:t xml:space="preserve"> approval/</w:t>
-      </w:r>
-      <w:proofErr w:type="spellStart"/>
-      <w:r>
-        <w:t>pemeriksa</w:t>
-      </w:r>
-      <w:proofErr w:type="spellEnd"/>
-      <w:r>
-        <w:t xml:space="preserve"> </w:t>
-      </w:r>
-      <w:proofErr w:type="spellStart"/>
-      <w:r>
-        <w:t>selanjutnya</w:t>
-      </w:r>
-      <w:proofErr w:type="spellEnd"/>
-      <w:r>
-        <w:t xml:space="preserve"> </w:t>
-      </w:r>
-      <w:proofErr w:type="spellStart"/>
-      <w:r>
-        <w:t>sesuai</w:t>
-      </w:r>
-      <w:proofErr w:type="spellEnd"/>
-      <w:r>
-        <w:t xml:space="preserve"> </w:t>
-      </w:r>
-      <w:proofErr w:type="spellStart"/>
-      <w:r>
-        <w:t>dengan</w:t>
-      </w:r>
-      <w:proofErr w:type="spellEnd"/>
-      <w:r>
-        <w:t xml:space="preserve"> approval flow – Alur </w:t>
-      </w:r>
-      <w:proofErr w:type="spellStart"/>
-      <w:r>
-        <w:t>persetujuan</w:t>
-      </w:r>
-      <w:proofErr w:type="spellEnd"/>
+        <w:t>Mem-Submit ke jenjang approval/pemeriksa selanjutnya sesuai dengan approval flow – Alur persetujuan</w:t>
+      </w:r>
     </w:p>
     <w:p>
       <w:pPr>
@@ -342,91 +141,9 @@
         <w:ind w:left="2160"/>
         <w:jc w:val="both"/>
       </w:pPr>
-      <w:proofErr w:type="spellStart"/>
-      <w:r>
-        <w:t>Melakukan</w:t>
-      </w:r>
-      <w:proofErr w:type="spellEnd"/>
-      <w:r>
-        <w:t xml:space="preserve"> </w:t>
-      </w:r>
-      <w:proofErr w:type="spellStart"/>
-      <w:r>
-        <w:t>pencatatan</w:t>
-      </w:r>
-      <w:proofErr w:type="spellEnd"/>
-      <w:r>
-        <w:t xml:space="preserve"> </w:t>
-      </w:r>
-      <w:proofErr w:type="spellStart"/>
-      <w:r>
-        <w:t>sejarah</w:t>
-      </w:r>
-      <w:proofErr w:type="spellEnd"/>
-      <w:r>
-        <w:t xml:space="preserve"> </w:t>
-      </w:r>
-      <w:proofErr w:type="spellStart"/>
-      <w:r>
-        <w:t>perjalanan</w:t>
-      </w:r>
-      <w:proofErr w:type="spellEnd"/>
-      <w:r>
-        <w:t xml:space="preserve"> </w:t>
-      </w:r>
-      <w:proofErr w:type="spellStart"/>
-      <w:r>
-        <w:t>mulai</w:t>
-      </w:r>
-      <w:proofErr w:type="spellEnd"/>
-      <w:r>
-        <w:t xml:space="preserve"> </w:t>
-      </w:r>
-      <w:proofErr w:type="spellStart"/>
-      <w:r>
-        <w:t>dari</w:t>
-      </w:r>
-      <w:proofErr w:type="spellEnd"/>
-      <w:r>
-        <w:t xml:space="preserve"> </w:t>
-      </w:r>
-      <w:proofErr w:type="spellStart"/>
-      <w:r>
-        <w:t>pembuatan</w:t>
-      </w:r>
-      <w:proofErr w:type="spellEnd"/>
-      <w:r>
-        <w:t xml:space="preserve"> </w:t>
-      </w:r>
-      <w:proofErr w:type="spellStart"/>
-      <w:r>
-        <w:t>sampai</w:t>
-      </w:r>
-      <w:proofErr w:type="spellEnd"/>
-      <w:r>
-        <w:t xml:space="preserve"> </w:t>
-      </w:r>
-      <w:proofErr w:type="spellStart"/>
-      <w:r>
-        <w:t>pekerjaan</w:t>
-      </w:r>
-      <w:proofErr w:type="spellEnd"/>
-      <w:r>
-        <w:t xml:space="preserve"> </w:t>
-      </w:r>
-      <w:proofErr w:type="spellStart"/>
-      <w:r>
-        <w:t>dinyatakan</w:t>
-      </w:r>
-      <w:proofErr w:type="spellEnd"/>
-      <w:r>
-        <w:t xml:space="preserve"> </w:t>
-      </w:r>
-      <w:proofErr w:type="spellStart"/>
-      <w:r>
-        <w:t>selesai</w:t>
-      </w:r>
-      <w:proofErr w:type="spellEnd"/>
+      <w:r>
+        <w:t>Melakukan pencatatan sejarah perjalanan mulai dari pembuatan sampai pekerjaan dinyatakan selesai</w:t>
+      </w:r>
     </w:p>
     <w:p>
       <w:pPr>
@@ -442,61 +159,8 @@
         <w:ind w:left="2160"/>
         <w:jc w:val="both"/>
       </w:pPr>
-      <w:proofErr w:type="spellStart"/>
-      <w:r>
-        <w:t>Memberikan</w:t>
-      </w:r>
-      <w:proofErr w:type="spellEnd"/>
-      <w:r>
-        <w:t xml:space="preserve"> </w:t>
-      </w:r>
-      <w:proofErr w:type="spellStart"/>
-      <w:r>
-        <w:t>kesempatan</w:t>
-      </w:r>
-      <w:proofErr w:type="spellEnd"/>
-      <w:r>
-        <w:t xml:space="preserve"> </w:t>
-      </w:r>
-      <w:proofErr w:type="spellStart"/>
-      <w:r>
-        <w:t>untuk</w:t>
-      </w:r>
-      <w:proofErr w:type="spellEnd"/>
-      <w:r>
-        <w:t xml:space="preserve"> </w:t>
-      </w:r>
-      <w:proofErr w:type="spellStart"/>
-      <w:r>
-        <w:t>menulis</w:t>
-      </w:r>
-      <w:proofErr w:type="spellEnd"/>
-      <w:r>
-        <w:t xml:space="preserve"> </w:t>
-      </w:r>
-      <w:proofErr w:type="spellStart"/>
-      <w:r>
-        <w:t>komentar</w:t>
-      </w:r>
-      <w:proofErr w:type="spellEnd"/>
-      <w:r>
-        <w:t xml:space="preserve"> pada </w:t>
-      </w:r>
-      <w:proofErr w:type="spellStart"/>
-      <w:r>
-        <w:t>masing-masing</w:t>
-      </w:r>
-      <w:proofErr w:type="spellEnd"/>
-      <w:r>
-        <w:t xml:space="preserve"> </w:t>
-      </w:r>
-      <w:proofErr w:type="spellStart"/>
-      <w:r>
-        <w:t>jenjang</w:t>
-      </w:r>
-      <w:proofErr w:type="spellEnd"/>
-      <w:r>
-        <w:t>.</w:t>
+      <w:r>
+        <w:t>Memberikan kesempatan untuk menulis komentar pada masing-masing jenjang.</w:t>
       </w:r>
     </w:p>
     <w:p>
@@ -1128,11 +792,9 @@
                             <w:pPr>
                               <w:jc w:val="center"/>
                             </w:pPr>
-                            <w:proofErr w:type="spellStart"/>
                             <w:r>
                               <w:t>Mgr</w:t>
                             </w:r>
-                            <w:proofErr w:type="spellEnd"/>
                           </w:p>
                         </w:txbxContent>
                       </wps:txbx>
@@ -1163,11 +825,9 @@
                       <w:pPr>
                         <w:jc w:val="center"/>
                       </w:pPr>
-                      <w:proofErr w:type="spellStart"/>
                       <w:r>
                         <w:t>Mgr</w:t>
                       </w:r>
-                      <w:proofErr w:type="spellEnd"/>
                     </w:p>
                   </w:txbxContent>
                 </v:textbox>
@@ -1224,11 +884,9 @@
                             <w:pPr>
                               <w:jc w:val="center"/>
                             </w:pPr>
-                            <w:proofErr w:type="spellStart"/>
                             <w:r>
                               <w:t>Sptd</w:t>
                             </w:r>
-                            <w:proofErr w:type="spellEnd"/>
                           </w:p>
                         </w:txbxContent>
                       </wps:txbx>
@@ -1259,11 +917,9 @@
                       <w:pPr>
                         <w:jc w:val="center"/>
                       </w:pPr>
-                      <w:proofErr w:type="spellStart"/>
                       <w:r>
                         <w:t>Sptd</w:t>
                       </w:r>
-                      <w:proofErr w:type="spellEnd"/>
                     </w:p>
                   </w:txbxContent>
                 </v:textbox>
@@ -1320,11 +976,9 @@
                             <w:pPr>
                               <w:jc w:val="center"/>
                             </w:pPr>
-                            <w:proofErr w:type="spellStart"/>
                             <w:r>
                               <w:t>Spv</w:t>
                             </w:r>
-                            <w:proofErr w:type="spellEnd"/>
                           </w:p>
                         </w:txbxContent>
                       </wps:txbx>
@@ -1355,11 +1009,9 @@
                       <w:pPr>
                         <w:jc w:val="center"/>
                       </w:pPr>
-                      <w:proofErr w:type="spellStart"/>
                       <w:r>
                         <w:t>Spv</w:t>
                       </w:r>
-                      <w:proofErr w:type="spellEnd"/>
                     </w:p>
                   </w:txbxContent>
                 </v:textbox>
@@ -1416,11 +1068,9 @@
                             <w:pPr>
                               <w:jc w:val="center"/>
                             </w:pPr>
-                            <w:proofErr w:type="spellStart"/>
                             <w:r>
                               <w:t>Mgr</w:t>
                             </w:r>
-                            <w:proofErr w:type="spellEnd"/>
                           </w:p>
                         </w:txbxContent>
                       </wps:txbx>
@@ -1451,11 +1101,9 @@
                       <w:pPr>
                         <w:jc w:val="center"/>
                       </w:pPr>
-                      <w:proofErr w:type="spellStart"/>
                       <w:r>
                         <w:t>Mgr</w:t>
                       </w:r>
-                      <w:proofErr w:type="spellEnd"/>
                     </w:p>
                   </w:txbxContent>
                 </v:textbox>
@@ -2048,7 +1696,6 @@
                                 <w:color w:val="006600"/>
                               </w:rPr>
                             </w:pPr>
-                            <w:proofErr w:type="gramStart"/>
                             <w:r>
                               <w:rPr>
                                 <w:color w:val="006600"/>
@@ -2061,7 +1708,6 @@
                               </w:rPr>
                               <w:t xml:space="preserve"> ?</w:t>
                             </w:r>
-                            <w:proofErr w:type="gramEnd"/>
                           </w:p>
                         </w:txbxContent>
                       </wps:txbx>
@@ -2095,7 +1741,6 @@
                           <w:color w:val="006600"/>
                         </w:rPr>
                       </w:pPr>
-                      <w:proofErr w:type="gramStart"/>
                       <w:r>
                         <w:rPr>
                           <w:color w:val="006600"/>
@@ -2108,7 +1753,6 @@
                         </w:rPr>
                         <w:t xml:space="preserve"> ?</w:t>
                       </w:r>
-                      <w:proofErr w:type="gramEnd"/>
                     </w:p>
                   </w:txbxContent>
                 </v:textbox>
@@ -3537,14 +3181,12 @@
                                 <w:color w:val="FF0000"/>
                               </w:rPr>
                             </w:pPr>
-                            <w:proofErr w:type="spellStart"/>
                             <w:r>
                               <w:rPr>
                                 <w:color w:val="FF0000"/>
                               </w:rPr>
                               <w:t>Revisi</w:t>
                             </w:r>
-                            <w:proofErr w:type="spellEnd"/>
                           </w:p>
                         </w:txbxContent>
                       </wps:txbx>
@@ -3578,14 +3220,12 @@
                           <w:color w:val="FF0000"/>
                         </w:rPr>
                       </w:pPr>
-                      <w:proofErr w:type="spellStart"/>
                       <w:r>
                         <w:rPr>
                           <w:color w:val="FF0000"/>
                         </w:rPr>
                         <w:t>Revisi</w:t>
                       </w:r>
-                      <w:proofErr w:type="spellEnd"/>
                     </w:p>
                   </w:txbxContent>
                 </v:textbox>
@@ -3801,14 +3441,12 @@
                             <w:pPr>
                               <w:jc w:val="center"/>
                             </w:pPr>
-                            <w:proofErr w:type="spellStart"/>
                             <w:r>
                               <w:t>Sp</w:t>
                             </w:r>
                             <w:r>
                               <w:t>td</w:t>
                             </w:r>
-                            <w:proofErr w:type="spellEnd"/>
                           </w:p>
                         </w:txbxContent>
                       </wps:txbx>
@@ -3839,14 +3477,12 @@
                       <w:pPr>
                         <w:jc w:val="center"/>
                       </w:pPr>
-                      <w:proofErr w:type="spellStart"/>
                       <w:r>
                         <w:t>Sp</w:t>
                       </w:r>
                       <w:r>
                         <w:t>td</w:t>
                       </w:r>
-                      <w:proofErr w:type="spellEnd"/>
                     </w:p>
                   </w:txbxContent>
                 </v:textbox>
@@ -4808,11 +4444,9 @@
                             <w:pPr>
                               <w:jc w:val="center"/>
                             </w:pPr>
-                            <w:proofErr w:type="spellStart"/>
                             <w:r>
                               <w:t>Spv</w:t>
                             </w:r>
-                            <w:proofErr w:type="spellEnd"/>
                           </w:p>
                         </w:txbxContent>
                       </wps:txbx>
@@ -4843,11 +4477,9 @@
                       <w:pPr>
                         <w:jc w:val="center"/>
                       </w:pPr>
-                      <w:proofErr w:type="spellStart"/>
                       <w:r>
                         <w:t>Spv</w:t>
                       </w:r>
-                      <w:proofErr w:type="spellEnd"/>
                     </w:p>
                   </w:txbxContent>
                 </v:textbox>
@@ -4929,14 +4561,12 @@
                                 <w:color w:val="FF0000"/>
                               </w:rPr>
                             </w:pPr>
-                            <w:proofErr w:type="gramStart"/>
                             <w:r>
                               <w:rPr>
                                 <w:color w:val="FF0000"/>
                               </w:rPr>
                               <w:t>Ideas ?</w:t>
                             </w:r>
-                            <w:proofErr w:type="gramEnd"/>
                           </w:p>
                         </w:txbxContent>
                       </wps:txbx>
@@ -4973,14 +4603,12 @@
                           <w:color w:val="FF0000"/>
                         </w:rPr>
                       </w:pPr>
-                      <w:proofErr w:type="gramStart"/>
                       <w:r>
                         <w:rPr>
                           <w:color w:val="FF0000"/>
                         </w:rPr>
                         <w:t>Ideas ?</w:t>
                       </w:r>
-                      <w:proofErr w:type="gramEnd"/>
                     </w:p>
                   </w:txbxContent>
                 </v:textbox>
@@ -5445,7 +5073,6 @@
                                 <w:color w:val="006600"/>
                               </w:rPr>
                             </w:pPr>
-                            <w:proofErr w:type="gramStart"/>
                             <w:r>
                               <w:rPr>
                                 <w:color w:val="006600"/>
@@ -5458,7 +5085,6 @@
                               </w:rPr>
                               <w:t xml:space="preserve"> ?</w:t>
                             </w:r>
-                            <w:proofErr w:type="gramEnd"/>
                           </w:p>
                         </w:txbxContent>
                       </wps:txbx>
@@ -5492,7 +5118,6 @@
                           <w:color w:val="006600"/>
                         </w:rPr>
                       </w:pPr>
-                      <w:proofErr w:type="gramStart"/>
                       <w:r>
                         <w:rPr>
                           <w:color w:val="006600"/>
@@ -5505,7 +5130,6 @@
                         </w:rPr>
                         <w:t xml:space="preserve"> ?</w:t>
                       </w:r>
-                      <w:proofErr w:type="gramEnd"/>
                     </w:p>
                   </w:txbxContent>
                 </v:textbox>
@@ -5905,11 +5529,9 @@
                             <w:pPr>
                               <w:jc w:val="center"/>
                             </w:pPr>
-                            <w:proofErr w:type="spellStart"/>
                             <w:r>
                               <w:t>Frm</w:t>
                             </w:r>
-                            <w:proofErr w:type="spellEnd"/>
                           </w:p>
                         </w:txbxContent>
                       </wps:txbx>
@@ -5940,11 +5562,9 @@
                       <w:pPr>
                         <w:jc w:val="center"/>
                       </w:pPr>
-                      <w:proofErr w:type="spellStart"/>
                       <w:r>
                         <w:t>Frm</w:t>
                       </w:r>
-                      <w:proofErr w:type="spellEnd"/>
                     </w:p>
                   </w:txbxContent>
                 </v:textbox>
@@ -6036,31 +5656,7 @@
         <w:t>MWO</w:t>
       </w:r>
       <w:r>
-        <w:t xml:space="preserve"> </w:t>
-      </w:r>
-      <w:proofErr w:type="spellStart"/>
-      <w:r>
-        <w:t>adalah</w:t>
-      </w:r>
-      <w:proofErr w:type="spellEnd"/>
-      <w:r>
-        <w:t xml:space="preserve"> salah </w:t>
-      </w:r>
-      <w:proofErr w:type="spellStart"/>
-      <w:r>
-        <w:t>satu</w:t>
-      </w:r>
-      <w:proofErr w:type="spellEnd"/>
-      <w:r>
-        <w:t xml:space="preserve"> module yang </w:t>
-      </w:r>
-      <w:proofErr w:type="spellStart"/>
-      <w:r>
-        <w:t>mendukung</w:t>
-      </w:r>
-      <w:proofErr w:type="spellEnd"/>
-      <w:r>
-        <w:t xml:space="preserve"> program </w:t>
+        <w:t xml:space="preserve"> adalah salah satu module yang mendukung program </w:t>
       </w:r>
       <w:r>
         <w:rPr>
@@ -6080,94 +5676,16 @@
         <w:jc w:val="both"/>
       </w:pPr>
       <w:r>
-        <w:t xml:space="preserve">MWO </w:t>
-      </w:r>
-      <w:proofErr w:type="spellStart"/>
-      <w:r>
-        <w:t>memiliki</w:t>
-      </w:r>
-      <w:proofErr w:type="spellEnd"/>
-      <w:r>
-        <w:t xml:space="preserve"> </w:t>
-      </w:r>
-      <w:proofErr w:type="spellStart"/>
-      <w:r>
-        <w:t>beberapa</w:t>
-      </w:r>
-      <w:proofErr w:type="spellEnd"/>
-      <w:r>
-        <w:t xml:space="preserve"> </w:t>
+        <w:t xml:space="preserve">MWO memiliki beberapa </w:t>
       </w:r>
       <w:r>
         <w:rPr>
           <w:color w:val="0000FF"/>
         </w:rPr>
-        <w:t xml:space="preserve">menu </w:t>
-      </w:r>
-      <w:proofErr w:type="spellStart"/>
-      <w:r>
-        <w:rPr>
-          <w:color w:val="0000FF"/>
-        </w:rPr>
-        <w:t>dalam</w:t>
-      </w:r>
-      <w:proofErr w:type="spellEnd"/>
-      <w:r>
-        <w:rPr>
-          <w:color w:val="0000FF"/>
-        </w:rPr>
-        <w:t xml:space="preserve"> format GUI</w:t>
-      </w:r>
-      <w:r>
-        <w:t xml:space="preserve"> (Graphical User Interface) </w:t>
-      </w:r>
-      <w:proofErr w:type="spellStart"/>
-      <w:r>
-        <w:t>sehingga</w:t>
-      </w:r>
-      <w:proofErr w:type="spellEnd"/>
-      <w:r>
-        <w:t xml:space="preserve"> user </w:t>
-      </w:r>
-      <w:proofErr w:type="spellStart"/>
-      <w:r>
-        <w:t>dapat</w:t>
-      </w:r>
-      <w:proofErr w:type="spellEnd"/>
-      <w:r>
-        <w:t xml:space="preserve"> </w:t>
-      </w:r>
-      <w:proofErr w:type="spellStart"/>
-      <w:r>
-        <w:t>meilih</w:t>
-      </w:r>
-      <w:proofErr w:type="spellEnd"/>
-      <w:r>
-        <w:t xml:space="preserve"> </w:t>
-      </w:r>
-      <w:proofErr w:type="spellStart"/>
-      <w:r>
-        <w:t>kegiatan</w:t>
-      </w:r>
-      <w:proofErr w:type="spellEnd"/>
-      <w:r>
-        <w:t>/</w:t>
-      </w:r>
-      <w:proofErr w:type="spellStart"/>
-      <w:r>
-        <w:t>transaksi</w:t>
-      </w:r>
-      <w:proofErr w:type="spellEnd"/>
-      <w:r>
-        <w:t xml:space="preserve"> yang </w:t>
-      </w:r>
-      <w:proofErr w:type="spellStart"/>
-      <w:r>
-        <w:t>diinginkan</w:t>
-      </w:r>
-      <w:proofErr w:type="spellEnd"/>
-      <w:r>
-        <w:t>.</w:t>
+        <w:t>menu dalam format GUI</w:t>
+      </w:r>
+      <w:r>
+        <w:t xml:space="preserve"> (Graphical User Interface) sehingga user dapat meilih kegiatan/transaksi yang diinginkan.</w:t>
       </w:r>
     </w:p>
     <w:p>
@@ -6179,37 +5697,8 @@
         <w:spacing w:after="0" w:line="240" w:lineRule="auto"/>
         <w:jc w:val="both"/>
       </w:pPr>
-      <w:proofErr w:type="spellStart"/>
-      <w:r>
-        <w:t>Setiap</w:t>
-      </w:r>
-      <w:proofErr w:type="spellEnd"/>
-      <w:r>
-        <w:t xml:space="preserve"> user </w:t>
-      </w:r>
-      <w:proofErr w:type="spellStart"/>
-      <w:r>
-        <w:t>harus</w:t>
-      </w:r>
-      <w:proofErr w:type="spellEnd"/>
-      <w:r>
-        <w:t xml:space="preserve"> </w:t>
-      </w:r>
-      <w:proofErr w:type="spellStart"/>
-      <w:r>
-        <w:t>melakukan</w:t>
-      </w:r>
-      <w:proofErr w:type="spellEnd"/>
-      <w:r>
-        <w:t xml:space="preserve"> login </w:t>
-      </w:r>
-      <w:proofErr w:type="spellStart"/>
-      <w:r>
-        <w:t>melalui</w:t>
-      </w:r>
-      <w:proofErr w:type="spellEnd"/>
-      <w:r>
-        <w:t xml:space="preserve"> login menu</w:t>
+      <w:r>
+        <w:t>Setiap user harus melakukan login melalui login menu</w:t>
       </w:r>
     </w:p>
     <w:p>
@@ -6221,53 +5710,8 @@
         <w:spacing w:after="0" w:line="240" w:lineRule="auto"/>
         <w:jc w:val="both"/>
       </w:pPr>
-      <w:proofErr w:type="spellStart"/>
-      <w:r>
-        <w:t>Jika</w:t>
-      </w:r>
-      <w:proofErr w:type="spellEnd"/>
-      <w:r>
-        <w:t xml:space="preserve"> user </w:t>
-      </w:r>
-      <w:proofErr w:type="spellStart"/>
-      <w:r>
-        <w:t>telah</w:t>
-      </w:r>
-      <w:proofErr w:type="spellEnd"/>
-      <w:r>
-        <w:t xml:space="preserve"> </w:t>
-      </w:r>
-      <w:proofErr w:type="spellStart"/>
-      <w:r>
-        <w:t>terdaftar</w:t>
-      </w:r>
-      <w:proofErr w:type="spellEnd"/>
-      <w:r>
-        <w:t xml:space="preserve">, mana </w:t>
-      </w:r>
-      <w:proofErr w:type="spellStart"/>
-      <w:r>
-        <w:t>akan</w:t>
-      </w:r>
-      <w:proofErr w:type="spellEnd"/>
-      <w:r>
-        <w:t xml:space="preserve"> </w:t>
-      </w:r>
-      <w:proofErr w:type="spellStart"/>
-      <w:r>
-        <w:t>ditampilkan</w:t>
-      </w:r>
-      <w:proofErr w:type="spellEnd"/>
-      <w:r>
-        <w:t xml:space="preserve"> menu </w:t>
-      </w:r>
-      <w:proofErr w:type="spellStart"/>
-      <w:r>
-        <w:t>sgg</w:t>
-      </w:r>
-      <w:proofErr w:type="spellEnd"/>
-      <w:r>
-        <w:t>:</w:t>
+      <w:r>
+        <w:t>Jika user telah terdaftar, mana akan ditampilkan menu sgg:</w:t>
       </w:r>
     </w:p>
     <w:p>
@@ -6280,45 +5724,8 @@
         <w:jc w:val="both"/>
       </w:pPr>
       <w:r>
-        <w:t xml:space="preserve">Daftar WO </w:t>
-      </w:r>
-      <w:proofErr w:type="spellStart"/>
-      <w:r>
-        <w:t>sesuai</w:t>
-      </w:r>
-      <w:proofErr w:type="spellEnd"/>
-      <w:r>
-        <w:t xml:space="preserve"> </w:t>
-      </w:r>
-      <w:proofErr w:type="spellStart"/>
-      <w:r>
-        <w:t>dengan</w:t>
-      </w:r>
-      <w:proofErr w:type="spellEnd"/>
-      <w:r>
-        <w:t xml:space="preserve"> </w:t>
-      </w:r>
-      <w:proofErr w:type="spellStart"/>
-      <w:r>
-        <w:t>statusnya</w:t>
-      </w:r>
-      <w:proofErr w:type="spellEnd"/>
-      <w:r>
-        <w:t xml:space="preserve"> yang </w:t>
-      </w:r>
-      <w:proofErr w:type="spellStart"/>
-      <w:r>
-        <w:t>memerlukan</w:t>
-      </w:r>
-      <w:proofErr w:type="spellEnd"/>
-      <w:r>
-        <w:t xml:space="preserve"> </w:t>
-      </w:r>
-      <w:proofErr w:type="spellStart"/>
-      <w:r>
-        <w:t>perhatianya</w:t>
-      </w:r>
-      <w:proofErr w:type="spellEnd"/>
+        <w:t>Daftar WO sesuai dengan statusnya yang memerlukan perhatianya</w:t>
+      </w:r>
     </w:p>
     <w:p>
       <w:pPr>
@@ -6329,29 +5736,8 @@
         <w:spacing w:after="0" w:line="240" w:lineRule="auto"/>
         <w:jc w:val="both"/>
       </w:pPr>
-      <w:proofErr w:type="spellStart"/>
-      <w:r>
-        <w:t>Dapat</w:t>
-      </w:r>
-      <w:proofErr w:type="spellEnd"/>
-      <w:r>
-        <w:t xml:space="preserve"> </w:t>
-      </w:r>
-      <w:proofErr w:type="spellStart"/>
-      <w:r>
-        <w:t>melakukan</w:t>
-      </w:r>
-      <w:proofErr w:type="spellEnd"/>
-      <w:r>
-        <w:t xml:space="preserve"> tracing </w:t>
-      </w:r>
-      <w:proofErr w:type="spellStart"/>
-      <w:r>
-        <w:t>terhadap</w:t>
-      </w:r>
-      <w:proofErr w:type="spellEnd"/>
-      <w:r>
-        <w:t xml:space="preserve"> WO</w:t>
+      <w:r>
+        <w:t>Dapat melakukan tracing terhadap WO</w:t>
       </w:r>
     </w:p>
     <w:p>
@@ -6363,53 +5749,8 @@
         <w:spacing w:after="0" w:line="240" w:lineRule="auto"/>
         <w:jc w:val="both"/>
       </w:pPr>
-      <w:proofErr w:type="spellStart"/>
-      <w:r>
-        <w:t>Seluruh</w:t>
-      </w:r>
-      <w:proofErr w:type="spellEnd"/>
-      <w:r>
-        <w:t xml:space="preserve"> </w:t>
-      </w:r>
-      <w:proofErr w:type="spellStart"/>
-      <w:r>
-        <w:t>kegiatan</w:t>
-      </w:r>
-      <w:proofErr w:type="spellEnd"/>
-      <w:r>
-        <w:t xml:space="preserve"> </w:t>
-      </w:r>
-      <w:proofErr w:type="spellStart"/>
-      <w:r>
-        <w:t>ini</w:t>
-      </w:r>
-      <w:proofErr w:type="spellEnd"/>
-      <w:r>
-        <w:t xml:space="preserve"> </w:t>
-      </w:r>
-      <w:proofErr w:type="spellStart"/>
-      <w:r>
-        <w:t>bisa</w:t>
-      </w:r>
-      <w:proofErr w:type="spellEnd"/>
-      <w:r>
-        <w:t xml:space="preserve"> </w:t>
-      </w:r>
-      <w:proofErr w:type="spellStart"/>
-      <w:r>
-        <w:t>dimonitor</w:t>
-      </w:r>
-      <w:proofErr w:type="spellEnd"/>
-      <w:r>
-        <w:t xml:space="preserve"> </w:t>
-      </w:r>
-      <w:proofErr w:type="spellStart"/>
-      <w:r>
-        <w:t>dari</w:t>
-      </w:r>
-      <w:proofErr w:type="spellEnd"/>
-      <w:r>
-        <w:t xml:space="preserve"> internet</w:t>
+      <w:r>
+        <w:t>Seluruh kegiatan ini bisa dimonitor dari internet</w:t>
       </w:r>
     </w:p>
     <w:p>
@@ -6422,31 +5763,7 @@
         <w:jc w:val="both"/>
       </w:pPr>
       <w:r>
-        <w:t xml:space="preserve">Originator </w:t>
-      </w:r>
-      <w:proofErr w:type="spellStart"/>
-      <w:r>
-        <w:t>adalah</w:t>
-      </w:r>
-      <w:proofErr w:type="spellEnd"/>
-      <w:r>
-        <w:t xml:space="preserve"> </w:t>
-      </w:r>
-      <w:proofErr w:type="spellStart"/>
-      <w:r>
-        <w:t>kelompok</w:t>
-      </w:r>
-      <w:proofErr w:type="spellEnd"/>
-      <w:r>
-        <w:t xml:space="preserve"> user </w:t>
-      </w:r>
-      <w:proofErr w:type="spellStart"/>
-      <w:r>
-        <w:t>penerbit</w:t>
-      </w:r>
-      <w:proofErr w:type="spellEnd"/>
-      <w:r>
-        <w:t xml:space="preserve"> WO</w:t>
+        <w:t>Originator adalah kelompok user penerbit WO</w:t>
       </w:r>
     </w:p>
     <w:p>
@@ -6459,31 +5776,7 @@
         <w:jc w:val="both"/>
       </w:pPr>
       <w:r>
-        <w:t xml:space="preserve">Executor </w:t>
-      </w:r>
-      <w:proofErr w:type="spellStart"/>
-      <w:r>
-        <w:t>adalah</w:t>
-      </w:r>
-      <w:proofErr w:type="spellEnd"/>
-      <w:r>
-        <w:t xml:space="preserve"> </w:t>
-      </w:r>
-      <w:proofErr w:type="spellStart"/>
-      <w:r>
-        <w:t>kelompok</w:t>
-      </w:r>
-      <w:proofErr w:type="spellEnd"/>
-      <w:r>
-        <w:t xml:space="preserve"> user </w:t>
-      </w:r>
-      <w:proofErr w:type="spellStart"/>
-      <w:r>
-        <w:t>pelaksana</w:t>
-      </w:r>
-      <w:proofErr w:type="spellEnd"/>
-      <w:r>
-        <w:t xml:space="preserve"> WO</w:t>
+        <w:t>Executor adalah kelompok user pelaksana WO</w:t>
       </w:r>
     </w:p>
     <w:p>
@@ -6496,87 +5789,7 @@
         <w:jc w:val="both"/>
       </w:pPr>
       <w:r>
-        <w:t xml:space="preserve">User </w:t>
-      </w:r>
-      <w:proofErr w:type="spellStart"/>
-      <w:r>
-        <w:t>dapat</w:t>
-      </w:r>
-      <w:proofErr w:type="spellEnd"/>
-      <w:r>
-        <w:t xml:space="preserve"> </w:t>
-      </w:r>
-      <w:proofErr w:type="spellStart"/>
-      <w:r>
-        <w:t>melakukan</w:t>
-      </w:r>
-      <w:proofErr w:type="spellEnd"/>
-      <w:r>
-        <w:t xml:space="preserve"> submit </w:t>
-      </w:r>
-      <w:proofErr w:type="spellStart"/>
-      <w:r>
-        <w:t>setiap</w:t>
-      </w:r>
-      <w:proofErr w:type="spellEnd"/>
-      <w:r>
-        <w:t xml:space="preserve"> </w:t>
-      </w:r>
-      <w:proofErr w:type="spellStart"/>
-      <w:r>
-        <w:t>permintaan</w:t>
-      </w:r>
-      <w:proofErr w:type="spellEnd"/>
-      <w:r>
-        <w:t xml:space="preserve"> yang </w:t>
-      </w:r>
-      <w:proofErr w:type="spellStart"/>
-      <w:r>
-        <w:t>ada</w:t>
-      </w:r>
-      <w:proofErr w:type="spellEnd"/>
-      <w:r>
-        <w:t xml:space="preserve"> </w:t>
-      </w:r>
-      <w:proofErr w:type="spellStart"/>
-      <w:r>
-        <w:t>padanya</w:t>
-      </w:r>
-      <w:proofErr w:type="spellEnd"/>
-      <w:r>
-        <w:t xml:space="preserve"> </w:t>
-      </w:r>
-      <w:proofErr w:type="spellStart"/>
-      <w:r>
-        <w:t>ke</w:t>
-      </w:r>
-      <w:proofErr w:type="spellEnd"/>
-      <w:r>
-        <w:t xml:space="preserve"> </w:t>
-      </w:r>
-      <w:proofErr w:type="spellStart"/>
-      <w:r>
-        <w:t>jenjang</w:t>
-      </w:r>
-      <w:proofErr w:type="spellEnd"/>
-      <w:r>
-        <w:t xml:space="preserve"> </w:t>
-      </w:r>
-      <w:proofErr w:type="spellStart"/>
-      <w:r>
-        <w:t>berikutnya</w:t>
-      </w:r>
-      <w:proofErr w:type="spellEnd"/>
-      <w:r>
-        <w:t xml:space="preserve"> </w:t>
-      </w:r>
-      <w:proofErr w:type="spellStart"/>
-      <w:r>
-        <w:t>sbb</w:t>
-      </w:r>
-      <w:proofErr w:type="spellEnd"/>
-      <w:r>
-        <w:t>:</w:t>
+        <w:t>User dapat melakukan submit setiap permintaan yang ada padanya ke jenjang berikutnya sbb:</w:t>
       </w:r>
     </w:p>
     <w:p>
@@ -6588,21 +5801,8 @@
         <w:spacing w:after="0" w:line="240" w:lineRule="auto"/>
         <w:jc w:val="both"/>
       </w:pPr>
-      <w:proofErr w:type="spellStart"/>
-      <w:r>
-        <w:t>Melakukan</w:t>
-      </w:r>
-      <w:proofErr w:type="spellEnd"/>
-      <w:r>
-        <w:t xml:space="preserve"> </w:t>
-      </w:r>
-      <w:proofErr w:type="spellStart"/>
-      <w:r>
-        <w:t>persetujuan</w:t>
-      </w:r>
-      <w:proofErr w:type="spellEnd"/>
-      <w:r>
-        <w:t xml:space="preserve"> WO</w:t>
+      <w:r>
+        <w:t>Melakukan persetujuan WO</w:t>
       </w:r>
     </w:p>
     <w:p>
@@ -6614,37 +5814,8 @@
         <w:spacing w:after="0" w:line="240" w:lineRule="auto"/>
         <w:jc w:val="both"/>
       </w:pPr>
-      <w:proofErr w:type="spellStart"/>
-      <w:r>
-        <w:t>Melakukan</w:t>
-      </w:r>
-      <w:proofErr w:type="spellEnd"/>
-      <w:r>
-        <w:t xml:space="preserve"> </w:t>
-      </w:r>
-      <w:proofErr w:type="spellStart"/>
-      <w:r>
-        <w:t>persetujuan</w:t>
-      </w:r>
-      <w:proofErr w:type="spellEnd"/>
-      <w:r>
-        <w:t xml:space="preserve"> </w:t>
-      </w:r>
-      <w:proofErr w:type="spellStart"/>
-      <w:r>
-        <w:t>terhadap</w:t>
-      </w:r>
-      <w:proofErr w:type="spellEnd"/>
-      <w:r>
-        <w:t xml:space="preserve"> </w:t>
-      </w:r>
-      <w:proofErr w:type="spellStart"/>
-      <w:r>
-        <w:t>penyelesaian</w:t>
-      </w:r>
-      <w:proofErr w:type="spellEnd"/>
-      <w:r>
-        <w:t xml:space="preserve"> WO</w:t>
+      <w:r>
+        <w:t>Melakukan persetujuan terhadap penyelesaian WO</w:t>
       </w:r>
     </w:p>
     <w:p>
@@ -6656,21 +5827,8 @@
         <w:spacing w:after="0" w:line="240" w:lineRule="auto"/>
         <w:jc w:val="both"/>
       </w:pPr>
-      <w:proofErr w:type="spellStart"/>
-      <w:r>
-        <w:t>Melakukan</w:t>
-      </w:r>
-      <w:proofErr w:type="spellEnd"/>
-      <w:r>
-        <w:t xml:space="preserve"> </w:t>
-      </w:r>
-      <w:proofErr w:type="spellStart"/>
-      <w:r>
-        <w:t>pengembalian</w:t>
-      </w:r>
-      <w:proofErr w:type="spellEnd"/>
-      <w:r>
-        <w:t xml:space="preserve"> WO</w:t>
+      <w:r>
+        <w:t>Melakukan pengembalian WO</w:t>
       </w:r>
     </w:p>
     <w:p>
@@ -6682,43 +5840,9 @@
         <w:spacing w:after="0" w:line="240" w:lineRule="auto"/>
         <w:jc w:val="both"/>
       </w:pPr>
-      <w:proofErr w:type="spellStart"/>
-      <w:r>
-        <w:t>Dapat</w:t>
-      </w:r>
-      <w:proofErr w:type="spellEnd"/>
-      <w:r>
-        <w:t xml:space="preserve"> </w:t>
-      </w:r>
-      <w:proofErr w:type="spellStart"/>
-      <w:r>
-        <w:t>memberikan</w:t>
-      </w:r>
-      <w:proofErr w:type="spellEnd"/>
-      <w:r>
-        <w:t xml:space="preserve"> </w:t>
-      </w:r>
-      <w:proofErr w:type="spellStart"/>
-      <w:r>
-        <w:t>catatan</w:t>
-      </w:r>
-      <w:proofErr w:type="spellEnd"/>
-      <w:r>
-        <w:t xml:space="preserve"> pada </w:t>
-      </w:r>
-      <w:proofErr w:type="spellStart"/>
-      <w:r>
-        <w:t>kolom</w:t>
-      </w:r>
-      <w:proofErr w:type="spellEnd"/>
-      <w:r>
-        <w:t xml:space="preserve"> </w:t>
-      </w:r>
-      <w:proofErr w:type="spellStart"/>
-      <w:r>
-        <w:t>komentar</w:t>
-      </w:r>
-      <w:proofErr w:type="spellEnd"/>
+      <w:r>
+        <w:t>Dapat memberikan catatan pada kolom komentar</w:t>
+      </w:r>
     </w:p>
     <w:p>
       <w:pPr>
@@ -6729,51 +5853,9 @@
         <w:spacing w:after="0" w:line="240" w:lineRule="auto"/>
         <w:jc w:val="both"/>
       </w:pPr>
-      <w:proofErr w:type="spellStart"/>
-      <w:r>
-        <w:t>Dapat</w:t>
-      </w:r>
-      <w:proofErr w:type="spellEnd"/>
-      <w:r>
-        <w:t xml:space="preserve"> </w:t>
-      </w:r>
-      <w:proofErr w:type="spellStart"/>
-      <w:r>
-        <w:t>memberikan</w:t>
-      </w:r>
-      <w:proofErr w:type="spellEnd"/>
-      <w:r>
-        <w:t xml:space="preserve"> status WO </w:t>
-      </w:r>
-      <w:proofErr w:type="spellStart"/>
-      <w:r>
-        <w:t>sesuai</w:t>
-      </w:r>
-      <w:proofErr w:type="spellEnd"/>
-      <w:r>
-        <w:t xml:space="preserve"> </w:t>
-      </w:r>
-      <w:proofErr w:type="spellStart"/>
-      <w:r>
-        <w:t>dengan</w:t>
-      </w:r>
-      <w:proofErr w:type="spellEnd"/>
-      <w:r>
-        <w:t xml:space="preserve"> </w:t>
-      </w:r>
-      <w:proofErr w:type="spellStart"/>
-      <w:r>
-        <w:t>otoritas</w:t>
-      </w:r>
-      <w:proofErr w:type="spellEnd"/>
-      <w:r>
-        <w:t xml:space="preserve"> yang </w:t>
-      </w:r>
-      <w:proofErr w:type="spellStart"/>
-      <w:r>
-        <w:t>diberikan</w:t>
-      </w:r>
-      <w:proofErr w:type="spellEnd"/>
+      <w:r>
+        <w:t>Dapat memberikan status WO sesuai dengan otoritas yang diberikan</w:t>
+      </w:r>
     </w:p>
     <w:p>
       <w:pPr>
@@ -6784,37 +5866,8 @@
         <w:spacing w:after="0" w:line="240" w:lineRule="auto"/>
         <w:jc w:val="both"/>
       </w:pPr>
-      <w:proofErr w:type="spellStart"/>
-      <w:r>
-        <w:t>Setiap</w:t>
-      </w:r>
-      <w:proofErr w:type="spellEnd"/>
-      <w:r>
-        <w:t xml:space="preserve"> </w:t>
-      </w:r>
-      <w:proofErr w:type="spellStart"/>
-      <w:r>
-        <w:t>perubahan</w:t>
-      </w:r>
-      <w:proofErr w:type="spellEnd"/>
-      <w:r>
-        <w:t xml:space="preserve"> status WO </w:t>
-      </w:r>
-      <w:proofErr w:type="spellStart"/>
-      <w:r>
-        <w:t>tercatat</w:t>
-      </w:r>
-      <w:proofErr w:type="spellEnd"/>
-      <w:r>
-        <w:t xml:space="preserve"> </w:t>
-      </w:r>
-      <w:proofErr w:type="spellStart"/>
-      <w:r>
-        <w:t>dalam</w:t>
-      </w:r>
-      <w:proofErr w:type="spellEnd"/>
-      <w:r>
-        <w:t xml:space="preserve"> journal WO</w:t>
+      <w:r>
+        <w:t>Setiap perubahan status WO tercatat dalam journal WO</w:t>
       </w:r>
     </w:p>
     <w:p>
@@ -6826,109 +5879,8 @@
         <w:spacing w:after="0" w:line="240" w:lineRule="auto"/>
         <w:jc w:val="both"/>
       </w:pPr>
-      <w:proofErr w:type="spellStart"/>
-      <w:r>
-        <w:t>Frm</w:t>
-      </w:r>
-      <w:proofErr w:type="spellEnd"/>
-      <w:r>
-        <w:t xml:space="preserve"> – </w:t>
-      </w:r>
-      <w:proofErr w:type="gramStart"/>
-      <w:r>
-        <w:t>Executor :</w:t>
-      </w:r>
-      <w:proofErr w:type="gramEnd"/>
-      <w:r>
-        <w:t xml:space="preserve"> </w:t>
-      </w:r>
-      <w:proofErr w:type="spellStart"/>
-      <w:r>
-        <w:t>Melaksanakan</w:t>
-      </w:r>
-      <w:proofErr w:type="spellEnd"/>
-      <w:r>
-        <w:t xml:space="preserve"> WO yang </w:t>
-      </w:r>
-      <w:proofErr w:type="spellStart"/>
-      <w:r>
-        <w:t>telah</w:t>
-      </w:r>
-      <w:proofErr w:type="spellEnd"/>
-      <w:r>
-        <w:t xml:space="preserve"> </w:t>
-      </w:r>
-      <w:proofErr w:type="spellStart"/>
-      <w:r>
-        <w:t>ditugaskan</w:t>
-      </w:r>
-      <w:proofErr w:type="spellEnd"/>
-      <w:r>
-        <w:t xml:space="preserve"> </w:t>
-      </w:r>
-      <w:proofErr w:type="spellStart"/>
-      <w:r>
-        <w:t>kepadanya</w:t>
-      </w:r>
-      <w:proofErr w:type="spellEnd"/>
-      <w:r>
-        <w:t xml:space="preserve"> </w:t>
-      </w:r>
-      <w:proofErr w:type="spellStart"/>
-      <w:r>
-        <w:t>serta</w:t>
-      </w:r>
-      <w:proofErr w:type="spellEnd"/>
-      <w:r>
-        <w:t xml:space="preserve"> </w:t>
-      </w:r>
-      <w:proofErr w:type="spellStart"/>
-      <w:r>
-        <w:t>memberikan</w:t>
-      </w:r>
-      <w:proofErr w:type="spellEnd"/>
-      <w:r>
-        <w:t xml:space="preserve"> </w:t>
-      </w:r>
-      <w:proofErr w:type="spellStart"/>
-      <w:r>
-        <w:t>laporan</w:t>
-      </w:r>
-      <w:proofErr w:type="spellEnd"/>
-      <w:r>
-        <w:t xml:space="preserve"> </w:t>
-      </w:r>
-      <w:proofErr w:type="spellStart"/>
-      <w:r>
-        <w:t>terkait</w:t>
-      </w:r>
-      <w:proofErr w:type="spellEnd"/>
-      <w:r>
-        <w:t xml:space="preserve"> </w:t>
-      </w:r>
-      <w:proofErr w:type="spellStart"/>
-      <w:r>
-        <w:t>dengan</w:t>
-      </w:r>
-      <w:proofErr w:type="spellEnd"/>
-      <w:r>
-        <w:t xml:space="preserve"> WO </w:t>
-      </w:r>
-      <w:proofErr w:type="spellStart"/>
-      <w:r>
-        <w:t>itu</w:t>
-      </w:r>
-      <w:proofErr w:type="spellEnd"/>
-      <w:r>
-        <w:t xml:space="preserve"> </w:t>
-      </w:r>
-      <w:proofErr w:type="spellStart"/>
-      <w:r>
-        <w:t>meliputi</w:t>
-      </w:r>
-      <w:proofErr w:type="spellEnd"/>
-      <w:r>
-        <w:t xml:space="preserve"> :</w:t>
+      <w:r>
+        <w:t>Frm – Executor : Melaksanakan WO yang telah ditugaskan kepadanya serta memberikan laporan terkait dengan WO itu meliputi :</w:t>
       </w:r>
     </w:p>
     <w:p>
@@ -6940,19 +5892,9 @@
         <w:spacing w:after="0" w:line="240" w:lineRule="auto"/>
         <w:jc w:val="both"/>
       </w:pPr>
-      <w:proofErr w:type="spellStart"/>
-      <w:r>
-        <w:t>Kegiatan</w:t>
-      </w:r>
-      <w:proofErr w:type="spellEnd"/>
-      <w:r>
-        <w:t xml:space="preserve"> yang </w:t>
-      </w:r>
-      <w:proofErr w:type="spellStart"/>
-      <w:r>
-        <w:t>dilakukan</w:t>
-      </w:r>
-      <w:proofErr w:type="spellEnd"/>
+      <w:r>
+        <w:t>Kegiatan yang dilakukan</w:t>
+      </w:r>
     </w:p>
     <w:p>
       <w:pPr>
@@ -6963,27 +5905,9 @@
         <w:spacing w:after="0" w:line="240" w:lineRule="auto"/>
         <w:jc w:val="both"/>
       </w:pPr>
-      <w:proofErr w:type="spellStart"/>
-      <w:r>
-        <w:t>Mengisi</w:t>
-      </w:r>
-      <w:proofErr w:type="spellEnd"/>
-      <w:r>
-        <w:t xml:space="preserve"> spare part, material </w:t>
-      </w:r>
-      <w:proofErr w:type="spellStart"/>
-      <w:r>
-        <w:t>serta</w:t>
-      </w:r>
-      <w:proofErr w:type="spellEnd"/>
-      <w:r>
-        <w:t xml:space="preserve"> tool yang </w:t>
-      </w:r>
-      <w:proofErr w:type="spellStart"/>
-      <w:r>
-        <w:t>digunakan</w:t>
-      </w:r>
-      <w:proofErr w:type="spellEnd"/>
+      <w:r>
+        <w:t>Mengisi spare part, material serta tool yang digunakan</w:t>
+      </w:r>
     </w:p>
     <w:p>
       <w:pPr>
@@ -6994,29 +5918,8 @@
         <w:spacing w:after="0" w:line="240" w:lineRule="auto"/>
         <w:jc w:val="both"/>
       </w:pPr>
-      <w:proofErr w:type="spellStart"/>
-      <w:r>
-        <w:t>Mengisi</w:t>
-      </w:r>
-      <w:proofErr w:type="spellEnd"/>
-      <w:r>
-        <w:t xml:space="preserve"> </w:t>
-      </w:r>
-      <w:proofErr w:type="spellStart"/>
-      <w:r>
-        <w:t>jumlah</w:t>
-      </w:r>
-      <w:proofErr w:type="spellEnd"/>
-      <w:r>
-        <w:t xml:space="preserve"> man-hour (man power &amp; </w:t>
-      </w:r>
-      <w:proofErr w:type="spellStart"/>
-      <w:r>
-        <w:t>durasi</w:t>
-      </w:r>
-      <w:proofErr w:type="spellEnd"/>
-      <w:r>
-        <w:t>)</w:t>
+      <w:r>
+        <w:t>Mengisi jumlah man-hour (man power &amp; durasi)</w:t>
       </w:r>
     </w:p>
     <w:p>
@@ -7028,13 +5931,8 @@
         <w:spacing w:after="0" w:line="240" w:lineRule="auto"/>
         <w:jc w:val="both"/>
       </w:pPr>
-      <w:proofErr w:type="spellStart"/>
-      <w:r>
-        <w:t>Memberikan</w:t>
-      </w:r>
-      <w:proofErr w:type="spellEnd"/>
-      <w:r>
-        <w:t xml:space="preserve"> status WO</w:t>
+      <w:r>
+        <w:t>Memberikan status WO</w:t>
       </w:r>
     </w:p>
     <w:p>
@@ -7046,45 +5944,8 @@
         <w:spacing w:after="0" w:line="240" w:lineRule="auto"/>
         <w:jc w:val="both"/>
       </w:pPr>
-      <w:proofErr w:type="spellStart"/>
-      <w:r>
-        <w:t>Spv</w:t>
-      </w:r>
-      <w:proofErr w:type="spellEnd"/>
-      <w:r>
-        <w:t xml:space="preserve"> – </w:t>
-      </w:r>
-      <w:proofErr w:type="gramStart"/>
-      <w:r>
-        <w:t>Executor :</w:t>
-      </w:r>
-      <w:proofErr w:type="gramEnd"/>
-      <w:r>
-        <w:t xml:space="preserve"> </w:t>
-      </w:r>
-      <w:proofErr w:type="spellStart"/>
-      <w:r>
-        <w:t>Melaksanakan</w:t>
-      </w:r>
-      <w:proofErr w:type="spellEnd"/>
-      <w:r>
-        <w:t xml:space="preserve"> </w:t>
-      </w:r>
-      <w:proofErr w:type="spellStart"/>
-      <w:r>
-        <w:t>kegiatan</w:t>
-      </w:r>
-      <w:proofErr w:type="spellEnd"/>
-      <w:r>
-        <w:t xml:space="preserve"> </w:t>
-      </w:r>
-      <w:proofErr w:type="spellStart"/>
-      <w:r>
-        <w:t>meliputi</w:t>
-      </w:r>
-      <w:proofErr w:type="spellEnd"/>
-      <w:r>
-        <w:t xml:space="preserve"> :</w:t>
+      <w:r>
+        <w:t>Spv – Executor : Melaksanakan kegiatan meliputi :</w:t>
       </w:r>
     </w:p>
     <w:p>
@@ -7096,61 +5957,8 @@
         <w:spacing w:after="0" w:line="240" w:lineRule="auto"/>
         <w:jc w:val="both"/>
       </w:pPr>
-      <w:proofErr w:type="spellStart"/>
-      <w:r>
-        <w:t>Membuat</w:t>
-      </w:r>
-      <w:proofErr w:type="spellEnd"/>
-      <w:r>
-        <w:t xml:space="preserve"> </w:t>
-      </w:r>
-      <w:proofErr w:type="spellStart"/>
-      <w:r>
-        <w:t>jadual</w:t>
-      </w:r>
-      <w:proofErr w:type="spellEnd"/>
-      <w:r>
-        <w:t xml:space="preserve">/schedule WO </w:t>
-      </w:r>
-      <w:proofErr w:type="spellStart"/>
-      <w:r>
-        <w:t>dengan</w:t>
-      </w:r>
-      <w:proofErr w:type="spellEnd"/>
-      <w:r>
-        <w:t xml:space="preserve"> </w:t>
-      </w:r>
-      <w:proofErr w:type="spellStart"/>
-      <w:r>
-        <w:t>mempertimbangkan</w:t>
-      </w:r>
-      <w:proofErr w:type="spellEnd"/>
-      <w:r>
-        <w:t xml:space="preserve"> </w:t>
-      </w:r>
-      <w:proofErr w:type="spellStart"/>
-      <w:r>
-        <w:t>ketersedian</w:t>
-      </w:r>
-      <w:proofErr w:type="spellEnd"/>
-      <w:r>
-        <w:t xml:space="preserve"> </w:t>
-      </w:r>
-      <w:proofErr w:type="spellStart"/>
-      <w:r>
-        <w:t>sumberdaya</w:t>
-      </w:r>
-      <w:proofErr w:type="spellEnd"/>
-      <w:r>
-        <w:t xml:space="preserve"> yang </w:t>
-      </w:r>
-      <w:proofErr w:type="spellStart"/>
-      <w:r>
-        <w:t>ada</w:t>
-      </w:r>
-      <w:proofErr w:type="spellEnd"/>
-      <w:r>
-        <w:t xml:space="preserve"> (MP, Material, Tool)</w:t>
+      <w:r>
+        <w:t>Membuat jadual/schedule WO dengan mempertimbangkan ketersedian sumberdaya yang ada (MP, Material, Tool)</w:t>
       </w:r>
     </w:p>
     <w:p>
@@ -7162,37 +5970,8 @@
         <w:spacing w:after="0" w:line="240" w:lineRule="auto"/>
         <w:jc w:val="both"/>
       </w:pPr>
-      <w:proofErr w:type="spellStart"/>
-      <w:r>
-        <w:t>Membuat</w:t>
-      </w:r>
-      <w:proofErr w:type="spellEnd"/>
-      <w:r>
-        <w:t xml:space="preserve"> </w:t>
-      </w:r>
-      <w:proofErr w:type="spellStart"/>
-      <w:r>
-        <w:t>laporan</w:t>
-      </w:r>
-      <w:proofErr w:type="spellEnd"/>
-      <w:r>
-        <w:t xml:space="preserve"> </w:t>
-      </w:r>
-      <w:proofErr w:type="spellStart"/>
-      <w:r>
-        <w:t>kegiatan</w:t>
-      </w:r>
-      <w:proofErr w:type="spellEnd"/>
-      <w:r>
-        <w:t xml:space="preserve"> </w:t>
-      </w:r>
-      <w:proofErr w:type="spellStart"/>
-      <w:r>
-        <w:t>harian</w:t>
-      </w:r>
-      <w:proofErr w:type="spellEnd"/>
-      <w:r>
-        <w:t xml:space="preserve"> (daily report)</w:t>
+      <w:r>
+        <w:t>Membuat laporan kegiatan harian (daily report)</w:t>
       </w:r>
     </w:p>
     <w:p>
@@ -7204,13 +5983,8 @@
         <w:spacing w:after="0" w:line="240" w:lineRule="auto"/>
         <w:jc w:val="both"/>
       </w:pPr>
-      <w:proofErr w:type="spellStart"/>
-      <w:r>
-        <w:t>Memberikan</w:t>
-      </w:r>
-      <w:proofErr w:type="spellEnd"/>
-      <w:r>
-        <w:t xml:space="preserve"> status WO</w:t>
+      <w:r>
+        <w:t>Memberikan status WO</w:t>
       </w:r>
     </w:p>
     <w:p>
@@ -7222,45 +5996,8 @@
         <w:spacing w:after="0" w:line="240" w:lineRule="auto"/>
         <w:jc w:val="both"/>
       </w:pPr>
-      <w:proofErr w:type="spellStart"/>
-      <w:r>
-        <w:t>Sptd</w:t>
-      </w:r>
-      <w:proofErr w:type="spellEnd"/>
-      <w:r>
-        <w:t xml:space="preserve"> – </w:t>
-      </w:r>
-      <w:proofErr w:type="gramStart"/>
-      <w:r>
-        <w:t>Executor :</w:t>
-      </w:r>
-      <w:proofErr w:type="gramEnd"/>
-      <w:r>
-        <w:t xml:space="preserve"> </w:t>
-      </w:r>
-      <w:proofErr w:type="spellStart"/>
-      <w:r>
-        <w:t>Melaksanakan</w:t>
-      </w:r>
-      <w:proofErr w:type="spellEnd"/>
-      <w:r>
-        <w:t xml:space="preserve"> </w:t>
-      </w:r>
-      <w:proofErr w:type="spellStart"/>
-      <w:r>
-        <w:t>kegiatan</w:t>
-      </w:r>
-      <w:proofErr w:type="spellEnd"/>
-      <w:r>
-        <w:t xml:space="preserve"> </w:t>
-      </w:r>
-      <w:proofErr w:type="spellStart"/>
-      <w:r>
-        <w:t>meliputi</w:t>
-      </w:r>
-      <w:proofErr w:type="spellEnd"/>
-      <w:r>
-        <w:t xml:space="preserve"> :</w:t>
+      <w:r>
+        <w:t>Sptd – Executor : Melaksanakan kegiatan meliputi :</w:t>
       </w:r>
     </w:p>
     <w:p>
@@ -7272,40 +6009,9 @@
         <w:spacing w:after="0" w:line="240" w:lineRule="auto"/>
         <w:jc w:val="both"/>
       </w:pPr>
-      <w:proofErr w:type="spellStart"/>
-      <w:r>
-        <w:t>Membuat</w:t>
-      </w:r>
-      <w:proofErr w:type="spellEnd"/>
-      <w:r>
-        <w:t xml:space="preserve"> </w:t>
-      </w:r>
-      <w:proofErr w:type="spellStart"/>
-      <w:r>
-        <w:t>laporan</w:t>
-      </w:r>
-      <w:proofErr w:type="spellEnd"/>
-      <w:r>
-        <w:t xml:space="preserve"> </w:t>
-      </w:r>
-      <w:proofErr w:type="spellStart"/>
-      <w:r>
-        <w:t>bulanan</w:t>
-      </w:r>
-      <w:proofErr w:type="spellEnd"/>
-      <w:r>
-        <w:t xml:space="preserve"> </w:t>
-      </w:r>
-      <w:proofErr w:type="spellStart"/>
-      <w:proofErr w:type="gramStart"/>
-      <w:r>
-        <w:t>meliputi</w:t>
-      </w:r>
-      <w:proofErr w:type="spellEnd"/>
-      <w:r>
-        <w:t xml:space="preserve"> :</w:t>
-      </w:r>
-      <w:proofErr w:type="gramEnd"/>
+      <w:r>
+        <w:t>Membuat laporan bulanan meliputi :</w:t>
+      </w:r>
     </w:p>
     <w:p>
       <w:pPr>
@@ -7316,32 +6022,11 @@
         <w:spacing w:after="0" w:line="240" w:lineRule="auto"/>
         <w:jc w:val="both"/>
       </w:pPr>
-      <w:proofErr w:type="spellStart"/>
-      <w:r>
-        <w:t>Jumlah</w:t>
-      </w:r>
-      <w:proofErr w:type="spellEnd"/>
-      <w:r>
-        <w:t xml:space="preserve"> WO</w:t>
-      </w:r>
-      <w:r>
-        <w:t xml:space="preserve"> yang </w:t>
-      </w:r>
-      <w:proofErr w:type="spellStart"/>
-      <w:r>
-        <w:t>masuk</w:t>
-      </w:r>
-      <w:proofErr w:type="spellEnd"/>
-      <w:r>
-        <w:t xml:space="preserve">, </w:t>
-      </w:r>
-      <w:proofErr w:type="spellStart"/>
-      <w:r>
-        <w:t>selesai</w:t>
-      </w:r>
-      <w:proofErr w:type="spellEnd"/>
-      <w:r>
-        <w:t>, pending</w:t>
+      <w:r>
+        <w:t>Jumlah WO</w:t>
+      </w:r>
+      <w:r>
+        <w:t xml:space="preserve"> yang masuk, selesai, pending</w:t>
       </w:r>
     </w:p>
     <w:p>
@@ -7353,13 +6038,8 @@
         <w:spacing w:after="0" w:line="240" w:lineRule="auto"/>
         <w:jc w:val="both"/>
       </w:pPr>
-      <w:proofErr w:type="spellStart"/>
-      <w:r>
-        <w:t>Menganalisa</w:t>
-      </w:r>
-      <w:proofErr w:type="spellEnd"/>
-      <w:r>
-        <w:t xml:space="preserve"> WO pending</w:t>
+      <w:r>
+        <w:t>Menganalisa WO pending</w:t>
       </w:r>
     </w:p>
     <w:p>
@@ -7371,13 +6051,8 @@
         <w:spacing w:after="0" w:line="240" w:lineRule="auto"/>
         <w:jc w:val="both"/>
       </w:pPr>
-      <w:proofErr w:type="spellStart"/>
-      <w:r>
-        <w:t>Menganalisa</w:t>
-      </w:r>
-      <w:proofErr w:type="spellEnd"/>
-      <w:r>
-        <w:t xml:space="preserve"> repetitive problem</w:t>
+      <w:r>
+        <w:t>Menganalisa repetitive problem</w:t>
       </w:r>
     </w:p>
     <w:p>
@@ -7389,13 +6064,8 @@
         <w:spacing w:after="0" w:line="240" w:lineRule="auto"/>
         <w:jc w:val="both"/>
       </w:pPr>
-      <w:proofErr w:type="spellStart"/>
-      <w:r>
-        <w:t>Memberikan</w:t>
-      </w:r>
-      <w:proofErr w:type="spellEnd"/>
-      <w:r>
-        <w:t xml:space="preserve"> status WO</w:t>
+      <w:r>
+        <w:t>Memberikan status WO</w:t>
       </w:r>
     </w:p>
     <w:p>
@@ -7407,45 +6077,8 @@
         <w:spacing w:after="0" w:line="240" w:lineRule="auto"/>
         <w:jc w:val="both"/>
       </w:pPr>
-      <w:proofErr w:type="spellStart"/>
-      <w:r>
-        <w:t>Mgr</w:t>
-      </w:r>
-      <w:proofErr w:type="spellEnd"/>
-      <w:r>
-        <w:t xml:space="preserve"> – </w:t>
-      </w:r>
-      <w:proofErr w:type="gramStart"/>
-      <w:r>
-        <w:t>Executor :</w:t>
-      </w:r>
-      <w:proofErr w:type="gramEnd"/>
-      <w:r>
-        <w:t xml:space="preserve"> </w:t>
-      </w:r>
-      <w:proofErr w:type="spellStart"/>
-      <w:r>
-        <w:t>Membuat</w:t>
-      </w:r>
-      <w:proofErr w:type="spellEnd"/>
-      <w:r>
-        <w:t xml:space="preserve"> executive summary </w:t>
-      </w:r>
-      <w:proofErr w:type="spellStart"/>
-      <w:r>
-        <w:t>serta</w:t>
-      </w:r>
-      <w:proofErr w:type="spellEnd"/>
-      <w:r>
-        <w:t xml:space="preserve"> </w:t>
-      </w:r>
-      <w:proofErr w:type="spellStart"/>
-      <w:r>
-        <w:t>menidaklanjuti</w:t>
-      </w:r>
-      <w:proofErr w:type="spellEnd"/>
-      <w:r>
-        <w:t xml:space="preserve"> WO pending</w:t>
+      <w:r>
+        <w:t>Mgr – Executor : Membuat executive summary serta menidaklanjuti WO pending</w:t>
       </w:r>
     </w:p>
     <w:p>
@@ -7461,24 +6094,13 @@
           <w:i/>
         </w:rPr>
       </w:pPr>
-      <w:proofErr w:type="spellStart"/>
-      <w:proofErr w:type="gramStart"/>
       <w:r>
         <w:rPr>
           <w:b/>
           <w:i/>
         </w:rPr>
-        <w:t>Catatan</w:t>
-      </w:r>
-      <w:proofErr w:type="spellEnd"/>
-      <w:r>
-        <w:rPr>
-          <w:b/>
-          <w:i/>
-        </w:rPr>
-        <w:t xml:space="preserve"> :</w:t>
-      </w:r>
-      <w:proofErr w:type="gramEnd"/>
+        <w:t>Catatan :</w:t>
+      </w:r>
     </w:p>
     <w:p>
       <w:pPr>
@@ -7495,85 +6117,7 @@
         <w:rPr>
           <w:color w:val="0000FF"/>
         </w:rPr>
-        <w:t xml:space="preserve">Font </w:t>
-      </w:r>
-      <w:proofErr w:type="spellStart"/>
-      <w:r>
-        <w:rPr>
-          <w:color w:val="0000FF"/>
-        </w:rPr>
-        <w:t>warna</w:t>
-      </w:r>
-      <w:proofErr w:type="spellEnd"/>
-      <w:r>
-        <w:rPr>
-          <w:color w:val="0000FF"/>
-        </w:rPr>
-        <w:t xml:space="preserve"> </w:t>
-      </w:r>
-      <w:proofErr w:type="spellStart"/>
-      <w:proofErr w:type="gramStart"/>
-      <w:r>
-        <w:rPr>
-          <w:color w:val="0000FF"/>
-        </w:rPr>
-        <w:t>biru</w:t>
-      </w:r>
-      <w:proofErr w:type="spellEnd"/>
-      <w:r>
-        <w:rPr>
-          <w:color w:val="0000FF"/>
-        </w:rPr>
-        <w:t xml:space="preserve"> :</w:t>
-      </w:r>
-      <w:proofErr w:type="gramEnd"/>
-      <w:r>
-        <w:rPr>
-          <w:color w:val="0000FF"/>
-        </w:rPr>
-        <w:t xml:space="preserve"> </w:t>
-      </w:r>
-      <w:proofErr w:type="spellStart"/>
-      <w:r>
-        <w:rPr>
-          <w:color w:val="0000FF"/>
-        </w:rPr>
-        <w:t>Nominasi</w:t>
-      </w:r>
-      <w:proofErr w:type="spellEnd"/>
-      <w:r>
-        <w:rPr>
-          <w:color w:val="0000FF"/>
-        </w:rPr>
-        <w:t xml:space="preserve"> </w:t>
-      </w:r>
-      <w:proofErr w:type="spellStart"/>
-      <w:r>
-        <w:rPr>
-          <w:color w:val="0000FF"/>
-        </w:rPr>
-        <w:t>nama</w:t>
-      </w:r>
-      <w:proofErr w:type="spellEnd"/>
-      <w:r>
-        <w:rPr>
-          <w:color w:val="0000FF"/>
-        </w:rPr>
-        <w:t xml:space="preserve"> </w:t>
-      </w:r>
-      <w:proofErr w:type="spellStart"/>
-      <w:r>
-        <w:rPr>
-          <w:color w:val="0000FF"/>
-        </w:rPr>
-        <w:t>kelas</w:t>
-      </w:r>
-      <w:proofErr w:type="spellEnd"/>
-      <w:r>
-        <w:rPr>
-          <w:color w:val="0000FF"/>
-        </w:rPr>
-        <w:t xml:space="preserve"> (class)</w:t>
+        <w:t>Font warna biru : Nominasi nama kelas (class)</w:t>
       </w:r>
     </w:p>
     <w:p>
@@ -7593,71 +6137,7 @@
           <w:color w:val="0000FF"/>
           <w:u w:val="single"/>
         </w:rPr>
-        <w:t xml:space="preserve">Font </w:t>
-      </w:r>
-      <w:proofErr w:type="spellStart"/>
-      <w:r>
-        <w:rPr>
-          <w:color w:val="0000FF"/>
-          <w:u w:val="single"/>
-        </w:rPr>
-        <w:t>warna</w:t>
-      </w:r>
-      <w:proofErr w:type="spellEnd"/>
-      <w:r>
-        <w:rPr>
-          <w:color w:val="0000FF"/>
-          <w:u w:val="single"/>
-        </w:rPr>
-        <w:t xml:space="preserve"> </w:t>
-      </w:r>
-      <w:proofErr w:type="spellStart"/>
-      <w:r>
-        <w:rPr>
-          <w:color w:val="0000FF"/>
-          <w:u w:val="single"/>
-        </w:rPr>
-        <w:t>biru</w:t>
-      </w:r>
-      <w:proofErr w:type="spellEnd"/>
-      <w:r>
-        <w:rPr>
-          <w:color w:val="0000FF"/>
-          <w:u w:val="single"/>
-        </w:rPr>
-        <w:t xml:space="preserve"> </w:t>
-      </w:r>
-      <w:proofErr w:type="gramStart"/>
-      <w:r>
-        <w:rPr>
-          <w:color w:val="0000FF"/>
-          <w:u w:val="single"/>
-        </w:rPr>
-        <w:t>underline :</w:t>
-      </w:r>
-      <w:proofErr w:type="gramEnd"/>
-      <w:r>
-        <w:rPr>
-          <w:color w:val="0000FF"/>
-          <w:u w:val="single"/>
-        </w:rPr>
-        <w:t xml:space="preserve"> </w:t>
-      </w:r>
-      <w:proofErr w:type="spellStart"/>
-      <w:r>
-        <w:rPr>
-          <w:color w:val="0000FF"/>
-          <w:u w:val="single"/>
-        </w:rPr>
-        <w:t>Diluar</w:t>
-      </w:r>
-      <w:proofErr w:type="spellEnd"/>
-      <w:r>
-        <w:rPr>
-          <w:color w:val="0000FF"/>
-          <w:u w:val="single"/>
-        </w:rPr>
-        <w:t xml:space="preserve"> scope module</w:t>
+        <w:t>Font warna biru underline : Diluar scope module</w:t>
       </w:r>
     </w:p>
     <w:p>
@@ -7675,57 +6155,7 @@
         <w:rPr>
           <w:color w:val="008000"/>
         </w:rPr>
-        <w:t xml:space="preserve">Font </w:t>
-      </w:r>
-      <w:proofErr w:type="spellStart"/>
-      <w:r>
-        <w:rPr>
-          <w:color w:val="008000"/>
-        </w:rPr>
-        <w:t>warna</w:t>
-      </w:r>
-      <w:proofErr w:type="spellEnd"/>
-      <w:r>
-        <w:rPr>
-          <w:color w:val="008000"/>
-        </w:rPr>
-        <w:t xml:space="preserve"> </w:t>
-      </w:r>
-      <w:proofErr w:type="spellStart"/>
-      <w:proofErr w:type="gramStart"/>
-      <w:r>
-        <w:rPr>
-          <w:color w:val="008000"/>
-        </w:rPr>
-        <w:t>hijau</w:t>
-      </w:r>
-      <w:proofErr w:type="spellEnd"/>
-      <w:r>
-        <w:rPr>
-          <w:color w:val="008000"/>
-        </w:rPr>
-        <w:t xml:space="preserve"> :</w:t>
-      </w:r>
-      <w:proofErr w:type="gramEnd"/>
-      <w:r>
-        <w:rPr>
-          <w:color w:val="008000"/>
-        </w:rPr>
-        <w:t xml:space="preserve"> </w:t>
-      </w:r>
-      <w:proofErr w:type="spellStart"/>
-      <w:r>
-        <w:rPr>
-          <w:color w:val="008000"/>
-        </w:rPr>
-        <w:t>Nominasi</w:t>
-      </w:r>
-      <w:proofErr w:type="spellEnd"/>
-      <w:r>
-        <w:rPr>
-          <w:color w:val="008000"/>
-        </w:rPr>
-        <w:t xml:space="preserve"> use case diagram</w:t>
+        <w:t>Font warna hijau : Nominasi use case diagram</w:t>
       </w:r>
     </w:p>
     <w:p>
@@ -7803,6 +6233,9 @@
       <w:r>
         <w:t>Open</w:t>
       </w:r>
+      <w:r>
+        <w:t>/op</w:t>
+      </w:r>
     </w:p>
     <w:p>
       <w:pPr>
@@ -7820,6 +6253,9 @@
       <w:r>
         <w:t>Check</w:t>
       </w:r>
+      <w:r>
+        <w:t>/ch</w:t>
+      </w:r>
     </w:p>
     <w:p>
       <w:pPr>
@@ -7837,6 +6273,9 @@
       <w:r>
         <w:t>Approve</w:t>
       </w:r>
+      <w:r>
+        <w:t>/ap</w:t>
+      </w:r>
     </w:p>
     <w:p>
       <w:pPr>
@@ -7854,6 +6293,9 @@
       <w:r>
         <w:t>Review</w:t>
       </w:r>
+      <w:r>
+        <w:t>/rw</w:t>
+      </w:r>
     </w:p>
     <w:p>
       <w:pPr>
@@ -7871,8 +6313,9 @@
       <w:r>
         <w:t>Schedule</w:t>
       </w:r>
-      <w:bookmarkStart w:id="0" w:name="_GoBack"/>
-      <w:bookmarkEnd w:id="0"/>
+      <w:r>
+        <w:t>/sc</w:t>
+      </w:r>
     </w:p>
     <w:p>
       <w:pPr>
@@ -7890,6 +6333,9 @@
       <w:r>
         <w:t>Execute</w:t>
       </w:r>
+      <w:r>
+        <w:t>/ec</w:t>
+      </w:r>
     </w:p>
     <w:p>
       <w:pPr>
@@ -7932,6 +6378,9 @@
       <w:r>
         <w:t>Finish</w:t>
       </w:r>
+      <w:r>
+        <w:t>/fi</w:t>
+      </w:r>
     </w:p>
     <w:p>
       <w:pPr>
@@ -7949,6 +6398,9 @@
       <w:r>
         <w:t>Complete</w:t>
       </w:r>
+      <w:r>
+        <w:t>/cm</w:t>
+      </w:r>
     </w:p>
     <w:p>
       <w:pPr>
@@ -7966,6 +6418,9 @@
       <w:r>
         <w:t>Close</w:t>
       </w:r>
+      <w:r>
+        <w:t>/cl</w:t>
+      </w:r>
     </w:p>
     <w:p>
       <w:pPr>
@@ -8008,6 +6463,9 @@
       <w:r>
         <w:t>Revise</w:t>
       </w:r>
+      <w:r>
+        <w:t>/rv</w:t>
+      </w:r>
     </w:p>
     <w:p>
       <w:pPr>
@@ -8025,6 +6483,9 @@
       <w:r>
         <w:t>Re-check</w:t>
       </w:r>
+      <w:r>
+        <w:t>/rc</w:t>
+      </w:r>
     </w:p>
     <w:p>
       <w:pPr>
@@ -8042,6 +6503,9 @@
       <w:r>
         <w:t>Reject</w:t>
       </w:r>
+      <w:r>
+        <w:t>/rj</w:t>
+      </w:r>
     </w:p>
     <w:p>
       <w:pPr>
@@ -8059,6 +6523,9 @@
       <w:r>
         <w:t>Return</w:t>
       </w:r>
+      <w:r>
+        <w:t>/rt</w:t>
+      </w:r>
     </w:p>
     <w:p>
       <w:pPr>
@@ -8076,6 +6543,9 @@
       <w:r>
         <w:t>Cancel</w:t>
       </w:r>
+      <w:r>
+        <w:t>/cn</w:t>
+      </w:r>
     </w:p>
     <w:p>
       <w:pPr>
@@ -8118,6 +6588,9 @@
       <w:r>
         <w:t>Need shutdown</w:t>
       </w:r>
+      <w:r>
+        <w:t>/ns</w:t>
+      </w:r>
     </w:p>
     <w:p>
       <w:pPr>
@@ -8135,6 +6608,9 @@
       <w:r>
         <w:t>Need materials</w:t>
       </w:r>
+      <w:r>
+        <w:t>/nm</w:t>
+      </w:r>
     </w:p>
     <w:p>
       <w:pPr>
@@ -8152,6 +6628,9 @@
       <w:r>
         <w:t>Need MOC</w:t>
       </w:r>
+      <w:r>
+        <w:t>/nc</w:t>
+      </w:r>
     </w:p>
     <w:p>
       <w:pPr>
@@ -8169,6 +6648,11 @@
       <w:r>
         <w:t>Need regulation</w:t>
       </w:r>
+      <w:r>
+        <w:t>/nr</w:t>
+      </w:r>
+      <w:bookmarkStart w:id="0" w:name="_GoBack"/>
+      <w:bookmarkEnd w:id="0"/>
     </w:p>
     <w:p>
       <w:pPr>

</xml_diff>

<commit_message>
complete forward spvOrg to frmExe
</commit_message>
<xml_diff>
--- a/Design data/Module Work Order.docx
+++ b/Design data/Module Work Order.docx
@@ -1,6 +1,6 @@
 
 <file path=word/document.xml><?xml version="1.0" encoding="utf-8"?>
-<w:document xmlns:wpc="http://schemas.microsoft.com/office/word/2010/wordprocessingCanvas" xmlns:cx="http://schemas.microsoft.com/office/drawing/2014/chartex" xmlns:cx1="http://schemas.microsoft.com/office/drawing/2015/9/8/chartex" xmlns:cx2="http://schemas.microsoft.com/office/drawing/2015/10/21/chartex" xmlns:cx3="http://schemas.microsoft.com/office/drawing/2016/5/9/chartex" xmlns:cx4="http://schemas.microsoft.com/office/drawing/2016/5/10/chartex" xmlns:cx5="http://schemas.microsoft.com/office/drawing/2016/5/11/chartex" xmlns:cx6="http://schemas.microsoft.com/office/drawing/2016/5/12/chartex" xmlns:cx7="http://schemas.microsoft.com/office/drawing/2016/5/13/chartex" xmlns:cx8="http://schemas.microsoft.com/office/drawing/2016/5/14/chartex" xmlns:mc="http://schemas.openxmlformats.org/markup-compatibility/2006" xmlns:aink="http://schemas.microsoft.com/office/drawing/2016/ink" xmlns:am3d="http://schemas.microsoft.com/office/drawing/2017/model3d" xmlns:o="urn:schemas-microsoft-com:office:office" xmlns:r="http://schemas.openxmlformats.org/officeDocument/2006/relationships" xmlns:m="http://schemas.openxmlformats.org/officeDocument/2006/math" xmlns:v="urn:schemas-microsoft-com:vml" xmlns:wp14="http://schemas.microsoft.com/office/word/2010/wordprocessingDrawing" xmlns:wp="http://schemas.openxmlformats.org/drawingml/2006/wordprocessingDrawing" xmlns:w10="urn:schemas-microsoft-com:office:word" xmlns:w="http://schemas.openxmlformats.org/wordprocessingml/2006/main" xmlns:w14="http://schemas.microsoft.com/office/word/2010/wordml" xmlns:w15="http://schemas.microsoft.com/office/word/2012/wordml" xmlns:w16cid="http://schemas.microsoft.com/office/word/2016/wordml/cid" xmlns:w16se="http://schemas.microsoft.com/office/word/2015/wordml/symex" xmlns:wpg="http://schemas.microsoft.com/office/word/2010/wordprocessingGroup" xmlns:wpi="http://schemas.microsoft.com/office/word/2010/wordprocessingInk" xmlns:wne="http://schemas.microsoft.com/office/word/2006/wordml" xmlns:wps="http://schemas.microsoft.com/office/word/2010/wordprocessingShape" mc:Ignorable="w14 w15 w16se w16cid wp14">
+<w:document xmlns:wpc="http://schemas.microsoft.com/office/word/2010/wordprocessingCanvas" xmlns:cx="http://schemas.microsoft.com/office/drawing/2014/chartex" xmlns:cx1="http://schemas.microsoft.com/office/drawing/2015/9/8/chartex" xmlns:cx2="http://schemas.microsoft.com/office/drawing/2015/10/21/chartex" xmlns:cx3="http://schemas.microsoft.com/office/drawing/2016/5/9/chartex" xmlns:cx4="http://schemas.microsoft.com/office/drawing/2016/5/10/chartex" xmlns:cx5="http://schemas.microsoft.com/office/drawing/2016/5/11/chartex" xmlns:cx6="http://schemas.microsoft.com/office/drawing/2016/5/12/chartex" xmlns:cx7="http://schemas.microsoft.com/office/drawing/2016/5/13/chartex" xmlns:cx8="http://schemas.microsoft.com/office/drawing/2016/5/14/chartex" xmlns:mc="http://schemas.openxmlformats.org/markup-compatibility/2006" xmlns:aink="http://schemas.microsoft.com/office/drawing/2016/ink" xmlns:am3d="http://schemas.microsoft.com/office/drawing/2017/model3d" xmlns:o="urn:schemas-microsoft-com:office:office" xmlns:r="http://schemas.openxmlformats.org/officeDocument/2006/relationships" xmlns:m="http://schemas.openxmlformats.org/officeDocument/2006/math" xmlns:v="urn:schemas-microsoft-com:vml" xmlns:wp14="http://schemas.microsoft.com/office/word/2010/wordprocessingDrawing" xmlns:wp="http://schemas.openxmlformats.org/drawingml/2006/wordprocessingDrawing" xmlns:w10="urn:schemas-microsoft-com:office:word" xmlns:w="http://schemas.openxmlformats.org/wordprocessingml/2006/main" xmlns:w14="http://schemas.microsoft.com/office/word/2010/wordml" xmlns:w15="http://schemas.microsoft.com/office/word/2012/wordml" xmlns:w16cex="http://schemas.microsoft.com/office/word/2018/wordml/cex" xmlns:w16cid="http://schemas.microsoft.com/office/word/2016/wordml/cid" xmlns:w16="http://schemas.microsoft.com/office/word/2018/wordml" xmlns:w16se="http://schemas.microsoft.com/office/word/2015/wordml/symex" xmlns:wpg="http://schemas.microsoft.com/office/word/2010/wordprocessingGroup" xmlns:wpi="http://schemas.microsoft.com/office/word/2010/wordprocessingInk" xmlns:wne="http://schemas.microsoft.com/office/word/2006/wordml" xmlns:wps="http://schemas.microsoft.com/office/word/2010/wordprocessingShape" mc:Ignorable="w14 w15 w16se w16cid w16 w16cex wp14">
   <w:body>
     <w:p>
       <w:pPr>
@@ -195,6 +195,98 @@
       <w:r>
         <w:rPr>
           <w:b/>
+        </w:rPr>
+        <mc:AlternateContent>
+          <mc:Choice Requires="wps">
+            <w:drawing>
+              <wp:anchor distT="0" distB="0" distL="114300" distR="114300" simplePos="0" relativeHeight="251746304" behindDoc="0" locked="0" layoutInCell="1" allowOverlap="1" wp14:anchorId="3272AADE" wp14:editId="44F5706E">
+                <wp:simplePos x="0" y="0"/>
+                <wp:positionH relativeFrom="margin">
+                  <wp:posOffset>2810510</wp:posOffset>
+                </wp:positionH>
+                <wp:positionV relativeFrom="paragraph">
+                  <wp:posOffset>34925</wp:posOffset>
+                </wp:positionV>
+                <wp:extent cx="45719" cy="2012315"/>
+                <wp:effectExtent l="45085" t="107315" r="0" b="57150"/>
+                <wp:wrapNone/>
+                <wp:docPr id="5" name="Connector: Curved 5"/>
+                <wp:cNvGraphicFramePr/>
+                <a:graphic xmlns:a="http://schemas.openxmlformats.org/drawingml/2006/main">
+                  <a:graphicData uri="http://schemas.microsoft.com/office/word/2010/wordprocessingShape">
+                    <wps:wsp>
+                      <wps:cNvCnPr/>
+                      <wps:spPr>
+                        <a:xfrm rot="5400000">
+                          <a:off x="0" y="0"/>
+                          <a:ext cx="45719" cy="2012315"/>
+                        </a:xfrm>
+                        <a:prstGeom prst="curvedConnector3">
+                          <a:avLst>
+                            <a:gd name="adj1" fmla="val -223994"/>
+                          </a:avLst>
+                        </a:prstGeom>
+                        <a:ln>
+                          <a:solidFill>
+                            <a:srgbClr val="FF0000"/>
+                          </a:solidFill>
+                          <a:prstDash val="dash"/>
+                          <a:headEnd type="none"/>
+                          <a:tailEnd type="stealth"/>
+                        </a:ln>
+                      </wps:spPr>
+                      <wps:style>
+                        <a:lnRef idx="1">
+                          <a:schemeClr val="accent1"/>
+                        </a:lnRef>
+                        <a:fillRef idx="0">
+                          <a:schemeClr val="accent1"/>
+                        </a:fillRef>
+                        <a:effectRef idx="0">
+                          <a:schemeClr val="accent1"/>
+                        </a:effectRef>
+                        <a:fontRef idx="minor">
+                          <a:schemeClr val="tx1"/>
+                        </a:fontRef>
+                      </wps:style>
+                      <wps:bodyPr/>
+                    </wps:wsp>
+                  </a:graphicData>
+                </a:graphic>
+                <wp14:sizeRelH relativeFrom="margin">
+                  <wp14:pctWidth>0</wp14:pctWidth>
+                </wp14:sizeRelH>
+                <wp14:sizeRelV relativeFrom="margin">
+                  <wp14:pctHeight>0</wp14:pctHeight>
+                </wp14:sizeRelV>
+              </wp:anchor>
+            </w:drawing>
+          </mc:Choice>
+          <mc:Fallback>
+            <w:pict>
+              <v:shapetype w14:anchorId="6148D590" id="_x0000_t38" coordsize="21600,21600" o:spt="38" o:oned="t" path="m,c@0,0@1,5400@1,10800@1,16200@2,21600,21600,21600e" filled="f">
+                <v:formulas>
+                  <v:f eqn="mid #0 0"/>
+                  <v:f eqn="val #0"/>
+                  <v:f eqn="mid #0 21600"/>
+                </v:formulas>
+                <v:path arrowok="t" fillok="f" o:connecttype="none"/>
+                <v:handles>
+                  <v:h position="#0,center"/>
+                </v:handles>
+                <o:lock v:ext="edit" shapetype="t"/>
+              </v:shapetype>
+              <v:shape id="Connector: Curved 5" o:spid="_x0000_s1026" type="#_x0000_t38" style="position:absolute;margin-left:221.3pt;margin-top:2.75pt;width:3.6pt;height:158.45pt;rotation:90;z-index:251746304;visibility:visible;mso-wrap-style:square;mso-width-percent:0;mso-height-percent:0;mso-wrap-distance-left:9pt;mso-wrap-distance-top:0;mso-wrap-distance-right:9pt;mso-wrap-distance-bottom:0;mso-position-horizontal:absolute;mso-position-horizontal-relative:margin;mso-position-vertical:absolute;mso-position-vertical-relative:text;mso-width-percent:0;mso-height-percent:0;mso-width-relative:margin;mso-height-relative:margin" o:gfxdata="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" adj="-48383" strokecolor="red" strokeweight=".5pt">
+                <v:stroke dashstyle="dash" endarrow="classic" joinstyle="miter"/>
+                <w10:wrap anchorx="margin"/>
+              </v:shape>
+            </w:pict>
+          </mc:Fallback>
+        </mc:AlternateContent>
+      </w:r>
+      <w:r>
+        <w:rPr>
+          <w:b/>
           <w:bCs/>
           <w:sz w:val="24"/>
           <w:szCs w:val="24"/>
@@ -217,7 +309,7 @@
         <mc:AlternateContent>
           <mc:Choice Requires="wps">
             <w:drawing>
-              <wp:anchor distT="0" distB="0" distL="114300" distR="114300" simplePos="0" relativeHeight="251736064" behindDoc="0" locked="0" layoutInCell="1" allowOverlap="1" wp14:anchorId="40AAED6F" wp14:editId="75FF0C5D">
+              <wp:anchor distT="0" distB="0" distL="114300" distR="114300" simplePos="0" relativeHeight="251736064" behindDoc="0" locked="0" layoutInCell="1" allowOverlap="1" wp14:anchorId="40AAED6F" wp14:editId="2CBFE7E7">
                 <wp:simplePos x="0" y="0"/>
                 <wp:positionH relativeFrom="column">
                   <wp:posOffset>3924300</wp:posOffset>
@@ -329,7 +421,7 @@
         <mc:AlternateContent>
           <mc:Choice Requires="wps">
             <w:drawing>
-              <wp:anchor distT="0" distB="0" distL="114300" distR="114300" simplePos="0" relativeHeight="251735040" behindDoc="0" locked="0" layoutInCell="1" allowOverlap="1" wp14:anchorId="3724473D" wp14:editId="562898BE">
+              <wp:anchor distT="0" distB="0" distL="114300" distR="114300" simplePos="0" relativeHeight="251735040" behindDoc="0" locked="0" layoutInCell="1" allowOverlap="1" wp14:anchorId="3724473D" wp14:editId="5930539F">
                 <wp:simplePos x="0" y="0"/>
                 <wp:positionH relativeFrom="column">
                   <wp:posOffset>742315</wp:posOffset>
@@ -440,12 +532,111 @@
       <w:r>
         <w:rPr>
           <w:b/>
-          <w:noProof/>
         </w:rPr>
         <mc:AlternateContent>
           <mc:Choice Requires="wps">
             <w:drawing>
-              <wp:anchor distT="0" distB="0" distL="114300" distR="114300" simplePos="0" relativeHeight="251658239" behindDoc="0" locked="0" layoutInCell="1" allowOverlap="1" wp14:anchorId="7D7E03F0" wp14:editId="6E787851">
+              <wp:anchor distT="0" distB="0" distL="114300" distR="114300" simplePos="0" relativeHeight="251747328" behindDoc="0" locked="0" layoutInCell="1" allowOverlap="1" wp14:anchorId="6AF822F0" wp14:editId="38D90F82">
+                <wp:simplePos x="0" y="0"/>
+                <wp:positionH relativeFrom="column">
+                  <wp:posOffset>2562225</wp:posOffset>
+                </wp:positionH>
+                <wp:positionV relativeFrom="paragraph">
+                  <wp:posOffset>109855</wp:posOffset>
+                </wp:positionV>
+                <wp:extent cx="781050" cy="266700"/>
+                <wp:effectExtent l="0" t="0" r="0" b="0"/>
+                <wp:wrapNone/>
+                <wp:docPr id="18" name="Text Box 18"/>
+                <wp:cNvGraphicFramePr/>
+                <a:graphic xmlns:a="http://schemas.openxmlformats.org/drawingml/2006/main">
+                  <a:graphicData uri="http://schemas.microsoft.com/office/word/2010/wordprocessingShape">
+                    <wps:wsp>
+                      <wps:cNvSpPr txBox="1"/>
+                      <wps:spPr>
+                        <a:xfrm>
+                          <a:off x="0" y="0"/>
+                          <a:ext cx="781050" cy="266700"/>
+                        </a:xfrm>
+                        <a:prstGeom prst="rect">
+                          <a:avLst/>
+                        </a:prstGeom>
+                        <a:noFill/>
+                        <a:ln w="6350">
+                          <a:noFill/>
+                        </a:ln>
+                      </wps:spPr>
+                      <wps:txbx>
+                        <w:txbxContent>
+                          <w:p>
+                            <w:pPr>
+                              <w:jc w:val="center"/>
+                              <w:rPr>
+                                <w:color w:val="FF0000"/>
+                              </w:rPr>
+                            </w:pPr>
+                            <w:r>
+                              <w:rPr>
+                                <w:color w:val="FF0000"/>
+                              </w:rPr>
+                              <w:t>Reject</w:t>
+                            </w:r>
+                          </w:p>
+                        </w:txbxContent>
+                      </wps:txbx>
+                      <wps:bodyPr rot="0" spcFirstLastPara="0" vertOverflow="overflow" horzOverflow="overflow" vert="horz" wrap="square" lIns="91440" tIns="45720" rIns="91440" bIns="45720" numCol="1" spcCol="0" rtlCol="0" fromWordArt="0" anchor="t" anchorCtr="0" forceAA="0" compatLnSpc="1">
+                        <a:prstTxWarp prst="textNoShape">
+                          <a:avLst/>
+                        </a:prstTxWarp>
+                        <a:noAutofit/>
+                      </wps:bodyPr>
+                    </wps:wsp>
+                  </a:graphicData>
+                </a:graphic>
+                <wp14:sizeRelH relativeFrom="margin">
+                  <wp14:pctWidth>0</wp14:pctWidth>
+                </wp14:sizeRelH>
+                <wp14:sizeRelV relativeFrom="margin">
+                  <wp14:pctHeight>0</wp14:pctHeight>
+                </wp14:sizeRelV>
+              </wp:anchor>
+            </w:drawing>
+          </mc:Choice>
+          <mc:Fallback>
+            <w:pict>
+              <v:shape w14:anchorId="6AF822F0" id="Text Box 18" o:spid="_x0000_s1028" type="#_x0000_t202" style="position:absolute;left:0;text-align:left;margin-left:201.75pt;margin-top:8.65pt;width:61.5pt;height:21pt;z-index:251747328;visibility:visible;mso-wrap-style:square;mso-width-percent:0;mso-height-percent:0;mso-wrap-distance-left:9pt;mso-wrap-distance-top:0;mso-wrap-distance-right:9pt;mso-wrap-distance-bottom:0;mso-position-horizontal:absolute;mso-position-horizontal-relative:text;mso-position-vertical:absolute;mso-position-vertical-relative:text;mso-width-percent:0;mso-height-percent:0;mso-width-relative:margin;mso-height-relative:margin;v-text-anchor:top" o:gfxdata="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" filled="f" stroked="f" strokeweight=".5pt">
+                <v:textbox>
+                  <w:txbxContent>
+                    <w:p>
+                      <w:pPr>
+                        <w:jc w:val="center"/>
+                        <w:rPr>
+                          <w:color w:val="FF0000"/>
+                        </w:rPr>
+                      </w:pPr>
+                      <w:r>
+                        <w:rPr>
+                          <w:color w:val="FF0000"/>
+                        </w:rPr>
+                        <w:t>Reject</w:t>
+                      </w:r>
+                    </w:p>
+                  </w:txbxContent>
+                </v:textbox>
+              </v:shape>
+            </w:pict>
+          </mc:Fallback>
+        </mc:AlternateContent>
+      </w:r>
+      <w:r>
+        <w:rPr>
+          <w:b/>
+          <w:noProof/>
+        </w:rPr>
+        <mc:AlternateContent>
+          <mc:Choice Requires="wps">
+            <w:drawing>
+              <wp:anchor distT="0" distB="0" distL="114300" distR="114300" simplePos="0" relativeHeight="251658239" behindDoc="0" locked="0" layoutInCell="1" allowOverlap="1" wp14:anchorId="7D7E03F0" wp14:editId="1943165F">
                 <wp:simplePos x="0" y="0"/>
                 <wp:positionH relativeFrom="column">
                   <wp:posOffset>2762250</wp:posOffset>
@@ -500,7 +691,7 @@
           </mc:Choice>
           <mc:Fallback>
             <w:pict>
-              <v:line w14:anchorId="56F018DF" id="Straight Connector 60" o:spid="_x0000_s1026" style="position:absolute;z-index:251658239;visibility:visible;mso-wrap-style:square;mso-wrap-distance-left:9pt;mso-wrap-distance-top:0;mso-wrap-distance-right:9pt;mso-wrap-distance-bottom:0;mso-position-horizontal:absolute;mso-position-horizontal-relative:text;mso-position-vertical:absolute;mso-position-vertical-relative:text" from="217.5pt,.95pt" to="217.5pt,270.2pt" o:gfxdata="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" strokecolor="black [3213]" strokeweight=".5pt">
+              <v:line w14:anchorId="67C5693F" id="Straight Connector 60" o:spid="_x0000_s1026" style="position:absolute;z-index:251658239;visibility:visible;mso-wrap-style:square;mso-wrap-distance-left:9pt;mso-wrap-distance-top:0;mso-wrap-distance-right:9pt;mso-wrap-distance-bottom:0;mso-position-horizontal:absolute;mso-position-horizontal-relative:text;mso-position-vertical:absolute;mso-position-vertical-relative:text" from="217.5pt,.95pt" to="217.5pt,270.2pt" o:gfxdata="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" strokecolor="black [3213]" strokeweight=".5pt">
                 <v:stroke dashstyle="dash" joinstyle="miter"/>
               </v:line>
             </w:pict>
@@ -515,8 +706,6 @@
           <w:b/>
         </w:rPr>
       </w:pPr>
-      <w:bookmarkStart w:id="0" w:name="_GoBack"/>
-      <w:bookmarkEnd w:id="0"/>
       <w:r>
         <w:rPr>
           <w:b/>
@@ -525,7 +714,7 @@
         <mc:AlternateContent>
           <mc:Choice Requires="wps">
             <w:drawing>
-              <wp:anchor distT="0" distB="0" distL="114300" distR="114300" simplePos="0" relativeHeight="251730944" behindDoc="0" locked="0" layoutInCell="1" allowOverlap="1" wp14:anchorId="518EC03B" wp14:editId="1EDEF430">
+              <wp:anchor distT="0" distB="0" distL="114300" distR="114300" simplePos="0" relativeHeight="251730944" behindDoc="0" locked="0" layoutInCell="1" allowOverlap="1" wp14:anchorId="518EC03B" wp14:editId="3DBDFA47">
                 <wp:simplePos x="0" y="0"/>
                 <wp:positionH relativeFrom="margin">
                   <wp:posOffset>2847657</wp:posOffset>
@@ -590,19 +779,7 @@
           </mc:Choice>
           <mc:Fallback>
             <w:pict>
-              <v:shapetype w14:anchorId="32363321" id="_x0000_t38" coordsize="21600,21600" o:spt="38" o:oned="t" path="m,c@0,0@1,5400@1,10800@1,16200@2,21600,21600,21600e" filled="f">
-                <v:formulas>
-                  <v:f eqn="mid #0 0"/>
-                  <v:f eqn="val #0"/>
-                  <v:f eqn="mid #0 21600"/>
-                </v:formulas>
-                <v:path arrowok="t" fillok="f" o:connecttype="none"/>
-                <v:handles>
-                  <v:h position="#0,center"/>
-                </v:handles>
-                <o:lock v:ext="edit" shapetype="t"/>
-              </v:shapetype>
-              <v:shape id="Connector: Curved 52" o:spid="_x0000_s1026" type="#_x0000_t38" style="position:absolute;margin-left:224.2pt;margin-top:9pt;width:3.6pt;height:158.45pt;rotation:90;z-index:251730944;visibility:visible;mso-wrap-style:square;mso-width-percent:0;mso-height-percent:0;mso-wrap-distance-left:9pt;mso-wrap-distance-top:0;mso-wrap-distance-right:9pt;mso-wrap-distance-bottom:0;mso-position-horizontal:absolute;mso-position-horizontal-relative:margin;mso-position-vertical:absolute;mso-position-vertical-relative:text;mso-width-percent:0;mso-height-percent:0;mso-width-relative:margin;mso-height-relative:margin" o:gfxdata="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" adj="-48383" strokecolor="red" strokeweight=".5pt">
+              <v:shape w14:anchorId="342B3EFB" id="Connector: Curved 52" o:spid="_x0000_s1026" type="#_x0000_t38" style="position:absolute;margin-left:224.2pt;margin-top:9pt;width:3.6pt;height:158.45pt;rotation:90;z-index:251730944;visibility:visible;mso-wrap-style:square;mso-width-percent:0;mso-height-percent:0;mso-wrap-distance-left:9pt;mso-wrap-distance-top:0;mso-wrap-distance-right:9pt;mso-wrap-distance-bottom:0;mso-position-horizontal:absolute;mso-position-horizontal-relative:margin;mso-position-vertical:absolute;mso-position-vertical-relative:text;mso-width-percent:0;mso-height-percent:0;mso-width-relative:margin;mso-height-relative:margin" o:gfxdata="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" adj="-48383" strokecolor="red" strokeweight=".5pt">
                 <v:stroke dashstyle="dash" endarrow="classic" joinstyle="miter"/>
                 <w10:wrap anchorx="margin"/>
               </v:shape>
@@ -618,7 +795,7 @@
         <mc:AlternateContent>
           <mc:Choice Requires="wps">
             <w:drawing>
-              <wp:anchor distT="0" distB="0" distL="114300" distR="114300" simplePos="0" relativeHeight="251679744" behindDoc="0" locked="0" layoutInCell="1" allowOverlap="1" wp14:anchorId="7CEF237A" wp14:editId="74570979">
+              <wp:anchor distT="0" distB="0" distL="114300" distR="114300" simplePos="0" relativeHeight="251679744" behindDoc="0" locked="0" layoutInCell="1" allowOverlap="1" wp14:anchorId="7CEF237A" wp14:editId="3C373F60">
                 <wp:simplePos x="0" y="0"/>
                 <wp:positionH relativeFrom="column">
                   <wp:posOffset>3848100</wp:posOffset>
@@ -684,7 +861,7 @@
           </mc:Choice>
           <mc:Fallback>
             <w:pict>
-              <v:shape w14:anchorId="7CEF237A" id="Text Box 14" o:spid="_x0000_s1028" type="#_x0000_t202" style="position:absolute;left:0;text-align:left;margin-left:303pt;margin-top:20.95pt;width:92.25pt;height:21.75pt;z-index:251679744;visibility:visible;mso-wrap-style:square;mso-width-percent:0;mso-height-percent:0;mso-wrap-distance-left:9pt;mso-wrap-distance-top:0;mso-wrap-distance-right:9pt;mso-wrap-distance-bottom:0;mso-position-horizontal:absolute;mso-position-horizontal-relative:text;mso-position-vertical:absolute;mso-position-vertical-relative:text;mso-width-percent:0;mso-height-percent:0;mso-width-relative:margin;mso-height-relative:margin;v-text-anchor:top" o:gfxdata="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" fillcolor="white [3201]" strokeweight=".5pt">
+              <v:shape w14:anchorId="7CEF237A" id="Text Box 14" o:spid="_x0000_s1029" type="#_x0000_t202" style="position:absolute;left:0;text-align:left;margin-left:303pt;margin-top:20.95pt;width:92.25pt;height:21.75pt;z-index:251679744;visibility:visible;mso-wrap-style:square;mso-width-percent:0;mso-height-percent:0;mso-wrap-distance-left:9pt;mso-wrap-distance-top:0;mso-wrap-distance-right:9pt;mso-wrap-distance-bottom:0;mso-position-horizontal:absolute;mso-position-horizontal-relative:text;mso-position-vertical:absolute;mso-position-vertical-relative:text;mso-width-percent:0;mso-height-percent:0;mso-width-relative:margin;mso-height-relative:margin;v-text-anchor:top" o:gfxdata="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" fillcolor="white [3201]" strokeweight=".5pt">
                 <v:textbox>
                   <w:txbxContent>
                     <w:p>
@@ -710,7 +887,7 @@
         <mc:AlternateContent>
           <mc:Choice Requires="wps">
             <w:drawing>
-              <wp:anchor distT="0" distB="0" distL="114300" distR="114300" simplePos="0" relativeHeight="251678720" behindDoc="0" locked="0" layoutInCell="1" allowOverlap="1" wp14:anchorId="11A5913E" wp14:editId="5565EFE5">
+              <wp:anchor distT="0" distB="0" distL="114300" distR="114300" simplePos="0" relativeHeight="251678720" behindDoc="0" locked="0" layoutInCell="1" allowOverlap="1" wp14:anchorId="11A5913E" wp14:editId="2E870797">
                 <wp:simplePos x="0" y="0"/>
                 <wp:positionH relativeFrom="column">
                   <wp:posOffset>3848100</wp:posOffset>
@@ -776,7 +953,7 @@
           </mc:Choice>
           <mc:Fallback>
             <w:pict>
-              <v:shape w14:anchorId="11A5913E" id="Text Box 13" o:spid="_x0000_s1029" type="#_x0000_t202" style="position:absolute;left:0;text-align:left;margin-left:303pt;margin-top:78.7pt;width:92.25pt;height:20.25pt;z-index:251678720;visibility:visible;mso-wrap-style:square;mso-width-percent:0;mso-height-percent:0;mso-wrap-distance-left:9pt;mso-wrap-distance-top:0;mso-wrap-distance-right:9pt;mso-wrap-distance-bottom:0;mso-position-horizontal:absolute;mso-position-horizontal-relative:text;mso-position-vertical:absolute;mso-position-vertical-relative:text;mso-width-percent:0;mso-height-percent:0;mso-width-relative:margin;mso-height-relative:margin;v-text-anchor:top" o:gfxdata="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" fillcolor="white [3201]" strokeweight=".5pt">
+              <v:shape w14:anchorId="11A5913E" id="Text Box 13" o:spid="_x0000_s1030" type="#_x0000_t202" style="position:absolute;left:0;text-align:left;margin-left:303pt;margin-top:78.7pt;width:92.25pt;height:20.25pt;z-index:251678720;visibility:visible;mso-wrap-style:square;mso-width-percent:0;mso-height-percent:0;mso-wrap-distance-left:9pt;mso-wrap-distance-top:0;mso-wrap-distance-right:9pt;mso-wrap-distance-bottom:0;mso-position-horizontal:absolute;mso-position-horizontal-relative:text;mso-position-vertical:absolute;mso-position-vertical-relative:text;mso-width-percent:0;mso-height-percent:0;mso-width-relative:margin;mso-height-relative:margin;v-text-anchor:top" o:gfxdata="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" fillcolor="white [3201]" strokeweight=".5pt">
                 <v:textbox>
                   <w:txbxContent>
                     <w:p>
@@ -802,7 +979,7 @@
         <mc:AlternateContent>
           <mc:Choice Requires="wps">
             <w:drawing>
-              <wp:anchor distT="0" distB="0" distL="114300" distR="114300" simplePos="0" relativeHeight="251677696" behindDoc="0" locked="0" layoutInCell="1" allowOverlap="1" wp14:anchorId="2E33CFA8" wp14:editId="42B10E24">
+              <wp:anchor distT="0" distB="0" distL="114300" distR="114300" simplePos="0" relativeHeight="251677696" behindDoc="0" locked="0" layoutInCell="1" allowOverlap="1" wp14:anchorId="2E33CFA8" wp14:editId="0D3AEACC">
                 <wp:simplePos x="0" y="0"/>
                 <wp:positionH relativeFrom="column">
                   <wp:posOffset>3848100</wp:posOffset>
@@ -868,7 +1045,7 @@
           </mc:Choice>
           <mc:Fallback>
             <w:pict>
-              <v:shape w14:anchorId="2E33CFA8" id="Text Box 12" o:spid="_x0000_s1030" type="#_x0000_t202" style="position:absolute;left:0;text-align:left;margin-left:303pt;margin-top:134.2pt;width:92.25pt;height:20.25pt;z-index:251677696;visibility:visible;mso-wrap-style:square;mso-width-percent:0;mso-height-percent:0;mso-wrap-distance-left:9pt;mso-wrap-distance-top:0;mso-wrap-distance-right:9pt;mso-wrap-distance-bottom:0;mso-position-horizontal:absolute;mso-position-horizontal-relative:text;mso-position-vertical:absolute;mso-position-vertical-relative:text;mso-width-percent:0;mso-height-percent:0;mso-width-relative:margin;mso-height-relative:margin;v-text-anchor:top" o:gfxdata="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" fillcolor="white [3201]" strokeweight=".5pt">
+              <v:shape w14:anchorId="2E33CFA8" id="Text Box 12" o:spid="_x0000_s1031" type="#_x0000_t202" style="position:absolute;left:0;text-align:left;margin-left:303pt;margin-top:134.2pt;width:92.25pt;height:20.25pt;z-index:251677696;visibility:visible;mso-wrap-style:square;mso-width-percent:0;mso-height-percent:0;mso-wrap-distance-left:9pt;mso-wrap-distance-top:0;mso-wrap-distance-right:9pt;mso-wrap-distance-bottom:0;mso-position-horizontal:absolute;mso-position-horizontal-relative:text;mso-position-vertical:absolute;mso-position-vertical-relative:text;mso-width-percent:0;mso-height-percent:0;mso-width-relative:margin;mso-height-relative:margin;v-text-anchor:top" o:gfxdata="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" fillcolor="white [3201]" strokeweight=".5pt">
                 <v:textbox>
                   <w:txbxContent>
                     <w:p>
@@ -894,7 +1071,7 @@
         <mc:AlternateContent>
           <mc:Choice Requires="wps">
             <w:drawing>
-              <wp:anchor distT="0" distB="0" distL="114300" distR="114300" simplePos="0" relativeHeight="251670528" behindDoc="0" locked="0" layoutInCell="1" allowOverlap="1" wp14:anchorId="05905A9A" wp14:editId="1D784EC7">
+              <wp:anchor distT="0" distB="0" distL="114300" distR="114300" simplePos="0" relativeHeight="251670528" behindDoc="0" locked="0" layoutInCell="1" allowOverlap="1" wp14:anchorId="05905A9A" wp14:editId="284E5DC4">
                 <wp:simplePos x="0" y="0"/>
                 <wp:positionH relativeFrom="column">
                   <wp:posOffset>695325</wp:posOffset>
@@ -960,7 +1137,7 @@
           </mc:Choice>
           <mc:Fallback>
             <w:pict>
-              <v:shape w14:anchorId="05905A9A" id="Text Box 7" o:spid="_x0000_s1031" type="#_x0000_t202" style="position:absolute;left:0;text-align:left;margin-left:54.75pt;margin-top:19.9pt;width:92.25pt;height:21.75pt;z-index:251670528;visibility:visible;mso-wrap-style:square;mso-width-percent:0;mso-height-percent:0;mso-wrap-distance-left:9pt;mso-wrap-distance-top:0;mso-wrap-distance-right:9pt;mso-wrap-distance-bottom:0;mso-position-horizontal:absolute;mso-position-horizontal-relative:text;mso-position-vertical:absolute;mso-position-vertical-relative:text;mso-width-percent:0;mso-height-percent:0;mso-width-relative:margin;mso-height-relative:margin;v-text-anchor:top" o:gfxdata="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" fillcolor="white [3201]" strokeweight=".5pt">
+              <v:shape w14:anchorId="05905A9A" id="Text Box 7" o:spid="_x0000_s1032" type="#_x0000_t202" style="position:absolute;left:0;text-align:left;margin-left:54.75pt;margin-top:19.9pt;width:92.25pt;height:21.75pt;z-index:251670528;visibility:visible;mso-wrap-style:square;mso-width-percent:0;mso-height-percent:0;mso-wrap-distance-left:9pt;mso-wrap-distance-top:0;mso-wrap-distance-right:9pt;mso-wrap-distance-bottom:0;mso-position-horizontal:absolute;mso-position-horizontal-relative:text;mso-position-vertical:absolute;mso-position-vertical-relative:text;mso-width-percent:0;mso-height-percent:0;mso-width-relative:margin;mso-height-relative:margin;v-text-anchor:top" o:gfxdata="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" fillcolor="white [3201]" strokeweight=".5pt">
                 <v:textbox>
                   <w:txbxContent>
                     <w:p>
@@ -994,7 +1171,7 @@
         <mc:AlternateContent>
           <mc:Choice Requires="wps">
             <w:drawing>
-              <wp:anchor distT="0" distB="0" distL="114300" distR="114300" simplePos="0" relativeHeight="251708416" behindDoc="0" locked="0" layoutInCell="1" allowOverlap="1" wp14:anchorId="49D6C561" wp14:editId="50A21156">
+              <wp:anchor distT="0" distB="0" distL="114300" distR="114300" simplePos="0" relativeHeight="251708416" behindDoc="0" locked="0" layoutInCell="1" allowOverlap="1" wp14:anchorId="49D6C561" wp14:editId="1FFAE1F4">
                 <wp:simplePos x="0" y="0"/>
                 <wp:positionH relativeFrom="column">
                   <wp:posOffset>2124075</wp:posOffset>
@@ -1062,7 +1239,7 @@
           </mc:Choice>
           <mc:Fallback>
             <w:pict>
-              <v:shape w14:anchorId="49D6C561" id="Text Box 35" o:spid="_x0000_s1032" type="#_x0000_t202" style="position:absolute;left:0;text-align:left;margin-left:167.25pt;margin-top:10.9pt;width:54.75pt;height:21pt;z-index:251708416;visibility:visible;mso-wrap-style:square;mso-width-percent:0;mso-height-percent:0;mso-wrap-distance-left:9pt;mso-wrap-distance-top:0;mso-wrap-distance-right:9pt;mso-wrap-distance-bottom:0;mso-position-horizontal:absolute;mso-position-horizontal-relative:text;mso-position-vertical:absolute;mso-position-vertical-relative:text;mso-width-percent:0;mso-height-percent:0;mso-width-relative:margin;mso-height-relative:margin;v-text-anchor:top" o:gfxdata="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" filled="f" stroked="f" strokeweight=".5pt">
+              <v:shape w14:anchorId="49D6C561" id="Text Box 35" o:spid="_x0000_s1033" type="#_x0000_t202" style="position:absolute;left:0;text-align:left;margin-left:167.25pt;margin-top:10.9pt;width:54.75pt;height:21pt;z-index:251708416;visibility:visible;mso-wrap-style:square;mso-width-percent:0;mso-height-percent:0;mso-wrap-distance-left:9pt;mso-wrap-distance-top:0;mso-wrap-distance-right:9pt;mso-wrap-distance-bottom:0;mso-position-horizontal:absolute;mso-position-horizontal-relative:text;mso-position-vertical:absolute;mso-position-vertical-relative:text;mso-width-percent:0;mso-height-percent:0;mso-width-relative:margin;mso-height-relative:margin;v-text-anchor:top" o:gfxdata="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" filled="f" stroked="f" strokeweight=".5pt">
                 <v:textbox>
                   <w:txbxContent>
                     <w:p>
@@ -1094,7 +1271,7 @@
         <mc:AlternateContent>
           <mc:Choice Requires="wps">
             <w:drawing>
-              <wp:anchor distT="0" distB="0" distL="114300" distR="114300" simplePos="0" relativeHeight="251686912" behindDoc="0" locked="0" layoutInCell="1" allowOverlap="1" wp14:anchorId="7AF88F46" wp14:editId="2B72D7A6">
+              <wp:anchor distT="0" distB="0" distL="114300" distR="114300" simplePos="0" relativeHeight="251686912" behindDoc="0" locked="0" layoutInCell="1" allowOverlap="1" wp14:anchorId="7AF88F46" wp14:editId="76BB1438">
                 <wp:simplePos x="0" y="0"/>
                 <wp:positionH relativeFrom="column">
                   <wp:posOffset>4067175</wp:posOffset>
@@ -1150,7 +1327,7 @@
           </mc:Choice>
           <mc:Fallback>
             <w:pict>
-              <v:shapetype w14:anchorId="685B3F79" id="_x0000_t32" coordsize="21600,21600" o:spt="32" o:oned="t" path="m,l21600,21600e" filled="f">
+              <v:shapetype w14:anchorId="0FF8939A" id="_x0000_t32" coordsize="21600,21600" o:spt="32" o:oned="t" path="m,l21600,21600e" filled="f">
                 <v:path arrowok="t" fillok="f" o:connecttype="none"/>
                 <o:lock v:ext="edit" shapetype="t"/>
               </v:shapetype>
@@ -1169,7 +1346,7 @@
         <mc:AlternateContent>
           <mc:Choice Requires="wps">
             <w:drawing>
-              <wp:anchor distT="0" distB="0" distL="114300" distR="114300" simplePos="0" relativeHeight="251674624" behindDoc="0" locked="0" layoutInCell="1" allowOverlap="1" wp14:anchorId="11F5A2AA" wp14:editId="6FC7CD59">
+              <wp:anchor distT="0" distB="0" distL="114300" distR="114300" simplePos="0" relativeHeight="251674624" behindDoc="0" locked="0" layoutInCell="1" allowOverlap="1" wp14:anchorId="11F5A2AA" wp14:editId="0203AC99">
                 <wp:simplePos x="0" y="0"/>
                 <wp:positionH relativeFrom="column">
                   <wp:posOffset>1600200</wp:posOffset>
@@ -1224,7 +1401,7 @@
           </mc:Choice>
           <mc:Fallback>
             <w:pict>
-              <v:shape w14:anchorId="3946EEAD" id="Straight Arrow Connector 10" o:spid="_x0000_s1026" type="#_x0000_t32" style="position:absolute;margin-left:126pt;margin-top:20.2pt;width:0;height:35.25pt;flip:y;z-index:251674624;visibility:visible;mso-wrap-style:square;mso-wrap-distance-left:9pt;mso-wrap-distance-top:0;mso-wrap-distance-right:9pt;mso-wrap-distance-bottom:0;mso-position-horizontal:absolute;mso-position-horizontal-relative:text;mso-position-vertical:absolute;mso-position-vertical-relative:text" o:gfxdata="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" strokecolor="blue" strokeweight="1.25pt">
+              <v:shape w14:anchorId="62C214A0" id="Straight Arrow Connector 10" o:spid="_x0000_s1026" type="#_x0000_t32" style="position:absolute;margin-left:126pt;margin-top:20.2pt;width:0;height:35.25pt;flip:y;z-index:251674624;visibility:visible;mso-wrap-style:square;mso-wrap-distance-left:9pt;mso-wrap-distance-top:0;mso-wrap-distance-right:9pt;mso-wrap-distance-bottom:0;mso-position-horizontal:absolute;mso-position-horizontal-relative:text;mso-position-vertical:absolute;mso-position-vertical-relative:text" o:gfxdata="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" strokecolor="blue" strokeweight="1.25pt">
                 <v:stroke endarrow="block" joinstyle="miter"/>
               </v:shape>
             </w:pict>
@@ -1239,7 +1416,7 @@
         <mc:AlternateContent>
           <mc:Choice Requires="wps">
             <w:drawing>
-              <wp:anchor distT="0" distB="0" distL="114300" distR="114300" simplePos="0" relativeHeight="251699200" behindDoc="0" locked="0" layoutInCell="1" allowOverlap="1" wp14:anchorId="719E5AE7" wp14:editId="5F1DCB90">
+              <wp:anchor distT="0" distB="0" distL="114300" distR="114300" simplePos="0" relativeHeight="251699200" behindDoc="0" locked="0" layoutInCell="1" allowOverlap="1" wp14:anchorId="719E5AE7" wp14:editId="62010D9F">
                 <wp:simplePos x="0" y="0"/>
                 <wp:positionH relativeFrom="column">
                   <wp:posOffset>4057650</wp:posOffset>
@@ -1295,7 +1472,7 @@
           </mc:Choice>
           <mc:Fallback>
             <w:pict>
-              <v:shape w14:anchorId="4D085184" id="Straight Arrow Connector 29" o:spid="_x0000_s1026" type="#_x0000_t32" style="position:absolute;margin-left:319.5pt;margin-top:131.95pt;width:0;height:35.25pt;flip:y;z-index:251699200;visibility:visible;mso-wrap-style:square;mso-wrap-distance-left:9pt;mso-wrap-distance-top:0;mso-wrap-distance-right:9pt;mso-wrap-distance-bottom:0;mso-position-horizontal:absolute;mso-position-horizontal-relative:text;mso-position-vertical:absolute;mso-position-vertical-relative:text" o:gfxdata="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" strokecolor="#060" strokeweight="1.25pt">
+              <v:shape w14:anchorId="543DB2E4" id="Straight Arrow Connector 29" o:spid="_x0000_s1026" type="#_x0000_t32" style="position:absolute;margin-left:319.5pt;margin-top:131.95pt;width:0;height:35.25pt;flip:y;z-index:251699200;visibility:visible;mso-wrap-style:square;mso-wrap-distance-left:9pt;mso-wrap-distance-top:0;mso-wrap-distance-right:9pt;mso-wrap-distance-bottom:0;mso-position-horizontal:absolute;mso-position-horizontal-relative:text;mso-position-vertical:absolute;mso-position-vertical-relative:text" o:gfxdata="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" strokecolor="#060" strokeweight="1.25pt">
                 <v:stroke endarrow="classic" joinstyle="miter"/>
               </v:shape>
             </w:pict>
@@ -1310,7 +1487,7 @@
         <mc:AlternateContent>
           <mc:Choice Requires="wps">
             <w:drawing>
-              <wp:anchor distT="0" distB="0" distL="114300" distR="114300" simplePos="0" relativeHeight="251728896" behindDoc="0" locked="0" layoutInCell="1" allowOverlap="1" wp14:anchorId="47BAB342" wp14:editId="15173373">
+              <wp:anchor distT="0" distB="0" distL="114300" distR="114300" simplePos="0" relativeHeight="251728896" behindDoc="0" locked="0" layoutInCell="1" allowOverlap="1" wp14:anchorId="47BAB342" wp14:editId="5D7474C3">
                 <wp:simplePos x="0" y="0"/>
                 <wp:positionH relativeFrom="margin">
                   <wp:align>left</wp:align>
@@ -1378,7 +1555,7 @@
           </mc:Choice>
           <mc:Fallback>
             <w:pict>
-              <v:shape w14:anchorId="47BAB342" id="Text Box 49" o:spid="_x0000_s1033" type="#_x0000_t202" style="position:absolute;left:0;text-align:left;margin-left:0;margin-top:22.15pt;width:60pt;height:23.25pt;z-index:251728896;visibility:visible;mso-wrap-style:square;mso-width-percent:0;mso-height-percent:0;mso-wrap-distance-left:9pt;mso-wrap-distance-top:0;mso-wrap-distance-right:9pt;mso-wrap-distance-bottom:0;mso-position-horizontal:left;mso-position-horizontal-relative:margin;mso-position-vertical:absolute;mso-position-vertical-relative:text;mso-width-percent:0;mso-height-percent:0;mso-width-relative:margin;mso-height-relative:margin;v-text-anchor:top" o:gfxdata="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" filled="f" stroked="f" strokeweight=".5pt">
+              <v:shape w14:anchorId="47BAB342" id="Text Box 49" o:spid="_x0000_s1034" type="#_x0000_t202" style="position:absolute;left:0;text-align:left;margin-left:0;margin-top:22.15pt;width:60pt;height:23.25pt;z-index:251728896;visibility:visible;mso-wrap-style:square;mso-width-percent:0;mso-height-percent:0;mso-wrap-distance-left:9pt;mso-wrap-distance-top:0;mso-wrap-distance-right:9pt;mso-wrap-distance-bottom:0;mso-position-horizontal:left;mso-position-horizontal-relative:margin;mso-position-vertical:absolute;mso-position-vertical-relative:text;mso-width-percent:0;mso-height-percent:0;mso-width-relative:margin;mso-height-relative:margin;v-text-anchor:top" o:gfxdata="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" filled="f" stroked="f" strokeweight=".5pt">
                 <v:textbox>
                   <w:txbxContent>
                     <w:p>
@@ -1411,7 +1588,7 @@
         <mc:AlternateContent>
           <mc:Choice Requires="wps">
             <w:drawing>
-              <wp:anchor distT="0" distB="0" distL="114300" distR="114300" simplePos="0" relativeHeight="251725824" behindDoc="0" locked="0" layoutInCell="1" allowOverlap="1" wp14:anchorId="6FDE359B" wp14:editId="551AB02E">
+              <wp:anchor distT="0" distB="0" distL="114300" distR="114300" simplePos="0" relativeHeight="251725824" behindDoc="0" locked="0" layoutInCell="1" allowOverlap="1" wp14:anchorId="6FDE359B" wp14:editId="57B0522D">
                 <wp:simplePos x="0" y="0"/>
                 <wp:positionH relativeFrom="margin">
                   <wp:posOffset>676275</wp:posOffset>
@@ -1476,7 +1653,7 @@
           </mc:Choice>
           <mc:Fallback>
             <w:pict>
-              <v:shape w14:anchorId="363BE4B4" id="Connector: Curved 46" o:spid="_x0000_s1026" type="#_x0000_t38" style="position:absolute;margin-left:53.25pt;margin-top:10.15pt;width:3.6pt;height:51.75pt;flip:x;z-index:251725824;visibility:visible;mso-wrap-style:square;mso-width-percent:0;mso-height-percent:0;mso-wrap-distance-left:9pt;mso-wrap-distance-top:0;mso-wrap-distance-right:9pt;mso-wrap-distance-bottom:0;mso-position-horizontal:absolute;mso-position-horizontal-relative:margin;mso-position-vertical:absolute;mso-position-vertical-relative:text;mso-width-percent:0;mso-height-percent:0;mso-width-relative:margin;mso-height-relative:margin" o:gfxdata="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" adj="122700" strokecolor="red" strokeweight=".5pt">
+              <v:shape w14:anchorId="2920E7FB" id="Connector: Curved 46" o:spid="_x0000_s1026" type="#_x0000_t38" style="position:absolute;margin-left:53.25pt;margin-top:10.15pt;width:3.6pt;height:51.75pt;flip:x;z-index:251725824;visibility:visible;mso-wrap-style:square;mso-width-percent:0;mso-height-percent:0;mso-wrap-distance-left:9pt;mso-wrap-distance-top:0;mso-wrap-distance-right:9pt;mso-wrap-distance-bottom:0;mso-position-horizontal:absolute;mso-position-horizontal-relative:margin;mso-position-vertical:absolute;mso-position-vertical-relative:text;mso-width-percent:0;mso-height-percent:0;mso-width-relative:margin;mso-height-relative:margin" o:gfxdata="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" adj="122700" strokecolor="red" strokeweight=".5pt">
                 <v:stroke dashstyle="dash" endarrow="classic" joinstyle="miter"/>
                 <w10:wrap anchorx="margin"/>
               </v:shape>
@@ -1492,7 +1669,7 @@
         <mc:AlternateContent>
           <mc:Choice Requires="wps">
             <w:drawing>
-              <wp:anchor distT="0" distB="0" distL="114300" distR="114300" simplePos="0" relativeHeight="251706368" behindDoc="0" locked="0" layoutInCell="1" allowOverlap="1" wp14:anchorId="7B8E6DD9" wp14:editId="7B16E664">
+              <wp:anchor distT="0" distB="0" distL="114300" distR="114300" simplePos="0" relativeHeight="251706368" behindDoc="0" locked="0" layoutInCell="1" allowOverlap="1" wp14:anchorId="7B8E6DD9" wp14:editId="224D736C">
                 <wp:simplePos x="0" y="0"/>
                 <wp:positionH relativeFrom="column">
                   <wp:posOffset>1876425</wp:posOffset>
@@ -1547,7 +1724,7 @@
           </mc:Choice>
           <mc:Fallback>
             <w:pict>
-              <v:shape w14:anchorId="6BB824D5" id="Straight Arrow Connector 34" o:spid="_x0000_s1026" type="#_x0000_t32" style="position:absolute;margin-left:147.75pt;margin-top:12.4pt;width:157.5pt;height:.75pt;z-index:251706368;visibility:visible;mso-wrap-style:square;mso-wrap-distance-left:9pt;mso-wrap-distance-top:0;mso-wrap-distance-right:9pt;mso-wrap-distance-bottom:0;mso-position-horizontal:absolute;mso-position-horizontal-relative:text;mso-position-vertical:absolute;mso-position-vertical-relative:text" o:gfxdata="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" strokecolor="blue" strokeweight="1.25pt">
+              <v:shape w14:anchorId="39DE8B1F" id="Straight Arrow Connector 34" o:spid="_x0000_s1026" type="#_x0000_t32" style="position:absolute;margin-left:147.75pt;margin-top:12.4pt;width:157.5pt;height:.75pt;z-index:251706368;visibility:visible;mso-wrap-style:square;mso-wrap-distance-left:9pt;mso-wrap-distance-top:0;mso-wrap-distance-right:9pt;mso-wrap-distance-bottom:0;mso-position-horizontal:absolute;mso-position-horizontal-relative:text;mso-position-vertical:absolute;mso-position-vertical-relative:text" o:gfxdata="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" strokecolor="blue" strokeweight="1.25pt">
                 <v:stroke endarrow="block" joinstyle="miter"/>
               </v:shape>
             </w:pict>
@@ -1638,7 +1815,7 @@
           </mc:Choice>
           <mc:Fallback>
             <w:pict>
-              <v:shape w14:anchorId="63A48FC4" id="Text Box 53" o:spid="_x0000_s1034" type="#_x0000_t202" style="position:absolute;left:0;text-align:left;margin-left:204.7pt;margin-top:15.45pt;width:61.5pt;height:21pt;z-index:251732992;visibility:visible;mso-wrap-style:square;mso-width-percent:0;mso-height-percent:0;mso-wrap-distance-left:9pt;mso-wrap-distance-top:0;mso-wrap-distance-right:9pt;mso-wrap-distance-bottom:0;mso-position-horizontal:absolute;mso-position-horizontal-relative:text;mso-position-vertical:absolute;mso-position-vertical-relative:text;mso-width-percent:0;mso-height-percent:0;mso-width-relative:margin;mso-height-relative:margin;v-text-anchor:top" o:gfxdata="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" filled="f" stroked="f" strokeweight=".5pt">
+              <v:shape w14:anchorId="63A48FC4" id="Text Box 53" o:spid="_x0000_s1035" type="#_x0000_t202" style="position:absolute;left:0;text-align:left;margin-left:204.7pt;margin-top:15.45pt;width:61.5pt;height:21pt;z-index:251732992;visibility:visible;mso-wrap-style:square;mso-width-percent:0;mso-height-percent:0;mso-wrap-distance-left:9pt;mso-wrap-distance-top:0;mso-wrap-distance-right:9pt;mso-wrap-distance-bottom:0;mso-position-horizontal:absolute;mso-position-horizontal-relative:text;mso-position-vertical:absolute;mso-position-vertical-relative:text;mso-width-percent:0;mso-height-percent:0;mso-width-relative:margin;mso-height-relative:margin;v-text-anchor:top" o:gfxdata="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" filled="f" stroked="f" strokeweight=".5pt">
                 <v:textbox>
                   <w:txbxContent>
                     <w:p>
@@ -1738,7 +1915,7 @@
           </mc:Choice>
           <mc:Fallback>
             <w:pict>
-              <v:shape w14:anchorId="1643363A" id="Text Box 16" o:spid="_x0000_s1035" type="#_x0000_t202" style="position:absolute;left:0;text-align:left;margin-left:316.5pt;margin-top:2.9pt;width:48pt;height:23.25pt;z-index:251681792;visibility:visible;mso-wrap-style:square;mso-width-percent:0;mso-height-percent:0;mso-wrap-distance-left:9pt;mso-wrap-distance-top:0;mso-wrap-distance-right:9pt;mso-wrap-distance-bottom:0;mso-position-horizontal:absolute;mso-position-horizontal-relative:text;mso-position-vertical:absolute;mso-position-vertical-relative:text;mso-width-percent:0;mso-height-percent:0;mso-width-relative:margin;mso-height-relative:margin;v-text-anchor:top" o:gfxdata="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" filled="f" stroked="f" strokeweight=".5pt">
+              <v:shape w14:anchorId="1643363A" id="Text Box 16" o:spid="_x0000_s1036" type="#_x0000_t202" style="position:absolute;left:0;text-align:left;margin-left:316.5pt;margin-top:2.9pt;width:48pt;height:23.25pt;z-index:251681792;visibility:visible;mso-wrap-style:square;mso-width-percent:0;mso-height-percent:0;mso-wrap-distance-left:9pt;mso-wrap-distance-top:0;mso-wrap-distance-right:9pt;mso-wrap-distance-bottom:0;mso-position-horizontal:absolute;mso-position-horizontal-relative:text;mso-position-vertical:absolute;mso-position-vertical-relative:text;mso-width-percent:0;mso-height-percent:0;mso-width-relative:margin;mso-height-relative:margin;v-text-anchor:top" o:gfxdata="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" filled="f" stroked="f" strokeweight=".5pt">
                 <v:textbox>
                   <w:txbxContent>
                     <w:p>
@@ -1838,7 +2015,7 @@
           </mc:Choice>
           <mc:Fallback>
             <w:pict>
-              <v:shape w14:anchorId="73D05230" id="Text Box 11" o:spid="_x0000_s1036" type="#_x0000_t202" style="position:absolute;left:0;text-align:left;margin-left:84.75pt;margin-top:1.85pt;width:48pt;height:23.25pt;z-index:251675648;visibility:visible;mso-wrap-style:square;mso-width-percent:0;mso-height-percent:0;mso-wrap-distance-left:9pt;mso-wrap-distance-top:0;mso-wrap-distance-right:9pt;mso-wrap-distance-bottom:0;mso-position-horizontal:absolute;mso-position-horizontal-relative:text;mso-position-vertical:absolute;mso-position-vertical-relative:text;mso-width-percent:0;mso-height-percent:0;mso-width-relative:margin;mso-height-relative:margin;v-text-anchor:top" o:gfxdata="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" filled="f" stroked="f" strokeweight=".5pt">
+              <v:shape w14:anchorId="73D05230" id="Text Box 11" o:spid="_x0000_s1037" type="#_x0000_t202" style="position:absolute;left:0;text-align:left;margin-left:84.75pt;margin-top:1.85pt;width:48pt;height:23.25pt;z-index:251675648;visibility:visible;mso-wrap-style:square;mso-width-percent:0;mso-height-percent:0;mso-wrap-distance-left:9pt;mso-wrap-distance-top:0;mso-wrap-distance-right:9pt;mso-wrap-distance-bottom:0;mso-position-horizontal:absolute;mso-position-horizontal-relative:text;mso-position-vertical:absolute;mso-position-vertical-relative:text;mso-width-percent:0;mso-height-percent:0;mso-width-relative:margin;mso-height-relative:margin;v-text-anchor:top" o:gfxdata="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" filled="f" stroked="f" strokeweight=".5pt">
                 <v:textbox>
                   <w:txbxContent>
                     <w:p>
@@ -2019,7 +2196,7 @@
           </mc:Choice>
           <mc:Fallback>
             <w:pict>
-              <v:shape w14:anchorId="1C2C5935" id="Text Box 48" o:spid="_x0000_s1037" type="#_x0000_t202" style="position:absolute;left:0;text-align:left;margin-left:1.5pt;margin-top:58.5pt;width:48pt;height:21pt;z-index:251727872;visibility:visible;mso-wrap-style:square;mso-width-percent:0;mso-height-percent:0;mso-wrap-distance-left:9pt;mso-wrap-distance-top:0;mso-wrap-distance-right:9pt;mso-wrap-distance-bottom:0;mso-position-horizontal:absolute;mso-position-horizontal-relative:text;mso-position-vertical:absolute;mso-position-vertical-relative:text;mso-width-percent:0;mso-height-percent:0;mso-width-relative:margin;mso-height-relative:margin;v-text-anchor:top" o:gfxdata="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" filled="f" stroked="f" strokeweight=".5pt">
+              <v:shape w14:anchorId="1C2C5935" id="Text Box 48" o:spid="_x0000_s1038" type="#_x0000_t202" style="position:absolute;left:0;text-align:left;margin-left:1.5pt;margin-top:58.5pt;width:48pt;height:21pt;z-index:251727872;visibility:visible;mso-wrap-style:square;mso-width-percent:0;mso-height-percent:0;mso-wrap-distance-left:9pt;mso-wrap-distance-top:0;mso-wrap-distance-right:9pt;mso-wrap-distance-bottom:0;mso-position-horizontal:absolute;mso-position-horizontal-relative:text;mso-position-vertical:absolute;mso-position-vertical-relative:text;mso-width-percent:0;mso-height-percent:0;mso-width-relative:margin;mso-height-relative:margin;v-text-anchor:top" o:gfxdata="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" filled="f" stroked="f" strokeweight=".5pt">
                 <v:textbox>
                   <w:txbxContent>
                     <w:p>
@@ -2206,7 +2383,7 @@
           </mc:Choice>
           <mc:Fallback>
             <w:pict>
-              <v:shape w14:anchorId="3AF68C99" id="Text Box 6" o:spid="_x0000_s1038" type="#_x0000_t202" style="position:absolute;left:0;text-align:left;margin-left:54.75pt;margin-top:10.2pt;width:92.25pt;height:20.25pt;z-index:251668480;visibility:visible;mso-wrap-style:square;mso-width-percent:0;mso-height-percent:0;mso-wrap-distance-left:9pt;mso-wrap-distance-top:0;mso-wrap-distance-right:9pt;mso-wrap-distance-bottom:0;mso-position-horizontal:absolute;mso-position-horizontal-relative:text;mso-position-vertical:absolute;mso-position-vertical-relative:text;mso-width-percent:0;mso-height-percent:0;mso-width-relative:margin;mso-height-relative:margin;v-text-anchor:top" o:gfxdata="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" fillcolor="white [3201]" strokeweight=".5pt">
+              <v:shape w14:anchorId="3AF68C99" id="Text Box 6" o:spid="_x0000_s1039" type="#_x0000_t202" style="position:absolute;left:0;text-align:left;margin-left:54.75pt;margin-top:10.2pt;width:92.25pt;height:20.25pt;z-index:251668480;visibility:visible;mso-wrap-style:square;mso-width-percent:0;mso-height-percent:0;mso-wrap-distance-left:9pt;mso-wrap-distance-top:0;mso-wrap-distance-right:9pt;mso-wrap-distance-bottom:0;mso-position-horizontal:absolute;mso-position-horizontal-relative:text;mso-position-vertical:absolute;mso-position-vertical-relative:text;mso-width-percent:0;mso-height-percent:0;mso-width-relative:margin;mso-height-relative:margin;v-text-anchor:top" o:gfxdata="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" fillcolor="white [3201]" strokeweight=".5pt">
                 <v:textbox>
                   <w:txbxContent>
                     <w:p>
@@ -2308,7 +2485,7 @@
           </mc:Choice>
           <mc:Fallback>
             <w:pict>
-              <v:shape w14:anchorId="5BF5875B" id="Text Box 15" o:spid="_x0000_s1039" type="#_x0000_t202" style="position:absolute;left:0;text-align:left;margin-left:312.75pt;margin-top:16.2pt;width:61.5pt;height:21pt;z-index:251680768;visibility:visible;mso-wrap-style:square;mso-width-percent:0;mso-height-percent:0;mso-wrap-distance-left:9pt;mso-wrap-distance-top:0;mso-wrap-distance-right:9pt;mso-wrap-distance-bottom:0;mso-position-horizontal:absolute;mso-position-horizontal-relative:text;mso-position-vertical:absolute;mso-position-vertical-relative:text;mso-width-percent:0;mso-height-percent:0;mso-width-relative:margin;mso-height-relative:margin;v-text-anchor:top" o:gfxdata="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" filled="f" stroked="f" strokeweight=".5pt">
+              <v:shape w14:anchorId="5BF5875B" id="Text Box 15" o:spid="_x0000_s1040" type="#_x0000_t202" style="position:absolute;left:0;text-align:left;margin-left:312.75pt;margin-top:16.2pt;width:61.5pt;height:21pt;z-index:251680768;visibility:visible;mso-wrap-style:square;mso-width-percent:0;mso-height-percent:0;mso-wrap-distance-left:9pt;mso-wrap-distance-top:0;mso-wrap-distance-right:9pt;mso-wrap-distance-bottom:0;mso-position-horizontal:absolute;mso-position-horizontal-relative:text;mso-position-vertical:absolute;mso-position-vertical-relative:text;mso-width-percent:0;mso-height-percent:0;mso-width-relative:margin;mso-height-relative:margin;v-text-anchor:top" o:gfxdata="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" filled="f" stroked="f" strokeweight=".5pt">
                 <v:textbox>
                   <w:txbxContent>
                     <w:p>
@@ -2549,7 +2726,7 @@
           </mc:Choice>
           <mc:Fallback>
             <w:pict>
-              <v:shape w14:anchorId="2E7A2A7E" id="Text Box 9" o:spid="_x0000_s1040" type="#_x0000_t202" style="position:absolute;left:0;text-align:left;margin-left:86.25pt;margin-top:15.45pt;width:48pt;height:21pt;z-index:251672576;visibility:visible;mso-wrap-style:square;mso-width-percent:0;mso-height-percent:0;mso-wrap-distance-left:9pt;mso-wrap-distance-top:0;mso-wrap-distance-right:9pt;mso-wrap-distance-bottom:0;mso-position-horizontal:absolute;mso-position-horizontal-relative:text;mso-position-vertical:absolute;mso-position-vertical-relative:text;mso-width-percent:0;mso-height-percent:0;mso-width-relative:margin;mso-height-relative:margin;v-text-anchor:top" o:gfxdata="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" filled="f" stroked="f" strokeweight=".5pt">
+              <v:shape w14:anchorId="2E7A2A7E" id="Text Box 9" o:spid="_x0000_s1041" type="#_x0000_t202" style="position:absolute;left:0;text-align:left;margin-left:86.25pt;margin-top:15.45pt;width:48pt;height:21pt;z-index:251672576;visibility:visible;mso-wrap-style:square;mso-width-percent:0;mso-height-percent:0;mso-wrap-distance-left:9pt;mso-wrap-distance-top:0;mso-wrap-distance-right:9pt;mso-wrap-distance-bottom:0;mso-position-horizontal:absolute;mso-position-horizontal-relative:text;mso-position-vertical:absolute;mso-position-vertical-relative:text;mso-width-percent:0;mso-height-percent:0;mso-width-relative:margin;mso-height-relative:margin;v-text-anchor:top" o:gfxdata="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" filled="f" stroked="f" strokeweight=".5pt">
                 <v:textbox>
                   <w:txbxContent>
                     <w:p>
@@ -2649,7 +2826,7 @@
           </mc:Choice>
           <mc:Fallback>
             <w:pict>
-              <v:shape w14:anchorId="0CFD62E1" id="Text Box 30" o:spid="_x0000_s1041" type="#_x0000_t202" style="position:absolute;left:0;text-align:left;margin-left:356.2pt;margin-top:67.9pt;width:57.75pt;height:21pt;z-index:251701248;visibility:visible;mso-wrap-style:square;mso-width-percent:0;mso-height-percent:0;mso-wrap-distance-left:9pt;mso-wrap-distance-top:0;mso-wrap-distance-right:9pt;mso-wrap-distance-bottom:0;mso-position-horizontal:absolute;mso-position-horizontal-relative:text;mso-position-vertical:absolute;mso-position-vertical-relative:text;mso-width-percent:0;mso-height-percent:0;mso-width-relative:margin;mso-height-relative:margin;v-text-anchor:top" o:gfxdata="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" filled="f" stroked="f" strokeweight=".5pt">
+              <v:shape w14:anchorId="0CFD62E1" id="Text Box 30" o:spid="_x0000_s1042" type="#_x0000_t202" style="position:absolute;left:0;text-align:left;margin-left:356.2pt;margin-top:67.9pt;width:57.75pt;height:21pt;z-index:251701248;visibility:visible;mso-wrap-style:square;mso-width-percent:0;mso-height-percent:0;mso-wrap-distance-left:9pt;mso-wrap-distance-top:0;mso-wrap-distance-right:9pt;mso-wrap-distance-bottom:0;mso-position-horizontal:absolute;mso-position-horizontal-relative:text;mso-position-vertical:absolute;mso-position-vertical-relative:text;mso-width-percent:0;mso-height-percent:0;mso-width-relative:margin;mso-height-relative:margin;v-text-anchor:top" o:gfxdata="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" filled="f" stroked="f" strokeweight=".5pt">
                 <v:textbox>
                   <w:txbxContent>
                     <w:p>
@@ -2820,7 +2997,7 @@
           </mc:Choice>
           <mc:Fallback>
             <w:pict>
-              <v:shape w14:anchorId="4E772861" id="Text Box 42" o:spid="_x0000_s1042" type="#_x0000_t202" style="position:absolute;left:0;text-align:left;margin-left:394.5pt;margin-top:17.75pt;width:61.5pt;height:21pt;z-index:251719680;visibility:visible;mso-wrap-style:square;mso-width-percent:0;mso-height-percent:0;mso-wrap-distance-left:9pt;mso-wrap-distance-top:0;mso-wrap-distance-right:9pt;mso-wrap-distance-bottom:0;mso-position-horizontal:absolute;mso-position-horizontal-relative:text;mso-position-vertical:absolute;mso-position-vertical-relative:text;mso-width-percent:0;mso-height-percent:0;mso-width-relative:margin;mso-height-relative:margin;v-text-anchor:top" o:gfxdata="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" filled="f" stroked="f" strokeweight=".5pt">
+              <v:shape w14:anchorId="4E772861" id="Text Box 42" o:spid="_x0000_s1043" type="#_x0000_t202" style="position:absolute;left:0;text-align:left;margin-left:394.5pt;margin-top:17.75pt;width:61.5pt;height:21pt;z-index:251719680;visibility:visible;mso-wrap-style:square;mso-width-percent:0;mso-height-percent:0;mso-wrap-distance-left:9pt;mso-wrap-distance-top:0;mso-wrap-distance-right:9pt;mso-wrap-distance-bottom:0;mso-position-horizontal:absolute;mso-position-horizontal-relative:text;mso-position-vertical:absolute;mso-position-vertical-relative:text;mso-width-percent:0;mso-height-percent:0;mso-width-relative:margin;mso-height-relative:margin;v-text-anchor:top" o:gfxdata="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" filled="f" stroked="f" strokeweight=".5pt">
                 <v:textbox>
                   <w:txbxContent>
                     <w:p>
@@ -3009,7 +3186,7 @@
           </mc:Choice>
           <mc:Fallback>
             <w:pict>
-              <v:shape w14:anchorId="09A515C8" id="Text Box 38" o:spid="_x0000_s1043" type="#_x0000_t202" style="position:absolute;left:0;text-align:left;margin-left:164.25pt;margin-top:10.95pt;width:61.5pt;height:21pt;z-index:251712512;visibility:visible;mso-wrap-style:square;mso-width-percent:0;mso-height-percent:0;mso-wrap-distance-left:9pt;mso-wrap-distance-top:0;mso-wrap-distance-right:9pt;mso-wrap-distance-bottom:0;mso-position-horizontal:absolute;mso-position-horizontal-relative:margin;mso-position-vertical:absolute;mso-position-vertical-relative:text;mso-width-percent:0;mso-height-percent:0;mso-width-relative:margin;mso-height-relative:margin;v-text-anchor:top" o:gfxdata="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" filled="f" stroked="f" strokeweight=".5pt">
+              <v:shape w14:anchorId="09A515C8" id="Text Box 38" o:spid="_x0000_s1044" type="#_x0000_t202" style="position:absolute;left:0;text-align:left;margin-left:164.25pt;margin-top:10.95pt;width:61.5pt;height:21pt;z-index:251712512;visibility:visible;mso-wrap-style:square;mso-width-percent:0;mso-height-percent:0;mso-wrap-distance-left:9pt;mso-wrap-distance-top:0;mso-wrap-distance-right:9pt;mso-wrap-distance-bottom:0;mso-position-horizontal:absolute;mso-position-horizontal-relative:margin;mso-position-vertical:absolute;mso-position-vertical-relative:text;mso-width-percent:0;mso-height-percent:0;mso-width-relative:margin;mso-height-relative:margin;v-text-anchor:top" o:gfxdata="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" filled="f" stroked="f" strokeweight=".5pt">
                 <v:textbox>
                   <w:txbxContent>
                     <w:p>
@@ -3108,7 +3285,7 @@
           </mc:Choice>
           <mc:Fallback>
             <w:pict>
-              <v:shape w14:anchorId="08AF842C" id="Text Box 1" o:spid="_x0000_s1044" type="#_x0000_t202" style="position:absolute;left:0;text-align:left;margin-left:54.75pt;margin-top:20.7pt;width:92.25pt;height:20.25pt;z-index:251659264;visibility:visible;mso-wrap-style:square;mso-width-percent:0;mso-height-percent:0;mso-wrap-distance-left:9pt;mso-wrap-distance-top:0;mso-wrap-distance-right:9pt;mso-wrap-distance-bottom:0;mso-position-horizontal:absolute;mso-position-horizontal-relative:text;mso-position-vertical:absolute;mso-position-vertical-relative:text;mso-width-percent:0;mso-height-percent:0;mso-width-relative:margin;mso-height-relative:margin;v-text-anchor:top" o:gfxdata="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" fillcolor="white [3201]" strokeweight=".5pt">
+              <v:shape w14:anchorId="08AF842C" id="Text Box 1" o:spid="_x0000_s1045" type="#_x0000_t202" style="position:absolute;left:0;text-align:left;margin-left:54.75pt;margin-top:20.7pt;width:92.25pt;height:20.25pt;z-index:251659264;visibility:visible;mso-wrap-style:square;mso-width-percent:0;mso-height-percent:0;mso-wrap-distance-left:9pt;mso-wrap-distance-top:0;mso-wrap-distance-right:9pt;mso-wrap-distance-bottom:0;mso-position-horizontal:absolute;mso-position-horizontal-relative:text;mso-position-vertical:absolute;mso-position-vertical-relative:text;mso-width-percent:0;mso-height-percent:0;mso-width-relative:margin;mso-height-relative:margin;v-text-anchor:top" o:gfxdata="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" fillcolor="white [3201]" strokeweight=".5pt">
                 <v:textbox>
                   <w:txbxContent>
                     <w:p>
@@ -3281,7 +3458,7 @@
           </mc:Choice>
           <mc:Fallback>
             <w:pict>
-              <v:shape w14:anchorId="00B9A4E3" id="Text Box 3" o:spid="_x0000_s1045" type="#_x0000_t202" style="position:absolute;left:0;text-align:left;margin-left:128.25pt;margin-top:22.55pt;width:48pt;height:21pt;z-index:251743232;visibility:visible;mso-wrap-style:square;mso-width-percent:0;mso-height-percent:0;mso-wrap-distance-left:9pt;mso-wrap-distance-top:0;mso-wrap-distance-right:9pt;mso-wrap-distance-bottom:0;mso-position-horizontal:absolute;mso-position-horizontal-relative:text;mso-position-vertical:absolute;mso-position-vertical-relative:text;mso-width-percent:0;mso-height-percent:0;mso-width-relative:margin;mso-height-relative:margin;v-text-anchor:top" o:gfxdata="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" filled="f" stroked="f" strokeweight=".5pt">
+              <v:shape w14:anchorId="00B9A4E3" id="Text Box 3" o:spid="_x0000_s1046" type="#_x0000_t202" style="position:absolute;left:0;text-align:left;margin-left:128.25pt;margin-top:22.55pt;width:48pt;height:21pt;z-index:251743232;visibility:visible;mso-wrap-style:square;mso-width-percent:0;mso-height-percent:0;mso-wrap-distance-left:9pt;mso-wrap-distance-top:0;mso-wrap-distance-right:9pt;mso-wrap-distance-bottom:0;mso-position-horizontal:absolute;mso-position-horizontal-relative:text;mso-position-vertical:absolute;mso-position-vertical-relative:text;mso-width-percent:0;mso-height-percent:0;mso-width-relative:margin;mso-height-relative:margin;v-text-anchor:top" o:gfxdata="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" filled="f" stroked="f" strokeweight=".5pt">
                 <v:textbox>
                   <w:txbxContent>
                     <w:p>
@@ -3540,7 +3717,7 @@
           </mc:Choice>
           <mc:Fallback>
             <w:pict>
-              <v:shape w14:anchorId="11BE01C4" id="Text Box 33" o:spid="_x0000_s1046" type="#_x0000_t202" style="position:absolute;left:0;text-align:left;margin-left:279.75pt;margin-top:4.05pt;width:44.25pt;height:21pt;z-index:251705344;visibility:visible;mso-wrap-style:square;mso-width-percent:0;mso-height-percent:0;mso-wrap-distance-left:9pt;mso-wrap-distance-top:0;mso-wrap-distance-right:9pt;mso-wrap-distance-bottom:0;mso-position-horizontal:absolute;mso-position-horizontal-relative:text;mso-position-vertical:absolute;mso-position-vertical-relative:text;mso-width-percent:0;mso-height-percent:0;mso-width-relative:margin;mso-height-relative:margin;v-text-anchor:top" o:gfxdata="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" filled="f" stroked="f" strokeweight=".5pt">
+              <v:shape w14:anchorId="11BE01C4" id="Text Box 33" o:spid="_x0000_s1047" type="#_x0000_t202" style="position:absolute;left:0;text-align:left;margin-left:279.75pt;margin-top:4.05pt;width:44.25pt;height:21pt;z-index:251705344;visibility:visible;mso-wrap-style:square;mso-width-percent:0;mso-height-percent:0;mso-wrap-distance-left:9pt;mso-wrap-distance-top:0;mso-wrap-distance-right:9pt;mso-wrap-distance-bottom:0;mso-position-horizontal:absolute;mso-position-horizontal-relative:text;mso-position-vertical:absolute;mso-position-vertical-relative:text;mso-width-percent:0;mso-height-percent:0;mso-width-relative:margin;mso-height-relative:margin;v-text-anchor:top" o:gfxdata="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" filled="f" stroked="f" strokeweight=".5pt">
                 <v:textbox>
                   <w:txbxContent>
                     <w:p>
@@ -3639,7 +3816,7 @@
           </mc:Choice>
           <mc:Fallback>
             <w:pict>
-              <v:shape w14:anchorId="64D28349" id="Text Box 44" o:spid="_x0000_s1047" type="#_x0000_t202" style="position:absolute;left:0;text-align:left;margin-left:400.45pt;margin-top:2pt;width:57.75pt;height:21pt;z-index:251721728;visibility:visible;mso-wrap-style:square;mso-width-percent:0;mso-height-percent:0;mso-wrap-distance-left:9pt;mso-wrap-distance-top:0;mso-wrap-distance-right:9pt;mso-wrap-distance-bottom:0;mso-position-horizontal:absolute;mso-position-horizontal-relative:text;mso-position-vertical:absolute;mso-position-vertical-relative:text;mso-width-percent:0;mso-height-percent:0;mso-width-relative:margin;mso-height-relative:margin;v-text-anchor:top" o:gfxdata="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" filled="f" stroked="f" strokeweight=".5pt">
+              <v:shape w14:anchorId="64D28349" id="Text Box 44" o:spid="_x0000_s1048" type="#_x0000_t202" style="position:absolute;left:0;text-align:left;margin-left:400.45pt;margin-top:2pt;width:57.75pt;height:21pt;z-index:251721728;visibility:visible;mso-wrap-style:square;mso-width-percent:0;mso-height-percent:0;mso-wrap-distance-left:9pt;mso-wrap-distance-top:0;mso-wrap-distance-right:9pt;mso-wrap-distance-bottom:0;mso-position-horizontal:absolute;mso-position-horizontal-relative:text;mso-position-vertical:absolute;mso-position-vertical-relative:text;mso-width-percent:0;mso-height-percent:0;mso-width-relative:margin;mso-height-relative:margin;v-text-anchor:top" o:gfxdata="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" filled="f" stroked="f" strokeweight=".5pt">
                 <v:textbox>
                   <w:txbxContent>
                     <w:p>
@@ -3747,7 +3924,7 @@
           </mc:Choice>
           <mc:Fallback>
             <w:pict>
-              <v:shape w14:anchorId="4175A4A9" id="Text Box 57" o:spid="_x0000_s1048" type="#_x0000_t202" style="position:absolute;left:0;text-align:left;margin-left:209.25pt;margin-top:16.05pt;width:63.75pt;height:36pt;z-index:251740160;visibility:visible;mso-wrap-style:square;mso-width-percent:0;mso-height-percent:0;mso-wrap-distance-left:9pt;mso-wrap-distance-top:0;mso-wrap-distance-right:9pt;mso-wrap-distance-bottom:0;mso-position-horizontal:absolute;mso-position-horizontal-relative:text;mso-position-vertical:absolute;mso-position-vertical-relative:text;mso-width-percent:0;mso-height-percent:0;mso-width-relative:margin;mso-height-relative:margin;v-text-anchor:top" o:gfxdata="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" filled="f" stroked="f" strokeweight=".5pt">
+              <v:shape w14:anchorId="4175A4A9" id="Text Box 57" o:spid="_x0000_s1049" type="#_x0000_t202" style="position:absolute;left:0;text-align:left;margin-left:209.25pt;margin-top:16.05pt;width:63.75pt;height:36pt;z-index:251740160;visibility:visible;mso-wrap-style:square;mso-width-percent:0;mso-height-percent:0;mso-wrap-distance-left:9pt;mso-wrap-distance-top:0;mso-wrap-distance-right:9pt;mso-wrap-distance-bottom:0;mso-position-horizontal:absolute;mso-position-horizontal-relative:text;mso-position-vertical:absolute;mso-position-vertical-relative:text;mso-width-percent:0;mso-height-percent:0;mso-width-relative:margin;mso-height-relative:margin;v-text-anchor:top" o:gfxdata="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" filled="f" stroked="f" strokeweight=".5pt">
                 <v:textbox>
                   <w:txbxContent>
                     <w:p>
@@ -3874,7 +4051,7 @@
                 <v:stroke joinstyle="miter"/>
                 <v:path o:extrusionok="f" o:connecttype="custom" o:connectlocs="10800,0;0,10800;10800,19890;21600,10800" textboxrect="0,3675,18595,18022"/>
               </v:shapetype>
-              <v:shape id="Flowchart: Multidocument 4" o:spid="_x0000_s1049" type="#_x0000_t115" style="position:absolute;left:0;text-align:left;margin-left:111.75pt;margin-top:8.55pt;width:51pt;height:32.25pt;z-index:251744256;visibility:visible;mso-wrap-style:square;mso-width-percent:0;mso-wrap-distance-left:9pt;mso-wrap-distance-top:0;mso-wrap-distance-right:9pt;mso-wrap-distance-bottom:0;mso-position-horizontal:absolute;mso-position-horizontal-relative:text;mso-position-vertical:absolute;mso-position-vertical-relative:text;mso-width-percent:0;mso-width-relative:margin;v-text-anchor:middle" o:gfxdata="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" filled="f" strokecolor="#060" strokeweight="1pt">
+              <v:shape id="Flowchart: Multidocument 4" o:spid="_x0000_s1050" type="#_x0000_t115" style="position:absolute;left:0;text-align:left;margin-left:111.75pt;margin-top:8.55pt;width:51pt;height:32.25pt;z-index:251744256;visibility:visible;mso-wrap-style:square;mso-width-percent:0;mso-wrap-distance-left:9pt;mso-wrap-distance-top:0;mso-wrap-distance-right:9pt;mso-wrap-distance-bottom:0;mso-position-horizontal:absolute;mso-position-horizontal-relative:text;mso-position-vertical:absolute;mso-position-vertical-relative:text;mso-width-percent:0;mso-width-relative:margin;v-text-anchor:middle" o:gfxdata="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" filled="f" strokecolor="#060" strokeweight="1pt">
                 <v:textbox>
                   <w:txbxContent>
                     <w:p>
@@ -3980,7 +4157,7 @@
           </mc:Choice>
           <mc:Fallback>
             <w:pict>
-              <v:shape w14:anchorId="7850B8D7" id="Text Box 17" o:spid="_x0000_s1050" type="#_x0000_t202" style="position:absolute;left:0;text-align:left;margin-left:303.75pt;margin-top:8.75pt;width:92.25pt;height:20.25pt;z-index:251683840;visibility:visible;mso-wrap-style:square;mso-width-percent:0;mso-height-percent:0;mso-wrap-distance-left:9pt;mso-wrap-distance-top:0;mso-wrap-distance-right:9pt;mso-wrap-distance-bottom:0;mso-position-horizontal:absolute;mso-position-horizontal-relative:text;mso-position-vertical:absolute;mso-position-vertical-relative:text;mso-width-percent:0;mso-height-percent:0;mso-width-relative:margin;mso-height-relative:margin;v-text-anchor:top" o:gfxdata="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" fillcolor="white [3201]" strokeweight=".5pt">
+              <v:shape w14:anchorId="7850B8D7" id="Text Box 17" o:spid="_x0000_s1051" type="#_x0000_t202" style="position:absolute;left:0;text-align:left;margin-left:303.75pt;margin-top:8.75pt;width:92.25pt;height:20.25pt;z-index:251683840;visibility:visible;mso-wrap-style:square;mso-width-percent:0;mso-height-percent:0;mso-wrap-distance-left:9pt;mso-wrap-distance-top:0;mso-wrap-distance-right:9pt;mso-wrap-distance-bottom:0;mso-position-horizontal:absolute;mso-position-horizontal-relative:text;mso-position-vertical:absolute;mso-position-vertical-relative:text;mso-width-percent:0;mso-height-percent:0;mso-width-relative:margin;mso-height-relative:margin;v-text-anchor:top" o:gfxdata="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" fillcolor="white [3201]" strokeweight=".5pt">
                 <v:textbox>
                   <w:txbxContent>
                     <w:p>
@@ -4305,15 +4482,7 @@
         <w:jc w:val="both"/>
       </w:pPr>
       <w:r>
-        <w:t xml:space="preserve">Frm – </w:t>
-      </w:r>
-      <w:proofErr w:type="gramStart"/>
-      <w:r>
-        <w:t>Executor :</w:t>
-      </w:r>
-      <w:proofErr w:type="gramEnd"/>
-      <w:r>
-        <w:t xml:space="preserve"> Melaksanakan WO yang telah ditugaskan kepadanya serta memberikan laporan terkait dengan WO itu meliputi :</w:t>
+        <w:t>Frm – Executor : Melaksanakan WO yang telah ditugaskan kepadanya serta memberikan laporan terkait dengan WO itu meliputi :</w:t>
       </w:r>
     </w:p>
     <w:p>
@@ -4378,15 +4547,7 @@
         <w:jc w:val="both"/>
       </w:pPr>
       <w:r>
-        <w:t xml:space="preserve">Spv – </w:t>
-      </w:r>
-      <w:proofErr w:type="gramStart"/>
-      <w:r>
-        <w:t>Executor :</w:t>
-      </w:r>
-      <w:proofErr w:type="gramEnd"/>
-      <w:r>
-        <w:t xml:space="preserve"> Melaksanakan kegiatan meliputi :</w:t>
+        <w:t>Spv – Executor : Melaksanakan kegiatan meliputi :</w:t>
       </w:r>
     </w:p>
     <w:p>
@@ -4438,15 +4599,7 @@
         <w:jc w:val="both"/>
       </w:pPr>
       <w:r>
-        <w:t xml:space="preserve">Sptd – </w:t>
-      </w:r>
-      <w:proofErr w:type="gramStart"/>
-      <w:r>
-        <w:t>Executor :</w:t>
-      </w:r>
-      <w:proofErr w:type="gramEnd"/>
-      <w:r>
-        <w:t xml:space="preserve"> Melaksanakan kegiatan meliputi :</w:t>
+        <w:t>Sptd – Executor : Melaksanakan kegiatan meliputi :</w:t>
       </w:r>
     </w:p>
     <w:p>
@@ -4459,13 +4612,8 @@
         <w:jc w:val="both"/>
       </w:pPr>
       <w:r>
-        <w:t xml:space="preserve">Membuat laporan bulanan </w:t>
-      </w:r>
-      <w:proofErr w:type="gramStart"/>
-      <w:r>
-        <w:t>meliputi :</w:t>
-      </w:r>
-      <w:proofErr w:type="gramEnd"/>
+        <w:t>Membuat laporan bulanan meliputi :</w:t>
+      </w:r>
     </w:p>
     <w:p>
       <w:pPr>
@@ -4532,15 +4680,7 @@
         <w:jc w:val="both"/>
       </w:pPr>
       <w:r>
-        <w:t xml:space="preserve">Mgr – </w:t>
-      </w:r>
-      <w:proofErr w:type="gramStart"/>
-      <w:r>
-        <w:t>Executor :</w:t>
-      </w:r>
-      <w:proofErr w:type="gramEnd"/>
-      <w:r>
-        <w:t xml:space="preserve"> Membuat executive summary serta menidaklanjuti WO pending</w:t>
+        <w:t>Mgr – Executor : Membuat executive summary serta menidaklanjuti WO pending</w:t>
       </w:r>
     </w:p>
     <w:p>
@@ -4556,7 +4696,6 @@
           <w:i/>
         </w:rPr>
       </w:pPr>
-      <w:proofErr w:type="gramStart"/>
       <w:r>
         <w:rPr>
           <w:b/>
@@ -4564,7 +4703,6 @@
         </w:rPr>
         <w:t>Catatan :</w:t>
       </w:r>
-      <w:proofErr w:type="gramEnd"/>
     </w:p>
     <w:p>
       <w:pPr>
@@ -4581,21 +4719,7 @@
         <w:rPr>
           <w:color w:val="0000FF"/>
         </w:rPr>
-        <w:t xml:space="preserve">Font warna </w:t>
-      </w:r>
-      <w:proofErr w:type="gramStart"/>
-      <w:r>
-        <w:rPr>
-          <w:color w:val="0000FF"/>
-        </w:rPr>
-        <w:t>biru :</w:t>
-      </w:r>
-      <w:proofErr w:type="gramEnd"/>
-      <w:r>
-        <w:rPr>
-          <w:color w:val="0000FF"/>
-        </w:rPr>
-        <w:t xml:space="preserve"> Nominasi nama kelas (class)</w:t>
+        <w:t>Font warna biru : Nominasi nama kelas (class)</w:t>
       </w:r>
     </w:p>
     <w:p>
@@ -4615,23 +4739,7 @@
           <w:color w:val="0000FF"/>
           <w:u w:val="single"/>
         </w:rPr>
-        <w:t xml:space="preserve">Font warna biru </w:t>
-      </w:r>
-      <w:proofErr w:type="gramStart"/>
-      <w:r>
-        <w:rPr>
-          <w:color w:val="0000FF"/>
-          <w:u w:val="single"/>
-        </w:rPr>
-        <w:t>underline :</w:t>
-      </w:r>
-      <w:proofErr w:type="gramEnd"/>
-      <w:r>
-        <w:rPr>
-          <w:color w:val="0000FF"/>
-          <w:u w:val="single"/>
-        </w:rPr>
-        <w:t xml:space="preserve"> Diluar scope module</w:t>
+        <w:t>Font warna biru underline : Diluar scope module</w:t>
       </w:r>
     </w:p>
     <w:p>
@@ -4649,21 +4757,7 @@
         <w:rPr>
           <w:color w:val="008000"/>
         </w:rPr>
-        <w:t xml:space="preserve">Font warna </w:t>
-      </w:r>
-      <w:proofErr w:type="gramStart"/>
-      <w:r>
-        <w:rPr>
-          <w:color w:val="008000"/>
-        </w:rPr>
-        <w:t>hijau :</w:t>
-      </w:r>
-      <w:proofErr w:type="gramEnd"/>
-      <w:r>
-        <w:rPr>
-          <w:color w:val="008000"/>
-        </w:rPr>
-        <w:t xml:space="preserve"> Nominasi use case diagram</w:t>
+        <w:t>Font warna hijau : Nominasi use case diagram</w:t>
       </w:r>
     </w:p>
     <w:p>
@@ -4762,7 +4856,10 @@
         <w:t>Check</w:t>
       </w:r>
       <w:r>
-        <w:t>/ch</w:t>
+        <w:t>/c</w:t>
+      </w:r>
+      <w:r>
+        <w:t>k</w:t>
       </w:r>
     </w:p>
     <w:p>
@@ -4887,7 +4984,10 @@
         <w:t>Finish</w:t>
       </w:r>
       <w:r>
-        <w:t>/fi</w:t>
+        <w:t>/f</w:t>
+      </w:r>
+      <w:r>
+        <w:t>n</w:t>
       </w:r>
     </w:p>
     <w:p>
@@ -5167,6 +5267,192 @@
         <w:rPr>
           <w:color w:val="008000"/>
         </w:rPr>
+      </w:pPr>
+    </w:p>
+    <w:p>
+      <w:pPr>
+        <w:spacing w:after="0" w:line="240" w:lineRule="auto"/>
+        <w:ind w:left="720"/>
+        <w:rPr>
+          <w:color w:val="008000"/>
+        </w:rPr>
+      </w:pPr>
+    </w:p>
+    <w:p>
+      <w:pPr>
+        <w:spacing w:after="0" w:line="240" w:lineRule="auto"/>
+        <w:rPr>
+          <w:color w:val="008000"/>
+        </w:rPr>
+      </w:pPr>
+    </w:p>
+    <w:p>
+      <w:pPr>
+        <w:spacing w:after="0" w:line="240" w:lineRule="auto"/>
+      </w:pPr>
+      <w:r>
+        <w:t>Sequences of event</w:t>
+      </w:r>
+    </w:p>
+    <w:p>
+      <w:pPr>
+        <w:spacing w:after="0" w:line="240" w:lineRule="auto"/>
+      </w:pPr>
+    </w:p>
+    <w:p>
+      <w:pPr>
+        <w:spacing w:after="0" w:line="240" w:lineRule="auto"/>
+      </w:pPr>
+      <w:r>
+        <w:t>User yang telah berhasil login ditampilkan display :</w:t>
+      </w:r>
+    </w:p>
+    <w:p>
+      <w:pPr>
+        <w:pStyle w:val="ListParagraph"/>
+        <w:numPr>
+          <w:ilvl w:val="0"/>
+          <w:numId w:val="6"/>
+        </w:numPr>
+        <w:spacing w:after="0" w:line="240" w:lineRule="auto"/>
+      </w:pPr>
+      <w:r>
+        <w:t>Daftar Wo yang menjadi perhatianya (onConcern)</w:t>
+      </w:r>
+    </w:p>
+    <w:p>
+      <w:pPr>
+        <w:pStyle w:val="ListParagraph"/>
+        <w:numPr>
+          <w:ilvl w:val="0"/>
+          <w:numId w:val="6"/>
+        </w:numPr>
+        <w:spacing w:after="0" w:line="240" w:lineRule="auto"/>
+      </w:pPr>
+      <w:r>
+        <w:t>Jika user adalah supervisor originator, maka ada fasilitas untuk membuat/membuka work order baru</w:t>
+      </w:r>
+    </w:p>
+    <w:p>
+      <w:pPr>
+        <w:pStyle w:val="ListParagraph"/>
+        <w:numPr>
+          <w:ilvl w:val="0"/>
+          <w:numId w:val="6"/>
+        </w:numPr>
+        <w:spacing w:after="0" w:line="240" w:lineRule="auto"/>
+      </w:pPr>
+      <w:r>
+        <w:t>Pada daftar WO yang ada ada link detail yang menuju pada detail WO sbb:</w:t>
+      </w:r>
+    </w:p>
+    <w:p>
+      <w:pPr>
+        <w:pStyle w:val="ListParagraph"/>
+        <w:numPr>
+          <w:ilvl w:val="1"/>
+          <w:numId w:val="6"/>
+        </w:numPr>
+        <w:spacing w:after="0" w:line="240" w:lineRule="auto"/>
+      </w:pPr>
+      <w:r>
+        <w:t>Nomor WO, Tagnumber, problem etc</w:t>
+      </w:r>
+    </w:p>
+    <w:p>
+      <w:pPr>
+        <w:pStyle w:val="ListParagraph"/>
+        <w:numPr>
+          <w:ilvl w:val="1"/>
+          <w:numId w:val="6"/>
+        </w:numPr>
+        <w:spacing w:after="0" w:line="240" w:lineRule="auto"/>
+      </w:pPr>
+      <w:r>
+        <w:t>Ada link yang untuk melakukan tindakan lebih lanjut :</w:t>
+      </w:r>
+    </w:p>
+    <w:p>
+      <w:pPr>
+        <w:pStyle w:val="ListParagraph"/>
+        <w:numPr>
+          <w:ilvl w:val="2"/>
+          <w:numId w:val="6"/>
+        </w:numPr>
+        <w:spacing w:after="0" w:line="240" w:lineRule="auto"/>
+      </w:pPr>
+      <w:r>
+        <w:t>Forward/meneruskan sesuai alur WO</w:t>
+      </w:r>
+    </w:p>
+    <w:p>
+      <w:pPr>
+        <w:pStyle w:val="ListParagraph"/>
+        <w:numPr>
+          <w:ilvl w:val="2"/>
+          <w:numId w:val="6"/>
+        </w:numPr>
+        <w:spacing w:after="0" w:line="240" w:lineRule="auto"/>
+      </w:pPr>
+      <w:r>
+        <w:t>Return/megembalikan ke alur sebelumnya karena perlu koreksi, cancel etc</w:t>
+      </w:r>
+    </w:p>
+    <w:p>
+      <w:pPr>
+        <w:pStyle w:val="ListParagraph"/>
+        <w:numPr>
+          <w:ilvl w:val="2"/>
+          <w:numId w:val="6"/>
+        </w:numPr>
+        <w:spacing w:after="0" w:line="240" w:lineRule="auto"/>
+      </w:pPr>
+      <w:r>
+        <w:t>Memberikan komentar</w:t>
+      </w:r>
+    </w:p>
+    <w:p>
+      <w:pPr>
+        <w:pStyle w:val="ListParagraph"/>
+        <w:numPr>
+          <w:ilvl w:val="2"/>
+          <w:numId w:val="6"/>
+        </w:numPr>
+        <w:spacing w:after="0" w:line="240" w:lineRule="auto"/>
+      </w:pPr>
+      <w:r>
+        <w:t>Setah sumit, akan kembali pada daftar WO</w:t>
+      </w:r>
+    </w:p>
+    <w:p>
+      <w:pPr>
+        <w:pStyle w:val="ListParagraph"/>
+        <w:numPr>
+          <w:ilvl w:val="0"/>
+          <w:numId w:val="6"/>
+        </w:numPr>
+        <w:spacing w:after="0" w:line="240" w:lineRule="auto"/>
+      </w:pPr>
+      <w:r>
+        <w:t>Pada tampilan daftar WO ini juga ada link untuk log</w:t>
+      </w:r>
+      <w:r>
+        <w:t>out dan kembali ke menu awal saat membuka web cmms</w:t>
+      </w:r>
+    </w:p>
+    <w:p>
+      <w:pPr>
+        <w:spacing w:after="0" w:line="240" w:lineRule="auto"/>
+      </w:pPr>
+    </w:p>
+    <w:p>
+      <w:pPr>
+        <w:spacing w:after="0" w:line="240" w:lineRule="auto"/>
+      </w:pPr>
+    </w:p>
+    <w:p>
+      <w:pPr>
+        <w:spacing w:after="0" w:line="240" w:lineRule="auto"/>
       </w:pPr>
     </w:p>
     <w:sectPr>
@@ -5180,7 +5466,7 @@
 </file>
 
 <file path=word/numbering.xml><?xml version="1.0" encoding="utf-8"?>
-<w:numbering xmlns:wpc="http://schemas.microsoft.com/office/word/2010/wordprocessingCanvas" xmlns:cx="http://schemas.microsoft.com/office/drawing/2014/chartex" xmlns:cx1="http://schemas.microsoft.com/office/drawing/2015/9/8/chartex" xmlns:cx2="http://schemas.microsoft.com/office/drawing/2015/10/21/chartex" xmlns:cx3="http://schemas.microsoft.com/office/drawing/2016/5/9/chartex" xmlns:cx4="http://schemas.microsoft.com/office/drawing/2016/5/10/chartex" xmlns:cx5="http://schemas.microsoft.com/office/drawing/2016/5/11/chartex" xmlns:cx6="http://schemas.microsoft.com/office/drawing/2016/5/12/chartex" xmlns:cx7="http://schemas.microsoft.com/office/drawing/2016/5/13/chartex" xmlns:cx8="http://schemas.microsoft.com/office/drawing/2016/5/14/chartex" xmlns:mc="http://schemas.openxmlformats.org/markup-compatibility/2006" xmlns:aink="http://schemas.microsoft.com/office/drawing/2016/ink" xmlns:am3d="http://schemas.microsoft.com/office/drawing/2017/model3d" xmlns:o="urn:schemas-microsoft-com:office:office" xmlns:r="http://schemas.openxmlformats.org/officeDocument/2006/relationships" xmlns:m="http://schemas.openxmlformats.org/officeDocument/2006/math" xmlns:v="urn:schemas-microsoft-com:vml" xmlns:wp14="http://schemas.microsoft.com/office/word/2010/wordprocessingDrawing" xmlns:wp="http://schemas.openxmlformats.org/drawingml/2006/wordprocessingDrawing" xmlns:w10="urn:schemas-microsoft-com:office:word" xmlns:w="http://schemas.openxmlformats.org/wordprocessingml/2006/main" xmlns:w14="http://schemas.microsoft.com/office/word/2010/wordml" xmlns:w15="http://schemas.microsoft.com/office/word/2012/wordml" xmlns:w16cid="http://schemas.microsoft.com/office/word/2016/wordml/cid" xmlns:w16se="http://schemas.microsoft.com/office/word/2015/wordml/symex" xmlns:wpg="http://schemas.microsoft.com/office/word/2010/wordprocessingGroup" xmlns:wpi="http://schemas.microsoft.com/office/word/2010/wordprocessingInk" xmlns:wne="http://schemas.microsoft.com/office/word/2006/wordml" xmlns:wps="http://schemas.microsoft.com/office/word/2010/wordprocessingShape" mc:Ignorable="w14 w15 w16se w16cid wp14">
+<w:numbering xmlns:wpc="http://schemas.microsoft.com/office/word/2010/wordprocessingCanvas" xmlns:cx="http://schemas.microsoft.com/office/drawing/2014/chartex" xmlns:cx1="http://schemas.microsoft.com/office/drawing/2015/9/8/chartex" xmlns:cx2="http://schemas.microsoft.com/office/drawing/2015/10/21/chartex" xmlns:cx3="http://schemas.microsoft.com/office/drawing/2016/5/9/chartex" xmlns:cx4="http://schemas.microsoft.com/office/drawing/2016/5/10/chartex" xmlns:cx5="http://schemas.microsoft.com/office/drawing/2016/5/11/chartex" xmlns:cx6="http://schemas.microsoft.com/office/drawing/2016/5/12/chartex" xmlns:cx7="http://schemas.microsoft.com/office/drawing/2016/5/13/chartex" xmlns:cx8="http://schemas.microsoft.com/office/drawing/2016/5/14/chartex" xmlns:mc="http://schemas.openxmlformats.org/markup-compatibility/2006" xmlns:aink="http://schemas.microsoft.com/office/drawing/2016/ink" xmlns:am3d="http://schemas.microsoft.com/office/drawing/2017/model3d" xmlns:o="urn:schemas-microsoft-com:office:office" xmlns:r="http://schemas.openxmlformats.org/officeDocument/2006/relationships" xmlns:m="http://schemas.openxmlformats.org/officeDocument/2006/math" xmlns:v="urn:schemas-microsoft-com:vml" xmlns:wp14="http://schemas.microsoft.com/office/word/2010/wordprocessingDrawing" xmlns:wp="http://schemas.openxmlformats.org/drawingml/2006/wordprocessingDrawing" xmlns:w10="urn:schemas-microsoft-com:office:word" xmlns:w="http://schemas.openxmlformats.org/wordprocessingml/2006/main" xmlns:w14="http://schemas.microsoft.com/office/word/2010/wordml" xmlns:w15="http://schemas.microsoft.com/office/word/2012/wordml" xmlns:w16cex="http://schemas.microsoft.com/office/word/2018/wordml/cex" xmlns:w16cid="http://schemas.microsoft.com/office/word/2016/wordml/cid" xmlns:w16="http://schemas.microsoft.com/office/word/2018/wordml" xmlns:w16se="http://schemas.microsoft.com/office/word/2015/wordml/symex" xmlns:wpg="http://schemas.microsoft.com/office/word/2010/wordprocessingGroup" xmlns:wpi="http://schemas.microsoft.com/office/word/2010/wordprocessingInk" xmlns:wne="http://schemas.microsoft.com/office/word/2006/wordml" xmlns:wps="http://schemas.microsoft.com/office/word/2010/wordprocessingShape" mc:Ignorable="w14 w15 w16se w16cid w16 w16cex wp14">
   <w:abstractNum w:abstractNumId="0" w15:restartNumberingAfterBreak="0">
     <w:nsid w:val="04474E67"/>
     <w:multiLevelType w:val="hybridMultilevel"/>
@@ -5661,6 +5947,119 @@
     </w:lvl>
   </w:abstractNum>
   <w:abstractNum w:abstractNumId="4" w15:restartNumberingAfterBreak="0">
+    <w:nsid w:val="59560E56"/>
+    <w:multiLevelType w:val="hybridMultilevel"/>
+    <w:tmpl w:val="655CDCBE"/>
+    <w:lvl w:ilvl="0" w:tplc="3809000D">
+      <w:start w:val="1"/>
+      <w:numFmt w:val="bullet"/>
+      <w:lvlText w:val=""/>
+      <w:lvlJc w:val="left"/>
+      <w:pPr>
+        <w:ind w:left="720" w:hanging="360"/>
+      </w:pPr>
+      <w:rPr>
+        <w:rFonts w:ascii="Wingdings" w:hAnsi="Wingdings" w:hint="default"/>
+      </w:rPr>
+    </w:lvl>
+    <w:lvl w:ilvl="1" w:tplc="38090003">
+      <w:start w:val="1"/>
+      <w:numFmt w:val="bullet"/>
+      <w:lvlText w:val="o"/>
+      <w:lvlJc w:val="left"/>
+      <w:pPr>
+        <w:ind w:left="1440" w:hanging="360"/>
+      </w:pPr>
+      <w:rPr>
+        <w:rFonts w:ascii="Courier New" w:hAnsi="Courier New" w:cs="Courier New" w:hint="default"/>
+      </w:rPr>
+    </w:lvl>
+    <w:lvl w:ilvl="2" w:tplc="38090005">
+      <w:start w:val="1"/>
+      <w:numFmt w:val="bullet"/>
+      <w:lvlText w:val=""/>
+      <w:lvlJc w:val="left"/>
+      <w:pPr>
+        <w:ind w:left="2160" w:hanging="360"/>
+      </w:pPr>
+      <w:rPr>
+        <w:rFonts w:ascii="Wingdings" w:hAnsi="Wingdings" w:hint="default"/>
+      </w:rPr>
+    </w:lvl>
+    <w:lvl w:ilvl="3" w:tplc="38090001" w:tentative="1">
+      <w:start w:val="1"/>
+      <w:numFmt w:val="bullet"/>
+      <w:lvlText w:val=""/>
+      <w:lvlJc w:val="left"/>
+      <w:pPr>
+        <w:ind w:left="2880" w:hanging="360"/>
+      </w:pPr>
+      <w:rPr>
+        <w:rFonts w:ascii="Symbol" w:hAnsi="Symbol" w:hint="default"/>
+      </w:rPr>
+    </w:lvl>
+    <w:lvl w:ilvl="4" w:tplc="38090003" w:tentative="1">
+      <w:start w:val="1"/>
+      <w:numFmt w:val="bullet"/>
+      <w:lvlText w:val="o"/>
+      <w:lvlJc w:val="left"/>
+      <w:pPr>
+        <w:ind w:left="3600" w:hanging="360"/>
+      </w:pPr>
+      <w:rPr>
+        <w:rFonts w:ascii="Courier New" w:hAnsi="Courier New" w:cs="Courier New" w:hint="default"/>
+      </w:rPr>
+    </w:lvl>
+    <w:lvl w:ilvl="5" w:tplc="38090005" w:tentative="1">
+      <w:start w:val="1"/>
+      <w:numFmt w:val="bullet"/>
+      <w:lvlText w:val=""/>
+      <w:lvlJc w:val="left"/>
+      <w:pPr>
+        <w:ind w:left="4320" w:hanging="360"/>
+      </w:pPr>
+      <w:rPr>
+        <w:rFonts w:ascii="Wingdings" w:hAnsi="Wingdings" w:hint="default"/>
+      </w:rPr>
+    </w:lvl>
+    <w:lvl w:ilvl="6" w:tplc="38090001" w:tentative="1">
+      <w:start w:val="1"/>
+      <w:numFmt w:val="bullet"/>
+      <w:lvlText w:val=""/>
+      <w:lvlJc w:val="left"/>
+      <w:pPr>
+        <w:ind w:left="5040" w:hanging="360"/>
+      </w:pPr>
+      <w:rPr>
+        <w:rFonts w:ascii="Symbol" w:hAnsi="Symbol" w:hint="default"/>
+      </w:rPr>
+    </w:lvl>
+    <w:lvl w:ilvl="7" w:tplc="38090003" w:tentative="1">
+      <w:start w:val="1"/>
+      <w:numFmt w:val="bullet"/>
+      <w:lvlText w:val="o"/>
+      <w:lvlJc w:val="left"/>
+      <w:pPr>
+        <w:ind w:left="5760" w:hanging="360"/>
+      </w:pPr>
+      <w:rPr>
+        <w:rFonts w:ascii="Courier New" w:hAnsi="Courier New" w:cs="Courier New" w:hint="default"/>
+      </w:rPr>
+    </w:lvl>
+    <w:lvl w:ilvl="8" w:tplc="38090005" w:tentative="1">
+      <w:start w:val="1"/>
+      <w:numFmt w:val="bullet"/>
+      <w:lvlText w:val=""/>
+      <w:lvlJc w:val="left"/>
+      <w:pPr>
+        <w:ind w:left="6480" w:hanging="360"/>
+      </w:pPr>
+      <w:rPr>
+        <w:rFonts w:ascii="Wingdings" w:hAnsi="Wingdings" w:hint="default"/>
+      </w:rPr>
+    </w:lvl>
+  </w:abstractNum>
+  <w:abstractNum w:abstractNumId="5" w15:restartNumberingAfterBreak="0">
     <w:nsid w:val="71C44E3E"/>
     <w:multiLevelType w:val="hybridMultilevel"/>
     <w:tmpl w:val="42E2583E"/>
@@ -5788,7 +6187,7 @@
     <w:abstractNumId w:val="0"/>
   </w:num>
   <w:num w:numId="3">
-    <w:abstractNumId w:val="4"/>
+    <w:abstractNumId w:val="5"/>
   </w:num>
   <w:num w:numId="4">
     <w:abstractNumId w:val="1"/>
@@ -5796,11 +6195,14 @@
   <w:num w:numId="5">
     <w:abstractNumId w:val="3"/>
   </w:num>
+  <w:num w:numId="6">
+    <w:abstractNumId w:val="4"/>
+  </w:num>
 </w:numbering>
 </file>
 
 <file path=word/styles.xml><?xml version="1.0" encoding="utf-8"?>
-<w:styles xmlns:mc="http://schemas.openxmlformats.org/markup-compatibility/2006" xmlns:r="http://schemas.openxmlformats.org/officeDocument/2006/relationships" xmlns:w="http://schemas.openxmlformats.org/wordprocessingml/2006/main" xmlns:w14="http://schemas.microsoft.com/office/word/2010/wordml" xmlns:w15="http://schemas.microsoft.com/office/word/2012/wordml" xmlns:w16cid="http://schemas.microsoft.com/office/word/2016/wordml/cid" xmlns:w16se="http://schemas.microsoft.com/office/word/2015/wordml/symex" mc:Ignorable="w14 w15 w16se w16cid">
+<w:styles xmlns:mc="http://schemas.openxmlformats.org/markup-compatibility/2006" xmlns:r="http://schemas.openxmlformats.org/officeDocument/2006/relationships" xmlns:w="http://schemas.openxmlformats.org/wordprocessingml/2006/main" xmlns:w14="http://schemas.microsoft.com/office/word/2010/wordml" xmlns:w15="http://schemas.microsoft.com/office/word/2012/wordml" xmlns:w16cex="http://schemas.microsoft.com/office/word/2018/wordml/cex" xmlns:w16cid="http://schemas.microsoft.com/office/word/2016/wordml/cid" xmlns:w16="http://schemas.microsoft.com/office/word/2018/wordml" xmlns:w16se="http://schemas.microsoft.com/office/word/2015/wordml/symex" mc:Ignorable="w14 w15 w16se w16cid w16 w16cex">
   <w:docDefaults>
     <w:rPrDefault>
       <w:rPr>
@@ -5816,7 +6218,7 @@
       </w:pPr>
     </w:pPrDefault>
   </w:docDefaults>
-  <w:latentStyles w:defLockedState="0" w:defUIPriority="99" w:defSemiHidden="0" w:defUnhideWhenUsed="0" w:defQFormat="0" w:count="377">
+  <w:latentStyles w:defLockedState="0" w:defUIPriority="99" w:defSemiHidden="0" w:defUnhideWhenUsed="0" w:defQFormat="0" w:count="376">
     <w:lsdException w:name="Normal" w:uiPriority="0" w:qFormat="1"/>
     <w:lsdException w:name="heading 1" w:uiPriority="9" w:qFormat="1"/>
     <w:lsdException w:name="heading 2" w:semiHidden="1" w:uiPriority="9" w:unhideWhenUsed="1" w:qFormat="1"/>
@@ -6193,7 +6595,6 @@
     <w:lsdException w:name="Hashtag" w:semiHidden="1" w:unhideWhenUsed="1"/>
     <w:lsdException w:name="Unresolved Mention" w:semiHidden="1" w:unhideWhenUsed="1"/>
     <w:lsdException w:name="Smart Link" w:semiHidden="1" w:unhideWhenUsed="1"/>
-    <w:lsdException w:name="Smart Link Error" w:semiHidden="1" w:unhideWhenUsed="1"/>
   </w:latentStyles>
   <w:style w:type="paragraph" w:default="1" w:styleId="Normal">
     <w:name w:val="Normal"/>
@@ -6225,6 +6626,17 @@
     <w:uiPriority w:val="99"/>
     <w:semiHidden/>
     <w:unhideWhenUsed/>
+  </w:style>
+  <w:style w:type="paragraph" w:styleId="ListParagraph">
+    <w:name w:val="List Paragraph"/>
+    <w:basedOn w:val="Normal"/>
+    <w:uiPriority w:val="34"/>
+    <w:qFormat/>
+    <w:rsid w:val="0029637E"/>
+    <w:pPr>
+      <w:ind w:left="720"/>
+      <w:contextualSpacing/>
+    </w:pPr>
   </w:style>
 </w:styles>
 </file>

</xml_diff>

<commit_message>
change on word doc
</commit_message>
<xml_diff>
--- a/Design data/Module Work Order.docx
+++ b/Design data/Module Work Order.docx
@@ -5479,7 +5479,10 @@
         <w:t>Need materials</w:t>
       </w:r>
       <w:r>
-        <w:t>/nm</w:t>
+        <w:t>/n</w:t>
+      </w:r>
+      <w:r>
+        <w:t>l</w:t>
       </w:r>
     </w:p>
     <w:p>

</xml_diff>